<commit_message>
Pridani casti kapitoly "hluboke uceni"
</commit_message>
<xml_diff>
--- a/DP.docx
+++ b/DP.docx
@@ -15147,6 +15147,19 @@
     </w:p>
     <w:p>
       <w:pPr>
+        <w:rPr>
+          <w:color w:val="FF0000"/>
+        </w:rPr>
+      </w:pPr>
+      <w:r>
+        <w:rPr>
+          <w:color w:val="FF0000"/>
+        </w:rPr>
+        <w:t>Úvod k hlubokému učení</w:t>
+      </w:r>
+    </w:p>
+    <w:p>
+      <w:pPr>
         <w:pStyle w:val="ListParagraph"/>
         <w:numPr>
           <w:ilvl w:val="0"/>
@@ -15208,7 +15221,178 @@
         <w:rPr>
           <w:color w:val="FF0000"/>
         </w:rPr>
-        <w:t>Nejprve by zde měla být kapitola o tradiční detekci údajů bez hlubokého učení a tím i bez možnosti zpracování kontextu</w:t>
+        <w:t>Model by měl být vytvořen z více modelů závislých na typu údaje a využití tak, aby byla možnost ho rozšiřovat o další modely více závislé na kontextu</w:t>
+      </w:r>
+    </w:p>
+    <w:p>
+      <w:pPr>
+        <w:pStyle w:val="Heading2"/>
+      </w:pPr>
+      <w:bookmarkStart w:id="34" w:name="_Toc97157037"/>
+      <w:r>
+        <w:t>Hluboké učení</w:t>
+      </w:r>
+      <w:bookmarkEnd w:id="34"/>
+    </w:p>
+    <w:p>
+      <w:r>
+        <w:t>Hlubokým učením (deep learning) se nazývá podoblast strojového učení (machine learning). Hl</w:t>
+      </w:r>
+      <w:r>
+        <w:t xml:space="preserve">uboké neuronové sítě, tedy neuronové sítě patřící právě do oblasti hlubokého učení vynikají </w:t>
+      </w:r>
+      <w:r>
+        <w:t xml:space="preserve">především </w:t>
+      </w:r>
+      <w:r>
+        <w:t xml:space="preserve">větším </w:t>
+      </w:r>
+      <w:r>
+        <w:t xml:space="preserve">stupněm abstrakce, </w:t>
+      </w:r>
+      <w:r>
+        <w:t>která je způsobena větším počtem skrytých vrstev (hidden layers).</w:t>
+      </w:r>
+    </w:p>
+    <w:p>
+      <w:r>
+        <w:t>Známým příkladem, který ukazuje</w:t>
+      </w:r>
+      <w:r>
+        <w:t>,</w:t>
+      </w:r>
+      <w:r>
+        <w:t xml:space="preserve"> jak větší počet skrytých vrstev </w:t>
+      </w:r>
+      <w:r>
+        <w:t xml:space="preserve">dokáže </w:t>
+      </w:r>
+      <w:r>
+        <w:t xml:space="preserve">ovlivňovat složitost požadované operace, je </w:t>
+      </w:r>
+      <w:r>
+        <w:t>trénink neuronové sítě tak, aby dokázala provádět operaci XOR. Zatímco binární operace jako AND a OR jsou lineárně separovatelné v dvourozměrném prostoru</w:t>
+      </w:r>
+      <w:r>
+        <w:t xml:space="preserve"> jednou polorovinou</w:t>
+      </w:r>
+      <w:r>
+        <w:t>, u XOR</w:t>
+      </w:r>
+      <w:r>
+        <w:t xml:space="preserve"> už toto tvrzení neplatí</w:t>
+      </w:r>
+      <w:r>
+        <w:t xml:space="preserve"> a pro úspěšné vyjádření této funkce je potřeba do neuronové sítě přidat skrytou vrstvu.</w:t>
+      </w:r>
+    </w:p>
+    <w:p>
+      <w:r>
+        <w:t xml:space="preserve">Zároveň je dokázáno, že jakákoliv funkce </w:t>
+      </w:r>
+      <w:r>
+        <w:t xml:space="preserve">vyjádřená ve dvourozměrném prostoru </w:t>
+      </w:r>
+      <w:r>
+        <w:t xml:space="preserve">může být </w:t>
+      </w:r>
+      <w:r>
+        <w:t>neuronovou sítí simulována</w:t>
+      </w:r>
+      <w:r>
+        <w:t xml:space="preserve"> dostatečným počtem výpočetních jednote</w:t>
+      </w:r>
+      <w:r>
+        <w:t>k (computation units) v pouze jedné skryté vrstvě, přičemž toto tvrzení vytváří paralelu s Fourierovou transformací. Tento přístup j</w:t>
+      </w:r>
+      <w:r>
+        <w:t xml:space="preserve">e však pro praktické použití nevýhodný, protože s narůstající přesností simulace funkce roste exponenciálně i počet výpočetních jednotek ve skryté vrstvě a tím pádem i celková výpočetní náročnost </w:t>
+      </w:r>
+      <w:r>
+        <w:t>(Wang, 2017).</w:t>
+      </w:r>
+    </w:p>
+    <w:p>
+      <w:pPr>
+        <w:rPr>
+          <w:color w:val="FF0000"/>
+        </w:rPr>
+      </w:pPr>
+      <w:r>
+        <w:rPr>
+          <w:color w:val="FF0000"/>
+        </w:rPr>
+        <w:t>TODO obrázek ukázky vyšší abstrakce, možná přímo ten XOR?</w:t>
+      </w:r>
+    </w:p>
+    <w:p>
+      <w:r>
+        <w:t xml:space="preserve">Jako hluboké neuronové sítě jsou definovány takové neuronové sítě, které mají </w:t>
+      </w:r>
+      <w:r>
+        <w:t>3</w:t>
+      </w:r>
+      <w:r>
+        <w:t xml:space="preserve"> a více skrytých vrstev</w:t>
+      </w:r>
+      <w:r>
+        <w:t xml:space="preserve"> a pracují s více úrovněmi reprezentace informací.</w:t>
+      </w:r>
+      <w:r>
+        <w:t xml:space="preserve"> Princip většího počtu skrytých vrstev je bližší fungování lidského mozku, kte</w:t>
+      </w:r>
+      <w:r>
+        <w:t>rý také tíhne k vytváření větší abstrakce a postupnému spojování dílčích informací (Bengio</w:t>
+      </w:r>
+      <w:r>
+        <w:t xml:space="preserve"> a Delalleau, 2011).</w:t>
+      </w:r>
+    </w:p>
+    <w:p>
+      <w:r>
+        <w:t>Dá se tedy říci, že zatímco mělké neuronové sítě (s jednou skrytou vrstvou) se budou při úloze detekce automobilu v obrázku snažit hledat automobil jako celek, hluboké neuronové sítě budou v jednotlivých vrstvách nejdříve detekovat dílčí části automobilu, jako jsou kola, karoserie, a podobně.</w:t>
+      </w:r>
+    </w:p>
+    <w:p>
+      <w:r>
+        <w:t xml:space="preserve">Eldan a Shamir ve své práci </w:t>
+      </w:r>
+      <w:r>
+        <w:rPr>
+          <w:i/>
+          <w:iCs/>
+        </w:rPr>
+        <w:t xml:space="preserve">The Power of Depth for Feedforward Neural Netoworsk </w:t>
+      </w:r>
+      <w:r>
+        <w:t>(2015) zjistili a dokázali, že více skrytých vrstev neuronové sítě dosahuje z hlediska výpočetní náročnosti v poměru s</w:t>
+      </w:r>
+      <w:r>
+        <w:t> přesností modelu</w:t>
+      </w:r>
+      <w:r>
+        <w:t xml:space="preserve"> lepší výsledky.</w:t>
+      </w:r>
+      <w:r>
+        <w:t xml:space="preserve"> Zároveň však mohou nastat situace, </w:t>
+      </w:r>
+      <w:r>
+        <w:lastRenderedPageBreak/>
+        <w:t>kdy je přidávání dalších vrstev spíše na škodu, protože model může v důsledku ve vyšších vrstvách vytvářet i abstraktní vazby takové úrovně, že z hlediska řešeného problému nemusejí ani dávat smysl.</w:t>
+      </w:r>
+      <w:r>
+        <w:t xml:space="preserve"> </w:t>
+      </w:r>
+    </w:p>
+    <w:p>
+      <w:r>
+        <w:t>TODO</w:t>
+      </w:r>
+      <w:r>
+        <w:t xml:space="preserve"> problém s učením, </w:t>
+      </w:r>
+      <w:r>
+        <w:t xml:space="preserve"> greedy algoritmus od Hintona</w:t>
       </w:r>
     </w:p>
     <w:p>
@@ -15226,448 +15410,24 @@
         <w:rPr>
           <w:color w:val="FF0000"/>
         </w:rPr>
-        <w:t>Model by měl být vytvořen z více modelů závislých na typu údaje a využití tak, aby byla možnost ho rozšiřovat o další modely více závislé na kontextu</w:t>
+        <w:t>Co to je, jak to navazuje na strojové učení, co se v něm využívá</w:t>
+      </w:r>
+      <w:r>
+        <w:rPr>
+          <w:color w:val="FF0000"/>
+        </w:rPr>
+        <w:t>, co to vlastně je, jaký je matematický princip a jaké jsou běžné typy modelů – svm, neuronovka,…</w:t>
       </w:r>
     </w:p>
     <w:p>
       <w:pPr>
         <w:pStyle w:val="Heading2"/>
       </w:pPr>
-      <w:bookmarkStart w:id="34" w:name="_Toc97157036"/>
-      <w:r>
-        <w:t>Strojové učení</w:t>
-      </w:r>
-      <w:bookmarkEnd w:id="34"/>
-    </w:p>
-    <w:p>
-      <w:pPr>
-        <w:pStyle w:val="Heading2"/>
-      </w:pPr>
-      <w:bookmarkStart w:id="35" w:name="_Toc97157037"/>
-      <w:r>
-        <w:t>Hluboké učení</w:t>
+      <w:bookmarkStart w:id="35" w:name="_Toc97157038"/>
+      <w:r>
+        <w:t>Natural Language Processing</w:t>
       </w:r>
       <w:bookmarkEnd w:id="35"/>
-    </w:p>
-    <w:p>
-      <w:pPr>
-        <w:pStyle w:val="Heading2"/>
-      </w:pPr>
-      <w:bookmarkStart w:id="36" w:name="_Toc97157038"/>
-      <w:r>
-        <w:t>Natural Language Processing</w:t>
-      </w:r>
-      <w:bookmarkEnd w:id="36"/>
-    </w:p>
-    <w:p>
-      <w:pPr>
-        <w:pStyle w:val="Heading2"/>
-      </w:pPr>
-      <w:bookmarkStart w:id="37" w:name="_Toc97157039"/>
-      <w:r>
-        <w:t>Named Entity Recognition</w:t>
-      </w:r>
-      <w:bookmarkEnd w:id="37"/>
-    </w:p>
-    <w:p>
-      <w:pPr>
-        <w:pStyle w:val="Heading2"/>
-      </w:pPr>
-      <w:bookmarkStart w:id="38" w:name="_Toc97157040"/>
-      <w:r>
-        <w:t>Transfer learning</w:t>
-      </w:r>
-      <w:bookmarkEnd w:id="38"/>
-    </w:p>
-    <w:p>
-      <w:pPr>
-        <w:pStyle w:val="Heading2"/>
-      </w:pPr>
-      <w:bookmarkStart w:id="39" w:name="_Toc97157041"/>
-      <w:r>
-        <w:t>Multilingvní modely</w:t>
-      </w:r>
-      <w:bookmarkEnd w:id="39"/>
-    </w:p>
-    <w:p>
-      <w:pPr>
-        <w:pStyle w:val="Heading2"/>
-      </w:pPr>
-      <w:bookmarkStart w:id="40" w:name="_Toc97157042"/>
-      <w:r>
-        <w:t>Context-based modely</w:t>
-      </w:r>
-      <w:bookmarkEnd w:id="40"/>
-    </w:p>
-    <w:p>
-      <w:pPr>
-        <w:pStyle w:val="Heading2"/>
-      </w:pPr>
-      <w:bookmarkStart w:id="41" w:name="_Toc97157043"/>
-      <w:r>
-        <w:t>Sekvenční modely</w:t>
-      </w:r>
-      <w:bookmarkEnd w:id="41"/>
-    </w:p>
-    <w:p>
-      <w:pPr>
-        <w:pStyle w:val="Heading2"/>
-      </w:pPr>
-      <w:bookmarkStart w:id="42" w:name="_Toc97157044"/>
-      <w:r>
-        <w:t>Meta klasifikátory</w:t>
-      </w:r>
-      <w:bookmarkEnd w:id="42"/>
-    </w:p>
-    <w:p>
-      <w:pPr>
-        <w:pStyle w:val="Heading1"/>
-      </w:pPr>
-      <w:bookmarkStart w:id="43" w:name="_Toc97157045"/>
-      <w:r>
-        <w:lastRenderedPageBreak/>
-        <w:t>Dataset</w:t>
-      </w:r>
-      <w:bookmarkEnd w:id="43"/>
-    </w:p>
-    <w:p>
-      <w:pPr>
-        <w:rPr>
-          <w:color w:val="FF0000"/>
-        </w:rPr>
-      </w:pPr>
-      <w:r>
-        <w:rPr>
-          <w:color w:val="FF0000"/>
-        </w:rPr>
-        <w:t xml:space="preserve">Tohle asi moc nemá cenu psát moc dopředu. Existuje spousta způsobů jak se k datům dostat a jak s nimi dále pracovat. </w:t>
-      </w:r>
-      <w:r>
-        <w:rPr>
-          <w:color w:val="FF0000"/>
-        </w:rPr>
-        <w:t>Možná bude potřeba vygenerovat vlastní dataset</w:t>
-      </w:r>
-      <w:r>
-        <w:rPr>
-          <w:color w:val="FF0000"/>
-        </w:rPr>
-        <w:t>.</w:t>
-      </w:r>
-    </w:p>
-    <w:p>
-      <w:pPr>
-        <w:rPr>
-          <w:color w:val="FF0000"/>
-        </w:rPr>
-      </w:pPr>
-      <w:r>
-        <w:rPr>
-          <w:color w:val="FF0000"/>
-        </w:rPr>
-        <w:t>Vícemén</w:t>
-      </w:r>
-      <w:r>
-        <w:rPr>
-          <w:color w:val="FF0000"/>
-        </w:rPr>
-        <w:t>ě</w:t>
-      </w:r>
-      <w:r>
-        <w:rPr>
-          <w:color w:val="FF0000"/>
-        </w:rPr>
-        <w:t xml:space="preserve"> jde</w:t>
-      </w:r>
-      <w:r>
-        <w:rPr>
-          <w:color w:val="FF0000"/>
-        </w:rPr>
-        <w:t xml:space="preserve"> o kapitoly 2-4 v ML checklistu.</w:t>
-      </w:r>
-      <w:r>
-        <w:rPr>
-          <w:color w:val="FF0000"/>
-        </w:rPr>
-        <w:t xml:space="preserve"> </w:t>
-      </w:r>
-    </w:p>
-    <w:p>
-      <w:pPr>
-        <w:pStyle w:val="Heading2"/>
-      </w:pPr>
-      <w:bookmarkStart w:id="44" w:name="_Toc97157046"/>
-      <w:r>
-        <w:t xml:space="preserve">Získání </w:t>
-      </w:r>
-      <w:r>
-        <w:t>trénovacích dat</w:t>
-      </w:r>
-      <w:bookmarkEnd w:id="44"/>
-    </w:p>
-    <w:p>
-      <w:pPr>
-        <w:pStyle w:val="Heading2"/>
-      </w:pPr>
-      <w:bookmarkStart w:id="45" w:name="_Toc97157047"/>
-      <w:r>
-        <w:t>Průzkum dat</w:t>
-      </w:r>
-      <w:bookmarkEnd w:id="45"/>
-    </w:p>
-    <w:p>
-      <w:pPr>
-        <w:pStyle w:val="Heading2"/>
-      </w:pPr>
-      <w:bookmarkStart w:id="46" w:name="_Toc97157048"/>
-      <w:r>
-        <w:t>Příprava dat</w:t>
-      </w:r>
-      <w:bookmarkEnd w:id="46"/>
-    </w:p>
-    <w:p>
-      <w:pPr>
-        <w:pStyle w:val="Heading3"/>
-      </w:pPr>
-      <w:bookmarkStart w:id="47" w:name="_Toc97157049"/>
-      <w:r>
-        <w:t>Úpravy na základě příznakového modelu osobních údajů</w:t>
-      </w:r>
-      <w:bookmarkEnd w:id="47"/>
-    </w:p>
-    <w:p>
-      <w:pPr>
-        <w:pStyle w:val="Heading2"/>
-      </w:pPr>
-      <w:bookmarkStart w:id="48" w:name="_Toc97157050"/>
-      <w:r>
-        <w:t>Reprezentace dat</w:t>
-      </w:r>
-      <w:bookmarkEnd w:id="48"/>
-    </w:p>
-    <w:p>
-      <w:pPr>
-        <w:pStyle w:val="Heading3"/>
-      </w:pPr>
-      <w:bookmarkStart w:id="49" w:name="_Toc97157051"/>
-      <w:r>
-        <w:t>Word Embeddings</w:t>
-      </w:r>
-      <w:bookmarkEnd w:id="49"/>
-    </w:p>
-    <w:p>
-      <w:pPr>
-        <w:pStyle w:val="Heading3"/>
-      </w:pPr>
-      <w:bookmarkStart w:id="50" w:name="_Toc97157052"/>
-      <w:r>
-        <w:t>Word2vec</w:t>
-      </w:r>
-      <w:bookmarkEnd w:id="50"/>
-    </w:p>
-    <w:p>
-      <w:pPr>
-        <w:rPr>
-          <w:color w:val="FF0000"/>
-        </w:rPr>
-      </w:pPr>
-      <w:r>
-        <w:rPr>
-          <w:color w:val="FF0000"/>
-        </w:rPr>
-        <w:t>Atd.</w:t>
-      </w:r>
-    </w:p>
-    <w:p>
-      <w:pPr>
-        <w:pStyle w:val="Heading1"/>
-      </w:pPr>
-      <w:bookmarkStart w:id="51" w:name="_Toc97157053"/>
-      <w:r>
-        <w:lastRenderedPageBreak/>
-        <w:t xml:space="preserve">Výběr </w:t>
-      </w:r>
-      <w:r>
-        <w:t>technologií</w:t>
-      </w:r>
-      <w:bookmarkEnd w:id="51"/>
-    </w:p>
-    <w:p>
-      <w:pPr>
-        <w:pStyle w:val="Heading2"/>
-      </w:pPr>
-      <w:bookmarkStart w:id="52" w:name="_Toc97157054"/>
-      <w:r>
-        <w:t>Výběr NLP/NER frameworku</w:t>
-      </w:r>
-      <w:bookmarkEnd w:id="52"/>
-    </w:p>
-    <w:p>
-      <w:pPr>
-        <w:pStyle w:val="Heading2"/>
-      </w:pPr>
-      <w:bookmarkStart w:id="53" w:name="_Toc97157055"/>
-      <w:r>
-        <w:t>DL knihovny</w:t>
-      </w:r>
-      <w:bookmarkEnd w:id="53"/>
-    </w:p>
-    <w:p>
-      <w:pPr>
-        <w:pStyle w:val="Heading2"/>
-      </w:pPr>
-      <w:bookmarkStart w:id="54" w:name="_Toc97157056"/>
-      <w:r>
-        <w:t>Vývojové prostředí</w:t>
-      </w:r>
-      <w:bookmarkEnd w:id="54"/>
-    </w:p>
-    <w:p>
-      <w:pPr>
-        <w:pStyle w:val="Heading2"/>
-      </w:pPr>
-      <w:bookmarkStart w:id="55" w:name="_Toc97157057"/>
-      <w:r>
-        <w:t>Tech</w:t>
-      </w:r>
-      <w:r>
-        <w:t>niky průběžné evaluace</w:t>
-      </w:r>
-      <w:bookmarkEnd w:id="55"/>
-    </w:p>
-    <w:p>
-      <w:pPr>
-        <w:pStyle w:val="Heading1"/>
-      </w:pPr>
-      <w:bookmarkStart w:id="56" w:name="_Toc97157058"/>
-      <w:r>
-        <w:lastRenderedPageBreak/>
-        <w:t>Vývoj modelu</w:t>
-      </w:r>
-      <w:bookmarkEnd w:id="56"/>
-    </w:p>
-    <w:p>
-      <w:pPr>
-        <w:rPr>
-          <w:color w:val="FF0000"/>
-        </w:rPr>
-      </w:pPr>
-      <w:r>
-        <w:rPr>
-          <w:color w:val="FF0000"/>
-        </w:rPr>
-        <w:t>Tady si taky myslím že nemá moc cenu psát něco dopředu. Spíš to bude záznam</w:t>
-      </w:r>
-      <w:r>
-        <w:rPr>
-          <w:color w:val="FF0000"/>
-        </w:rPr>
-        <w:t xml:space="preserve"> procesu vývoje a vysvětlení zajímavých funkcí či </w:t>
-      </w:r>
-      <w:r>
-        <w:rPr>
-          <w:color w:val="FF0000"/>
-        </w:rPr>
-        <w:t>ukázka zajímavých událostí v průběhu vývoje.</w:t>
-      </w:r>
-      <w:r>
-        <w:rPr>
-          <w:color w:val="FF0000"/>
-        </w:rPr>
-        <w:t xml:space="preserve"> Následné názvy kapitol jsou vyloženě jen ilustrační.</w:t>
-      </w:r>
-    </w:p>
-    <w:p>
-      <w:pPr>
-        <w:pStyle w:val="Heading2"/>
-      </w:pPr>
-      <w:bookmarkStart w:id="57" w:name="_Toc97157059"/>
-      <w:r>
-        <w:t>Architektura</w:t>
-      </w:r>
-      <w:bookmarkEnd w:id="57"/>
-    </w:p>
-    <w:p>
-      <w:pPr>
-        <w:pStyle w:val="Heading2"/>
-      </w:pPr>
-      <w:bookmarkStart w:id="58" w:name="_Toc97157060"/>
-      <w:r>
-        <w:t>Rozdělení dat</w:t>
-      </w:r>
-      <w:bookmarkEnd w:id="58"/>
-    </w:p>
-    <w:p>
-      <w:pPr>
-        <w:pStyle w:val="Heading2"/>
-      </w:pPr>
-      <w:bookmarkStart w:id="59" w:name="_Toc97157061"/>
-      <w:r>
-        <w:t>Ztrátová funkce</w:t>
-      </w:r>
-      <w:bookmarkEnd w:id="59"/>
-    </w:p>
-    <w:p>
-      <w:pPr>
-        <w:pStyle w:val="Heading2"/>
-      </w:pPr>
-      <w:bookmarkStart w:id="60" w:name="_Toc97157062"/>
-      <w:r>
-        <w:t>Fine-tuning</w:t>
-      </w:r>
-      <w:bookmarkEnd w:id="60"/>
-    </w:p>
-    <w:p>
-      <w:pPr>
-        <w:rPr>
-          <w:color w:val="FF0000"/>
-        </w:rPr>
-      </w:pPr>
-      <w:r>
-        <w:rPr>
-          <w:color w:val="FF0000"/>
-        </w:rPr>
-        <w:t>Atd.</w:t>
-      </w:r>
-    </w:p>
-    <w:p>
-      <w:pPr>
-        <w:spacing w:after="160" w:line="259" w:lineRule="auto"/>
-        <w:jc w:val="left"/>
-        <w:rPr>
-          <w:color w:val="FF0000"/>
-        </w:rPr>
-      </w:pPr>
-      <w:r>
-        <w:rPr>
-          <w:color w:val="FF0000"/>
-        </w:rPr>
-        <w:br w:type="page"/>
-      </w:r>
-    </w:p>
-    <w:p>
-      <w:pPr>
-        <w:pStyle w:val="Heading1"/>
-      </w:pPr>
-      <w:bookmarkStart w:id="61" w:name="_Toc97157063"/>
-      <w:r>
-        <w:lastRenderedPageBreak/>
-        <w:t>Evaluace modelu</w:t>
-      </w:r>
-      <w:bookmarkEnd w:id="61"/>
-    </w:p>
-    <w:p>
-      <w:pPr>
-        <w:rPr>
-          <w:color w:val="FF0000"/>
-        </w:rPr>
-      </w:pPr>
-      <w:r>
-        <w:rPr>
-          <w:color w:val="FF0000"/>
-        </w:rPr>
-        <w:t>TODO</w:t>
-      </w:r>
     </w:p>
     <w:p>
       <w:pPr>
@@ -15684,6 +15444,645 @@
         <w:rPr>
           <w:color w:val="FF0000"/>
         </w:rPr>
+        <w:t>Zabývat se i tím, že to nemusí být pouze součást hlubokého učení, NLP se dá provádět i jinými způsoby</w:t>
+      </w:r>
+    </w:p>
+    <w:p>
+      <w:pPr>
+        <w:pStyle w:val="ListParagraph"/>
+        <w:numPr>
+          <w:ilvl w:val="0"/>
+          <w:numId w:val="11"/>
+        </w:numPr>
+        <w:rPr>
+          <w:color w:val="FF0000"/>
+        </w:rPr>
+      </w:pPr>
+      <w:r>
+        <w:rPr>
+          <w:color w:val="FF0000"/>
+        </w:rPr>
+        <w:t>Hluboké učení zabývající se zpracováním jazyka</w:t>
+      </w:r>
+    </w:p>
+    <w:p>
+      <w:pPr>
+        <w:pStyle w:val="ListParagraph"/>
+        <w:numPr>
+          <w:ilvl w:val="0"/>
+          <w:numId w:val="11"/>
+        </w:numPr>
+        <w:rPr>
+          <w:color w:val="FF0000"/>
+        </w:rPr>
+      </w:pPr>
+      <w:r>
+        <w:rPr>
+          <w:color w:val="FF0000"/>
+        </w:rPr>
+        <w:t>Jaký princip se využívá</w:t>
+      </w:r>
+    </w:p>
+    <w:p>
+      <w:pPr>
+        <w:pStyle w:val="ListParagraph"/>
+        <w:numPr>
+          <w:ilvl w:val="0"/>
+          <w:numId w:val="11"/>
+        </w:numPr>
+        <w:rPr>
+          <w:color w:val="FF0000"/>
+        </w:rPr>
+      </w:pPr>
+      <w:r>
+        <w:rPr>
+          <w:color w:val="FF0000"/>
+        </w:rPr>
+        <w:t>Jaké jsou běžné problémy které se v této oblasti řeší</w:t>
+      </w:r>
+    </w:p>
+    <w:p>
+      <w:pPr>
+        <w:pStyle w:val="ListParagraph"/>
+        <w:numPr>
+          <w:ilvl w:val="0"/>
+          <w:numId w:val="11"/>
+        </w:numPr>
+        <w:rPr>
+          <w:color w:val="FF0000"/>
+        </w:rPr>
+      </w:pPr>
+      <w:r>
+        <w:rPr>
+          <w:color w:val="FF0000"/>
+        </w:rPr>
+        <w:t>Jaké jsou běžné úlohy</w:t>
+      </w:r>
+    </w:p>
+    <w:p>
+      <w:pPr>
+        <w:pStyle w:val="ListParagraph"/>
+        <w:numPr>
+          <w:ilvl w:val="0"/>
+          <w:numId w:val="11"/>
+        </w:numPr>
+        <w:rPr>
+          <w:color w:val="FF0000"/>
+        </w:rPr>
+      </w:pPr>
+      <w:r>
+        <w:rPr>
+          <w:color w:val="FF0000"/>
+        </w:rPr>
+        <w:t>Speciální typy neuronovek typicky využívaných v této oblasti</w:t>
+      </w:r>
+    </w:p>
+    <w:p>
+      <w:pPr>
+        <w:pStyle w:val="ListParagraph"/>
+        <w:numPr>
+          <w:ilvl w:val="1"/>
+          <w:numId w:val="11"/>
+        </w:numPr>
+        <w:rPr>
+          <w:color w:val="FF0000"/>
+        </w:rPr>
+      </w:pPr>
+      <w:r>
+        <w:rPr>
+          <w:color w:val="FF0000"/>
+        </w:rPr>
+        <w:t>RNN, LSTM, …</w:t>
+      </w:r>
+    </w:p>
+    <w:p>
+      <w:pPr>
+        <w:pStyle w:val="Heading2"/>
+      </w:pPr>
+      <w:bookmarkStart w:id="36" w:name="_Toc97157039"/>
+      <w:r>
+        <w:t>Named Entity Recognition</w:t>
+      </w:r>
+      <w:bookmarkEnd w:id="36"/>
+    </w:p>
+    <w:p>
+      <w:pPr>
+        <w:pStyle w:val="ListParagraph"/>
+        <w:numPr>
+          <w:ilvl w:val="0"/>
+          <w:numId w:val="11"/>
+        </w:numPr>
+        <w:rPr>
+          <w:color w:val="FF0000"/>
+        </w:rPr>
+      </w:pPr>
+      <w:r>
+        <w:rPr>
+          <w:color w:val="FF0000"/>
+        </w:rPr>
+        <w:t>Popsat jak je NER součástí NLP</w:t>
+      </w:r>
+    </w:p>
+    <w:p>
+      <w:pPr>
+        <w:pStyle w:val="ListParagraph"/>
+        <w:numPr>
+          <w:ilvl w:val="0"/>
+          <w:numId w:val="11"/>
+        </w:numPr>
+        <w:rPr>
+          <w:color w:val="FF0000"/>
+        </w:rPr>
+      </w:pPr>
+      <w:r>
+        <w:rPr>
+          <w:color w:val="FF0000"/>
+        </w:rPr>
+        <w:t>Najít nějaký paper, který dobře popisuje NER a jeho současný stav</w:t>
+      </w:r>
+    </w:p>
+    <w:p>
+      <w:pPr>
+        <w:pStyle w:val="Heading2"/>
+      </w:pPr>
+      <w:bookmarkStart w:id="37" w:name="_Toc97157041"/>
+      <w:r>
+        <w:t>Multilingvní modely</w:t>
+      </w:r>
+      <w:bookmarkEnd w:id="37"/>
+    </w:p>
+    <w:p>
+      <w:pPr>
+        <w:pStyle w:val="Heading2"/>
+      </w:pPr>
+      <w:bookmarkStart w:id="38" w:name="_Toc97157042"/>
+      <w:r>
+        <w:t>Context-based modely</w:t>
+      </w:r>
+      <w:bookmarkEnd w:id="38"/>
+    </w:p>
+    <w:p>
+      <w:pPr>
+        <w:pStyle w:val="ListParagraph"/>
+        <w:numPr>
+          <w:ilvl w:val="0"/>
+          <w:numId w:val="11"/>
+        </w:numPr>
+        <w:rPr>
+          <w:color w:val="FF0000"/>
+        </w:rPr>
+      </w:pPr>
+      <w:r>
+        <w:rPr>
+          <w:color w:val="FF0000"/>
+        </w:rPr>
+        <w:t xml:space="preserve">Nejprve by zde měla být </w:t>
+      </w:r>
+      <w:r>
+        <w:rPr>
+          <w:color w:val="FF0000"/>
+        </w:rPr>
+        <w:t>část</w:t>
+      </w:r>
+      <w:r>
+        <w:rPr>
+          <w:color w:val="FF0000"/>
+        </w:rPr>
+        <w:t xml:space="preserve"> o tradiční detekci údajů bez hlubokého učení a tím i bez možnosti zpracování kontextu</w:t>
+      </w:r>
+    </w:p>
+    <w:p>
+      <w:pPr>
+        <w:pStyle w:val="ListParagraph"/>
+        <w:numPr>
+          <w:ilvl w:val="0"/>
+          <w:numId w:val="11"/>
+        </w:numPr>
+        <w:rPr>
+          <w:color w:val="FF0000"/>
+        </w:rPr>
+      </w:pPr>
+      <w:r>
+        <w:rPr>
+          <w:color w:val="FF0000"/>
+        </w:rPr>
+        <w:t>Je součástí NER – zaměřit se na modely, které dokáží udržet delší kontext, ne jen třeba 1 větu</w:t>
+      </w:r>
+    </w:p>
+    <w:p>
+      <w:pPr>
+        <w:pStyle w:val="Heading2"/>
+      </w:pPr>
+      <w:bookmarkStart w:id="39" w:name="_Toc97157043"/>
+      <w:bookmarkStart w:id="40" w:name="_Toc97157040"/>
+      <w:r>
+        <w:t>Transfer learning</w:t>
+      </w:r>
+      <w:bookmarkEnd w:id="40"/>
+    </w:p>
+    <w:p>
+      <w:pPr>
+        <w:pStyle w:val="ListParagraph"/>
+        <w:numPr>
+          <w:ilvl w:val="0"/>
+          <w:numId w:val="11"/>
+        </w:numPr>
+        <w:rPr>
+          <w:color w:val="FF0000"/>
+        </w:rPr>
+      </w:pPr>
+      <w:r>
+        <w:rPr>
+          <w:color w:val="FF0000"/>
+        </w:rPr>
+        <w:t>Napsat o závislosti na deep learningu – viz Deep Learning book, str. 526 Greedy Layer-Wise …</w:t>
+      </w:r>
+    </w:p>
+    <w:p>
+      <w:pPr>
+        <w:pStyle w:val="Heading2"/>
+      </w:pPr>
+      <w:r>
+        <w:lastRenderedPageBreak/>
+        <w:t>Sekvenční modely</w:t>
+      </w:r>
+      <w:bookmarkEnd w:id="39"/>
+    </w:p>
+    <w:p>
+      <w:pPr>
+        <w:pStyle w:val="Heading2"/>
+      </w:pPr>
+      <w:bookmarkStart w:id="41" w:name="_Toc97157044"/>
+      <w:r>
+        <w:t>Meta klasifikátory</w:t>
+      </w:r>
+      <w:bookmarkEnd w:id="41"/>
+    </w:p>
+    <w:p>
+      <w:pPr>
+        <w:pStyle w:val="Heading1"/>
+      </w:pPr>
+      <w:bookmarkStart w:id="42" w:name="_Toc97157045"/>
+      <w:r>
+        <w:lastRenderedPageBreak/>
+        <w:t>Dataset</w:t>
+      </w:r>
+      <w:bookmarkEnd w:id="42"/>
+    </w:p>
+    <w:p>
+      <w:pPr>
+        <w:rPr>
+          <w:color w:val="FF0000"/>
+        </w:rPr>
+      </w:pPr>
+      <w:r>
+        <w:rPr>
+          <w:color w:val="FF0000"/>
+        </w:rPr>
+        <w:t xml:space="preserve">Tohle asi moc nemá cenu psát moc dopředu. Existuje spousta způsobů jak se k datům dostat a jak s nimi dále pracovat. </w:t>
+      </w:r>
+      <w:r>
+        <w:rPr>
+          <w:color w:val="FF0000"/>
+        </w:rPr>
+        <w:t>Možná bude potřeba vygenerovat vlastní dataset</w:t>
+      </w:r>
+      <w:r>
+        <w:rPr>
+          <w:color w:val="FF0000"/>
+        </w:rPr>
+        <w:t>.</w:t>
+      </w:r>
+    </w:p>
+    <w:p>
+      <w:pPr>
+        <w:rPr>
+          <w:color w:val="FF0000"/>
+        </w:rPr>
+      </w:pPr>
+      <w:r>
+        <w:rPr>
+          <w:color w:val="FF0000"/>
+        </w:rPr>
+        <w:t>Vícemén</w:t>
+      </w:r>
+      <w:r>
+        <w:rPr>
+          <w:color w:val="FF0000"/>
+        </w:rPr>
+        <w:t>ě</w:t>
+      </w:r>
+      <w:r>
+        <w:rPr>
+          <w:color w:val="FF0000"/>
+        </w:rPr>
+        <w:t xml:space="preserve"> jde</w:t>
+      </w:r>
+      <w:r>
+        <w:rPr>
+          <w:color w:val="FF0000"/>
+        </w:rPr>
+        <w:t xml:space="preserve"> o kapitoly 2-4 v ML checklistu.</w:t>
+      </w:r>
+      <w:r>
+        <w:rPr>
+          <w:color w:val="FF0000"/>
+        </w:rPr>
+        <w:t xml:space="preserve"> </w:t>
+      </w:r>
+    </w:p>
+    <w:p>
+      <w:pPr>
+        <w:pStyle w:val="Heading2"/>
+      </w:pPr>
+      <w:bookmarkStart w:id="43" w:name="_Toc97157046"/>
+      <w:r>
+        <w:t xml:space="preserve">Získání </w:t>
+      </w:r>
+      <w:r>
+        <w:t>trénovacích dat</w:t>
+      </w:r>
+      <w:bookmarkEnd w:id="43"/>
+    </w:p>
+    <w:p>
+      <w:pPr>
+        <w:pStyle w:val="Heading2"/>
+      </w:pPr>
+      <w:bookmarkStart w:id="44" w:name="_Toc97157047"/>
+      <w:r>
+        <w:t>Průzkum dat</w:t>
+      </w:r>
+      <w:bookmarkEnd w:id="44"/>
+    </w:p>
+    <w:p>
+      <w:pPr>
+        <w:pStyle w:val="Heading2"/>
+      </w:pPr>
+      <w:bookmarkStart w:id="45" w:name="_Toc97157048"/>
+      <w:r>
+        <w:t>Příprava dat</w:t>
+      </w:r>
+      <w:bookmarkEnd w:id="45"/>
+    </w:p>
+    <w:p>
+      <w:pPr>
+        <w:pStyle w:val="Heading3"/>
+      </w:pPr>
+      <w:bookmarkStart w:id="46" w:name="_Toc97157049"/>
+      <w:r>
+        <w:t>Úpravy na základě příznakového modelu osobních údajů</w:t>
+      </w:r>
+      <w:bookmarkEnd w:id="46"/>
+    </w:p>
+    <w:p>
+      <w:pPr>
+        <w:pStyle w:val="Heading2"/>
+      </w:pPr>
+      <w:bookmarkStart w:id="47" w:name="_Toc97157050"/>
+      <w:r>
+        <w:t>Reprezentace dat</w:t>
+      </w:r>
+      <w:bookmarkEnd w:id="47"/>
+    </w:p>
+    <w:p>
+      <w:pPr>
+        <w:pStyle w:val="Heading3"/>
+      </w:pPr>
+      <w:bookmarkStart w:id="48" w:name="_Toc97157051"/>
+      <w:r>
+        <w:t>Word Embeddings</w:t>
+      </w:r>
+      <w:bookmarkEnd w:id="48"/>
+    </w:p>
+    <w:p>
+      <w:pPr>
+        <w:pStyle w:val="Heading3"/>
+      </w:pPr>
+      <w:bookmarkStart w:id="49" w:name="_Toc97157052"/>
+      <w:r>
+        <w:t>Word2vec</w:t>
+      </w:r>
+      <w:bookmarkEnd w:id="49"/>
+    </w:p>
+    <w:p>
+      <w:pPr>
+        <w:rPr>
+          <w:color w:val="FF0000"/>
+        </w:rPr>
+      </w:pPr>
+      <w:r>
+        <w:rPr>
+          <w:color w:val="FF0000"/>
+        </w:rPr>
+        <w:t>Atd.</w:t>
+      </w:r>
+    </w:p>
+    <w:p>
+      <w:pPr>
+        <w:pStyle w:val="Heading1"/>
+      </w:pPr>
+      <w:bookmarkStart w:id="50" w:name="_Toc97157053"/>
+      <w:r>
+        <w:lastRenderedPageBreak/>
+        <w:t xml:space="preserve">Výběr </w:t>
+      </w:r>
+      <w:r>
+        <w:t>technologií</w:t>
+      </w:r>
+      <w:bookmarkEnd w:id="50"/>
+    </w:p>
+    <w:p>
+      <w:pPr>
+        <w:pStyle w:val="Heading2"/>
+      </w:pPr>
+      <w:bookmarkStart w:id="51" w:name="_Toc97157054"/>
+      <w:r>
+        <w:t>Výběr NLP/NER frameworku</w:t>
+      </w:r>
+      <w:bookmarkEnd w:id="51"/>
+    </w:p>
+    <w:p>
+      <w:pPr>
+        <w:pStyle w:val="Heading2"/>
+      </w:pPr>
+      <w:bookmarkStart w:id="52" w:name="_Toc97157055"/>
+      <w:r>
+        <w:t>DL knihovny</w:t>
+      </w:r>
+      <w:bookmarkEnd w:id="52"/>
+    </w:p>
+    <w:p>
+      <w:pPr>
+        <w:pStyle w:val="Heading2"/>
+      </w:pPr>
+      <w:bookmarkStart w:id="53" w:name="_Toc97157056"/>
+      <w:r>
+        <w:t>Vývojové prostředí</w:t>
+      </w:r>
+      <w:bookmarkEnd w:id="53"/>
+    </w:p>
+    <w:p>
+      <w:pPr>
+        <w:pStyle w:val="Heading2"/>
+      </w:pPr>
+      <w:bookmarkStart w:id="54" w:name="_Toc97157057"/>
+      <w:r>
+        <w:t>Tech</w:t>
+      </w:r>
+      <w:r>
+        <w:t>niky průběžné evaluace</w:t>
+      </w:r>
+      <w:bookmarkEnd w:id="54"/>
+    </w:p>
+    <w:p>
+      <w:pPr>
+        <w:pStyle w:val="Heading1"/>
+      </w:pPr>
+      <w:bookmarkStart w:id="55" w:name="_Toc97157058"/>
+      <w:r>
+        <w:lastRenderedPageBreak/>
+        <w:t>Vývoj modelu</w:t>
+      </w:r>
+      <w:bookmarkEnd w:id="55"/>
+    </w:p>
+    <w:p>
+      <w:pPr>
+        <w:rPr>
+          <w:color w:val="FF0000"/>
+        </w:rPr>
+      </w:pPr>
+      <w:r>
+        <w:rPr>
+          <w:color w:val="FF0000"/>
+        </w:rPr>
+        <w:t>Tady si taky myslím že nemá moc cenu psát něco dopředu. Spíš to bude záznam</w:t>
+      </w:r>
+      <w:r>
+        <w:rPr>
+          <w:color w:val="FF0000"/>
+        </w:rPr>
+        <w:t xml:space="preserve"> procesu vývoje a vysvětlení zajímavých funkcí či </w:t>
+      </w:r>
+      <w:r>
+        <w:rPr>
+          <w:color w:val="FF0000"/>
+        </w:rPr>
+        <w:t>ukázka zajímavých událostí v průběhu vývoje.</w:t>
+      </w:r>
+      <w:r>
+        <w:rPr>
+          <w:color w:val="FF0000"/>
+        </w:rPr>
+        <w:t xml:space="preserve"> Následné názvy kapitol jsou vyloženě jen ilustrační.</w:t>
+      </w:r>
+    </w:p>
+    <w:p>
+      <w:pPr>
+        <w:pStyle w:val="Heading2"/>
+      </w:pPr>
+      <w:bookmarkStart w:id="56" w:name="_Toc97157059"/>
+      <w:r>
+        <w:t>Architektura</w:t>
+      </w:r>
+      <w:bookmarkEnd w:id="56"/>
+    </w:p>
+    <w:p>
+      <w:pPr>
+        <w:pStyle w:val="Heading2"/>
+      </w:pPr>
+      <w:bookmarkStart w:id="57" w:name="_Toc97157060"/>
+      <w:r>
+        <w:t>Rozdělení dat</w:t>
+      </w:r>
+      <w:bookmarkEnd w:id="57"/>
+    </w:p>
+    <w:p>
+      <w:pPr>
+        <w:pStyle w:val="Heading2"/>
+      </w:pPr>
+      <w:bookmarkStart w:id="58" w:name="_Toc97157061"/>
+      <w:r>
+        <w:t>Ztrátová funkce</w:t>
+      </w:r>
+      <w:bookmarkEnd w:id="58"/>
+    </w:p>
+    <w:p>
+      <w:pPr>
+        <w:pStyle w:val="Heading2"/>
+      </w:pPr>
+      <w:bookmarkStart w:id="59" w:name="_Toc97157062"/>
+      <w:r>
+        <w:t>Fine-tuning</w:t>
+      </w:r>
+      <w:bookmarkEnd w:id="59"/>
+    </w:p>
+    <w:p>
+      <w:pPr>
+        <w:rPr>
+          <w:color w:val="FF0000"/>
+        </w:rPr>
+      </w:pPr>
+      <w:r>
+        <w:rPr>
+          <w:color w:val="FF0000"/>
+        </w:rPr>
+        <w:t>Atd.</w:t>
+      </w:r>
+    </w:p>
+    <w:p>
+      <w:pPr>
+        <w:spacing w:after="160" w:line="259" w:lineRule="auto"/>
+        <w:jc w:val="left"/>
+        <w:rPr>
+          <w:color w:val="FF0000"/>
+        </w:rPr>
+      </w:pPr>
+      <w:r>
+        <w:rPr>
+          <w:color w:val="FF0000"/>
+        </w:rPr>
+        <w:br w:type="page"/>
+      </w:r>
+    </w:p>
+    <w:p>
+      <w:pPr>
+        <w:pStyle w:val="Heading1"/>
+      </w:pPr>
+      <w:bookmarkStart w:id="60" w:name="_Toc97157063"/>
+      <w:r>
+        <w:lastRenderedPageBreak/>
+        <w:t>Evaluace modelu</w:t>
+      </w:r>
+      <w:bookmarkEnd w:id="60"/>
+    </w:p>
+    <w:p>
+      <w:pPr>
+        <w:rPr>
+          <w:color w:val="FF0000"/>
+        </w:rPr>
+      </w:pPr>
+      <w:r>
+        <w:rPr>
+          <w:color w:val="FF0000"/>
+        </w:rPr>
+        <w:t>TODO</w:t>
+      </w:r>
+    </w:p>
+    <w:p>
+      <w:pPr>
+        <w:pStyle w:val="ListParagraph"/>
+        <w:numPr>
+          <w:ilvl w:val="0"/>
+          <w:numId w:val="11"/>
+        </w:numPr>
+        <w:rPr>
+          <w:color w:val="FF0000"/>
+        </w:rPr>
+      </w:pPr>
+      <w:r>
+        <w:rPr>
+          <w:color w:val="FF0000"/>
+        </w:rPr>
         <w:t>Tady by mělo dojít i k porovnání výsledků vůči ostatním modelům, které nejsou založené na NLP a tudíž nemohou zpracovávat i kontext</w:t>
       </w:r>
     </w:p>
@@ -15691,19 +16090,29 @@
       <w:pPr>
         <w:pStyle w:val="Heading2"/>
       </w:pPr>
-      <w:bookmarkStart w:id="62" w:name="_Toc97157064"/>
+      <w:bookmarkStart w:id="61" w:name="_Toc97157064"/>
       <w:r>
         <w:t>Hodnocení naměřených kvalitativních indikátorů</w:t>
       </w:r>
+      <w:bookmarkEnd w:id="61"/>
+    </w:p>
+    <w:p>
+      <w:pPr>
+        <w:pStyle w:val="Heading2"/>
+      </w:pPr>
+      <w:bookmarkStart w:id="62" w:name="_Toc97157065"/>
+      <w:r>
+        <w:t>Automatická evaluace</w:t>
+      </w:r>
       <w:bookmarkEnd w:id="62"/>
     </w:p>
     <w:p>
       <w:pPr>
         <w:pStyle w:val="Heading2"/>
       </w:pPr>
-      <w:bookmarkStart w:id="63" w:name="_Toc97157065"/>
-      <w:r>
-        <w:t>Automatická evaluace</w:t>
+      <w:bookmarkStart w:id="63" w:name="_Toc97157066"/>
+      <w:r>
+        <w:t>Evaluace člověkem</w:t>
       </w:r>
       <w:bookmarkEnd w:id="63"/>
     </w:p>
@@ -15711,23 +16120,13 @@
       <w:pPr>
         <w:pStyle w:val="Heading2"/>
       </w:pPr>
-      <w:bookmarkStart w:id="64" w:name="_Toc97157066"/>
-      <w:r>
-        <w:t>Evaluace člověkem</w:t>
+      <w:bookmarkStart w:id="64" w:name="_Toc97157067"/>
+      <w:r>
+        <w:t>Zhodnocení výsledků a porovnání</w:t>
       </w:r>
       <w:bookmarkEnd w:id="64"/>
     </w:p>
     <w:p>
-      <w:pPr>
-        <w:pStyle w:val="Heading2"/>
-      </w:pPr>
-      <w:bookmarkStart w:id="65" w:name="_Toc97157067"/>
-      <w:r>
-        <w:t>Zhodnocení výsledků a porovnání</w:t>
-      </w:r>
-      <w:bookmarkEnd w:id="65"/>
-    </w:p>
-    <w:p>
       <w:r>
         <w:br w:type="page"/>
       </w:r>
@@ -15737,12 +16136,12 @@
       <w:pPr>
         <w:pStyle w:val="Nadpis1neslovan"/>
       </w:pPr>
-      <w:bookmarkStart w:id="66" w:name="_Toc97157068"/>
+      <w:bookmarkStart w:id="65" w:name="_Toc97157068"/>
       <w:r>
         <w:lastRenderedPageBreak/>
         <w:t>Závěr</w:t>
       </w:r>
-      <w:bookmarkEnd w:id="66"/>
+      <w:bookmarkEnd w:id="65"/>
       <w:r>
         <w:t xml:space="preserve"> </w:t>
       </w:r>
@@ -15751,12 +16150,12 @@
       <w:pPr>
         <w:pStyle w:val="Nadpis1neslovan"/>
       </w:pPr>
-      <w:bookmarkStart w:id="67" w:name="_Toc97157069"/>
+      <w:bookmarkStart w:id="66" w:name="_Toc97157069"/>
       <w:r>
         <w:lastRenderedPageBreak/>
         <w:t>Použitá literatura</w:t>
       </w:r>
-      <w:bookmarkEnd w:id="67"/>
+      <w:bookmarkEnd w:id="66"/>
     </w:p>
     <w:p>
       <w:pPr>
@@ -16639,6 +17038,36 @@
         <w:spacing w:after="0" w:line="240" w:lineRule="auto"/>
         <w:jc w:val="left"/>
         <w:rPr>
+          <w14:numForm w14:val="default"/>
+        </w:rPr>
+      </w:pPr>
+      <w:r>
+        <w:t xml:space="preserve">WANG, Haohan a Bhiksha RAJ, 2017. On the Origin of Deep Learning. </w:t>
+      </w:r>
+      <w:r>
+        <w:rPr>
+          <w:i/>
+          <w:iCs/>
+        </w:rPr>
+        <w:t>arXiv:1702.07800 [cs, stat]</w:t>
+      </w:r>
+      <w:r>
+        <w:t xml:space="preserve"> [online]. [vid. 2022-03-03]. Dostupné z: </w:t>
+      </w:r>
+      <w:hyperlink r:id="rId42" w:history="1">
+        <w:r>
+          <w:rPr>
+            <w:rStyle w:val="Hyperlink"/>
+          </w:rPr>
+          <w:t>http://arxiv.org/abs/1702.07800</w:t>
+        </w:r>
+      </w:hyperlink>
+    </w:p>
+    <w:p>
+      <w:pPr>
+        <w:spacing w:after="0" w:line="240" w:lineRule="auto"/>
+        <w:jc w:val="left"/>
+        <w:rPr>
           <w:rFonts w:ascii="Times New Roman" w:eastAsia="Times New Roman" w:hAnsi="Times New Roman" w:cs="Times New Roman"/>
           <w:sz w:val="24"/>
           <w:szCs w:val="24"/>
@@ -16648,6 +17077,80 @@
     </w:p>
     <w:p>
       <w:pPr>
+        <w:spacing w:after="0" w:line="240" w:lineRule="auto"/>
+        <w:jc w:val="left"/>
+      </w:pPr>
+      <w:r>
+        <w:t xml:space="preserve">BENGIO, Yoshua a Olivier DELALLEAU, 2011. On the Expressive Power of Deep Architectures. In: Jyrki KIVINEN, Csaba SZEPESVÁRI, Esko UKKONEN a Thomas ZEUGMANN, ed. </w:t>
+      </w:r>
+      <w:r>
+        <w:rPr>
+          <w:i/>
+          <w:iCs/>
+        </w:rPr>
+        <w:t>Algorithmic Learning Theory</w:t>
+      </w:r>
+      <w:r>
+        <w:t xml:space="preserve"> [online]. Berlin, Heidelberg: Springer, s. 18–36. Lecture Notes in Computer Science. ISBN 978-3-642-24412-4. Dostupné z: doi:</w:t>
+      </w:r>
+      <w:hyperlink r:id="rId43" w:history="1">
+        <w:r>
+          <w:rPr>
+            <w:rStyle w:val="Hyperlink"/>
+          </w:rPr>
+          <w:t>10.1007/978-3-642-24412-4_3</w:t>
+        </w:r>
+      </w:hyperlink>
+    </w:p>
+    <w:p>
+      <w:pPr>
+        <w:spacing w:after="0" w:line="240" w:lineRule="auto"/>
+        <w:jc w:val="left"/>
+      </w:pPr>
+    </w:p>
+    <w:p>
+      <w:pPr>
+        <w:spacing w:after="0" w:line="240" w:lineRule="auto"/>
+        <w:jc w:val="left"/>
+        <w:rPr>
+          <w14:numForm w14:val="default"/>
+        </w:rPr>
+      </w:pPr>
+      <w:r>
+        <w:t>ELDAN, Ronen a Ohad SHAMIR, 2015. The Power of Depth for Feedforward Neural Networks [online]. [vid. 2022-03-05]. Dostupné z: </w:t>
+      </w:r>
+      <w:hyperlink r:id="rId44" w:history="1">
+        <w:r>
+          <w:rPr>
+            <w:rStyle w:val="Hyperlink"/>
+          </w:rPr>
+          <w:t>https://arxiv.org/abs/1512.03965v4</w:t>
+        </w:r>
+      </w:hyperlink>
+    </w:p>
+    <w:p>
+      <w:pPr>
+        <w:spacing w:after="0" w:line="240" w:lineRule="auto"/>
+        <w:jc w:val="left"/>
+        <w:rPr>
+          <w14:numForm w14:val="default"/>
+        </w:rPr>
+      </w:pPr>
+    </w:p>
+    <w:p>
+      <w:pPr>
+        <w:spacing w:after="0" w:line="240" w:lineRule="auto"/>
+        <w:jc w:val="left"/>
+        <w:rPr>
+          <w:rFonts w:ascii="Times New Roman" w:eastAsia="Times New Roman" w:hAnsi="Times New Roman" w:cs="Times New Roman"/>
+          <w:sz w:val="24"/>
+          <w:szCs w:val="24"/>
+          <w14:numForm w14:val="default"/>
+        </w:rPr>
+      </w:pPr>
+    </w:p>
+    <w:p>
+      <w:pPr>
         <w:rPr>
           <w:rFonts w:cstheme="minorHAnsi"/>
         </w:rPr>
@@ -16673,7 +17176,7 @@
     <w:p>
       <w:pPr>
         <w:sectPr>
-          <w:footerReference w:type="default" r:id="rId42"/>
+          <w:footerReference w:type="default" r:id="rId45"/>
           <w:type w:val="continuous"/>
           <w:pgSz w:w="11906" w:h="16838" w:code="9"/>
           <w:pgMar w:top="1418" w:right="1418" w:bottom="1418" w:left="1418" w:header="709" w:footer="709" w:gutter="284"/>
@@ -16686,11 +17189,24 @@
       <w:pPr>
         <w:pStyle w:val="Nadpis1neslovan"/>
       </w:pPr>
-      <w:bookmarkStart w:id="68" w:name="_Toc97157070"/>
+      <w:bookmarkStart w:id="67" w:name="_Toc97157070"/>
       <w:r>
         <w:lastRenderedPageBreak/>
         <w:t>Přílohy</w:t>
       </w:r>
+      <w:bookmarkEnd w:id="67"/>
+      <w:r>
+        <w:t xml:space="preserve"> </w:t>
+      </w:r>
+    </w:p>
+    <w:p>
+      <w:pPr>
+        <w:pStyle w:val="Nadpis2plohy"/>
+      </w:pPr>
+      <w:bookmarkStart w:id="68" w:name="_Toc97157071"/>
+      <w:r>
+        <w:t>Název první přílohy</w:t>
+      </w:r>
       <w:bookmarkEnd w:id="68"/>
       <w:r>
         <w:t xml:space="preserve"> </w:t>
@@ -16700,31 +17216,18 @@
       <w:pPr>
         <w:pStyle w:val="Nadpis2plohy"/>
       </w:pPr>
-      <w:bookmarkStart w:id="69" w:name="_Toc97157071"/>
-      <w:r>
-        <w:t>Název první přílohy</w:t>
+      <w:bookmarkStart w:id="69" w:name="_Toc97157072"/>
+      <w:r>
+        <w:t>Název druhé přílohy</w:t>
       </w:r>
       <w:bookmarkEnd w:id="69"/>
-      <w:r>
-        <w:t xml:space="preserve"> </w:t>
-      </w:r>
-    </w:p>
-    <w:p>
-      <w:pPr>
-        <w:pStyle w:val="Nadpis2plohy"/>
-      </w:pPr>
-      <w:bookmarkStart w:id="70" w:name="_Toc97157072"/>
-      <w:r>
-        <w:t>Název druhé přílohy</w:t>
-      </w:r>
-      <w:bookmarkEnd w:id="70"/>
       <w:r>
         <w:t xml:space="preserve"> </w:t>
       </w:r>
     </w:p>
     <w:p/>
     <w:sectPr>
-      <w:footerReference w:type="first" r:id="rId43"/>
+      <w:footerReference w:type="first" r:id="rId46"/>
       <w:pgSz w:w="11906" w:h="16838" w:code="9"/>
       <w:pgMar w:top="1418" w:right="1418" w:bottom="1418" w:left="1418" w:header="709" w:footer="709" w:gutter="284"/>
       <w:pgNumType w:fmt="upperRoman" w:start="1"/>

</xml_diff>

<commit_message>
Dokonceni nadpisu "hluboke uceni" A stazeni "Machine Learning with Scikit Learn..."
</commit_message>
<xml_diff>
--- a/DP.docx
+++ b/DP.docx
@@ -15378,7 +15378,7 @@
       </w:r>
       <w:r>
         <w:lastRenderedPageBreak/>
-        <w:t>kdy je přidávání dalších vrstev spíše na škodu, protože model může v důsledku ve vyšších vrstvách vytvářet i abstraktní vazby takové úrovně, že z hlediska řešeného problému nemusejí ani dávat smysl.</w:t>
+        <w:t>kdy je přidávání dalších vrstev spíše na škodu, protože model může v důsledku ve vyšších vrstvách vytvářet i abstraktní vazby takové úrovně, že z hlediska řešeného problému nemusejí dávat smysl.</w:t>
       </w:r>
       <w:r>
         <w:t xml:space="preserve"> </w:t>
@@ -15386,13 +15386,34 @@
     </w:p>
     <w:p>
       <w:r>
-        <w:t>TODO</w:t>
-      </w:r>
-      <w:r>
-        <w:t xml:space="preserve"> problém s učením, </w:t>
-      </w:r>
-      <w:r>
-        <w:t xml:space="preserve"> greedy algoritmus od Hintona</w:t>
+        <w:t>Zároveň obecně platí, že čím je model neuronové sítě hlubší, tím je i náro</w:t>
+      </w:r>
+      <w:r>
+        <w:t xml:space="preserve">čnější na trénování algoritmem zpětné propagace chyby (backpropagation algorithm), protože </w:t>
+      </w:r>
+      <w:r>
+        <w:t>trénování se značně zpomaluje a zároveň se zvyšuje problém uváznutí v lokálních minimech kvůli špatné volbě počátečních vah. Také je v těchto případech pro trénování potřeba většího množství trénovacích dat (Hinton, 2006).</w:t>
+      </w:r>
+    </w:p>
+    <w:p>
+      <w:r>
+        <w:t xml:space="preserve">Tento problém adresoval v roce 2006 ve své práci </w:t>
+      </w:r>
+      <w:r>
+        <w:rPr>
+          <w:i/>
+          <w:iCs/>
+        </w:rPr>
+        <w:t>A fast learning algorithm for deep belief nets</w:t>
+      </w:r>
+      <w:r>
+        <w:t xml:space="preserve"> Geoffrey Hinton, který přišel s greedy algoritmem, který </w:t>
+      </w:r>
+      <w:r>
+        <w:t>umožňuje trénovat jednotlivé vrstvy odděleně, a tím otevřel cestu k řadě dalším výzkumům v oblasti hlubokého učení pomocí jemného ladění (fine tuning) ve vyšší vrstvách, bez přístupu k obrovskému množství trénovacích dat</w:t>
+      </w:r>
+      <w:r>
+        <w:t xml:space="preserve">. </w:t>
       </w:r>
     </w:p>
     <w:p>
@@ -15666,6 +15687,7 @@
         <w:rPr>
           <w:color w:val="FF0000"/>
         </w:rPr>
+        <w:lastRenderedPageBreak/>
         <w:t>Je součástí NER – zaměřit se na modely, které dokáží udržet delší kontext, ne jen třeba 1 větu</w:t>
       </w:r>
     </w:p>
@@ -15703,7 +15725,6 @@
         <w:pStyle w:val="Heading2"/>
       </w:pPr>
       <w:r>
-        <w:lastRenderedPageBreak/>
         <w:t>Sekvenční modely</w:t>
       </w:r>
       <w:bookmarkEnd w:id="39"/>
@@ -17142,6 +17163,46 @@
         <w:spacing w:after="0" w:line="240" w:lineRule="auto"/>
         <w:jc w:val="left"/>
         <w:rPr>
+          <w14:numForm w14:val="default"/>
+        </w:rPr>
+      </w:pPr>
+      <w:r>
+        <w:t xml:space="preserve">HINTON, Geoffrey E., Simon OSINDERO a Yee-Whye TEH, 2006. A Fast Learning Algorithm for Deep Belief Nets. </w:t>
+      </w:r>
+      <w:r>
+        <w:rPr>
+          <w:i/>
+          <w:iCs/>
+        </w:rPr>
+        <w:t>Neural Computation</w:t>
+      </w:r>
+      <w:r>
+        <w:t xml:space="preserve"> [online]. </w:t>
+      </w:r>
+      <w:r>
+        <w:rPr>
+          <w:b/>
+          <w:bCs/>
+        </w:rPr>
+        <w:t>18</w:t>
+      </w:r>
+      <w:r>
+        <w:t>(7), 1527–1554. ISSN 0899-7667, 1530-888X. Dostupné z: doi:</w:t>
+      </w:r>
+      <w:hyperlink r:id="rId45" w:history="1">
+        <w:r>
+          <w:rPr>
+            <w:rStyle w:val="Hyperlink"/>
+          </w:rPr>
+          <w:t>10.1162/neco.2006.18.7.1527</w:t>
+        </w:r>
+      </w:hyperlink>
+    </w:p>
+    <w:p>
+      <w:pPr>
+        <w:spacing w:after="0" w:line="240" w:lineRule="auto"/>
+        <w:jc w:val="left"/>
+        <w:rPr>
           <w:rFonts w:ascii="Times New Roman" w:eastAsia="Times New Roman" w:hAnsi="Times New Roman" w:cs="Times New Roman"/>
           <w:sz w:val="24"/>
           <w:szCs w:val="24"/>
@@ -17176,7 +17237,7 @@
     <w:p>
       <w:pPr>
         <w:sectPr>
-          <w:footerReference w:type="default" r:id="rId45"/>
+          <w:footerReference w:type="default" r:id="rId46"/>
           <w:type w:val="continuous"/>
           <w:pgSz w:w="11906" w:h="16838" w:code="9"/>
           <w:pgMar w:top="1418" w:right="1418" w:bottom="1418" w:left="1418" w:header="709" w:footer="709" w:gutter="284"/>
@@ -17227,7 +17288,7 @@
     </w:p>
     <w:p/>
     <w:sectPr>
-      <w:footerReference w:type="first" r:id="rId46"/>
+      <w:footerReference w:type="first" r:id="rId47"/>
       <w:pgSz w:w="11906" w:h="16838" w:code="9"/>
       <w:pgMar w:top="1418" w:right="1418" w:bottom="1418" w:left="1418" w:header="709" w:footer="709" w:gutter="284"/>
       <w:pgNumType w:fmt="upperRoman" w:start="1"/>

</xml_diff>

<commit_message>
Přidán popis tréninku NER modelů
</commit_message>
<xml_diff>
--- a/DP.docx
+++ b/DP.docx
@@ -27937,6 +27937,12 @@
       <w:r>
         <w:t>batch size).</w:t>
       </w:r>
+      <w:r>
+        <w:t xml:space="preserve"> Struktura konfiguračního souboru je tvořena řadou sekcí</w:t>
+      </w:r>
+      <w:r>
+        <w:t xml:space="preserve"> a podsekcí, které dohromady vytvářejí konkrétní architekturu všech jednotlivých částí pipeline.</w:t>
+      </w:r>
     </w:p>
     <w:p>
       <w:r>
@@ -28111,7 +28117,13 @@
         <w:t xml:space="preserve">Konkrétní konfigurační soubory </w:t>
       </w:r>
       <w:r>
-        <w:t xml:space="preserve">v plné délce </w:t>
+        <w:t>v plné délce</w:t>
+      </w:r>
+      <w:r>
+        <w:t>,</w:t>
+      </w:r>
+      <w:r>
+        <w:t xml:space="preserve"> </w:t>
       </w:r>
       <w:r>
         <w:t>použité pro trénování jednotlivých modelů jsou dostupné v příloze jako součást</w:t>
@@ -28134,6 +28146,9 @@
       <w:r>
         <w:t xml:space="preserve"> V následující části tak budou popsány jen některé jejich části.</w:t>
       </w:r>
+      <w:r>
+        <w:t xml:space="preserve"> Každý konfigurační soubor pak obsahuje řadu dalších zajímavých vlastností pipeline a jednotlivých komponent, které dále nejsou popsány, a to z důvodu zjednodušení přehlednosti a srozumitelnosti následujícího popisu.</w:t>
+      </w:r>
     </w:p>
     <w:p>
       <w:r>
@@ -28231,31 +28246,1301 @@
       </w:r>
     </w:p>
     <w:p>
+      <w:r>
+        <w:t>Následující zdrojový kód obsahuje specifikaci, že trénink modelu bude probíhat s využitím GPU a knihovny PyTorch (8.1.4)</w:t>
+      </w:r>
+    </w:p>
+    <w:p>
+      <w:pPr>
+        <w:pStyle w:val="Textprogramovhokdu"/>
+        <w:rPr>
+          <w:lang w:val="en-US"/>
+        </w:rPr>
+      </w:pPr>
+      <w:r>
+        <w:rPr>
+          <w:lang w:val="en-US"/>
+        </w:rPr>
+        <w:t>[system]</w:t>
+      </w:r>
+    </w:p>
+    <w:p>
+      <w:pPr>
+        <w:pStyle w:val="Textprogramovhokdu"/>
+        <w:rPr>
+          <w:lang w:val="en-US"/>
+        </w:rPr>
+      </w:pPr>
+      <w:r>
+        <w:rPr>
+          <w:lang w:val="en-US"/>
+        </w:rPr>
+        <w:t>gpu_allocator = "pytorch"</w:t>
+      </w:r>
+    </w:p>
+    <w:p>
+      <w:pPr>
+        <w:pStyle w:val="Textprogramovhokdu"/>
+        <w:rPr>
+          <w:lang w:val="en-US"/>
+        </w:rPr>
+      </w:pPr>
+      <w:r>
+        <w:rPr>
+          <w:lang w:val="en-US"/>
+        </w:rPr>
+        <w:t>seed = 0</w:t>
+      </w:r>
+    </w:p>
+    <w:p>
+      <w:pPr>
+        <w:pStyle w:val="Caption"/>
+      </w:pPr>
+      <w:r>
+        <w:t>Zdrojový kód 8.1.</w:t>
+      </w:r>
+      <w:r>
+        <w:t>4</w:t>
+      </w:r>
+      <w:r>
+        <w:t xml:space="preserve">: </w:t>
+      </w:r>
+      <w:r>
+        <w:t xml:space="preserve">Definice </w:t>
+      </w:r>
+      <w:r>
+        <w:t>podřízené</w:t>
+      </w:r>
+      <w:r>
+        <w:t xml:space="preserve"> ML knihovny</w:t>
+      </w:r>
+    </w:p>
+    <w:p>
+      <w:r>
+        <w:t xml:space="preserve">Dále je potřeba </w:t>
+      </w:r>
+      <w:r>
+        <w:t>specifikovat, že dochází k trénování pipeline v českém jazyce. Tím pak spaCy může vytvářet slovník</w:t>
+      </w:r>
+      <w:r>
+        <w:t xml:space="preserve"> pouze s českými výrazy</w:t>
+      </w:r>
+      <w:r>
+        <w:t>. Zároveň je zde definováno pořadí jednotlivých komponent a batch size (počet vzorků využitých pro trénink jedné iterace modelu), která je v případě následujícího konfiguračního souboru určeného pro trénink modelu na CPU stanovena na 1000 vzorků</w:t>
+      </w:r>
+      <w:r>
+        <w:t xml:space="preserve"> </w:t>
+      </w:r>
+      <w:r>
+        <w:t>(8.1.5)</w:t>
+      </w:r>
+      <w:r>
+        <w:t>.</w:t>
+      </w:r>
+    </w:p>
+    <w:p>
+      <w:pPr>
+        <w:pStyle w:val="Textprogramovhokdu"/>
+        <w:rPr>
+          <w:lang w:val="en-US"/>
+        </w:rPr>
+      </w:pPr>
+      <w:r>
+        <w:rPr>
+          <w:lang w:val="en-US"/>
+        </w:rPr>
+        <w:t>[nlp]</w:t>
+      </w:r>
+    </w:p>
+    <w:p>
+      <w:pPr>
+        <w:pStyle w:val="Textprogramovhokdu"/>
+        <w:rPr>
+          <w:lang w:val="en-US"/>
+        </w:rPr>
+      </w:pPr>
+      <w:r>
+        <w:rPr>
+          <w:lang w:val="en-US"/>
+        </w:rPr>
+        <w:t>lang = "cs"</w:t>
+      </w:r>
+    </w:p>
+    <w:p>
+      <w:pPr>
+        <w:pStyle w:val="Textprogramovhokdu"/>
+        <w:rPr>
+          <w:lang w:val="en-US"/>
+        </w:rPr>
+      </w:pPr>
+      <w:r>
+        <w:rPr>
+          <w:lang w:val="en-US"/>
+        </w:rPr>
+        <w:lastRenderedPageBreak/>
+        <w:t>pipeline = ["tok2vec","trainable_lemmatizer","ner"]</w:t>
+      </w:r>
+    </w:p>
+    <w:p>
+      <w:pPr>
+        <w:pStyle w:val="Textprogramovhokdu"/>
+        <w:rPr>
+          <w:lang w:val="en-US"/>
+        </w:rPr>
+      </w:pPr>
+      <w:r>
+        <w:rPr>
+          <w:lang w:val="en-US"/>
+        </w:rPr>
+        <w:t>batch_size = 1000</w:t>
+      </w:r>
+    </w:p>
+    <w:p>
+      <w:pPr>
+        <w:pStyle w:val="Textprogramovhokdu"/>
+        <w:rPr>
+          <w:lang w:val="en-US"/>
+        </w:rPr>
+      </w:pPr>
+      <w:r>
+        <w:rPr>
+          <w:lang w:val="en-US"/>
+        </w:rPr>
+        <w:t>…</w:t>
+      </w:r>
+    </w:p>
+    <w:p>
+      <w:pPr>
+        <w:pStyle w:val="Caption"/>
+      </w:pPr>
+      <w:r>
+        <w:t>Zdrojový kód 8.1.</w:t>
+      </w:r>
+      <w:r>
+        <w:t>5</w:t>
+      </w:r>
+      <w:r>
+        <w:t xml:space="preserve">: </w:t>
+      </w:r>
+      <w:r>
+        <w:t>Ukázka některých NLP globálních nastavení</w:t>
+      </w:r>
+    </w:p>
+    <w:p>
+      <w:r>
+        <w:t xml:space="preserve">Vlastnosti každé komponenty modelu je potom nutné dále detailněji specifikovat. Vše lze vidět na příkladu definice komponenty </w:t>
+      </w:r>
+      <w:r>
+        <w:rPr>
+          <w:i/>
+          <w:iCs/>
+        </w:rPr>
+        <w:t>ner</w:t>
+      </w:r>
+      <w:r>
+        <w:t xml:space="preserve">. V té je třeba definovat například </w:t>
+      </w:r>
+      <w:r>
+        <w:t xml:space="preserve">objekt </w:t>
+      </w:r>
+      <w:r>
+        <w:rPr>
+          <w:i/>
+          <w:iCs/>
+        </w:rPr>
+        <w:t>scorer</w:t>
+      </w:r>
+      <w:r>
+        <w:t xml:space="preserve">, který je odpovědný za evaluaci dané iterace modelu (jde tedy přeneseně řečeno o </w:t>
+      </w:r>
+      <w:r>
+        <w:t xml:space="preserve">objekt, který spravuje </w:t>
+      </w:r>
+      <w:r>
+        <w:t>cost funkci)</w:t>
+      </w:r>
+      <w:r>
+        <w:t>.</w:t>
+      </w:r>
+    </w:p>
+    <w:p>
+      <w:r>
+        <w:t xml:space="preserve">Každé komponentě modelu je také třeba přiřadit architekturu podřazeného modelu. U </w:t>
+      </w:r>
+      <w:r>
+        <w:rPr>
+          <w:i/>
+          <w:iCs/>
+        </w:rPr>
+        <w:t>ner</w:t>
+      </w:r>
+      <w:r>
+        <w:t xml:space="preserve"> je to </w:t>
+      </w:r>
+      <w:r>
+        <w:t xml:space="preserve">například spacy.TransitionBasedParser.v2, tedy knihovnou spaCy předdefinovaná architektura, která se stará o správné propojení jednotlivých tokenů (které již mohou být předzpracovány předchozími komponentami) tak, aby došlo ke kontext citlivé klasifikaci jmenných entit. Je také nutné definovat </w:t>
+      </w:r>
+      <w:r>
+        <w:t>velikost skryté vrstvy, která byla v případě této komponenty stanovena na 64 jednotek (neuronů) (8.1.6).</w:t>
+      </w:r>
+    </w:p>
+    <w:p>
+      <w:pPr>
+        <w:pStyle w:val="Textprogramovhokdu"/>
+        <w:rPr>
+          <w:lang w:val="en-US"/>
+        </w:rPr>
+      </w:pPr>
+      <w:r>
+        <w:rPr>
+          <w:lang w:val="en-US"/>
+        </w:rPr>
+        <w:t>[components.ner.model]</w:t>
+      </w:r>
+    </w:p>
+    <w:p>
+      <w:pPr>
+        <w:pStyle w:val="Textprogramovhokdu"/>
+        <w:rPr>
+          <w:lang w:val="en-US"/>
+        </w:rPr>
+      </w:pPr>
+      <w:r>
+        <w:rPr>
+          <w:lang w:val="en-US"/>
+        </w:rPr>
+        <w:t>@architectures = "spacy.TransitionBasedParser.v2"</w:t>
+      </w:r>
+    </w:p>
+    <w:p>
+      <w:pPr>
+        <w:pStyle w:val="Textprogramovhokdu"/>
+        <w:rPr>
+          <w:lang w:val="en-US"/>
+        </w:rPr>
+      </w:pPr>
+      <w:r>
+        <w:rPr>
+          <w:lang w:val="en-US"/>
+        </w:rPr>
+        <w:t>state_type = "ner"</w:t>
+      </w:r>
+    </w:p>
+    <w:p>
+      <w:pPr>
+        <w:pStyle w:val="Textprogramovhokdu"/>
+        <w:rPr>
+          <w:lang w:val="en-US"/>
+        </w:rPr>
+      </w:pPr>
+      <w:r>
+        <w:rPr>
+          <w:lang w:val="en-US"/>
+        </w:rPr>
+        <w:t>extra_state_tokens = false</w:t>
+      </w:r>
+    </w:p>
+    <w:p>
+      <w:pPr>
+        <w:pStyle w:val="Textprogramovhokdu"/>
+        <w:rPr>
+          <w:lang w:val="en-US"/>
+        </w:rPr>
+      </w:pPr>
+      <w:r>
+        <w:rPr>
+          <w:lang w:val="en-US"/>
+        </w:rPr>
+        <w:t>hidden_width = 64</w:t>
+      </w:r>
+    </w:p>
+    <w:p>
+      <w:pPr>
+        <w:pStyle w:val="Textprogramovhokdu"/>
+        <w:rPr>
+          <w:lang w:val="en-US"/>
+        </w:rPr>
+      </w:pPr>
+      <w:r>
+        <w:rPr>
+          <w:lang w:val="en-US"/>
+        </w:rPr>
+        <w:t>…</w:t>
+      </w:r>
+    </w:p>
+    <w:p>
+      <w:pPr>
+        <w:pStyle w:val="Caption"/>
+      </w:pPr>
+      <w:r>
+        <w:t>Zdrojový kód 8.1.</w:t>
+      </w:r>
+      <w:r>
+        <w:t>6</w:t>
+      </w:r>
+      <w:r>
+        <w:t xml:space="preserve">: Ukázka </w:t>
+      </w:r>
+      <w:r>
+        <w:t xml:space="preserve">přiřazení vlastností podřazeného modelu </w:t>
+      </w:r>
+      <w:r>
+        <w:rPr>
+          <w:i/>
+          <w:iCs w:val="0"/>
+        </w:rPr>
+        <w:t>ner</w:t>
+      </w:r>
+    </w:p>
+    <w:p>
+      <w:r>
+        <w:t xml:space="preserve">V komponentě </w:t>
+      </w:r>
+      <w:r>
+        <w:rPr>
+          <w:i/>
+          <w:iCs/>
+        </w:rPr>
+        <w:t>ner</w:t>
+      </w:r>
+      <w:r>
+        <w:t xml:space="preserve">, konkrétně potom v její embedding vrstvě, která slouží ke zpracování vstupních vektorů je potřeba definovat s jakými příznaky bude tato vrstva pracovat. Jde tedy vlastně o vytvoření spojení s nižšími vrstvami (v případě této práce s vrstvou </w:t>
+      </w:r>
+      <w:r>
+        <w:rPr>
+          <w:i/>
+          <w:iCs/>
+        </w:rPr>
+        <w:t>lemmatizer</w:t>
+      </w:r>
+      <w:r>
+        <w:t>), které mohou předzpracovávat vstupní tokeny (jednotlivá slova</w:t>
+      </w:r>
+      <w:r>
+        <w:t xml:space="preserve"> vstupního textu). U každého tohoto příznaku se musí stanovit rozměr vstupního vektoru, který je typicky stejný jako rozměr výstupního vektoru z předřazené komponenty. Dá se zjednodušeně říct, že tímto nastavením se určují dostupné morfologické či syntaktické vlastnosti tokenu, které mají být brány v potaz při konečné klasifikaci jmenných entit komponentou </w:t>
+      </w:r>
+      <w:r>
+        <w:rPr>
+          <w:i/>
+          <w:iCs/>
+        </w:rPr>
+        <w:t>ner</w:t>
+      </w:r>
+      <w:r>
+        <w:t xml:space="preserve">. V následující ukázce je tedy vidět, že atribut „LEMMA“ </w:t>
+      </w:r>
+      <w:r>
+        <w:t xml:space="preserve">je společně s atributem „NORM“, který </w:t>
+      </w:r>
+      <w:r>
+        <w:t>označuje</w:t>
+      </w:r>
+      <w:r>
+        <w:t xml:space="preserve"> původní tvar tokenu (slova)</w:t>
+      </w:r>
+      <w:r>
+        <w:t>,</w:t>
+      </w:r>
+      <w:r>
+        <w:t xml:space="preserve"> příznakem při trénování komponenty </w:t>
+      </w:r>
+      <w:r>
+        <w:rPr>
+          <w:i/>
+          <w:iCs/>
+        </w:rPr>
+        <w:t>ner (8.1.7)</w:t>
+      </w:r>
+      <w:r>
+        <w:t>.</w:t>
+      </w:r>
+    </w:p>
+    <w:p>
+      <w:pPr>
+        <w:pStyle w:val="Textprogramovhokdu"/>
+        <w:rPr>
+          <w:lang w:val="en-US"/>
+        </w:rPr>
+      </w:pPr>
+      <w:r>
+        <w:rPr>
+          <w:lang w:val="en-US"/>
+        </w:rPr>
+        <w:t>[components.ner.model.tok2vec.embed]</w:t>
+      </w:r>
+    </w:p>
+    <w:p>
+      <w:pPr>
+        <w:pStyle w:val="Textprogramovhokdu"/>
+        <w:rPr>
+          <w:lang w:val="en-US"/>
+        </w:rPr>
+      </w:pPr>
+      <w:r>
+        <w:rPr>
+          <w:lang w:val="en-US"/>
+        </w:rPr>
+        <w:t>@architectures = "spacy.MultiHashEmbed.v2"</w:t>
+      </w:r>
+    </w:p>
+    <w:p>
+      <w:pPr>
+        <w:pStyle w:val="Textprogramovhokdu"/>
+        <w:rPr>
+          <w:lang w:val="en-US"/>
+        </w:rPr>
+      </w:pPr>
+      <w:r>
+        <w:rPr>
+          <w:lang w:val="en-US"/>
+        </w:rPr>
+        <w:t>width = ${components.tok2vec.model.encode.width}</w:t>
+      </w:r>
+    </w:p>
+    <w:p>
+      <w:pPr>
+        <w:pStyle w:val="Textprogramovhokdu"/>
+        <w:rPr>
+          <w:lang w:val="en-US"/>
+        </w:rPr>
+      </w:pPr>
+      <w:r>
+        <w:rPr>
+          <w:lang w:val="en-US"/>
+        </w:rPr>
+        <w:t>attrs = ["NORM","LEMMA","PREFIX","SUFFIX","SHAPE","SPACY"]</w:t>
+      </w:r>
+    </w:p>
+    <w:p>
+      <w:pPr>
+        <w:pStyle w:val="Textprogramovhokdu"/>
+        <w:rPr>
+          <w:lang w:val="en-US"/>
+        </w:rPr>
+      </w:pPr>
+      <w:r>
+        <w:rPr>
+          <w:lang w:val="en-US"/>
+        </w:rPr>
+        <w:t>rows = [5000,5000,1000,2500,2500,50]</w:t>
+      </w:r>
+    </w:p>
+    <w:p>
+      <w:pPr>
+        <w:pStyle w:val="Textprogramovhokdu"/>
+        <w:rPr>
+          <w:lang w:val="en-US"/>
+        </w:rPr>
+      </w:pPr>
+      <w:r>
+        <w:rPr>
+          <w:lang w:val="en-US"/>
+        </w:rPr>
+        <w:t>include_static_vectors = false</w:t>
+      </w:r>
+    </w:p>
+    <w:p>
+      <w:pPr>
+        <w:pStyle w:val="Caption"/>
+      </w:pPr>
+      <w:r>
+        <w:t>Zdrojový kód 8.1.</w:t>
+      </w:r>
+      <w:r>
+        <w:t>7</w:t>
+      </w:r>
+      <w:r>
+        <w:t xml:space="preserve">: </w:t>
+      </w:r>
+      <w:r>
+        <w:t xml:space="preserve">Nastavení </w:t>
+      </w:r>
+      <w:r>
+        <w:rPr>
+          <w:i/>
+          <w:iCs w:val="0"/>
+        </w:rPr>
+        <w:t>embedding</w:t>
+      </w:r>
+      <w:r>
+        <w:t xml:space="preserve"> vrstvy komponenty </w:t>
+      </w:r>
+      <w:r>
+        <w:rPr>
+          <w:i/>
+          <w:iCs w:val="0"/>
+        </w:rPr>
+        <w:t>ner</w:t>
+      </w:r>
+    </w:p>
+    <w:p>
+      <w:r>
+        <w:t xml:space="preserve">Další zajímavou částí je popis samotného trénovacího procesu. </w:t>
+      </w:r>
+      <w:r>
+        <w:t>V této části se dá pracovat například s hodnotou dropout rate, která zabraňuje přeučení modelu nebo s </w:t>
+      </w:r>
+      <w:r>
+        <w:t>hyper</w:t>
+      </w:r>
+      <w:r>
+        <w:t>parametrem learn_rate, který definuje velikost jednotlivých kroků</w:t>
+      </w:r>
+      <w:r>
+        <w:t xml:space="preserve"> při optimalizaci </w:t>
+      </w:r>
+      <w:r>
+        <w:lastRenderedPageBreak/>
+        <w:t>cost funkce. Dá se lze také nastavit optimalizační fukce (v případě této práce byl použitý optimizer Adam) (8.1.8).</w:t>
+      </w:r>
+    </w:p>
+    <w:p>
+      <w:pPr>
+        <w:pStyle w:val="Textprogramovhokdu"/>
+        <w:rPr>
+          <w:lang w:val="en-US"/>
+        </w:rPr>
+      </w:pPr>
+      <w:r>
+        <w:rPr>
+          <w:lang w:val="en-US"/>
+        </w:rPr>
+        <w:t>[training]</w:t>
+      </w:r>
+    </w:p>
+    <w:p>
+      <w:pPr>
+        <w:pStyle w:val="Textprogramovhokdu"/>
+        <w:rPr>
+          <w:lang w:val="en-US"/>
+        </w:rPr>
+      </w:pPr>
+      <w:r>
+        <w:rPr>
+          <w:lang w:val="en-US"/>
+        </w:rPr>
+        <w:t>accumulate_gradient = 3</w:t>
+      </w:r>
+    </w:p>
+    <w:p>
+      <w:pPr>
+        <w:pStyle w:val="Textprogramovhokdu"/>
+        <w:rPr>
+          <w:lang w:val="en-US"/>
+        </w:rPr>
+      </w:pPr>
+      <w:r>
+        <w:rPr>
+          <w:lang w:val="en-US"/>
+        </w:rPr>
+        <w:t>dropout = 0.1</w:t>
+      </w:r>
+    </w:p>
+    <w:p>
+      <w:pPr>
+        <w:pStyle w:val="Textprogramovhokdu"/>
+        <w:rPr>
+          <w:lang w:val="en-US"/>
+        </w:rPr>
+      </w:pPr>
+      <w:r>
+        <w:rPr>
+          <w:lang w:val="en-US"/>
+        </w:rPr>
+        <w:t>patience = 1600</w:t>
+      </w:r>
+    </w:p>
+    <w:p>
+      <w:pPr>
+        <w:pStyle w:val="Textprogramovhokdu"/>
+        <w:rPr>
+          <w:lang w:val="en-US"/>
+        </w:rPr>
+      </w:pPr>
+      <w:r>
+        <w:rPr>
+          <w:lang w:val="en-US"/>
+        </w:rPr>
+        <w:t>max_steps = 20000</w:t>
+      </w:r>
+    </w:p>
+    <w:p>
+      <w:pPr>
+        <w:pStyle w:val="Textprogramovhokdu"/>
+        <w:rPr>
+          <w:lang w:val="en-US"/>
+        </w:rPr>
+      </w:pPr>
+      <w:r>
+        <w:rPr>
+          <w:lang w:val="en-US"/>
+        </w:rPr>
+        <w:t>eval_frequency = 200</w:t>
+      </w:r>
+    </w:p>
+    <w:p>
+      <w:pPr>
+        <w:pStyle w:val="Textprogramovhokdu"/>
+        <w:rPr>
+          <w:lang w:val="en-US"/>
+        </w:rPr>
+      </w:pPr>
+      <w:r>
+        <w:rPr>
+          <w:lang w:val="en-US"/>
+        </w:rPr>
+        <w:t>…</w:t>
+      </w:r>
+    </w:p>
+    <w:p>
+      <w:pPr>
+        <w:pStyle w:val="Textprogramovhokdu"/>
+        <w:rPr>
+          <w:lang w:val="en-US"/>
+        </w:rPr>
+      </w:pPr>
+    </w:p>
+    <w:p>
+      <w:pPr>
+        <w:pStyle w:val="Textprogramovhokdu"/>
+        <w:rPr>
+          <w:lang w:val="en-US"/>
+        </w:rPr>
+      </w:pPr>
+      <w:r>
+        <w:rPr>
+          <w:lang w:val="en-US"/>
+        </w:rPr>
+        <w:t>[training.optimizer]</w:t>
+      </w:r>
+    </w:p>
+    <w:p>
+      <w:pPr>
+        <w:pStyle w:val="Textprogramovhokdu"/>
+        <w:rPr>
+          <w:lang w:val="en-US"/>
+        </w:rPr>
+      </w:pPr>
+      <w:r>
+        <w:rPr>
+          <w:lang w:val="en-US"/>
+        </w:rPr>
+        <w:t>@optimizers = "Adam.v1"</w:t>
+      </w:r>
+    </w:p>
+    <w:p>
+      <w:pPr>
+        <w:pStyle w:val="Textprogramovhokdu"/>
+        <w:rPr>
+          <w:lang w:val="en-US"/>
+        </w:rPr>
+      </w:pPr>
+      <w:r>
+        <w:rPr>
+          <w:lang w:val="en-US"/>
+        </w:rPr>
+        <w:t>beta1 = 0.9</w:t>
+      </w:r>
+    </w:p>
+    <w:p>
+      <w:pPr>
+        <w:pStyle w:val="Textprogramovhokdu"/>
+        <w:rPr>
+          <w:lang w:val="en-US"/>
+        </w:rPr>
+      </w:pPr>
+      <w:r>
+        <w:rPr>
+          <w:lang w:val="en-US"/>
+        </w:rPr>
+        <w:t>beta2 = 0.999</w:t>
+      </w:r>
+    </w:p>
+    <w:p>
+      <w:pPr>
+        <w:pStyle w:val="Textprogramovhokdu"/>
+        <w:rPr>
+          <w:lang w:val="en-US"/>
+        </w:rPr>
+      </w:pPr>
+      <w:r>
+        <w:rPr>
+          <w:lang w:val="en-US"/>
+        </w:rPr>
+        <w:t>L2_is_weight_decay = true</w:t>
+      </w:r>
+    </w:p>
+    <w:p>
+      <w:pPr>
+        <w:pStyle w:val="Textprogramovhokdu"/>
+        <w:rPr>
+          <w:lang w:val="en-US"/>
+        </w:rPr>
+      </w:pPr>
+      <w:r>
+        <w:rPr>
+          <w:lang w:val="en-US"/>
+        </w:rPr>
+        <w:t>L2 = 0.01</w:t>
+      </w:r>
+    </w:p>
+    <w:p>
+      <w:pPr>
+        <w:pStyle w:val="Textprogramovhokdu"/>
+        <w:rPr>
+          <w:lang w:val="en-US"/>
+        </w:rPr>
+      </w:pPr>
+      <w:r>
+        <w:rPr>
+          <w:lang w:val="en-US"/>
+        </w:rPr>
+        <w:t>grad_clip = 1.0</w:t>
+      </w:r>
+    </w:p>
+    <w:p>
+      <w:pPr>
+        <w:pStyle w:val="Textprogramovhokdu"/>
+        <w:rPr>
+          <w:lang w:val="en-US"/>
+        </w:rPr>
+      </w:pPr>
+      <w:r>
+        <w:rPr>
+          <w:lang w:val="en-US"/>
+        </w:rPr>
+        <w:t>use_averages = false</w:t>
+      </w:r>
+    </w:p>
+    <w:p>
+      <w:pPr>
+        <w:pStyle w:val="Textprogramovhokdu"/>
+        <w:rPr>
+          <w:lang w:val="en-US"/>
+        </w:rPr>
+      </w:pPr>
+      <w:r>
+        <w:rPr>
+          <w:lang w:val="en-US"/>
+        </w:rPr>
+        <w:t>eps = 0.00000001</w:t>
+      </w:r>
+    </w:p>
+    <w:p>
+      <w:pPr>
+        <w:pStyle w:val="Textprogramovhokdu"/>
+        <w:rPr>
+          <w:lang w:val="en-US"/>
+        </w:rPr>
+      </w:pPr>
+    </w:p>
+    <w:p>
+      <w:pPr>
+        <w:pStyle w:val="Textprogramovhokdu"/>
+        <w:rPr>
+          <w:lang w:val="en-US"/>
+        </w:rPr>
+      </w:pPr>
+      <w:r>
+        <w:rPr>
+          <w:lang w:val="en-US"/>
+        </w:rPr>
+        <w:t>[training.optimizer.learn_rate]</w:t>
+      </w:r>
+    </w:p>
+    <w:p>
+      <w:pPr>
+        <w:pStyle w:val="Textprogramovhokdu"/>
+        <w:rPr>
+          <w:lang w:val="en-US"/>
+        </w:rPr>
+      </w:pPr>
+      <w:r>
+        <w:rPr>
+          <w:lang w:val="en-US"/>
+        </w:rPr>
+        <w:t>@schedules = "warmup_linear.v1"</w:t>
+      </w:r>
+    </w:p>
+    <w:p>
+      <w:pPr>
+        <w:pStyle w:val="Textprogramovhokdu"/>
+        <w:rPr>
+          <w:lang w:val="en-US"/>
+        </w:rPr>
+      </w:pPr>
+      <w:r>
+        <w:rPr>
+          <w:lang w:val="en-US"/>
+        </w:rPr>
+        <w:t>warmup_steps = 250</w:t>
+      </w:r>
+    </w:p>
+    <w:p>
+      <w:pPr>
+        <w:pStyle w:val="Textprogramovhokdu"/>
+        <w:rPr>
+          <w:lang w:val="en-US"/>
+        </w:rPr>
+      </w:pPr>
+      <w:r>
+        <w:rPr>
+          <w:lang w:val="en-US"/>
+        </w:rPr>
+        <w:t>total_steps = 20000</w:t>
+      </w:r>
+    </w:p>
+    <w:p>
+      <w:pPr>
+        <w:pStyle w:val="Textprogramovhokdu"/>
+        <w:rPr>
+          <w:lang w:val="en-US"/>
+        </w:rPr>
+      </w:pPr>
+      <w:r>
+        <w:rPr>
+          <w:lang w:val="en-US"/>
+        </w:rPr>
+        <w:t>initial_rate = 0.00005</w:t>
+      </w:r>
+    </w:p>
+    <w:p>
+      <w:pPr>
+        <w:pStyle w:val="Caption"/>
+      </w:pPr>
+      <w:r>
+        <w:t>Zdrojový kód 8.1.</w:t>
+      </w:r>
+      <w:r>
+        <w:t>8</w:t>
+      </w:r>
+      <w:r>
+        <w:t xml:space="preserve">: </w:t>
+      </w:r>
+      <w:r>
+        <w:t>Ukázka n</w:t>
+      </w:r>
+      <w:r>
+        <w:t xml:space="preserve">astavení </w:t>
+      </w:r>
+      <w:r>
+        <w:t xml:space="preserve">některých </w:t>
+      </w:r>
+      <w:r>
+        <w:t>trénovacích parametrů aplikovaných pro celou pipeline</w:t>
+      </w:r>
+    </w:p>
+    <w:p>
+      <w:r>
+        <w:t>V neposlední řadě je zde potřeba zmínit načtení již předtrénovaného multilingvního modelu založeného na transformer architektuře v případě trénování pipeline utilizující GPU. V následující ukázce dojde k načtení modelu „bert-base-multilingual-uncased“. Tento model, více popsaný v části 5.5.1 mBert, je předtrénovaný na vícejazyčných textech z Wikipedie.</w:t>
+      </w:r>
+      <w:r>
+        <w:t xml:space="preserve"> Knihovna spaCy strukturu i váhy tohoto modelu  stahuje z dříve zmiňované databáze modelů HuggingFace. Tato vrstva v případě této práce není uzamčená, a tedy při trénování</w:t>
+      </w:r>
+      <w:r>
+        <w:t xml:space="preserve"> pipeline</w:t>
+      </w:r>
+      <w:r>
+        <w:t xml:space="preserve"> dochází i k dalšímu trénování tohoto modelu na vstupním českém datasetu (8.1.9).</w:t>
+      </w:r>
+    </w:p>
+    <w:p>
+      <w:pPr>
+        <w:pStyle w:val="Textprogramovhokdu"/>
+        <w:rPr>
+          <w:lang w:val="en-US"/>
+        </w:rPr>
+      </w:pPr>
+      <w:r>
+        <w:rPr>
+          <w:lang w:val="en-US"/>
+        </w:rPr>
+        <w:t>[components.transformer.model]</w:t>
+      </w:r>
+    </w:p>
+    <w:p>
+      <w:pPr>
+        <w:pStyle w:val="Textprogramovhokdu"/>
+        <w:rPr>
+          <w:lang w:val="en-US"/>
+        </w:rPr>
+      </w:pPr>
+      <w:r>
+        <w:rPr>
+          <w:lang w:val="en-US"/>
+        </w:rPr>
+        <w:t>@architectures = "spacy-transformers.TransformerModel.v3"</w:t>
+      </w:r>
+    </w:p>
+    <w:p>
+      <w:pPr>
+        <w:pStyle w:val="Textprogramovhokdu"/>
+        <w:rPr>
+          <w:lang w:val="en-US"/>
+        </w:rPr>
+      </w:pPr>
+      <w:r>
+        <w:rPr>
+          <w:lang w:val="en-US"/>
+        </w:rPr>
+        <w:t>name = "bert-base-multilingual-uncased"</w:t>
+      </w:r>
+    </w:p>
+    <w:p>
+      <w:pPr>
+        <w:pStyle w:val="Textprogramovhokdu"/>
+        <w:rPr>
+          <w:lang w:val="en-US"/>
+        </w:rPr>
+      </w:pPr>
+      <w:r>
+        <w:rPr>
+          <w:lang w:val="en-US"/>
+        </w:rPr>
+        <w:t>mixed_precision = false</w:t>
+      </w:r>
+    </w:p>
+    <w:p>
+      <w:pPr>
+        <w:shd w:val="clear" w:color="auto" w:fill="FFFFFF"/>
+        <w:tabs>
+          <w:tab w:val="left" w:pos="916"/>
+          <w:tab w:val="left" w:pos="1832"/>
+          <w:tab w:val="left" w:pos="2748"/>
+          <w:tab w:val="left" w:pos="3664"/>
+          <w:tab w:val="left" w:pos="4580"/>
+          <w:tab w:val="left" w:pos="5496"/>
+          <w:tab w:val="left" w:pos="6412"/>
+          <w:tab w:val="left" w:pos="7328"/>
+          <w:tab w:val="left" w:pos="8244"/>
+          <w:tab w:val="left" w:pos="9160"/>
+          <w:tab w:val="left" w:pos="10076"/>
+          <w:tab w:val="left" w:pos="10992"/>
+          <w:tab w:val="left" w:pos="11908"/>
+          <w:tab w:val="left" w:pos="12824"/>
+          <w:tab w:val="left" w:pos="13740"/>
+          <w:tab w:val="left" w:pos="14656"/>
+        </w:tabs>
+        <w:spacing w:after="0" w:line="240" w:lineRule="auto"/>
+        <w:jc w:val="left"/>
+        <w:rPr>
+          <w:rFonts w:ascii="Courier New" w:eastAsia="Times New Roman" w:hAnsi="Courier New" w:cs="Courier New"/>
+          <w:color w:val="000000"/>
+          <w:sz w:val="21"/>
+          <w:szCs w:val="21"/>
+          <w:lang w:val="en-US"/>
+          <w14:numForm w14:val="default"/>
+        </w:rPr>
+      </w:pPr>
+      <w:r>
+        <w:t>Zdrojový kód 8.1.</w:t>
+      </w:r>
+      <w:r>
+        <w:t>9</w:t>
+      </w:r>
+      <w:r>
+        <w:t xml:space="preserve">: </w:t>
+      </w:r>
+      <w:r>
+        <w:t>Definice předtrénovaného</w:t>
+      </w:r>
+      <w:r>
+        <w:t xml:space="preserve"> modelu mBert v komponentě </w:t>
+      </w:r>
+      <w:r>
+        <w:rPr>
+          <w:i/>
+          <w:iCs/>
+        </w:rPr>
+        <w:t>transformer</w:t>
+      </w:r>
+    </w:p>
+    <w:p/>
+    <w:p>
+      <w:r>
+        <w:t>Po d</w:t>
+      </w:r>
+      <w:r>
+        <w:t xml:space="preserve">oinstalování dodatečného balíčku spacy-lookups-data je možné využít některé </w:t>
+      </w:r>
+      <w:r>
+        <w:t xml:space="preserve">již vytvořené lookup tabulky, které se mohou týkat lematizace slov, ale i jiných fenoménů. V </w:t>
+      </w:r>
+      <w:r>
+        <w:lastRenderedPageBreak/>
+        <w:t>případě této práce je načtena i lookup tabulka pro normalizaci, tzn. tabulka, která dokáže sjednotit různé tvary jednoho slova se stejným významem (tedy např. gymnázium a gymnasium) (8.1.10).</w:t>
+      </w:r>
+    </w:p>
+    <w:p>
+      <w:pPr>
+        <w:pStyle w:val="Textprogramovhokdu"/>
+        <w:rPr>
+          <w:lang w:val="en-US"/>
+        </w:rPr>
+      </w:pPr>
+      <w:r>
+        <w:rPr>
+          <w:lang w:val="en-US"/>
+        </w:rPr>
+        <w:t>[initialize.lookups]</w:t>
+      </w:r>
+    </w:p>
+    <w:p>
+      <w:pPr>
+        <w:pStyle w:val="Textprogramovhokdu"/>
+        <w:rPr>
+          <w:lang w:val="en-US"/>
+        </w:rPr>
+      </w:pPr>
+      <w:r>
+        <w:rPr>
+          <w:lang w:val="en-US"/>
+        </w:rPr>
+        <w:t>@misc = "spacy.LookupsDataLoader.v1"</w:t>
+      </w:r>
+    </w:p>
+    <w:p>
+      <w:pPr>
+        <w:pStyle w:val="Textprogramovhokdu"/>
+        <w:rPr>
+          <w:lang w:val="en-US"/>
+        </w:rPr>
+      </w:pPr>
+      <w:r>
+        <w:rPr>
+          <w:lang w:val="en-US"/>
+        </w:rPr>
+        <w:t>lang = "cs"</w:t>
+      </w:r>
+    </w:p>
+    <w:p>
+      <w:pPr>
+        <w:pStyle w:val="Textprogramovhokdu"/>
+        <w:rPr>
+          <w:lang w:val="en-US"/>
+        </w:rPr>
+      </w:pPr>
+      <w:r>
+        <w:rPr>
+          <w:lang w:val="en-US"/>
+        </w:rPr>
+        <w:t>tables = ["lexeme_norm","lemma_lookup"]</w:t>
+      </w:r>
+    </w:p>
+    <w:p>
+      <w:r>
+        <w:t>Zdrojový kód 8.1.</w:t>
+      </w:r>
+      <w:r>
+        <w:t>10</w:t>
+      </w:r>
+      <w:r>
+        <w:t xml:space="preserve">: </w:t>
+      </w:r>
+      <w:r>
+        <w:t>Načtení externích lookup tabulek</w:t>
+      </w:r>
+    </w:p>
+    <w:p>
       <w:pPr>
         <w:rPr>
           <w:color w:val="FF0000"/>
-        </w:rPr>
-      </w:pPr>
-      <w:r>
+          <w:lang w:val="en-US"/>
+        </w:rPr>
+      </w:pPr>
+    </w:p>
+    <w:p>
+      <w:pPr>
         <w:rPr>
           <w:color w:val="FF0000"/>
         </w:rPr>
-        <w:t>TODO popsat všechny komponenty v config filu?</w:t>
-      </w:r>
-    </w:p>
-    <w:p>
-      <w:r>
+      </w:pPr>
+      <w:r>
+        <w:rPr>
+          <w:color w:val="FF0000"/>
+        </w:rPr>
         <w:t>Modely – konkrétní výběr, evaluace + první verze bez lemmas + vývoj na CPU a GPU, dotrénování nejlepších na GPU</w:t>
       </w:r>
       <w:r>
+        <w:rPr>
+          <w:color w:val="FF0000"/>
+        </w:rPr>
         <w:t>, změna configu na GPU</w:t>
       </w:r>
     </w:p>
     <w:p>
-      <w:r>
-        <w:t xml:space="preserve">Zmínit českou pipeline, lexeme tables, krmení ner komponenty lemmatizerem, </w:t>
-      </w:r>
-    </w:p>
+      <w:pPr>
+        <w:rPr>
+          <w:color w:val="FF0000"/>
+        </w:rPr>
+      </w:pPr>
+      <w:r>
+        <w:rPr>
+          <w:color w:val="FF0000"/>
+        </w:rPr>
+        <w:t>TODO upravit notebook aby to bylo prehledne a vytrénovat modely které zde budu popisovat</w:t>
+      </w:r>
+    </w:p>
+    <w:p>
+      <w:pPr>
+        <w:pStyle w:val="Heading2"/>
+      </w:pPr>
+      <w:r>
+        <w:t>Návrh anonymizačního nástroje</w:t>
+      </w:r>
+    </w:p>
+    <w:p>
+      <w:pPr>
+        <w:pStyle w:val="ListParagraph"/>
+        <w:numPr>
+          <w:ilvl w:val="0"/>
+          <w:numId w:val="11"/>
+        </w:numPr>
+      </w:pPr>
+      <w:r>
+        <w:t>Popsat presidio a proč ho používám</w:t>
+      </w:r>
+    </w:p>
+    <w:p>
+      <w:pPr>
+        <w:pStyle w:val="ListParagraph"/>
+        <w:numPr>
+          <w:ilvl w:val="0"/>
+          <w:numId w:val="11"/>
+        </w:numPr>
+      </w:pPr>
+      <w:r>
+        <w:t>Streamlit</w:t>
+      </w:r>
+    </w:p>
+    <w:p>
+      <w:pPr>
+        <w:pStyle w:val="ListParagraph"/>
+        <w:numPr>
+          <w:ilvl w:val="0"/>
+          <w:numId w:val="11"/>
+        </w:numPr>
+      </w:pPr>
+      <w:r>
+        <w:t>Obrázek architektury nástroje</w:t>
+      </w:r>
+    </w:p>
+    <w:p>
+      <w:pPr>
+        <w:pStyle w:val="ListParagraph"/>
+        <w:numPr>
+          <w:ilvl w:val="0"/>
+          <w:numId w:val="11"/>
+        </w:numPr>
+      </w:pPr>
+      <w:r>
+        <w:t>Namapování recognizerů dle tabulky</w:t>
+      </w:r>
+    </w:p>
+    <w:p>
+      <w:pPr>
+        <w:pStyle w:val="ListParagraph"/>
+        <w:numPr>
+          <w:ilvl w:val="0"/>
+          <w:numId w:val="11"/>
+        </w:numPr>
+      </w:pPr>
+      <w:r>
+        <w:rPr>
+          <w:color w:val="FF0000"/>
+        </w:rPr>
+        <w:t>Dodělat chybějící recognizery</w:t>
+      </w:r>
+    </w:p>
+    <w:p>
+      <w:pPr>
+        <w:pStyle w:val="ListParagraph"/>
+        <w:numPr>
+          <w:ilvl w:val="0"/>
+          <w:numId w:val="11"/>
+        </w:numPr>
+      </w:pPr>
+      <w:r>
+        <w:t>Proč je potřeba vygenerovat balíček s pipeline</w:t>
+      </w:r>
+    </w:p>
+    <w:p>
+      <w:pPr>
+        <w:pStyle w:val="ListParagraph"/>
+        <w:numPr>
+          <w:ilvl w:val="0"/>
+          <w:numId w:val="11"/>
+        </w:numPr>
+      </w:pPr>
+      <w:r>
+        <w:t>Struktura recognizerů</w:t>
+      </w:r>
+    </w:p>
+    <w:p>
+      <w:pPr>
+        <w:pStyle w:val="ListParagraph"/>
+        <w:numPr>
+          <w:ilvl w:val="0"/>
+          <w:numId w:val="11"/>
+        </w:numPr>
+      </w:pPr>
+      <w:r>
+        <w:t>Popsat vlastní recognizery</w:t>
+      </w:r>
+    </w:p>
+    <w:p>
+      <w:pPr>
+        <w:pStyle w:val="ListParagraph"/>
+        <w:numPr>
+          <w:ilvl w:val="0"/>
+          <w:numId w:val="11"/>
+        </w:numPr>
+      </w:pPr>
+      <w:r>
+        <w:t>Popsat používané předdefinované recognizery</w:t>
+      </w:r>
+    </w:p>
+    <w:p>
+      <w:pPr>
+        <w:pStyle w:val="ListParagraph"/>
+        <w:numPr>
+          <w:ilvl w:val="0"/>
+          <w:numId w:val="11"/>
+        </w:numPr>
+      </w:pPr>
+      <w:r>
+        <w:t xml:space="preserve">Spuštění – načtení nlp pipeline + </w:t>
+      </w:r>
+      <w:r>
+        <w:t>tunelování serveru přes npx localtunnel</w:t>
+      </w:r>
+    </w:p>
+    <w:p>
+      <w:pPr>
+        <w:pStyle w:val="ListParagraph"/>
+        <w:numPr>
+          <w:ilvl w:val="0"/>
+          <w:numId w:val="11"/>
+        </w:numPr>
+      </w:pPr>
+      <w:r>
+        <w:t>Obrázek toho jak to vypadá s popisem</w:t>
+      </w:r>
+    </w:p>
+    <w:p>
+      <w:pPr>
+        <w:pStyle w:val="ListParagraph"/>
+        <w:numPr>
+          <w:ilvl w:val="0"/>
+          <w:numId w:val="11"/>
+        </w:numPr>
+      </w:pPr>
+      <w:r>
+        <w:t>Popis toho jak se dají jednoduše přidávat recognizery nebo upravovat kategorie NE na základě doménově specifického použití</w:t>
+      </w:r>
+    </w:p>
+    <w:p/>
+    <w:p/>
     <w:p>
       <w:pPr>
         <w:pStyle w:val="ListParagraph"/>
@@ -28497,7 +29782,6 @@
         <w:rPr>
           <w:color w:val="FF0000"/>
         </w:rPr>
-        <w:lastRenderedPageBreak/>
         <w:t>Provest analyzu ruznych architektur modelu a vybrat která se hodi nejvíce (GPT2, BERT, Roberta, Electra,…)</w:t>
       </w:r>
     </w:p>

</xml_diff>

<commit_message>
Doplnen zacatek vyvoje anonymizacniho nastroje
</commit_message>
<xml_diff>
--- a/DP.docx
+++ b/DP.docx
@@ -29383,12 +29383,232 @@
     </w:p>
     <w:p>
       <w:pPr>
+        <w:rPr>
+          <w:color w:val="FF0000"/>
+        </w:rPr>
+      </w:pPr>
+      <w:r>
+        <w:rPr>
+          <w:color w:val="FF0000"/>
+        </w:rPr>
+        <w:t>Z této části by měl vyjít nejlepší model včetně evaluovaných hodnot. Ty by měly být zaznamenány v nějaký tabulce</w:t>
+      </w:r>
+    </w:p>
+    <w:p>
+      <w:pPr>
         <w:pStyle w:val="Heading2"/>
       </w:pPr>
       <w:r>
         <w:t>Návrh anonymizačního nástroje</w:t>
       </w:r>
     </w:p>
+    <w:p>
+      <w:r>
+        <w:t xml:space="preserve">Pro vývoj anonymizačního nástroje byl použit open source software development toolkit (SDK) Presidio. Ten </w:t>
+      </w:r>
+      <w:r>
+        <w:t xml:space="preserve">nabízí </w:t>
+      </w:r>
+      <w:r>
+        <w:t xml:space="preserve">v programovacím jazyce python </w:t>
+      </w:r>
+      <w:r>
+        <w:t>nástroje na vytvoření aplikace sloužící k anonymizaci osobních údajů (</w:t>
+      </w:r>
+      <w:r>
+        <w:rPr>
+          <w:color w:val="FF0000"/>
+        </w:rPr>
+        <w:t>TODO hodit sem odkaz na presidio repo</w:t>
+      </w:r>
+      <w:r>
+        <w:t>).</w:t>
+      </w:r>
+    </w:p>
+    <w:p>
+      <w:r>
+        <w:t>Presidio nabízí 3</w:t>
+      </w:r>
+      <w:r>
+        <w:t xml:space="preserve"> moduly: </w:t>
+      </w:r>
+      <w:r>
+        <w:rPr>
+          <w:i/>
+          <w:iCs/>
+        </w:rPr>
+        <w:t>analyzer</w:t>
+      </w:r>
+      <w:r>
+        <w:t xml:space="preserve">, </w:t>
+      </w:r>
+      <w:r>
+        <w:rPr>
+          <w:i/>
+          <w:iCs/>
+        </w:rPr>
+        <w:t>anonymizer</w:t>
+      </w:r>
+      <w:r>
+        <w:t xml:space="preserve"> a </w:t>
+      </w:r>
+      <w:r>
+        <w:rPr>
+          <w:i/>
+          <w:iCs/>
+        </w:rPr>
+        <w:t>image redactor</w:t>
+      </w:r>
+      <w:r>
+        <w:t>.</w:t>
+      </w:r>
+    </w:p>
+    <w:p>
+      <w:r>
+        <w:rPr>
+          <w:i/>
+          <w:iCs/>
+        </w:rPr>
+        <w:t>Analyzer</w:t>
+      </w:r>
+      <w:r>
+        <w:t xml:space="preserve"> slouží k detekci osobních údajů ve vstupním textu</w:t>
+      </w:r>
+      <w:r>
+        <w:t>. K</w:t>
+      </w:r>
+      <w:r>
+        <w:t xml:space="preserve"> této operaci </w:t>
+      </w:r>
+      <w:r>
+        <w:t xml:space="preserve">přitom </w:t>
+      </w:r>
+      <w:r>
+        <w:t xml:space="preserve">používá řadu definovaných </w:t>
+      </w:r>
+      <w:r>
+        <w:t xml:space="preserve">python </w:t>
+      </w:r>
+      <w:r>
+        <w:t>objektů, nazývajících se recognizery</w:t>
+      </w:r>
+      <w:r>
+        <w:t>. Každý z těchto recognizerů dokáže v textu klasifikovat jednu či několik jmenných entit</w:t>
+      </w:r>
+      <w:r>
+        <w:t>. Recognizery mohou fungovat na různých principech, jako je například detekce entit pomocí regulárních výrazů nebo pomocí slovníků.</w:t>
+      </w:r>
+      <w:r>
+        <w:t xml:space="preserve"> Presidio nabízí k využití buď několik již hotových recognizerů od jeho tvůrců </w:t>
+      </w:r>
+      <w:r>
+        <w:t xml:space="preserve">(vhodných pro jazykově nezávislé entity typu </w:t>
+      </w:r>
+      <w:r>
+        <w:t xml:space="preserve">IP adresa) </w:t>
+      </w:r>
+      <w:r>
+        <w:t>nebo možnost vytvořit si recognizery vlastní, dle potřeby doménově specifického využití vyvíjené aplikace.</w:t>
+      </w:r>
+    </w:p>
+    <w:p>
+      <w:r>
+        <w:t xml:space="preserve">Klíčovým typem recognizeru je potom recognizer založený na hlubokém učení. </w:t>
+      </w:r>
+      <w:r>
+        <w:t>Ten je potřeba vytvořit tak, aby mohl využívat v pozadí některého z</w:t>
+      </w:r>
+      <w:r>
+        <w:t xml:space="preserve"> podporovaných </w:t>
+      </w:r>
+      <w:r>
+        <w:t>NLP frameworků. V případě této práce jde tedy o jakýsi wrapper na NER model vytrénovaný v předchozí části</w:t>
+      </w:r>
+      <w:r>
+        <w:t xml:space="preserve">, který využívá </w:t>
+      </w:r>
+      <w:r>
+        <w:rPr>
+          <w:i/>
+          <w:iCs/>
+        </w:rPr>
+        <w:t>AnalyzerEngine</w:t>
+      </w:r>
+      <w:r>
+        <w:t xml:space="preserve"> pro spouštění klasifikace každého vstupního tokenu</w:t>
+      </w:r>
+      <w:r>
+        <w:t xml:space="preserve"> knihovnou spaCy</w:t>
+      </w:r>
+      <w:r>
+        <w:t>.</w:t>
+      </w:r>
+    </w:p>
+    <w:p>
+      <w:r>
+        <w:t xml:space="preserve">Dále je nutno zmínit, že Presidio nemá žádnou podporu českého jazyka. Ačkoli </w:t>
+      </w:r>
+      <w:r>
+        <w:t xml:space="preserve">je </w:t>
+      </w:r>
+      <w:r>
+        <w:t xml:space="preserve">tedy možné využít některé předdefinované jazykově nezávislé recognizery, je potřeba naimplementovat </w:t>
+      </w:r>
+      <w:r>
+        <w:t xml:space="preserve">několik dalších jazykově závislých a aplikačně specifických recognizerů </w:t>
+      </w:r>
+      <w:r>
+        <w:lastRenderedPageBreak/>
+        <w:t>tak, aby byl splněn požadavek na anonymizaci důležitých osobních údajů běžně se vyskytujících ve smlouvách nahrávaných do Veřejného registru smluv.</w:t>
+      </w:r>
+    </w:p>
+    <w:p>
+      <w:r>
+        <w:rPr>
+          <w:i/>
+          <w:iCs/>
+        </w:rPr>
+        <w:t>Anonymizer</w:t>
+      </w:r>
+      <w:r>
+        <w:t xml:space="preserve"> </w:t>
+      </w:r>
+      <w:r>
+        <w:t xml:space="preserve">slouží k anonymizaci osobních údajů, poskytnutých předchozím modelem </w:t>
+      </w:r>
+      <w:r>
+        <w:rPr>
+          <w:i/>
+          <w:iCs/>
+        </w:rPr>
+        <w:t>analyzer</w:t>
+      </w:r>
+      <w:r>
+        <w:t>. Nabízí přitom různé možnosti anonymizace, jako je prosté začernění údajů či pseudonymizace. V kontextu této práce je v navrženém nástroji použitá pouze základní funkčnost tohoto modulu, která nahrazuje ve vstupním textu konkrétní jmennou entitu jménem klasifikované kategorie.</w:t>
+      </w:r>
+    </w:p>
+    <w:p>
+      <w:r>
+        <w:rPr>
+          <w:i/>
+          <w:iCs/>
+        </w:rPr>
+        <w:t>Image redactor</w:t>
+      </w:r>
+      <w:r>
+        <w:t xml:space="preserve"> je v tuto chvíli spíše experimentální částí Presidia, která slouží k anonymizaci osobních údajů v</w:t>
+      </w:r>
+      <w:r>
+        <w:t> </w:t>
+      </w:r>
+      <w:r>
+        <w:t>obr</w:t>
+      </w:r>
+      <w:r>
+        <w:t>ázcích. V kontextu této práce není tento modul využit.</w:t>
+      </w:r>
+    </w:p>
+    <w:p/>
     <w:p>
       <w:pPr>
         <w:pStyle w:val="ListParagraph"/>
@@ -29398,7 +29618,7 @@
         </w:numPr>
       </w:pPr>
       <w:r>
-        <w:t>Popsat presidio a proč ho používám</w:t>
+        <w:t>Streamlit</w:t>
       </w:r>
     </w:p>
     <w:p>
@@ -29410,7 +29630,10 @@
         </w:numPr>
       </w:pPr>
       <w:r>
-        <w:t>Streamlit</w:t>
+        <w:t xml:space="preserve">Obrázek architektury </w:t>
+      </w:r>
+      <w:r>
+        <w:t>nástroje – Presidio + kam do toho zapadá můj model + jaké recognizery používám</w:t>
       </w:r>
     </w:p>
     <w:p>
@@ -29422,7 +29645,10 @@
         </w:numPr>
       </w:pPr>
       <w:r>
-        <w:t>Obrázek architektury nástroje</w:t>
+        <w:rPr>
+          <w:color w:val="FF0000"/>
+        </w:rPr>
+        <w:t>Dodělat chybějící recognizery</w:t>
       </w:r>
     </w:p>
     <w:p>
@@ -29434,7 +29660,7 @@
         </w:numPr>
       </w:pPr>
       <w:r>
-        <w:t>Namapování recognizerů dle tabulky</w:t>
+        <w:t>Proč je potřeba vygenerovat balíček s pipeline</w:t>
       </w:r>
     </w:p>
     <w:p>
@@ -29446,10 +29672,7 @@
         </w:numPr>
       </w:pPr>
       <w:r>
-        <w:rPr>
-          <w:color w:val="FF0000"/>
-        </w:rPr>
-        <w:t>Dodělat chybějící recognizery</w:t>
+        <w:t>Popsat vlastní recognizery</w:t>
       </w:r>
     </w:p>
     <w:p>
@@ -29461,7 +29684,7 @@
         </w:numPr>
       </w:pPr>
       <w:r>
-        <w:t>Proč je potřeba vygenerovat balíček s pipeline</w:t>
+        <w:t>Popsat používané předdefinované recognizery</w:t>
       </w:r>
     </w:p>
     <w:p>
@@ -29473,31 +29696,7 @@
         </w:numPr>
       </w:pPr>
       <w:r>
-        <w:t>Struktura recognizerů</w:t>
-      </w:r>
-    </w:p>
-    <w:p>
-      <w:pPr>
-        <w:pStyle w:val="ListParagraph"/>
-        <w:numPr>
-          <w:ilvl w:val="0"/>
-          <w:numId w:val="11"/>
-        </w:numPr>
-      </w:pPr>
-      <w:r>
-        <w:t>Popsat vlastní recognizery</w:t>
-      </w:r>
-    </w:p>
-    <w:p>
-      <w:pPr>
-        <w:pStyle w:val="ListParagraph"/>
-        <w:numPr>
-          <w:ilvl w:val="0"/>
-          <w:numId w:val="11"/>
-        </w:numPr>
-      </w:pPr>
-      <w:r>
-        <w:t>Popsat používané předdefinované recognizery</w:t>
+        <w:t>Namapování recognizerů dle tabulky</w:t>
       </w:r>
     </w:p>
     <w:p>
@@ -29836,6 +30035,7 @@
         <w:rPr>
           <w:color w:val="FF0000"/>
         </w:rPr>
+        <w:lastRenderedPageBreak/>
         <w:t>Vyzdvihnout modularni princip projektu – jak lze jednoduse pridavat nove recognizery, třeba i custom modely, pokud bude k dispozici vice dat</w:t>
       </w:r>
     </w:p>
@@ -30147,7 +30347,6 @@
       </w:pPr>
       <w:bookmarkStart w:id="82" w:name="_Toc105101123"/>
       <w:r>
-        <w:lastRenderedPageBreak/>
         <w:t>Rozdělení dat</w:t>
       </w:r>
       <w:bookmarkEnd w:id="82"/>

</xml_diff>

<commit_message>
Add CPU config files & streamlit app files
</commit_message>
<xml_diff>
--- a/DP.docx
+++ b/DP.docx
@@ -7349,6 +7349,24 @@
       </w:r>
     </w:p>
     <w:p>
+      <w:pPr>
+        <w:pStyle w:val="ListParagraph"/>
+        <w:numPr>
+          <w:ilvl w:val="0"/>
+          <w:numId w:val="13"/>
+        </w:numPr>
+        <w:rPr>
+          <w:color w:val="FF0000"/>
+        </w:rPr>
+      </w:pPr>
+      <w:r>
+        <w:rPr>
+          <w:color w:val="FF0000"/>
+        </w:rPr>
+        <w:t>Přidat skript do mého repa</w:t>
+      </w:r>
+    </w:p>
+    <w:p>
       <w:r>
         <w:t>Nezapomenout přiložit ke zdrojákům i všechny config fily a hlavně streamlit appku</w:t>
       </w:r>
@@ -7370,11 +7388,11 @@
     </w:p>
     <w:p>
       <w:r>
-        <w:t xml:space="preserve">Detekce a klasifikace osobních údajů je tedy typově specifickou aplikací NER a potažmo NLP na konkrétní sadu dokumentů, obsahujících osobní údaje. Problém v tomto případě vzniká nejasnou definicí toho, co to osobní údaj vlastně je, respektive tím, že se osobním </w:t>
+        <w:t xml:space="preserve">Detekce a klasifikace osobních údajů je tedy typově specifickou aplikací NER a potažmo NLP na konkrétní sadu dokumentů, obsahujících osobní údaje. Problém v tomto případě </w:t>
       </w:r>
       <w:r>
         <w:lastRenderedPageBreak/>
-        <w:t xml:space="preserve">údajem mohou stát i informace, které nejsou explicitně unikátní </w:t>
+        <w:t xml:space="preserve">vzniká nejasnou definicí toho, co to osobní údaj vlastně je, respektive tím, že se osobním údajem mohou stát i informace, které nejsou explicitně unikátní </w:t>
       </w:r>
       <w:r>
         <w:rPr>
@@ -7457,11 +7475,8 @@
     </w:p>
     <w:p>
       <w:r>
-        <w:t xml:space="preserve">Následující problémy jsou společné pro jakoukoliv detekci osobních údajů v nestrukturovaném textu. Tímto pojmem (nestrukturovaný text) se označuje jakýkoliv text, </w:t>
-      </w:r>
-      <w:r>
         <w:lastRenderedPageBreak/>
-        <w:t xml:space="preserve">který nemá dopředu pevně stanovenou strukturu v podobě předem definovaných kapitol či povinných textových částí. Neobsahuje také žádná povinná textová pole, do kterých by byly zapisovány konkrétní informace (např. pole pro jméno a příjmení). </w:t>
+        <w:t xml:space="preserve">Následující problémy jsou společné pro jakoukoliv detekci osobních údajů v nestrukturovaném textu. Tímto pojmem (nestrukturovaný text) se označuje jakýkoliv text, který nemá dopředu pevně stanovenou strukturu v podobě předem definovaných kapitol či povinných textových částí. Neobsahuje také žádná povinná textová pole, do kterých by byly zapisovány konkrétní informace (např. pole pro jméno a příjmení). </w:t>
       </w:r>
     </w:p>
     <w:p>
@@ -7596,7 +7611,11 @@
         <w:spacing w:after="0"/>
       </w:pPr>
       <w:r>
-        <w:t>Hlavním cílem této práce je navrhnout a implementovat prototyp nástroje, který pomocí algoritmů hlubokého učení a případně i dalších relevantních metod dokáže v nestrukturovaném textu klasifikovat osobní údaje a umožní tak rychlejší a přesnější zpracování dokumentů v případě potřeby anonymizace těchto údajů.</w:t>
+        <w:t xml:space="preserve">Hlavním cílem této práce je navrhnout a implementovat prototyp nástroje, který pomocí algoritmů hlubokého učení a případně i dalších relevantních metod dokáže </w:t>
+      </w:r>
+      <w:r>
+        <w:lastRenderedPageBreak/>
+        <w:t>v nestrukturovaném textu klasifikovat osobní údaje a umožní tak rychlejší a přesnější zpracování dokumentů v případě potřeby anonymizace těchto údajů.</w:t>
       </w:r>
     </w:p>
     <w:p>
@@ -7699,7 +7718,11 @@
     </w:p>
     <w:p>
       <w:r>
-        <w:t>Práce se také nesnaží zkoumat nové algoritmy hlubokého učení. Místo toho v ní jde o výběr state-of-the-art metod hlubokého učení a jejich aplikaci na danou problematiku. Znamená to, že přesnost detekce vyvíjeného nástroje bude s největší pravděpodobností maximálně stejně velká, jako přesnost detekce u existujících metod hlubokého učení, z kterých bude vycházet. Stejně tak i funkcionalita nástroje v oblasti rozpoznávání širšího kontextu textu bude omezená současným stavem poznání v této oblasti.</w:t>
+        <w:t xml:space="preserve">Práce se také nesnaží zkoumat nové algoritmy hlubokého učení. Místo toho v ní jde o výběr state-of-the-art metod hlubokého učení a jejich aplikaci na danou problematiku. Znamená to, že přesnost detekce vyvíjeného nástroje bude s největší pravděpodobností maximálně stejně velká, jako přesnost detekce u existujících metod hlubokého učení, z kterých bude </w:t>
+      </w:r>
+      <w:r>
+        <w:lastRenderedPageBreak/>
+        <w:t>vycházet. Stejně tak i funkcionalita nástroje v oblasti rozpoznávání širšího kontextu textu bude omezená současným stavem poznání v této oblasti.</w:t>
       </w:r>
     </w:p>
     <w:p>
@@ -7708,7 +7731,6 @@
       </w:pPr>
       <w:bookmarkStart w:id="9" w:name="_Toc105101051"/>
       <w:r>
-        <w:lastRenderedPageBreak/>
         <w:t>Význam a přínos práce</w:t>
       </w:r>
       <w:bookmarkEnd w:id="9"/>
@@ -9068,27 +9090,14 @@
       <w:r>
         <w:t xml:space="preserve">Obrázek </w:t>
       </w:r>
-      <w:r>
-        <w:fldChar w:fldCharType="begin"/>
-      </w:r>
-      <w:r>
-        <w:instrText xml:space="preserve"> SEQ Obrázek \* ARABIC </w:instrText>
-      </w:r>
-      <w:r>
-        <w:fldChar w:fldCharType="separate"/>
-      </w:r>
-      <w:r>
-        <w:rPr>
-          <w:noProof/>
-        </w:rPr>
-        <w:t>1</w:t>
-      </w:r>
-      <w:r>
-        <w:rPr>
-          <w:noProof/>
-        </w:rPr>
-        <w:fldChar w:fldCharType="end"/>
-      </w:r>
+      <w:fldSimple w:instr=" SEQ Obrázek \* ARABIC ">
+        <w:r>
+          <w:rPr>
+            <w:noProof/>
+          </w:rPr>
+          <w:t>1</w:t>
+        </w:r>
+      </w:fldSimple>
       <w:r>
         <w:t>: Nástroj pro anonymizaci dokumentů – intrografika</w:t>
       </w:r>
@@ -16867,14 +16876,27 @@
       <w:r>
         <w:t xml:space="preserve">Tabulka </w:t>
       </w:r>
-      <w:fldSimple w:instr=" SEQ Tabulka \* ARABIC ">
-        <w:r>
-          <w:rPr>
-            <w:noProof/>
-          </w:rPr>
-          <w:t>1</w:t>
-        </w:r>
-      </w:fldSimple>
+      <w:r>
+        <w:fldChar w:fldCharType="begin"/>
+      </w:r>
+      <w:r>
+        <w:instrText xml:space="preserve"> SEQ Tabulka \* ARABIC </w:instrText>
+      </w:r>
+      <w:r>
+        <w:fldChar w:fldCharType="separate"/>
+      </w:r>
+      <w:r>
+        <w:rPr>
+          <w:noProof/>
+        </w:rPr>
+        <w:t>1</w:t>
+      </w:r>
+      <w:r>
+        <w:rPr>
+          <w:noProof/>
+        </w:rPr>
+        <w:fldChar w:fldCharType="end"/>
+      </w:r>
       <w:r>
         <w:t>: Mapa kategorií osobních údajů</w:t>
       </w:r>
@@ -18058,14 +18080,27 @@
       <w:r>
         <w:t xml:space="preserve">Obrázek </w:t>
       </w:r>
-      <w:fldSimple w:instr=" SEQ Obrázek \* ARABIC ">
-        <w:r>
-          <w:rPr>
-            <w:noProof/>
-          </w:rPr>
-          <w:t>2</w:t>
-        </w:r>
-      </w:fldSimple>
+      <w:r>
+        <w:fldChar w:fldCharType="begin"/>
+      </w:r>
+      <w:r>
+        <w:instrText xml:space="preserve"> SEQ Obrázek \* ARABIC </w:instrText>
+      </w:r>
+      <w:r>
+        <w:fldChar w:fldCharType="separate"/>
+      </w:r>
+      <w:r>
+        <w:rPr>
+          <w:noProof/>
+        </w:rPr>
+        <w:t>2</w:t>
+      </w:r>
+      <w:r>
+        <w:rPr>
+          <w:noProof/>
+        </w:rPr>
+        <w:fldChar w:fldCharType="end"/>
+      </w:r>
       <w:r>
         <w:t>: Rozdíl mezi distribuovaným a nedistribuovaným rozdělením vstupních dat (Ganesh, 2019)</w:t>
       </w:r>
@@ -18840,27 +18875,14 @@
       <w:r>
         <w:t xml:space="preserve">Obrázek </w:t>
       </w:r>
-      <w:r>
-        <w:fldChar w:fldCharType="begin"/>
-      </w:r>
-      <w:r>
-        <w:instrText xml:space="preserve"> SEQ Obrázek \* ARABIC </w:instrText>
-      </w:r>
-      <w:r>
-        <w:fldChar w:fldCharType="separate"/>
-      </w:r>
-      <w:r>
-        <w:rPr>
-          <w:noProof/>
-        </w:rPr>
-        <w:t>3</w:t>
-      </w:r>
-      <w:r>
-        <w:rPr>
-          <w:noProof/>
-        </w:rPr>
-        <w:fldChar w:fldCharType="end"/>
-      </w:r>
+      <w:fldSimple w:instr=" SEQ Obrázek \* ARABIC ">
+        <w:r>
+          <w:rPr>
+            <w:noProof/>
+          </w:rPr>
+          <w:t>3</w:t>
+        </w:r>
+      </w:fldSimple>
       <w:r>
         <w:t>: Zpracování vstupu pomocí modelu mBERT (Devlin et al., 2019)</w:t>
       </w:r>
@@ -18986,27 +19008,14 @@
       <w:r>
         <w:t xml:space="preserve">Obrázek </w:t>
       </w:r>
-      <w:r>
-        <w:fldChar w:fldCharType="begin"/>
-      </w:r>
-      <w:r>
-        <w:instrText xml:space="preserve"> SEQ Obrázek \* ARABIC </w:instrText>
-      </w:r>
-      <w:r>
-        <w:fldChar w:fldCharType="separate"/>
-      </w:r>
-      <w:r>
-        <w:rPr>
-          <w:noProof/>
-        </w:rPr>
-        <w:t>4</w:t>
-      </w:r>
-      <w:r>
-        <w:rPr>
-          <w:noProof/>
-        </w:rPr>
-        <w:fldChar w:fldCharType="end"/>
-      </w:r>
+      <w:fldSimple w:instr=" SEQ Obrázek \* ARABIC ">
+        <w:r>
+          <w:rPr>
+            <w:noProof/>
+          </w:rPr>
+          <w:t>4</w:t>
+        </w:r>
+      </w:fldSimple>
       <w:r>
         <w:rPr>
           <w:noProof/>
@@ -20409,27 +20418,14 @@
       <w:r>
         <w:t xml:space="preserve">Obrázek </w:t>
       </w:r>
-      <w:r>
-        <w:fldChar w:fldCharType="begin"/>
-      </w:r>
-      <w:r>
-        <w:instrText xml:space="preserve"> SEQ Obrázek \* ARABIC </w:instrText>
-      </w:r>
-      <w:r>
-        <w:fldChar w:fldCharType="separate"/>
-      </w:r>
-      <w:r>
-        <w:rPr>
-          <w:noProof/>
-        </w:rPr>
-        <w:t>5</w:t>
-      </w:r>
-      <w:r>
-        <w:rPr>
-          <w:noProof/>
-        </w:rPr>
-        <w:fldChar w:fldCharType="end"/>
-      </w:r>
+      <w:fldSimple w:instr=" SEQ Obrázek \* ARABIC ">
+        <w:r>
+          <w:rPr>
+            <w:noProof/>
+          </w:rPr>
+          <w:t>5</w:t>
+        </w:r>
+      </w:fldSimple>
       <w:r>
         <w:t>:Hierarchie jmenných entit CNEC 2.0</w:t>
       </w:r>
@@ -20659,27 +20655,14 @@
       <w:r>
         <w:t xml:space="preserve">Obrázek </w:t>
       </w:r>
-      <w:r>
-        <w:fldChar w:fldCharType="begin"/>
-      </w:r>
-      <w:r>
-        <w:instrText xml:space="preserve"> SEQ Obrázek \* ARABIC </w:instrText>
-      </w:r>
-      <w:r>
-        <w:fldChar w:fldCharType="separate"/>
-      </w:r>
-      <w:r>
-        <w:rPr>
-          <w:noProof/>
-        </w:rPr>
-        <w:t>6</w:t>
-      </w:r>
-      <w:r>
-        <w:rPr>
-          <w:noProof/>
-        </w:rPr>
-        <w:fldChar w:fldCharType="end"/>
-      </w:r>
+      <w:fldSimple w:instr=" SEQ Obrázek \* ARABIC ">
+        <w:r>
+          <w:rPr>
+            <w:noProof/>
+          </w:rPr>
+          <w:t>6</w:t>
+        </w:r>
+      </w:fldSimple>
       <w:r>
         <w:t>:Zastoupení jmenných entit v datasetu CNEC 2.0</w:t>
       </w:r>
@@ -26916,14 +26899,27 @@
       <w:r>
         <w:t xml:space="preserve">Tabulka </w:t>
       </w:r>
-      <w:fldSimple w:instr=" SEQ Tabulka \* ARABIC ">
-        <w:r>
-          <w:rPr>
-            <w:noProof/>
-          </w:rPr>
-          <w:t>2</w:t>
-        </w:r>
-      </w:fldSimple>
+      <w:r>
+        <w:fldChar w:fldCharType="begin"/>
+      </w:r>
+      <w:r>
+        <w:instrText xml:space="preserve"> SEQ Tabulka \* ARABIC </w:instrText>
+      </w:r>
+      <w:r>
+        <w:fldChar w:fldCharType="separate"/>
+      </w:r>
+      <w:r>
+        <w:rPr>
+          <w:noProof/>
+        </w:rPr>
+        <w:t>2</w:t>
+      </w:r>
+      <w:r>
+        <w:rPr>
+          <w:noProof/>
+        </w:rPr>
+        <w:fldChar w:fldCharType="end"/>
+      </w:r>
       <w:r>
         <w:t>: Seznam kategorií jmenných entit upraveného datasetu CNEC 2.0</w:t>
       </w:r>
@@ -26992,14 +26988,27 @@
       <w:r>
         <w:t xml:space="preserve">Obrázek </w:t>
       </w:r>
-      <w:fldSimple w:instr=" SEQ Obrázek \* ARABIC ">
-        <w:r>
-          <w:rPr>
-            <w:noProof/>
-          </w:rPr>
-          <w:t>7</w:t>
-        </w:r>
-      </w:fldSimple>
+      <w:r>
+        <w:fldChar w:fldCharType="begin"/>
+      </w:r>
+      <w:r>
+        <w:instrText xml:space="preserve"> SEQ Obrázek \* ARABIC </w:instrText>
+      </w:r>
+      <w:r>
+        <w:fldChar w:fldCharType="separate"/>
+      </w:r>
+      <w:r>
+        <w:rPr>
+          <w:noProof/>
+        </w:rPr>
+        <w:t>7</w:t>
+      </w:r>
+      <w:r>
+        <w:rPr>
+          <w:noProof/>
+        </w:rPr>
+        <w:fldChar w:fldCharType="end"/>
+      </w:r>
       <w:r>
         <w:t>: Graf rozložení výskytu jmenných entit v upraveném datasetu CNEC 2.0</w:t>
       </w:r>
@@ -27791,13 +27800,7 @@
         <w:pStyle w:val="Textprogramovhokdu"/>
       </w:pPr>
       <w:r>
-        <w:t>!pip install torch==1.10.1+cu111 torchvision==0.11.2+cu111 torchaudio==0.10.1 </w:t>
-      </w:r>
-      <w:r>
-        <w:t>-</w:t>
-      </w:r>
-      <w:r>
-        <w:t>f https://download.pytorch.org/whl/torch_stable.html</w:t>
+        <w:t>!pip install torch==1.10.1+cu111 torchvision==0.11.2+cu111 torchaudio==0.10.1 -f https://download.pytorch.org/whl/torch_stable.html</w:t>
       </w:r>
     </w:p>
     <w:p>
@@ -27805,13 +27808,7 @@
         <w:pStyle w:val="Caption"/>
       </w:pPr>
       <w:r>
-        <w:t>Zdrojový kód 8.1.1</w:t>
-      </w:r>
-      <w:r>
-        <w:t xml:space="preserve">: </w:t>
-      </w:r>
-      <w:r>
-        <w:t>Instalace CUDA + PyTorch</w:t>
+        <w:t>Zdrojový kód 8.1.1: Instalace CUDA + PyTorch</w:t>
       </w:r>
     </w:p>
     <w:p/>
@@ -27861,16 +27858,7 @@
         <w:pStyle w:val="Caption"/>
       </w:pPr>
       <w:r>
-        <w:t>Zdrojový kód 8.1.</w:t>
-      </w:r>
-      <w:r>
-        <w:t>2</w:t>
-      </w:r>
-      <w:r>
-        <w:t xml:space="preserve">: Instalace </w:t>
-      </w:r>
-      <w:r>
-        <w:t>spaCy pro GPU</w:t>
+        <w:t>Zdrojový kód 8.1.2: Instalace spaCy pro GPU</w:t>
       </w:r>
     </w:p>
     <w:p/>
@@ -28027,14 +28015,27 @@
       <w:r>
         <w:t xml:space="preserve">Obrázek </w:t>
       </w:r>
-      <w:fldSimple w:instr=" SEQ Obrázek \* ARABIC ">
-        <w:r>
-          <w:rPr>
-            <w:noProof/>
-          </w:rPr>
-          <w:t>8</w:t>
-        </w:r>
-      </w:fldSimple>
+      <w:r>
+        <w:fldChar w:fldCharType="begin"/>
+      </w:r>
+      <w:r>
+        <w:instrText xml:space="preserve"> SEQ Obrázek \* ARABIC </w:instrText>
+      </w:r>
+      <w:r>
+        <w:fldChar w:fldCharType="separate"/>
+      </w:r>
+      <w:r>
+        <w:rPr>
+          <w:noProof/>
+        </w:rPr>
+        <w:t>8</w:t>
+      </w:r>
+      <w:r>
+        <w:rPr>
+          <w:noProof/>
+        </w:rPr>
+        <w:fldChar w:fldCharType="end"/>
+      </w:r>
       <w:r>
         <w:t>: CPU spaCy pipeline</w:t>
       </w:r>
@@ -28099,14 +28100,27 @@
       <w:r>
         <w:t xml:space="preserve">Obrázek </w:t>
       </w:r>
-      <w:fldSimple w:instr=" SEQ Obrázek \* ARABIC ">
-        <w:r>
-          <w:rPr>
-            <w:noProof/>
-          </w:rPr>
-          <w:t>9</w:t>
-        </w:r>
-      </w:fldSimple>
+      <w:r>
+        <w:fldChar w:fldCharType="begin"/>
+      </w:r>
+      <w:r>
+        <w:instrText xml:space="preserve"> SEQ Obrázek \* ARABIC </w:instrText>
+      </w:r>
+      <w:r>
+        <w:fldChar w:fldCharType="separate"/>
+      </w:r>
+      <w:r>
+        <w:rPr>
+          <w:noProof/>
+        </w:rPr>
+        <w:t>9</w:t>
+      </w:r>
+      <w:r>
+        <w:rPr>
+          <w:noProof/>
+        </w:rPr>
+        <w:fldChar w:fldCharType="end"/>
+      </w:r>
       <w:r>
         <w:t>: GPU spaCy pipeline</w:t>
       </w:r>
@@ -28246,16 +28260,7 @@
         <w:pStyle w:val="Caption"/>
       </w:pPr>
       <w:r>
-        <w:t>Zdrojový kód 8.1.</w:t>
-      </w:r>
-      <w:r>
-        <w:t>3</w:t>
-      </w:r>
-      <w:r>
-        <w:t xml:space="preserve">: </w:t>
-      </w:r>
-      <w:r>
-        <w:t>Cesty k externím vstupním datům</w:t>
+        <w:t>Zdrojový kód 8.1.3: Cesty k externím vstupním datům</w:t>
       </w:r>
     </w:p>
     <w:p>
@@ -28310,13 +28315,7 @@
         <w:pStyle w:val="Caption"/>
       </w:pPr>
       <w:r>
-        <w:t>Zdrojový kód 8.1.</w:t>
-      </w:r>
-      <w:r>
-        <w:t>4</w:t>
-      </w:r>
-      <w:r>
-        <w:t xml:space="preserve">: </w:t>
+        <w:t xml:space="preserve">Zdrojový kód 8.1.4: </w:t>
       </w:r>
       <w:r>
         <w:t xml:space="preserve">Definice </w:t>
@@ -28342,10 +28341,7 @@
         <w:t>. Zároveň je zde definováno pořadí jednotlivých komponent a batch size (počet vzorků využitých pro trénink jedné iterace modelu), která je v případě následujícího konfiguračního souboru určeného pro trénink modelu na CPU stanovena na 1000 vzorků</w:t>
       </w:r>
       <w:r>
-        <w:t xml:space="preserve"> </w:t>
-      </w:r>
-      <w:r>
-        <w:t>(8.1.5)</w:t>
+        <w:t xml:space="preserve"> (8.1.5)</w:t>
       </w:r>
       <w:r>
         <w:t>.</w:t>
@@ -28427,16 +28423,7 @@
         <w:pStyle w:val="Caption"/>
       </w:pPr>
       <w:r>
-        <w:t>Zdrojový kód 8.1.</w:t>
-      </w:r>
-      <w:r>
-        <w:t>5</w:t>
-      </w:r>
-      <w:r>
-        <w:t xml:space="preserve">: </w:t>
-      </w:r>
-      <w:r>
-        <w:t>Ukázka některých NLP globálních nastavení</w:t>
+        <w:t>Zdrojový kód 8.1.5: Ukázka některých NLP globálních nastavení</w:t>
       </w:r>
     </w:p>
     <w:p>
@@ -28586,16 +28573,7 @@
         <w:pStyle w:val="Caption"/>
       </w:pPr>
       <w:r>
-        <w:t>Zdrojový kód 8.1.</w:t>
-      </w:r>
-      <w:r>
-        <w:t>6</w:t>
-      </w:r>
-      <w:r>
-        <w:t xml:space="preserve">: Ukázka </w:t>
-      </w:r>
-      <w:r>
-        <w:t xml:space="preserve">přiřazení vlastností podřazeného modelu </w:t>
+        <w:t xml:space="preserve">Zdrojový kód 8.1.6: Ukázka přiřazení vlastností podřazeného modelu </w:t>
       </w:r>
       <w:r>
         <w:rPr>
@@ -28757,16 +28735,7 @@
         <w:pStyle w:val="Caption"/>
       </w:pPr>
       <w:r>
-        <w:t>Zdrojový kód 8.1.</w:t>
-      </w:r>
-      <w:r>
-        <w:t>7</w:t>
-      </w:r>
-      <w:r>
-        <w:t xml:space="preserve">: </w:t>
-      </w:r>
-      <w:r>
-        <w:t xml:space="preserve">Nastavení </w:t>
+        <w:t xml:space="preserve">Zdrojový kód 8.1.7: Nastavení </w:t>
       </w:r>
       <w:r>
         <w:rPr>
@@ -29122,13 +29091,7 @@
         <w:pStyle w:val="Caption"/>
       </w:pPr>
       <w:r>
-        <w:t>Zdrojový kód 8.1.</w:t>
-      </w:r>
-      <w:r>
-        <w:t>8</w:t>
-      </w:r>
-      <w:r>
-        <w:t xml:space="preserve">: </w:t>
+        <w:t xml:space="preserve">Zdrojový kód 8.1.8: </w:t>
       </w:r>
       <w:r>
         <w:t>Ukázka n</w:t>
@@ -29246,16 +29209,7 @@
         </w:rPr>
       </w:pPr>
       <w:r>
-        <w:t>Zdrojový kód 8.1.</w:t>
-      </w:r>
-      <w:r>
-        <w:t>9</w:t>
-      </w:r>
-      <w:r>
-        <w:t xml:space="preserve">: </w:t>
-      </w:r>
-      <w:r>
-        <w:t>Definice předtrénovaného</w:t>
+        <w:t>Zdrojový kód 8.1.9: Definice předtrénovaného</w:t>
       </w:r>
       <w:r>
         <w:t xml:space="preserve"> modelu mBert v komponentě </w:t>
@@ -29342,16 +29296,7 @@
     </w:p>
     <w:p>
       <w:r>
-        <w:t>Zdrojový kód 8.1.</w:t>
-      </w:r>
-      <w:r>
-        <w:t>10</w:t>
-      </w:r>
-      <w:r>
-        <w:t xml:space="preserve">: </w:t>
-      </w:r>
-      <w:r>
-        <w:t>Načtení externích lookup tabulek</w:t>
+        <w:t>Zdrojový kód 8.1.10: Načtení externích lookup tabulek</w:t>
       </w:r>
     </w:p>
     <w:p>
@@ -32964,19 +32909,7 @@
           <w:rPr>
             <w:rStyle w:val="Hyperlink"/>
           </w:rPr>
-          <w:t>https://ufal.mff.cuni.cz/pdt</w:t>
-        </w:r>
-        <w:r>
-          <w:rPr>
-            <w:rStyle w:val="Hyperlink"/>
-          </w:rPr>
-          <w:t>2</w:t>
-        </w:r>
-        <w:r>
-          <w:rPr>
-            <w:rStyle w:val="Hyperlink"/>
-          </w:rPr>
-          <w:t>.0/doc/manuals/en/m-layer/html/ch02s01.html</w:t>
+          <w:t>https://ufal.mff.cuni.cz/pdt2.0/doc/manuals/en/m-layer/html/ch02s01.html</w:t>
         </w:r>
       </w:hyperlink>
     </w:p>
@@ -37456,21 +37389,6 @@
 </file>
 
 <file path=customXml/item1.xml><?xml version="1.0" encoding="utf-8"?>
-<?mso-contentType ?>
-<FormTemplates xmlns="http://schemas.microsoft.com/sharepoint/v3/contenttype/forms">
-  <Display>DocumentLibraryForm</Display>
-  <Edit>DocumentLibraryForm</Edit>
-  <New>DocumentLibraryForm</New>
-</FormTemplates>
-</file>
-
-<file path=customXml/item2.xml><?xml version="1.0" encoding="utf-8"?>
-<p:properties xmlns:p="http://schemas.microsoft.com/office/2006/metadata/properties" xmlns:xsi="http://www.w3.org/2001/XMLSchema-instance" xmlns:pc="http://schemas.microsoft.com/office/infopath/2007/PartnerControls">
-  <documentManagement/>
-</p:properties>
-</file>
-
-<file path=customXml/item3.xml><?xml version="1.0" encoding="utf-8"?>
 <b:Sources xmlns:b="http://schemas.openxmlformats.org/officeDocument/2006/bibliography" xmlns="http://schemas.openxmlformats.org/officeDocument/2006/bibliography" SelectedStyle="\HarvardAnglia2008OfficeOnline.xsl" StyleName="Harvard – Anglia" Version="2008">
   <b:Source>
     <b:Tag>JAB18</b:Tag>
@@ -37586,7 +37504,16 @@
 </b:Sources>
 </file>
 
-<file path=customXml/item4.xml><?xml version="1.0" encoding="utf-8"?>
+<file path=customXml/item2.xml><?xml version="1.0" encoding="utf-8"?>
+<?mso-contentType ?>
+<FormTemplates xmlns="http://schemas.microsoft.com/sharepoint/v3/contenttype/forms">
+  <Display>DocumentLibraryForm</Display>
+  <Edit>DocumentLibraryForm</Edit>
+  <New>DocumentLibraryForm</New>
+</FormTemplates>
+</file>
+
+<file path=customXml/item3.xml><?xml version="1.0" encoding="utf-8"?>
 <ct:contentTypeSchema xmlns:ct="http://schemas.microsoft.com/office/2006/metadata/contentType" xmlns:ma="http://schemas.microsoft.com/office/2006/metadata/properties/metaAttributes" ct:_="" ma:_="" ma:contentTypeName="Dokument" ma:contentTypeID="0x010100A5EAD61CDED85140BF5B934B48DD3484" ma:contentTypeVersion="10" ma:contentTypeDescription="Vytvoří nový dokument" ma:contentTypeScope="" ma:versionID="278249ce5351ad9102876bd55f4ca602">
   <xsd:schema xmlns:xsd="http://www.w3.org/2001/XMLSchema" xmlns:xs="http://www.w3.org/2001/XMLSchema" xmlns:p="http://schemas.microsoft.com/office/2006/metadata/properties" xmlns:ns2="7fe71cfb-81ed-4b9d-9a1f-cae1a72b62ba" xmlns:ns3="184be059-f9c1-47a1-baeb-6b78fb5c2cd7" targetNamespace="http://schemas.microsoft.com/office/2006/metadata/properties" ma:root="true" ma:fieldsID="c6546fe427942bb6c8b1269e467f0068" ns2:_="" ns3:_="">
     <xsd:import namespace="7fe71cfb-81ed-4b9d-9a1f-cae1a72b62ba"/>
@@ -37789,7 +37716,21 @@
 </ct:contentTypeSchema>
 </file>
 
+<file path=customXml/item4.xml><?xml version="1.0" encoding="utf-8"?>
+<p:properties xmlns:p="http://schemas.microsoft.com/office/2006/metadata/properties" xmlns:xsi="http://www.w3.org/2001/XMLSchema-instance" xmlns:pc="http://schemas.microsoft.com/office/infopath/2007/PartnerControls">
+  <documentManagement/>
+</p:properties>
+</file>
+
 <file path=customXml/itemProps1.xml><?xml version="1.0" encoding="utf-8"?>
+<ds:datastoreItem xmlns:ds="http://schemas.openxmlformats.org/officeDocument/2006/customXml" ds:itemID="{187916FC-5034-4623-A6FD-C729F1457979}">
+  <ds:schemaRefs>
+    <ds:schemaRef ds:uri="http://schemas.openxmlformats.org/officeDocument/2006/bibliography"/>
+  </ds:schemaRefs>
+</ds:datastoreItem>
+</file>
+
+<file path=customXml/itemProps2.xml><?xml version="1.0" encoding="utf-8"?>
 <ds:datastoreItem xmlns:ds="http://schemas.openxmlformats.org/officeDocument/2006/customXml" ds:itemID="{9CF582F8-2B80-48D2-A244-6BDE8B8B438D}">
   <ds:schemaRefs>
     <ds:schemaRef ds:uri="http://schemas.microsoft.com/sharepoint/v3/contenttype/forms"/>
@@ -37797,24 +37738,7 @@
 </ds:datastoreItem>
 </file>
 
-<file path=customXml/itemProps2.xml><?xml version="1.0" encoding="utf-8"?>
-<ds:datastoreItem xmlns:ds="http://schemas.openxmlformats.org/officeDocument/2006/customXml" ds:itemID="{1DECFFF3-6862-43B0-B7D2-526F645F7B23}">
-  <ds:schemaRefs>
-    <ds:schemaRef ds:uri="http://schemas.microsoft.com/office/2006/metadata/properties"/>
-    <ds:schemaRef ds:uri="http://schemas.microsoft.com/office/infopath/2007/PartnerControls"/>
-  </ds:schemaRefs>
-</ds:datastoreItem>
-</file>
-
 <file path=customXml/itemProps3.xml><?xml version="1.0" encoding="utf-8"?>
-<ds:datastoreItem xmlns:ds="http://schemas.openxmlformats.org/officeDocument/2006/customXml" ds:itemID="{187916FC-5034-4623-A6FD-C729F1457979}">
-  <ds:schemaRefs>
-    <ds:schemaRef ds:uri="http://schemas.openxmlformats.org/officeDocument/2006/bibliography"/>
-  </ds:schemaRefs>
-</ds:datastoreItem>
-</file>
-
-<file path=customXml/itemProps4.xml><?xml version="1.0" encoding="utf-8"?>
 <ds:datastoreItem xmlns:ds="http://schemas.openxmlformats.org/officeDocument/2006/customXml" ds:itemID="{DD2EE9F7-A239-4C7F-A493-3D7A2B252068}">
   <ds:schemaRefs>
     <ds:schemaRef ds:uri="http://schemas.microsoft.com/office/2006/metadata/contentType"/>
@@ -37831,4 +37755,13 @@
     <ds:schemaRef ds:uri="http://schemas.microsoft.com/internal/obd"/>
   </ds:schemaRefs>
 </ds:datastoreItem>
+</file>
+
+<file path=customXml/itemProps4.xml><?xml version="1.0" encoding="utf-8"?>
+<ds:datastoreItem xmlns:ds="http://schemas.openxmlformats.org/officeDocument/2006/customXml" ds:itemID="{1DECFFF3-6862-43B0-B7D2-526F645F7B23}">
+  <ds:schemaRefs>
+    <ds:schemaRef ds:uri="http://schemas.microsoft.com/office/2006/metadata/properties"/>
+    <ds:schemaRef ds:uri="http://schemas.microsoft.com/office/infopath/2007/PartnerControls"/>
+  </ds:schemaRefs>
+</ds:datastoreItem>
 </file>
</xml_diff>

<commit_message>
Chapter Vyvoj & table NERModelEvalResults
</commit_message>
<xml_diff>
--- a/DP.docx
+++ b/DP.docx
@@ -29269,48 +29269,40 @@
       </w:r>
     </w:p>
     <w:p>
+      <w:pPr>
+        <w:rPr>
+          <w:color w:val="FF0000"/>
+        </w:rPr>
+      </w:pPr>
+      <w:r>
+        <w:rPr>
+          <w:color w:val="FF0000"/>
+        </w:rPr>
+        <w:t>Popsat výběr GPU modelů</w:t>
+      </w:r>
+    </w:p>
+    <w:p>
+      <w:r>
+        <w:rPr>
+          <w:color w:val="FF0000"/>
+        </w:rPr>
+        <w:t>doplnit konkrétní výsledky + potom i s GPU modely vyplnit tabulku</w:t>
+      </w:r>
       <w:r>
         <w:t xml:space="preserve"> </w:t>
       </w:r>
-      <w:r>
+    </w:p>
+    <w:p>
+      <w:pPr>
         <w:rPr>
           <w:color w:val="FF0000"/>
         </w:rPr>
-        <w:t>TODO doplnit konkrétní výsledky + potom i s GPU modely vyplnit tabulku</w:t>
-      </w:r>
-      <w:r>
-        <w:t xml:space="preserve"> </w:t>
-      </w:r>
-    </w:p>
-    <w:p>
-      <w:pPr>
+      </w:pPr>
+      <w:r>
         <w:rPr>
           <w:color w:val="FF0000"/>
         </w:rPr>
-      </w:pPr>
-      <w:r>
-        <w:rPr>
-          <w:color w:val="FF0000"/>
-        </w:rPr>
-        <w:t>GPU</w:t>
-      </w:r>
-    </w:p>
-    <w:p>
-      <w:pPr>
-        <w:pStyle w:val="ListParagraph"/>
-        <w:numPr>
-          <w:ilvl w:val="0"/>
-          <w:numId w:val="11"/>
-        </w:numPr>
-        <w:rPr>
-          <w:color w:val="FF0000"/>
-        </w:rPr>
-      </w:pPr>
-      <w:r>
-        <w:rPr>
-          <w:color w:val="FF0000"/>
-        </w:rPr>
-        <w:t>Fine lemmas ruzne varianty</w:t>
+        <w:t>Diskutovat výsledky evaluace, podívat se jaké entity různé modely umějí dobře detekovat, apod.</w:t>
       </w:r>
     </w:p>
     <w:p>
@@ -30051,7 +30043,22 @@
     </w:p>
     <w:p>
       <w:r>
-        <w:t xml:space="preserve">V tabulce 3 lze vidět kategorie jmenných entit, které byly sumarizovány v části 4.4 Mapa kategorií doplněny o  konkrétní jim přidělené recognizery a výsledné labely, kterými budou tyto údaje označovány </w:t>
+        <w:t xml:space="preserve">Například využití předdefinovaného Presidio </w:t>
+      </w:r>
+      <w:r>
+        <w:rPr>
+          <w:i/>
+          <w:iCs/>
+        </w:rPr>
+        <w:t>EmailRecognizer</w:t>
+      </w:r>
+      <w:r>
+        <w:t>u je v případě anonymizačního nástroje vhodnější, a to proto, že ve zdrojovém datasetu, na kterém byl trénován NER model není výskyt jmenných entit vyjadřujících e-mailovou adresu dostatečný. Zároveň lze e-mailová adresa typicky dobře detekovat přes správně vytvořený regulární výraz.</w:t>
+      </w:r>
+    </w:p>
+    <w:p>
+      <w:r>
+        <w:t xml:space="preserve">V tabulce 3 lze vidět kategorie jmenných entit, které byly sumarizovány v části 4.4 Mapa kategorií doplněny o konkrétní jim přidělené recognizery a výsledné labely, kterými budou tyto údaje označovány </w:t>
       </w:r>
       <w:r>
         <w:t xml:space="preserve">v anonymizačním nástroji. Jak je z tabulky vidět, </w:t>
@@ -33962,6 +33969,7 @@
                 <w:szCs w:val="18"/>
                 <w14:numForm w14:val="default"/>
               </w:rPr>
+              <w:lastRenderedPageBreak/>
               <w:t>24</w:t>
             </w:r>
           </w:p>
@@ -35078,7 +35086,6 @@
                 <w:szCs w:val="18"/>
                 <w14:numForm w14:val="default"/>
               </w:rPr>
-              <w:lastRenderedPageBreak/>
               <w:t>33</w:t>
             </w:r>
           </w:p>
@@ -38067,8 +38074,15 @@
         <w:rPr>
           <w:color w:val="FF0000"/>
         </w:rPr>
+        <w:lastRenderedPageBreak/>
         <w:t>TODO doplnit konkrétními ukázkami kódu</w:t>
       </w:r>
+      <w:r>
+        <w:rPr>
+          <w:color w:val="FF0000"/>
+        </w:rPr>
+        <w:t xml:space="preserve"> + trochu rozšířit a upravit a samotný skript</w:t>
+      </w:r>
     </w:p>
     <w:p>
       <w:r>
@@ -38077,7 +38091,6 @@
     </w:p>
     <w:p>
       <w:r>
-        <w:lastRenderedPageBreak/>
         <w:t>Následně dojde k načtení NER pipeline a definování všech výše zmiňovaných recognizerů, včetně vlastních doménově specifických.</w:t>
       </w:r>
     </w:p>
@@ -38087,6 +38100,11 @@
       </w:r>
     </w:p>
     <w:p>
+      <w:pPr>
+        <w:rPr>
+          <w:lang w:val="en-US"/>
+        </w:rPr>
+      </w:pPr>
       <w:r>
         <w:t>V poslední části se definují zobrazované grafické prvky, jako je postranní panel (sidebar) nebo textová pole, která slouží pro zápis vstupního analyzovaného nestrukturovaného textu.</w:t>
       </w:r>
@@ -38133,12 +38151,10 @@
         </w:numPr>
       </w:pPr>
       <w:r>
-        <w:t xml:space="preserve">Spuštění – načtení nlp pipeline + </w:t>
-      </w:r>
-      <w:r>
-        <w:t>tunelování serveru přes npx localtunnel</w:t>
-      </w:r>
-    </w:p>
+        <w:t>Obrázek toho jak to vypadá s popisem</w:t>
+      </w:r>
+    </w:p>
+    <w:p/>
     <w:p>
       <w:pPr>
         <w:pStyle w:val="ListParagraph"/>
@@ -38146,9 +38162,15 @@
           <w:ilvl w:val="0"/>
           <w:numId w:val="11"/>
         </w:numPr>
-      </w:pPr>
-      <w:r>
-        <w:t>Obrázek toho jak to vypadá s popisem</w:t>
+        <w:rPr>
+          <w:color w:val="FF0000"/>
+        </w:rPr>
+      </w:pPr>
+      <w:r>
+        <w:rPr>
+          <w:color w:val="FF0000"/>
+        </w:rPr>
+        <w:t>Popsat výběr modelu, kritéria pro výběr,…</w:t>
       </w:r>
     </w:p>
     <w:p>
@@ -38158,13 +38180,17 @@
           <w:ilvl w:val="0"/>
           <w:numId w:val="11"/>
         </w:numPr>
-      </w:pPr>
-      <w:r>
-        <w:t>Popis toho jak se dají jednoduše přidávat recognizery nebo upravovat kategorie NE na základě doménově specifického použití</w:t>
-      </w:r>
-    </w:p>
-    <w:p/>
-    <w:p/>
+        <w:rPr>
+          <w:color w:val="FF0000"/>
+        </w:rPr>
+      </w:pPr>
+      <w:r>
+        <w:rPr>
+          <w:color w:val="FF0000"/>
+        </w:rPr>
+        <w:t>Svázat s ML checklistem</w:t>
+      </w:r>
+    </w:p>
     <w:p>
       <w:pPr>
         <w:pStyle w:val="ListParagraph"/>
@@ -38180,7 +38206,7 @@
         <w:rPr>
           <w:color w:val="FF0000"/>
         </w:rPr>
-        <w:t>Popsat výběr modelu, kritéria pro výběr,…</w:t>
+        <w:t>Vytvořit algoritmus na spojování jmenných identifikátorů dle tabulky v části 1</w:t>
       </w:r>
     </w:p>
     <w:p>
@@ -38194,171 +38220,7 @@
           <w:color w:val="FF0000"/>
         </w:rPr>
       </w:pPr>
-      <w:r>
-        <w:rPr>
-          <w:color w:val="FF0000"/>
-        </w:rPr>
-        <w:t>Svázat s ML checklistem</w:t>
-      </w:r>
-    </w:p>
-    <w:p>
-      <w:pPr>
-        <w:pStyle w:val="ListParagraph"/>
-        <w:numPr>
-          <w:ilvl w:val="0"/>
-          <w:numId w:val="11"/>
-        </w:numPr>
-        <w:rPr>
-          <w:color w:val="FF0000"/>
-        </w:rPr>
-      </w:pPr>
-      <w:r>
-        <w:rPr>
-          <w:color w:val="FF0000"/>
-        </w:rPr>
-        <w:t xml:space="preserve">// </w:t>
-      </w:r>
-      <w:r>
-        <w:rPr>
-          <w:color w:val="FF0000"/>
-        </w:rPr>
-        <w:t>Natrénovat vlastní word embeddings z czech corpusu</w:t>
-      </w:r>
-    </w:p>
-    <w:p>
-      <w:pPr>
-        <w:pStyle w:val="ListParagraph"/>
-        <w:numPr>
-          <w:ilvl w:val="0"/>
-          <w:numId w:val="11"/>
-        </w:numPr>
-        <w:rPr>
-          <w:color w:val="FF0000"/>
-        </w:rPr>
-      </w:pPr>
-      <w:r>
-        <w:rPr>
-          <w:color w:val="FF0000"/>
-        </w:rPr>
-        <w:t>Pohrát si s</w:t>
-      </w:r>
-      <w:r>
-        <w:rPr>
-          <w:color w:val="FF0000"/>
-        </w:rPr>
-        <w:t> </w:t>
-      </w:r>
-      <w:r>
-        <w:rPr>
-          <w:color w:val="FF0000"/>
-        </w:rPr>
-        <w:t>mBERTem</w:t>
-      </w:r>
-    </w:p>
-    <w:p>
-      <w:pPr>
-        <w:pStyle w:val="ListParagraph"/>
-        <w:numPr>
-          <w:ilvl w:val="0"/>
-          <w:numId w:val="11"/>
-        </w:numPr>
-        <w:rPr>
-          <w:color w:val="FF0000"/>
-        </w:rPr>
-      </w:pPr>
-      <w:r>
-        <w:rPr>
-          <w:color w:val="FF0000"/>
-        </w:rPr>
-        <w:t>Zkusit LSTM model</w:t>
-      </w:r>
-    </w:p>
-    <w:p>
-      <w:pPr>
-        <w:pStyle w:val="ListParagraph"/>
-        <w:numPr>
-          <w:ilvl w:val="0"/>
-          <w:numId w:val="11"/>
-        </w:numPr>
-        <w:rPr>
-          <w:color w:val="FF0000"/>
-        </w:rPr>
-      </w:pPr>
-      <w:r>
-        <w:rPr>
-          <w:color w:val="FF0000"/>
-        </w:rPr>
-        <w:t>Udělat model tak, aby se daly dobře přidávat další klasifikátory pro další určení</w:t>
-      </w:r>
-    </w:p>
-    <w:p>
-      <w:pPr>
-        <w:pStyle w:val="ListParagraph"/>
-        <w:numPr>
-          <w:ilvl w:val="0"/>
-          <w:numId w:val="11"/>
-        </w:numPr>
-        <w:rPr>
-          <w:color w:val="FF0000"/>
-        </w:rPr>
-      </w:pPr>
-      <w:r>
-        <w:rPr>
-          <w:color w:val="FF0000"/>
-        </w:rPr>
-        <w:t>Vytvořit algoritmus na spojování jmenných identifikátorů dle tabulky v části 1</w:t>
-      </w:r>
-    </w:p>
-    <w:p>
-      <w:pPr>
-        <w:pStyle w:val="ListParagraph"/>
-        <w:numPr>
-          <w:ilvl w:val="0"/>
-          <w:numId w:val="11"/>
-        </w:numPr>
-        <w:rPr>
-          <w:color w:val="FF0000"/>
-        </w:rPr>
-      </w:pPr>
-      <w:r>
-        <w:rPr>
-          <w:color w:val="FF0000"/>
-        </w:rPr>
-        <w:t>Popsat architekturu dle config filu</w:t>
-      </w:r>
-      <w:r>
-        <w:rPr>
-          <w:color w:val="FF0000"/>
-        </w:rPr>
-        <w:t xml:space="preserve"> (</w:t>
-      </w:r>
       <w:hyperlink r:id="rId32" w:history="1">
-        <w:r>
-          <w:rPr>
-            <w:rStyle w:val="Hyperlink"/>
-          </w:rPr>
-          <w:t>https://spacy.io/usage/training</w:t>
-        </w:r>
-      </w:hyperlink>
-      <w:r>
-        <w:rPr>
-          <w:color w:val="FF0000"/>
-        </w:rPr>
-        <w:t>)</w:t>
-      </w:r>
-    </w:p>
-    <w:p>
-      <w:pPr>
-        <w:pStyle w:val="ListParagraph"/>
-        <w:numPr>
-          <w:ilvl w:val="0"/>
-          <w:numId w:val="11"/>
-        </w:numPr>
-        <w:rPr>
-          <w:color w:val="FF0000"/>
-        </w:rPr>
-      </w:pPr>
-      <w:hyperlink r:id="rId33" w:history="1">
         <w:r>
           <w:rPr>
             <w:rStyle w:val="Hyperlink"/>
@@ -38424,63 +38286,9 @@
         <w:rPr>
           <w:color w:val="FF0000"/>
         </w:rPr>
-        <w:t>Ideální by bylo udělat porovnání spacy a stanzy, na tom by se dala založit celá DP</w:t>
-      </w:r>
-    </w:p>
-    <w:p>
-      <w:pPr>
-        <w:pStyle w:val="ListParagraph"/>
-        <w:numPr>
-          <w:ilvl w:val="1"/>
-          <w:numId w:val="11"/>
-        </w:numPr>
-        <w:rPr>
-          <w:color w:val="FF0000"/>
-        </w:rPr>
-      </w:pPr>
-      <w:r>
-        <w:rPr>
-          <w:color w:val="FF0000"/>
-        </w:rPr>
-        <w:t>Uvidím jak to budu stíhat</w:t>
-      </w:r>
-    </w:p>
-    <w:p>
-      <w:pPr>
-        <w:pStyle w:val="ListParagraph"/>
-        <w:numPr>
-          <w:ilvl w:val="0"/>
-          <w:numId w:val="11"/>
-        </w:numPr>
-        <w:rPr>
-          <w:color w:val="FF0000"/>
-        </w:rPr>
-      </w:pPr>
-      <w:r>
-        <w:rPr>
-          <w:color w:val="FF0000"/>
-        </w:rPr>
-        <w:t>Vyzdvihnout modularni princip projektu – jak lze jednoduse pridavat nove recognizery, třeba i custom modely, pokud bude k dispozici vice dat</w:t>
-      </w:r>
-    </w:p>
-    <w:p>
-      <w:pPr>
-        <w:pStyle w:val="ListParagraph"/>
-        <w:numPr>
-          <w:ilvl w:val="0"/>
-          <w:numId w:val="11"/>
-        </w:numPr>
-        <w:rPr>
-          <w:color w:val="FF0000"/>
-        </w:rPr>
-      </w:pPr>
-      <w:r>
-        <w:rPr>
-          <w:color w:val="FF0000"/>
-        </w:rPr>
         <w:t xml:space="preserve">Napsat aspoň odstavec o kazdem recognizeru – jakym zpusobem k detekci dochazi, co recognizer dela (napr. PhoneRecognizer = </w:t>
       </w:r>
-      <w:hyperlink r:id="rId34" w:history="1">
+      <w:hyperlink r:id="rId33" w:history="1">
         <w:r>
           <w:rPr>
             <w:rStyle w:val="Hyperlink"/>
@@ -38540,7 +38348,7 @@
         <w:rPr>
           <w:color w:val="FF0000"/>
         </w:rPr>
-        <w:t>Vyrobit další tabulku s mapou udaju, kde bude videt na jaky recognizer a na jakou entitu se mapuje dana kategorie</w:t>
+        <w:t>Vytvořit obrázek architektury – jak jsou na sebe navázané jednotlivé modely, jak s nimi pracuje presidio,…</w:t>
       </w:r>
     </w:p>
     <w:p>
@@ -38558,8 +38366,211 @@
         <w:rPr>
           <w:color w:val="FF0000"/>
         </w:rPr>
+        <w:t>Vyzdvihnout zajímavé technologie + vytvoření cs pipeline v spacy</w:t>
+      </w:r>
+    </w:p>
+    <w:p>
+      <w:pPr>
+        <w:pStyle w:val="ListParagraph"/>
+        <w:numPr>
+          <w:ilvl w:val="0"/>
+          <w:numId w:val="11"/>
+        </w:numPr>
+        <w:rPr>
+          <w:color w:val="FF0000"/>
+        </w:rPr>
+      </w:pPr>
+      <w:r>
+        <w:rPr>
+          <w:color w:val="FF0000"/>
+        </w:rPr>
+        <w:t>Přidat fotky GUI + popsat co to umí a jak se s ním dá pracovat</w:t>
+      </w:r>
+    </w:p>
+    <w:p>
+      <w:pPr>
+        <w:rPr>
+          <w:color w:val="FF0000"/>
+        </w:rPr>
+      </w:pPr>
+    </w:p>
+    <w:p>
+      <w:pPr>
+        <w:pStyle w:val="Heading2"/>
+      </w:pPr>
+      <w:bookmarkStart w:id="83" w:name="_Toc105275244"/>
+      <w:r>
         <w:lastRenderedPageBreak/>
-        <w:t>Je vhodnejsi vytvořit vice fine-grained model a potom jednotlive kategorie sloucit az v recognizeru</w:t>
+        <w:t>Architektura</w:t>
+      </w:r>
+      <w:bookmarkEnd w:id="83"/>
+    </w:p>
+    <w:p>
+      <w:pPr>
+        <w:rPr>
+          <w:color w:val="FF0000"/>
+        </w:rPr>
+      </w:pPr>
+      <w:r>
+        <w:rPr>
+          <w:color w:val="FF0000"/>
+        </w:rPr>
+        <w:t>Co je NLP pipeline</w:t>
+      </w:r>
+      <w:r>
+        <w:rPr>
+          <w:color w:val="FF0000"/>
+        </w:rPr>
+        <w:t>, jak to funguje v spacy… https://course.spacy.io/en/chapter3</w:t>
+      </w:r>
+    </w:p>
+    <w:p>
+      <w:pPr>
+        <w:pStyle w:val="Heading2"/>
+      </w:pPr>
+      <w:bookmarkStart w:id="84" w:name="_Toc105275245"/>
+      <w:r>
+        <w:t>Rozdělení dat</w:t>
+      </w:r>
+      <w:bookmarkEnd w:id="84"/>
+    </w:p>
+    <w:p>
+      <w:pPr>
+        <w:pStyle w:val="Heading2"/>
+      </w:pPr>
+      <w:bookmarkStart w:id="85" w:name="_Toc105275246"/>
+      <w:r>
+        <w:t>Ztrátová funkce</w:t>
+      </w:r>
+      <w:bookmarkEnd w:id="85"/>
+    </w:p>
+    <w:p>
+      <w:pPr>
+        <w:pStyle w:val="Heading2"/>
+      </w:pPr>
+      <w:bookmarkStart w:id="86" w:name="_Toc105275247"/>
+      <w:r>
+        <w:t>Fine-tuning</w:t>
+      </w:r>
+      <w:bookmarkEnd w:id="86"/>
+    </w:p>
+    <w:p>
+      <w:pPr>
+        <w:rPr>
+          <w:color w:val="FF0000"/>
+        </w:rPr>
+      </w:pPr>
+      <w:r>
+        <w:rPr>
+          <w:color w:val="FF0000"/>
+        </w:rPr>
+        <w:t>Atd.</w:t>
+      </w:r>
+    </w:p>
+    <w:p>
+      <w:pPr>
+        <w:spacing w:after="160" w:line="259" w:lineRule="auto"/>
+        <w:jc w:val="left"/>
+        <w:rPr>
+          <w:color w:val="FF0000"/>
+        </w:rPr>
+      </w:pPr>
+      <w:r>
+        <w:rPr>
+          <w:color w:val="FF0000"/>
+        </w:rPr>
+        <w:br w:type="page"/>
+      </w:r>
+    </w:p>
+    <w:p>
+      <w:pPr>
+        <w:pStyle w:val="Heading1"/>
+      </w:pPr>
+      <w:bookmarkStart w:id="87" w:name="_Toc105275248"/>
+      <w:r>
+        <w:lastRenderedPageBreak/>
+        <w:t>Evaluace modelu</w:t>
+      </w:r>
+      <w:bookmarkEnd w:id="87"/>
+    </w:p>
+    <w:p>
+      <w:pPr>
+        <w:rPr>
+          <w:color w:val="FF0000"/>
+        </w:rPr>
+      </w:pPr>
+      <w:r>
+        <w:rPr>
+          <w:color w:val="FF0000"/>
+        </w:rPr>
+        <w:t>TODO</w:t>
+      </w:r>
+    </w:p>
+    <w:p>
+      <w:pPr>
+        <w:pStyle w:val="ListParagraph"/>
+        <w:numPr>
+          <w:ilvl w:val="0"/>
+          <w:numId w:val="11"/>
+        </w:numPr>
+        <w:rPr>
+          <w:color w:val="FF0000"/>
+        </w:rPr>
+      </w:pPr>
+      <w:r>
+        <w:rPr>
+          <w:color w:val="FF0000"/>
+        </w:rPr>
+        <w:t>Tady by mělo dojít i k porovnání výsledků vůči ostatním modelům, které nejsou založené na NLP a tudíž nemohou zpracovávat i kontext</w:t>
+      </w:r>
+    </w:p>
+    <w:p>
+      <w:pPr>
+        <w:rPr>
+          <w:color w:val="FF0000"/>
+        </w:rPr>
+      </w:pPr>
+      <w:r>
+        <w:rPr>
+          <w:color w:val="FF0000"/>
+        </w:rPr>
+        <w:t>Udelat evaulace všech variant modelu</w:t>
+      </w:r>
+    </w:p>
+    <w:p>
+      <w:pPr>
+        <w:pStyle w:val="ListParagraph"/>
+        <w:numPr>
+          <w:ilvl w:val="0"/>
+          <w:numId w:val="11"/>
+        </w:numPr>
+        <w:rPr>
+          <w:color w:val="FF0000"/>
+        </w:rPr>
+      </w:pPr>
+      <w:r>
+        <w:rPr>
+          <w:color w:val="FF0000"/>
+        </w:rPr>
+        <w:t>Coarse grind všechny typy</w:t>
+      </w:r>
+    </w:p>
+    <w:p>
+      <w:pPr>
+        <w:pStyle w:val="ListParagraph"/>
+        <w:numPr>
+          <w:ilvl w:val="0"/>
+          <w:numId w:val="11"/>
+        </w:numPr>
+        <w:rPr>
+          <w:color w:val="FF0000"/>
+        </w:rPr>
+      </w:pPr>
+      <w:r>
+        <w:rPr>
+          <w:color w:val="FF0000"/>
+        </w:rPr>
+        <w:t>Fine grind</w:t>
       </w:r>
     </w:p>
     <w:p>
@@ -38577,7 +38588,7 @@
         <w:rPr>
           <w:color w:val="FF0000"/>
         </w:rPr>
-        <w:t>Lepsi prehled o tom co se detekuje</w:t>
+        <w:t>Preddefinovane entity</w:t>
       </w:r>
     </w:p>
     <w:p>
@@ -38595,7 +38606,7 @@
         <w:rPr>
           <w:color w:val="FF0000"/>
         </w:rPr>
-        <w:t>Vetsi modularita programu – lze lepe upravit pro další domeny</w:t>
+        <w:t>Custom entity</w:t>
       </w:r>
     </w:p>
     <w:p>
@@ -38613,13 +38624,43 @@
         <w:rPr>
           <w:color w:val="FF0000"/>
         </w:rPr>
-        <w:t xml:space="preserve">Vzit z notebooku jednoliva TODOs a stepy a podle toho popsat požadavky a iterace </w:t>
-      </w:r>
-      <w:r>
+        <w:t>Nějaké info o ideální metrice měření</w:t>
+      </w:r>
+    </w:p>
+    <w:p>
+      <w:pPr>
+        <w:pStyle w:val="ListParagraph"/>
+        <w:numPr>
+          <w:ilvl w:val="1"/>
+          <w:numId w:val="11"/>
+        </w:numPr>
         <w:rPr>
           <w:color w:val="FF0000"/>
         </w:rPr>
-        <w:t>vývoje</w:t>
+      </w:pPr>
+      <w:r>
+        <w:rPr>
+          <w:color w:val="FF0000"/>
+        </w:rPr>
+        <w:t>Vyžadujeme spíš vysoký recall než precision</w:t>
+      </w:r>
+    </w:p>
+    <w:p>
+      <w:pPr>
+        <w:pStyle w:val="ListParagraph"/>
+        <w:numPr>
+          <w:ilvl w:val="1"/>
+          <w:numId w:val="11"/>
+        </w:numPr>
+        <w:rPr>
+          <w:color w:val="FF0000"/>
+        </w:rPr>
+      </w:pPr>
+      <w:r>
+        <w:rPr>
+          <w:color w:val="FF0000"/>
+        </w:rPr>
+        <w:t>Problém s imbalanced datasetem je běžný v NLP úlohách</w:t>
       </w:r>
     </w:p>
     <w:p>
@@ -38629,15 +38670,89 @@
           <w:ilvl w:val="0"/>
           <w:numId w:val="11"/>
         </w:numPr>
+      </w:pPr>
+      <w:r>
+        <w:t>Li et al., 2020 – NER Evaluation Metrics</w:t>
+      </w:r>
+    </w:p>
+    <w:p>
+      <w:pPr>
         <w:rPr>
           <w:color w:val="FF0000"/>
         </w:rPr>
       </w:pPr>
-      <w:r>
+    </w:p>
+    <w:p>
+      <w:pPr>
+        <w:pStyle w:val="Heading2"/>
+      </w:pPr>
+      <w:bookmarkStart w:id="88" w:name="_Toc105275249"/>
+      <w:r>
+        <w:t>Hodnocení naměřených kvalitativních indikátorů</w:t>
+      </w:r>
+      <w:bookmarkEnd w:id="88"/>
+    </w:p>
+    <w:p>
+      <w:pPr>
+        <w:pStyle w:val="Heading2"/>
+      </w:pPr>
+      <w:bookmarkStart w:id="89" w:name="_Toc105275250"/>
+      <w:r>
+        <w:t>Automatická evaluace</w:t>
+      </w:r>
+      <w:bookmarkEnd w:id="89"/>
+    </w:p>
+    <w:p>
+      <w:pPr>
+        <w:pStyle w:val="Heading2"/>
+      </w:pPr>
+      <w:bookmarkStart w:id="90" w:name="_Toc105275251"/>
+      <w:r>
+        <w:t>Evaluace člověkem</w:t>
+      </w:r>
+      <w:bookmarkEnd w:id="90"/>
+    </w:p>
+    <w:p>
+      <w:pPr>
+        <w:pStyle w:val="Heading2"/>
+      </w:pPr>
+      <w:bookmarkStart w:id="91" w:name="_Toc105275252"/>
+      <w:r>
+        <w:t>Zhodnocení výsledků a porovnání</w:t>
+      </w:r>
+      <w:bookmarkEnd w:id="91"/>
+    </w:p>
+    <w:p>
+      <w:r>
+        <w:br w:type="page"/>
+      </w:r>
+    </w:p>
+    <w:p/>
+    <w:p>
+      <w:pPr>
+        <w:pStyle w:val="Nadpis1neslovan"/>
+      </w:pPr>
+      <w:bookmarkStart w:id="92" w:name="_Toc105275253"/>
+      <w:r>
+        <w:lastRenderedPageBreak/>
+        <w:t>Závěr</w:t>
+      </w:r>
+      <w:bookmarkEnd w:id="92"/>
+      <w:r>
+        <w:t xml:space="preserve"> </w:t>
+      </w:r>
+    </w:p>
+    <w:p>
+      <w:pPr>
         <w:rPr>
           <w:color w:val="FF0000"/>
         </w:rPr>
-        <w:t>Vytvořit obrázek architektury – jak jsou na sebe navázané jednotlivé modely, jak s nimi pracuje presidio,…</w:t>
+      </w:pPr>
+      <w:r>
+        <w:rPr>
+          <w:color w:val="FF0000"/>
+        </w:rPr>
+        <w:t>Nápady na další iterace případného vývoje</w:t>
       </w:r>
     </w:p>
     <w:p>
@@ -38655,433 +38770,7 @@
         <w:rPr>
           <w:color w:val="FF0000"/>
         </w:rPr>
-        <w:t>Domain specific úpravy detekovaných kategorií</w:t>
-      </w:r>
-    </w:p>
-    <w:p>
-      <w:pPr>
-        <w:pStyle w:val="ListParagraph"/>
-        <w:numPr>
-          <w:ilvl w:val="0"/>
-          <w:numId w:val="11"/>
-        </w:numPr>
-        <w:rPr>
-          <w:color w:val="FF0000"/>
-        </w:rPr>
-      </w:pPr>
-      <w:r>
-        <w:rPr>
-          <w:color w:val="FF0000"/>
-        </w:rPr>
-        <w:t>Namapovat detekované údaje na vytvořenou excel tabulku -&gt; přidat kterým recognizerem jsou detekované a v případě údajů klasifikovaných modelem na jaké kategorie se vážou</w:t>
-      </w:r>
-    </w:p>
-    <w:p>
-      <w:pPr>
-        <w:pStyle w:val="ListParagraph"/>
-        <w:numPr>
-          <w:ilvl w:val="0"/>
-          <w:numId w:val="11"/>
-        </w:numPr>
-        <w:rPr>
-          <w:color w:val="FF0000"/>
-        </w:rPr>
-      </w:pPr>
-      <w:r>
-        <w:rPr>
-          <w:color w:val="FF0000"/>
-        </w:rPr>
-        <w:t>Email recognizer pouzit spis ten regexovy – v datasetu je totiž malo emailu</w:t>
-      </w:r>
-    </w:p>
-    <w:p>
-      <w:pPr>
-        <w:pStyle w:val="ListParagraph"/>
-        <w:numPr>
-          <w:ilvl w:val="0"/>
-          <w:numId w:val="11"/>
-        </w:numPr>
-        <w:rPr>
-          <w:color w:val="FF0000"/>
-        </w:rPr>
-      </w:pPr>
-      <w:r>
-        <w:rPr>
-          <w:color w:val="FF0000"/>
-        </w:rPr>
-        <w:t>Vyzdvihnout zajímavé technologie + vytvoření cs pipeline v spacy</w:t>
-      </w:r>
-    </w:p>
-    <w:p>
-      <w:pPr>
-        <w:pStyle w:val="ListParagraph"/>
-        <w:numPr>
-          <w:ilvl w:val="0"/>
-          <w:numId w:val="11"/>
-        </w:numPr>
-        <w:rPr>
-          <w:color w:val="FF0000"/>
-        </w:rPr>
-      </w:pPr>
-      <w:r>
-        <w:rPr>
-          <w:color w:val="FF0000"/>
-        </w:rPr>
-        <w:t>Přidat fotky GUI + popsat co to umí a jak se s ním dá pracovat</w:t>
-      </w:r>
-    </w:p>
-    <w:p>
-      <w:pPr>
-        <w:rPr>
-          <w:color w:val="FF0000"/>
-        </w:rPr>
-      </w:pPr>
-    </w:p>
-    <w:p>
-      <w:pPr>
-        <w:pStyle w:val="Heading2"/>
-      </w:pPr>
-      <w:bookmarkStart w:id="83" w:name="_Toc105275244"/>
-      <w:r>
-        <w:t>Architektura</w:t>
-      </w:r>
-      <w:bookmarkEnd w:id="83"/>
-    </w:p>
-    <w:p>
-      <w:pPr>
-        <w:rPr>
-          <w:color w:val="FF0000"/>
-        </w:rPr>
-      </w:pPr>
-      <w:r>
-        <w:rPr>
-          <w:color w:val="FF0000"/>
-        </w:rPr>
-        <w:t>Co je NLP pipeline</w:t>
-      </w:r>
-      <w:r>
-        <w:rPr>
-          <w:color w:val="FF0000"/>
-        </w:rPr>
-        <w:t>, jak to funguje v spacy… https://course.spacy.io/en/chapter3</w:t>
-      </w:r>
-    </w:p>
-    <w:p>
-      <w:pPr>
-        <w:pStyle w:val="Heading2"/>
-      </w:pPr>
-      <w:bookmarkStart w:id="84" w:name="_Toc105275245"/>
-      <w:r>
-        <w:t>Rozdělení dat</w:t>
-      </w:r>
-      <w:bookmarkEnd w:id="84"/>
-    </w:p>
-    <w:p>
-      <w:pPr>
-        <w:pStyle w:val="Heading2"/>
-      </w:pPr>
-      <w:bookmarkStart w:id="85" w:name="_Toc105275246"/>
-      <w:r>
-        <w:t>Ztrátová funkce</w:t>
-      </w:r>
-      <w:bookmarkEnd w:id="85"/>
-    </w:p>
-    <w:p>
-      <w:pPr>
-        <w:pStyle w:val="Heading2"/>
-      </w:pPr>
-      <w:bookmarkStart w:id="86" w:name="_Toc105275247"/>
-      <w:r>
-        <w:t>Fine-tuning</w:t>
-      </w:r>
-      <w:bookmarkEnd w:id="86"/>
-    </w:p>
-    <w:p>
-      <w:pPr>
-        <w:rPr>
-          <w:color w:val="FF0000"/>
-        </w:rPr>
-      </w:pPr>
-      <w:r>
-        <w:rPr>
-          <w:color w:val="FF0000"/>
-        </w:rPr>
-        <w:t>Atd.</w:t>
-      </w:r>
-    </w:p>
-    <w:p>
-      <w:pPr>
-        <w:spacing w:after="160" w:line="259" w:lineRule="auto"/>
-        <w:jc w:val="left"/>
-        <w:rPr>
-          <w:color w:val="FF0000"/>
-        </w:rPr>
-      </w:pPr>
-      <w:r>
-        <w:rPr>
-          <w:color w:val="FF0000"/>
-        </w:rPr>
-        <w:br w:type="page"/>
-      </w:r>
-    </w:p>
-    <w:p>
-      <w:pPr>
-        <w:pStyle w:val="Heading1"/>
-      </w:pPr>
-      <w:bookmarkStart w:id="87" w:name="_Toc105275248"/>
-      <w:r>
-        <w:lastRenderedPageBreak/>
-        <w:t>Evaluace modelu</w:t>
-      </w:r>
-      <w:bookmarkEnd w:id="87"/>
-    </w:p>
-    <w:p>
-      <w:pPr>
-        <w:rPr>
-          <w:color w:val="FF0000"/>
-        </w:rPr>
-      </w:pPr>
-      <w:r>
-        <w:rPr>
-          <w:color w:val="FF0000"/>
-        </w:rPr>
-        <w:t>TODO</w:t>
-      </w:r>
-    </w:p>
-    <w:p>
-      <w:pPr>
-        <w:pStyle w:val="ListParagraph"/>
-        <w:numPr>
-          <w:ilvl w:val="0"/>
-          <w:numId w:val="11"/>
-        </w:numPr>
-        <w:rPr>
-          <w:color w:val="FF0000"/>
-        </w:rPr>
-      </w:pPr>
-      <w:r>
-        <w:rPr>
-          <w:color w:val="FF0000"/>
-        </w:rPr>
-        <w:t>Tady by mělo dojít i k porovnání výsledků vůči ostatním modelům, které nejsou založené na NLP a tudíž nemohou zpracovávat i kontext</w:t>
-      </w:r>
-    </w:p>
-    <w:p>
-      <w:pPr>
-        <w:rPr>
-          <w:color w:val="FF0000"/>
-        </w:rPr>
-      </w:pPr>
-      <w:r>
-        <w:rPr>
-          <w:color w:val="FF0000"/>
-        </w:rPr>
-        <w:t>Udelat evaulace všech variant modelu</w:t>
-      </w:r>
-    </w:p>
-    <w:p>
-      <w:pPr>
-        <w:pStyle w:val="ListParagraph"/>
-        <w:numPr>
-          <w:ilvl w:val="0"/>
-          <w:numId w:val="11"/>
-        </w:numPr>
-        <w:rPr>
-          <w:color w:val="FF0000"/>
-        </w:rPr>
-      </w:pPr>
-      <w:r>
-        <w:rPr>
-          <w:color w:val="FF0000"/>
-        </w:rPr>
-        <w:t>Coarse grind všechny typy</w:t>
-      </w:r>
-    </w:p>
-    <w:p>
-      <w:pPr>
-        <w:pStyle w:val="ListParagraph"/>
-        <w:numPr>
-          <w:ilvl w:val="0"/>
-          <w:numId w:val="11"/>
-        </w:numPr>
-        <w:rPr>
-          <w:color w:val="FF0000"/>
-        </w:rPr>
-      </w:pPr>
-      <w:r>
-        <w:rPr>
-          <w:color w:val="FF0000"/>
-        </w:rPr>
-        <w:t>Fine grind</w:t>
-      </w:r>
-    </w:p>
-    <w:p>
-      <w:pPr>
-        <w:pStyle w:val="ListParagraph"/>
-        <w:numPr>
-          <w:ilvl w:val="1"/>
-          <w:numId w:val="11"/>
-        </w:numPr>
-        <w:rPr>
-          <w:color w:val="FF0000"/>
-        </w:rPr>
-      </w:pPr>
-      <w:r>
-        <w:rPr>
-          <w:color w:val="FF0000"/>
-        </w:rPr>
-        <w:t>Preddefinovane entity</w:t>
-      </w:r>
-    </w:p>
-    <w:p>
-      <w:pPr>
-        <w:pStyle w:val="ListParagraph"/>
-        <w:numPr>
-          <w:ilvl w:val="1"/>
-          <w:numId w:val="11"/>
-        </w:numPr>
-        <w:rPr>
-          <w:color w:val="FF0000"/>
-        </w:rPr>
-      </w:pPr>
-      <w:r>
-        <w:rPr>
-          <w:color w:val="FF0000"/>
-        </w:rPr>
-        <w:t>Custom entity</w:t>
-      </w:r>
-    </w:p>
-    <w:p>
-      <w:pPr>
-        <w:pStyle w:val="ListParagraph"/>
-        <w:numPr>
-          <w:ilvl w:val="0"/>
-          <w:numId w:val="11"/>
-        </w:numPr>
-        <w:rPr>
-          <w:color w:val="FF0000"/>
-        </w:rPr>
-      </w:pPr>
-      <w:r>
-        <w:rPr>
-          <w:color w:val="FF0000"/>
-        </w:rPr>
-        <w:t>Nějaké info o ideální metrice měření</w:t>
-      </w:r>
-    </w:p>
-    <w:p>
-      <w:pPr>
-        <w:pStyle w:val="ListParagraph"/>
-        <w:numPr>
-          <w:ilvl w:val="1"/>
-          <w:numId w:val="11"/>
-        </w:numPr>
-        <w:rPr>
-          <w:color w:val="FF0000"/>
-        </w:rPr>
-      </w:pPr>
-      <w:r>
-        <w:rPr>
-          <w:color w:val="FF0000"/>
-        </w:rPr>
-        <w:t>Vyžadujeme spíš vysoký recall než precision</w:t>
-      </w:r>
-    </w:p>
-    <w:p>
-      <w:pPr>
-        <w:pStyle w:val="ListParagraph"/>
-        <w:numPr>
-          <w:ilvl w:val="1"/>
-          <w:numId w:val="11"/>
-        </w:numPr>
-        <w:rPr>
-          <w:color w:val="FF0000"/>
-        </w:rPr>
-      </w:pPr>
-      <w:r>
-        <w:rPr>
-          <w:color w:val="FF0000"/>
-        </w:rPr>
-        <w:t>Problém s imbalanced datasetem je běžný v NLP úlohách</w:t>
-      </w:r>
-    </w:p>
-    <w:p>
-      <w:pPr>
-        <w:pStyle w:val="ListParagraph"/>
-        <w:numPr>
-          <w:ilvl w:val="0"/>
-          <w:numId w:val="11"/>
-        </w:numPr>
-      </w:pPr>
-      <w:r>
-        <w:t>Li et al., 2020 – NER Evaluation Metrics</w:t>
-      </w:r>
-    </w:p>
-    <w:p>
-      <w:pPr>
-        <w:rPr>
-          <w:color w:val="FF0000"/>
-        </w:rPr>
-      </w:pPr>
-    </w:p>
-    <w:p>
-      <w:pPr>
-        <w:pStyle w:val="Heading2"/>
-      </w:pPr>
-      <w:bookmarkStart w:id="88" w:name="_Toc105275249"/>
-      <w:r>
-        <w:t>Hodnocení naměřených kvalitativních indikátorů</w:t>
-      </w:r>
-      <w:bookmarkEnd w:id="88"/>
-    </w:p>
-    <w:p>
-      <w:pPr>
-        <w:pStyle w:val="Heading2"/>
-      </w:pPr>
-      <w:bookmarkStart w:id="89" w:name="_Toc105275250"/>
-      <w:r>
-        <w:t>Automatická evaluace</w:t>
-      </w:r>
-      <w:bookmarkEnd w:id="89"/>
-    </w:p>
-    <w:p>
-      <w:pPr>
-        <w:pStyle w:val="Heading2"/>
-      </w:pPr>
-      <w:bookmarkStart w:id="90" w:name="_Toc105275251"/>
-      <w:r>
-        <w:t>Evaluace člověkem</w:t>
-      </w:r>
-      <w:bookmarkEnd w:id="90"/>
-    </w:p>
-    <w:p>
-      <w:pPr>
-        <w:pStyle w:val="Heading2"/>
-      </w:pPr>
-      <w:bookmarkStart w:id="91" w:name="_Toc105275252"/>
-      <w:r>
-        <w:t>Zhodnocení výsledků a porovnání</w:t>
-      </w:r>
-      <w:bookmarkEnd w:id="91"/>
-    </w:p>
-    <w:p>
-      <w:r>
-        <w:br w:type="page"/>
-      </w:r>
-    </w:p>
-    <w:p/>
-    <w:p>
-      <w:pPr>
-        <w:pStyle w:val="Nadpis1neslovan"/>
-      </w:pPr>
-      <w:bookmarkStart w:id="92" w:name="_Toc105275253"/>
-      <w:r>
-        <w:lastRenderedPageBreak/>
-        <w:t>Závěr</w:t>
-      </w:r>
-      <w:bookmarkEnd w:id="92"/>
-      <w:r>
-        <w:t xml:space="preserve"> </w:t>
+        <w:t>Doplnit mechanismus, který by dokázal vytvářet závislosti hlavně sekundárních identifikátorů</w:t>
       </w:r>
     </w:p>
     <w:p>
@@ -39121,7 +38810,7 @@
         </w:rPr>
         <w:t xml:space="preserve"> [online] [vid. 2022-01-09]. Dostupné z: </w:t>
       </w:r>
-      <w:hyperlink r:id="rId35" w:history="1">
+      <w:hyperlink r:id="rId34" w:history="1">
         <w:r>
           <w:rPr>
             <w:rStyle w:val="Hyperlink"/>
@@ -39157,7 +38846,7 @@
         </w:rPr>
         <w:t xml:space="preserve"> [online]. [vid. 2022-01-09]. Dostupné z: </w:t>
       </w:r>
-      <w:hyperlink r:id="rId36" w:history="1">
+      <w:hyperlink r:id="rId35" w:history="1">
         <w:r>
           <w:rPr>
             <w:rStyle w:val="Hyperlink"/>
@@ -39193,7 +38882,7 @@
         </w:rPr>
         <w:t xml:space="preserve"> [online]. [vid. 2022-01-09]. Dostupné z: </w:t>
       </w:r>
-      <w:hyperlink r:id="rId37" w:history="1">
+      <w:hyperlink r:id="rId36" w:history="1">
         <w:r>
           <w:rPr>
             <w:rStyle w:val="Hyperlink"/>
@@ -39229,7 +38918,7 @@
         </w:rPr>
         <w:t xml:space="preserve"> [online]. [vid. 2022-01-09]. Dostupné z: </w:t>
       </w:r>
-      <w:hyperlink r:id="rId38" w:history="1">
+      <w:hyperlink r:id="rId37" w:history="1">
         <w:r>
           <w:rPr>
             <w:rStyle w:val="Hyperlink"/>
@@ -39265,7 +38954,7 @@
         </w:rPr>
         <w:t xml:space="preserve"> [online] [vid. 2022-01-09]. Dostupné z: </w:t>
       </w:r>
-      <w:hyperlink r:id="rId39" w:history="1">
+      <w:hyperlink r:id="rId38" w:history="1">
         <w:r>
           <w:rPr>
             <w:rStyle w:val="Hyperlink"/>
@@ -39301,7 +38990,7 @@
         </w:rPr>
         <w:t xml:space="preserve"> [online]. New York, NY, USA: Association for Computing Machinery, s. 38–41 [vid. 2022-01-09]. NL4SE 2018. ISBN 978-1-4503-6055-5. Dostupné z: doi:</w:t>
       </w:r>
-      <w:hyperlink r:id="rId40" w:history="1">
+      <w:hyperlink r:id="rId39" w:history="1">
         <w:r>
           <w:rPr>
             <w:rStyle w:val="Hyperlink"/>
@@ -39351,7 +39040,7 @@
         </w:rPr>
         <w:t>(19), 3–39. ISSN 1805-2797. Dostupné z: doi:</w:t>
       </w:r>
-      <w:hyperlink r:id="rId41" w:history="1">
+      <w:hyperlink r:id="rId40" w:history="1">
         <w:r>
           <w:rPr>
             <w:rStyle w:val="Hyperlink"/>
@@ -39387,7 +39076,7 @@
         </w:rPr>
         <w:t xml:space="preserve"> [online]. USA: Association for Computational Linguistics, s. 466–471 [vid. 2022-01-09]. COLING ’96. Dostupné z: doi:</w:t>
       </w:r>
-      <w:hyperlink r:id="rId42" w:history="1">
+      <w:hyperlink r:id="rId41" w:history="1">
         <w:r>
           <w:rPr>
             <w:rStyle w:val="Hyperlink"/>
@@ -39461,7 +39150,7 @@
         </w:rPr>
         <w:t xml:space="preserve"> [online]. B.m. [vid. 2022-01-09]. Univerzita Karlova. Dostupné z: </w:t>
       </w:r>
-      <w:hyperlink r:id="rId43" w:history="1">
+      <w:hyperlink r:id="rId42" w:history="1">
         <w:r>
           <w:rPr>
             <w:rStyle w:val="Hyperlink"/>
@@ -39498,7 +39187,7 @@
         </w:rPr>
         <w:t xml:space="preserve"> [online] [vid. 2022-01-09]. Dostupné z: </w:t>
       </w:r>
-      <w:hyperlink r:id="rId44" w:history="1">
+      <w:hyperlink r:id="rId43" w:history="1">
         <w:r>
           <w:rPr>
             <w:rStyle w:val="Hyperlink"/>
@@ -39534,7 +39223,7 @@
         </w:rPr>
         <w:t xml:space="preserve"> [online] [vid. 2022-01-09]. Dostupné z: </w:t>
       </w:r>
-      <w:hyperlink r:id="rId45" w:history="1">
+      <w:hyperlink r:id="rId44" w:history="1">
         <w:r>
           <w:rPr>
             <w:rStyle w:val="Hyperlink"/>
@@ -39570,7 +39259,7 @@
         </w:rPr>
         <w:t xml:space="preserve"> [online] [vid. 2022-01-09]. Dostupné z: </w:t>
       </w:r>
-      <w:hyperlink r:id="rId46" w:history="1">
+      <w:hyperlink r:id="rId45" w:history="1">
         <w:r>
           <w:rPr>
             <w:rStyle w:val="Hyperlink"/>
@@ -39606,7 +39295,7 @@
         </w:rPr>
         <w:t xml:space="preserve"> [online] [vid. 2022-01-09]. Dostupné z: </w:t>
       </w:r>
-      <w:hyperlink r:id="rId47" w:history="1">
+      <w:hyperlink r:id="rId46" w:history="1">
         <w:r>
           <w:rPr>
             <w:rStyle w:val="Hyperlink"/>
@@ -39642,7 +39331,7 @@
         </w:rPr>
         <w:t xml:space="preserve"> [online] [vid. 2022-01-09]. Dostupné z: </w:t>
       </w:r>
-      <w:hyperlink r:id="rId48" w:history="1">
+      <w:hyperlink r:id="rId47" w:history="1">
         <w:r>
           <w:rPr>
             <w:rStyle w:val="Hyperlink"/>
@@ -39692,7 +39381,7 @@
         </w:rPr>
         <w:t>(1), 3–26. ISSN 0378-4169, 1569-9927. Dostupné z: doi:</w:t>
       </w:r>
-      <w:hyperlink r:id="rId49" w:history="1">
+      <w:hyperlink r:id="rId48" w:history="1">
         <w:r>
           <w:rPr>
             <w:rStyle w:val="Hyperlink"/>
@@ -39728,7 +39417,7 @@
         </w:rPr>
         <w:t xml:space="preserve"> [online]. New York, NY, USA: Association for Computing Machinery, s. 1488–1497 [vid. 2022-01-09]. ISBN 978-1-4503-8446-9. Dostupné z: </w:t>
       </w:r>
-      <w:hyperlink r:id="rId50" w:history="1">
+      <w:hyperlink r:id="rId49" w:history="1">
         <w:r>
           <w:rPr>
             <w:rStyle w:val="Hyperlink"/>
@@ -39764,7 +39453,7 @@
         </w:rPr>
         <w:t xml:space="preserve"> [online]. New York, NY, USA: Association for Computing Machinery, s. 1305–1307 [vid. 2022-01-09]. ISBN 978-1-4503-6866-7. Dostupné z: </w:t>
       </w:r>
-      <w:hyperlink r:id="rId51" w:history="1">
+      <w:hyperlink r:id="rId50" w:history="1">
         <w:r>
           <w:rPr>
             <w:rStyle w:val="Hyperlink"/>
@@ -39795,7 +39484,7 @@
         </w:rPr>
         <w:t xml:space="preserve"> [online]. Copenhagen, Denmark: Association for Computational Linguistics, s. 172–176 [vid. 2022-01-09]. Dostupné z: doi:</w:t>
       </w:r>
-      <w:hyperlink r:id="rId52" w:history="1">
+      <w:hyperlink r:id="rId51" w:history="1">
         <w:r>
           <w:rPr>
             <w:rStyle w:val="Hyperlink"/>
@@ -39832,7 +39521,7 @@
         </w:rPr>
         <w:t xml:space="preserve"> [online]. New York, NY, USA: Association for Computing Machinery, s. 141–145 [vid. 2022-01-09]. ISBN 978-1-4503-8567-1. Dostupné z: </w:t>
       </w:r>
-      <w:hyperlink r:id="rId53" w:history="1">
+      <w:hyperlink r:id="rId52" w:history="1">
         <w:r>
           <w:rPr>
             <w:rStyle w:val="Hyperlink"/>
@@ -39861,7 +39550,7 @@
       <w:r>
         <w:t xml:space="preserve"> [online] [vid. 2022-02-13]. Dostupné z: </w:t>
       </w:r>
-      <w:hyperlink r:id="rId54" w:history="1">
+      <w:hyperlink r:id="rId53" w:history="1">
         <w:r>
           <w:rPr>
             <w:rStyle w:val="Hyperlink"/>
@@ -39950,7 +39639,7 @@
       <w:r>
         <w:t xml:space="preserve"> [online] [vid. 2022-02-14]. Dostupné z: </w:t>
       </w:r>
-      <w:hyperlink r:id="rId55" w:history="1">
+      <w:hyperlink r:id="rId54" w:history="1">
         <w:r>
           <w:rPr>
             <w:rStyle w:val="Hyperlink"/>
@@ -39992,7 +39681,7 @@
       <w:r>
         <w:t xml:space="preserve"> [online]. [vid. 2022-03-03]. Dostupné z: </w:t>
       </w:r>
-      <w:hyperlink r:id="rId56" w:history="1">
+      <w:hyperlink r:id="rId55" w:history="1">
         <w:r>
           <w:rPr>
             <w:rStyle w:val="Hyperlink"/>
@@ -40031,7 +39720,7 @@
       <w:r>
         <w:t xml:space="preserve"> [online]. Berlin, Heidelberg: Springer, s. 18–36. Lecture Notes in Computer Science. ISBN 978-3-642-24412-4. Dostupné z: doi:</w:t>
       </w:r>
-      <w:hyperlink r:id="rId57" w:history="1">
+      <w:hyperlink r:id="rId56" w:history="1">
         <w:r>
           <w:rPr>
             <w:rStyle w:val="Hyperlink"/>
@@ -40057,7 +39746,7 @@
       <w:r>
         <w:t>ELDAN, Ronen a Ohad SHAMIR, 2015. The Power of Depth for Feedforward Neural Networks [online]. [vid. 2022-03-05]. Dostupné z: </w:t>
       </w:r>
-      <w:hyperlink r:id="rId58" w:history="1">
+      <w:hyperlink r:id="rId57" w:history="1">
         <w:r>
           <w:rPr>
             <w:rStyle w:val="Hyperlink"/>
@@ -40106,7 +39795,7 @@
       <w:r>
         <w:t>(7), 1527–1554. ISSN 0899-7667, 1530-888X. Dostupné z: doi:</w:t>
       </w:r>
-      <w:hyperlink r:id="rId59" w:history="1">
+      <w:hyperlink r:id="rId58" w:history="1">
         <w:r>
           <w:rPr>
             <w:rStyle w:val="Hyperlink"/>
@@ -40135,7 +39824,7 @@
       <w:r>
         <w:t>JOHRI, Prashant, Sunil Kumar KHATRI, Ahmad AL-TAANI, Munish SABHARWAL, Shakhzod SUVANOV a Avneesh CHAUHAN, 2021. Natural Language Processing: History, Evolution, Application, and Future Work. In:  [online]. s. 365–375. ISBN 9789811597114. Dostupné z: doi:</w:t>
       </w:r>
-      <w:hyperlink r:id="rId60" w:history="1">
+      <w:hyperlink r:id="rId59" w:history="1">
         <w:r>
           <w:rPr>
             <w:rStyle w:val="Hyperlink"/>
@@ -40174,7 +39863,7 @@
       <w:r>
         <w:t xml:space="preserve"> [online] [vid. 2022-03-13]. Dostupné z: </w:t>
       </w:r>
-      <w:hyperlink r:id="rId61" w:history="1">
+      <w:hyperlink r:id="rId60" w:history="1">
         <w:r>
           <w:rPr>
             <w:rStyle w:val="Hyperlink"/>
@@ -40223,7 +39912,7 @@
       <w:r>
         <w:t>(10), 591–606. ISSN 0001-0782. Dostupné z: doi:</w:t>
       </w:r>
-      <w:hyperlink r:id="rId62" w:history="1">
+      <w:hyperlink r:id="rId61" w:history="1">
         <w:r>
           <w:rPr>
             <w:rStyle w:val="Hyperlink"/>
@@ -40262,7 +39951,7 @@
       <w:r>
         <w:t xml:space="preserve"> [online]. [vid. 2022-03-13]. Dostupné z: </w:t>
       </w:r>
-      <w:hyperlink r:id="rId63" w:history="1">
+      <w:hyperlink r:id="rId62" w:history="1">
         <w:r>
           <w:rPr>
             <w:rStyle w:val="Hyperlink"/>
@@ -40311,7 +40000,7 @@
       <w:r>
         <w:t>(1), 1–309. ISSN 1947-4040. Dostupné z: doi:</w:t>
       </w:r>
-      <w:hyperlink r:id="rId64" w:history="1">
+      <w:hyperlink r:id="rId63" w:history="1">
         <w:r>
           <w:rPr>
             <w:rStyle w:val="Hyperlink"/>
@@ -40350,7 +40039,7 @@
       <w:r>
         <w:t xml:space="preserve"> [online]. [vid. 2022-03-20]. Dostupné z: </w:t>
       </w:r>
-      <w:hyperlink r:id="rId65" w:history="1">
+      <w:hyperlink r:id="rId64" w:history="1">
         <w:r>
           <w:rPr>
             <w:rStyle w:val="Hyperlink"/>
@@ -40397,7 +40086,7 @@
       <w:r>
         <w:t xml:space="preserve"> [online]. USA: Association for Computational Linguistics, s. 426–433 [vid. 2022-03-20]. ACL ’01. Dostupné z: doi:</w:t>
       </w:r>
-      <w:hyperlink r:id="rId66" w:history="1">
+      <w:hyperlink r:id="rId65" w:history="1">
         <w:r>
           <w:rPr>
             <w:rStyle w:val="Hyperlink"/>
@@ -40436,7 +40125,7 @@
       <w:r>
         <w:t xml:space="preserve"> [online]. Geneva, Switzerland: COLING, s. 107–110 [vid. 2022-03-20]. Dostupné z: </w:t>
       </w:r>
-      <w:hyperlink r:id="rId67" w:history="1">
+      <w:hyperlink r:id="rId66" w:history="1">
         <w:r>
           <w:rPr>
             <w:rStyle w:val="Hyperlink"/>
@@ -40481,7 +40170,7 @@
       <w:r>
         <w:t xml:space="preserve"> [online] [vid. 2022-03-21]. Dostupné z: </w:t>
       </w:r>
-      <w:hyperlink r:id="rId68" w:history="1">
+      <w:hyperlink r:id="rId67" w:history="1">
         <w:r>
           <w:rPr>
             <w:rStyle w:val="Hyperlink"/>
@@ -40517,7 +40206,7 @@
       <w:r>
         <w:t xml:space="preserve"> [online] [vid. 2022-03-21]. Dostupné z: </w:t>
       </w:r>
-      <w:hyperlink r:id="rId69" w:history="1">
+      <w:hyperlink r:id="rId68" w:history="1">
         <w:r>
           <w:rPr>
             <w:rStyle w:val="Hyperlink"/>
@@ -40556,7 +40245,7 @@
       <w:r>
         <w:t xml:space="preserve"> [online]. Dostupné z: doi:</w:t>
       </w:r>
-      <w:hyperlink r:id="rId70" w:history="1">
+      <w:hyperlink r:id="rId69" w:history="1">
         <w:r>
           <w:rPr>
             <w:rStyle w:val="Hyperlink"/>
@@ -40595,7 +40284,7 @@
       <w:r>
         <w:t xml:space="preserve"> [online]. Cham: Springer International Publishing, Lecture Notes in Computer Science, s. 267–274 [vid. 2022-05-06]. ISBN 978-3-319-10815-5. Dostupné z: doi:</w:t>
       </w:r>
-      <w:hyperlink r:id="rId71" w:history="1">
+      <w:hyperlink r:id="rId70" w:history="1">
         <w:r>
           <w:rPr>
             <w:rStyle w:val="Hyperlink"/>
@@ -40634,7 +40323,7 @@
       <w:r>
         <w:t xml:space="preserve"> [online]. [vid. 2022-05-06]. Dostupné z: </w:t>
       </w:r>
-      <w:hyperlink r:id="rId72" w:history="1">
+      <w:hyperlink r:id="rId71" w:history="1">
         <w:r>
           <w:rPr>
             <w:rStyle w:val="Hyperlink"/>
@@ -40673,7 +40362,7 @@
       <w:r>
         <w:t xml:space="preserve"> [online]. [vid. 2022-05-06]. Dostupné z: </w:t>
       </w:r>
-      <w:hyperlink r:id="rId73" w:history="1">
+      <w:hyperlink r:id="rId72" w:history="1">
         <w:r>
           <w:rPr>
             <w:rStyle w:val="Hyperlink"/>
@@ -40722,7 +40411,7 @@
       <w:r>
         <w:t xml:space="preserve"> [online]. Berlin, Germany: Association for Computational Linguistics, s. 219–228 [vid. 2022-05-06]. Dostupné z: doi:</w:t>
       </w:r>
-      <w:hyperlink r:id="rId74" w:history="1">
+      <w:hyperlink r:id="rId73" w:history="1">
         <w:r>
           <w:rPr>
             <w:rStyle w:val="Hyperlink"/>
@@ -40758,7 +40447,7 @@
       <w:r>
         <w:t xml:space="preserve"> [online]. Online: Association for Computational Linguistics, s. 110–119 [vid. 2022-05-06]. Dostupné z: doi:</w:t>
       </w:r>
-      <w:hyperlink r:id="rId75" w:history="1">
+      <w:hyperlink r:id="rId74" w:history="1">
         <w:r>
           <w:rPr>
             <w:rStyle w:val="Hyperlink"/>
@@ -40794,7 +40483,7 @@
       <w:r>
         <w:t xml:space="preserve"> [online]. Python. B.m.: Google Research [vid. 2022-05-06]. Dostupné z: </w:t>
       </w:r>
-      <w:hyperlink r:id="rId76" w:history="1">
+      <w:hyperlink r:id="rId75" w:history="1">
         <w:r>
           <w:rPr>
             <w:rStyle w:val="Hyperlink"/>
@@ -40831,7 +40520,7 @@
       <w:r>
         <w:t xml:space="preserve"> [online]. [vid. 2022-05-06]. Dostupné z: </w:t>
       </w:r>
-      <w:hyperlink r:id="rId77" w:history="1">
+      <w:hyperlink r:id="rId76" w:history="1">
         <w:r>
           <w:rPr>
             <w:rStyle w:val="Hyperlink"/>
@@ -40864,7 +40553,7 @@
       <w:r>
         <w:t xml:space="preserve"> [online]. [vid. 2022-05-06]. Dostupné z: </w:t>
       </w:r>
-      <w:hyperlink r:id="rId78" w:history="1">
+      <w:hyperlink r:id="rId77" w:history="1">
         <w:r>
           <w:rPr>
             <w:rStyle w:val="Hyperlink"/>
@@ -40900,7 +40589,7 @@
       <w:r>
         <w:t xml:space="preserve"> [online]. [vid. 2022-05-06]. Dostupné z: </w:t>
       </w:r>
-      <w:hyperlink r:id="rId79" w:history="1">
+      <w:hyperlink r:id="rId78" w:history="1">
         <w:r>
           <w:rPr>
             <w:rStyle w:val="Hyperlink"/>
@@ -40936,7 +40625,7 @@
       <w:r>
         <w:t xml:space="preserve"> [online]. Berlin, Heidelberg: Springer Berlin Heidelberg, Lecture Notes in Computer Science, s. 188–195 [vid. 2022-05-07]. ISBN 978-3-540-74627-0. Dostupné z: doi:</w:t>
       </w:r>
-      <w:hyperlink r:id="rId80" w:history="1">
+      <w:hyperlink r:id="rId79" w:history="1">
         <w:r>
           <w:rPr>
             <w:rStyle w:val="Hyperlink"/>
@@ -40972,7 +40661,7 @@
       <w:r>
         <w:t xml:space="preserve"> [online] [vid. 2022-05-07]. Dostupné z: </w:t>
       </w:r>
-      <w:hyperlink r:id="rId81" w:history="1">
+      <w:hyperlink r:id="rId80" w:history="1">
         <w:r>
           <w:rPr>
             <w:rStyle w:val="Hyperlink"/>
@@ -41005,7 +40694,7 @@
       <w:r>
         <w:t xml:space="preserve"> [online] [vid. 2022-05-07]. Dostupné z: </w:t>
       </w:r>
-      <w:hyperlink r:id="rId82" w:history="1">
+      <w:hyperlink r:id="rId81" w:history="1">
         <w:r>
           <w:rPr>
             <w:rStyle w:val="Hyperlink"/>
@@ -41051,7 +40740,7 @@
       <w:r>
         <w:t xml:space="preserve"> [online]. Santa Fe, New Mexico, USA: Association for Computational Linguistics, s. 711–722 [vid. 2022-05-07]. Dostupné z: </w:t>
       </w:r>
-      <w:hyperlink r:id="rId83" w:history="1">
+      <w:hyperlink r:id="rId82" w:history="1">
         <w:r>
           <w:rPr>
             <w:rStyle w:val="Hyperlink"/>
@@ -41090,7 +40779,7 @@
       <w:r>
         <w:t xml:space="preserve"> [online]. Boulder, Colorado: Association for Computational Linguistics, s. 147–155 [vid. 2022-05-07]. Dostupné z: </w:t>
       </w:r>
-      <w:hyperlink r:id="rId84" w:history="1">
+      <w:hyperlink r:id="rId83" w:history="1">
         <w:r>
           <w:rPr>
             <w:rStyle w:val="Hyperlink"/>
@@ -41139,7 +40828,7 @@
       <w:r>
         <w:t>(10) [vid. 2022-05-07]. ISSN 21565570, 2158107X. Dostupné z: doi:</w:t>
       </w:r>
-      <w:hyperlink r:id="rId85" w:history="1">
+      <w:hyperlink r:id="rId84" w:history="1">
         <w:r>
           <w:rPr>
             <w:rStyle w:val="Hyperlink"/>
@@ -41178,7 +40867,7 @@
       <w:r>
         <w:t xml:space="preserve"> [online]. Cham: Springer International Publishing, Lecture Notes in Computer Science, s. 173–181 [vid. 2022-05-08]. ISBN 978-3-319-45509-9. Dostupné z: doi:</w:t>
       </w:r>
-      <w:hyperlink r:id="rId86" w:history="1">
+      <w:hyperlink r:id="rId85" w:history="1">
         <w:r>
           <w:rPr>
             <w:rStyle w:val="Hyperlink"/>
@@ -41217,7 +40906,7 @@
       <w:r>
         <w:t xml:space="preserve"> [online] [vid. 2022-05-08]. Dostupné z: </w:t>
       </w:r>
-      <w:hyperlink r:id="rId87" w:history="1">
+      <w:hyperlink r:id="rId86" w:history="1">
         <w:r>
           <w:rPr>
             <w:rStyle w:val="Hyperlink"/>
@@ -41260,7 +40949,7 @@
       <w:r>
         <w:t xml:space="preserve"> [online]. Python [vid. 2022-05-08]. Dostupné z: doi:</w:t>
       </w:r>
-      <w:hyperlink r:id="rId88" w:history="1">
+      <w:hyperlink r:id="rId87" w:history="1">
         <w:r>
           <w:rPr>
             <w:rStyle w:val="Hyperlink"/>
@@ -41289,7 +40978,7 @@
       <w:r>
         <w:t>VYCHEGZHANIN, Sergey a Evgeny KOTELNIKOV, 2019. Comparison of Named Entity Recognition Tools Applied to News Articles. In:  [online]. s. 72–77. Dostupné z: doi:</w:t>
       </w:r>
-      <w:hyperlink r:id="rId89" w:history="1">
+      <w:hyperlink r:id="rId88" w:history="1">
         <w:r>
           <w:rPr>
             <w:rStyle w:val="Hyperlink"/>
@@ -41338,7 +41027,7 @@
       <w:r>
         <w:t xml:space="preserve"> [online]. Buenos Aires, Argentina: IEEE, s. 187–197 [vid. 2022-06-02]. ISBN 978-1-5386-1544-7. Dostupné z: doi:</w:t>
       </w:r>
-      <w:hyperlink r:id="rId90" w:history="1">
+      <w:hyperlink r:id="rId89" w:history="1">
         <w:r>
           <w:rPr>
             <w:rStyle w:val="Hyperlink"/>
@@ -41367,7 +41056,7 @@
     <w:p>
       <w:pPr>
         <w:sectPr>
-          <w:footerReference w:type="default" r:id="rId91"/>
+          <w:footerReference w:type="default" r:id="rId90"/>
           <w:type w:val="continuous"/>
           <w:pgSz w:w="11906" w:h="16838" w:code="9"/>
           <w:pgMar w:top="1418" w:right="1418" w:bottom="1418" w:left="1418" w:header="709" w:footer="709" w:gutter="284"/>
@@ -41418,7 +41107,7 @@
     </w:p>
     <w:p/>
     <w:sectPr>
-      <w:footerReference w:type="first" r:id="rId92"/>
+      <w:footerReference w:type="first" r:id="rId91"/>
       <w:pgSz w:w="11906" w:h="16838" w:code="9"/>
       <w:pgMar w:top="1418" w:right="1418" w:bottom="1418" w:left="1418" w:header="709" w:footer="709" w:gutter="284"/>
       <w:pgNumType w:fmt="upperRoman" w:start="1"/>

</xml_diff>

<commit_message>
Add GPU models description
</commit_message>
<xml_diff>
--- a/DP.docx
+++ b/DP.docx
@@ -29259,14 +29259,83 @@
     </w:p>
     <w:p>
       <w:r>
+        <w:t>Jako</w:t>
+      </w:r>
+      <w:r>
+        <w:t xml:space="preserve"> způsob </w:t>
+      </w:r>
+      <w:r>
+        <w:t>pro evaluaci modelu</w:t>
+      </w:r>
+      <w:r>
+        <w:t xml:space="preserve"> vybráno kritérium F1 score, které vyjadřuje vztah mezi dalšími základními ML evaluačními kritérii Precision a Recall. Toto kritérium je při evaluování modelů velmi populární a dobře</w:t>
+      </w:r>
+      <w:r>
+        <w:t xml:space="preserve"> vyjadřuje obecnou kvalitu modelu, a to s menší závislostí na imbalanci datasetu než třeba základní kritérium Accuracy.</w:t>
+      </w:r>
+    </w:p>
+    <w:p>
+      <w:r>
+        <w:t xml:space="preserve">Bylo vybráno 5 předtrénovaných </w:t>
+      </w:r>
+      <w:r>
+        <w:t>modelů založených na archiktektuře transformer. Každý z těchto předtrénovaných modelů byl vytrénován na jiném textovém korpusu.</w:t>
+      </w:r>
+    </w:p>
+    <w:p>
+      <w:r>
+        <w:t>Modely GPU_bert_uncased a GPU_bert_cased používají známý model mBERT vytrénovaný na textech Wikipedie a jsou tedy multilingvními modely.</w:t>
+      </w:r>
+    </w:p>
+    <w:p>
+      <w:r>
+        <w:t xml:space="preserve">Model GPU_small_e_czech používá </w:t>
+      </w:r>
+      <w:r>
+        <w:t xml:space="preserve">v pozadí </w:t>
+      </w:r>
+      <w:r>
+        <w:t>model Small-E-Czech</w:t>
+      </w:r>
+      <w:r>
+        <w:t>, který je architekturou modelem ELECTRA a je předtrénovaný na datasetu Czech web corpus, který je spravován společností Seznam.cz.</w:t>
+      </w:r>
+      <w:r>
+        <w:t xml:space="preserve"> Tento model i dataset jsou poměrně nové, článek o nich byl publikován v prosinci 2021 (Kocián et al., 2021).</w:t>
+      </w:r>
+    </w:p>
+    <w:p>
+      <w:r>
+        <w:t>Model GPU_robeczech je předtrénovaný na</w:t>
+      </w:r>
+      <w:r>
+        <w:t xml:space="preserve"> textech z různých českých periodik a článků o celkové velikosti až 450 milionů tokenů. Svou architekturou se jedná o model RoBERTa. Tvůrci tohoto modelu tvrdí, že svojí kvalitou </w:t>
+      </w:r>
+      <w:r>
+        <w:t>při</w:t>
+      </w:r>
+      <w:r>
+        <w:t xml:space="preserve"> použití pro české texty překonává známé neanotované multilingvní i </w:t>
+      </w:r>
+      <w:r>
+        <w:t>další české datasety (Straka et al., 2021).</w:t>
+      </w:r>
+    </w:p>
+    <w:p>
+      <w:r>
+        <w:t>Model GPU_czert_b_based je založený na modelu Czert-B-base-cased. Ten je vytvořený na kombinaci modelů BERT a ALBERT a natrénovaný je na menším, ale zato kvalitním datasetu, který obsahuje 340 000 českých vět. Dle autorů by měl předčit většinu multilingvních modelů (Sido et al., 2021).</w:t>
+      </w:r>
+    </w:p>
+    <w:p>
+      <w:r>
+        <w:rPr>
+          <w:color w:val="FF0000"/>
+        </w:rPr>
+        <w:t>doplnit konkrétní výsledky + potom i s GPU modely vyplnit tabulku</w:t>
+      </w:r>
+      <w:r>
         <w:t xml:space="preserve"> </w:t>
       </w:r>
-      <w:r>
-        <w:t>Pro způsob vyhodnocení kvality bylo vybráno kritérium F1 score, které vyjadřuje vztah mezi dalšími základními ML evaluačními kritérii Precision a Recall. Toto kritérium je při evaluování modelů velmi populární a dobře</w:t>
-      </w:r>
-      <w:r>
-        <w:t xml:space="preserve"> vyjadřuje obecnou kvalitu modelu, a to s menší závislostí na imbalanci datasetu než třeba základní kritérium Accuracy.</w:t>
-      </w:r>
     </w:p>
     <w:p>
       <w:pPr>
@@ -29278,30 +29347,20 @@
         <w:rPr>
           <w:color w:val="FF0000"/>
         </w:rPr>
-        <w:t>Popsat výběr GPU modelů</w:t>
-      </w:r>
-    </w:p>
-    <w:p>
-      <w:r>
+        <w:t>TODO dotrénovat bert cased</w:t>
+      </w:r>
+    </w:p>
+    <w:p>
+      <w:pPr>
         <w:rPr>
           <w:color w:val="FF0000"/>
         </w:rPr>
-        <w:t>doplnit konkrétní výsledky + potom i s GPU modely vyplnit tabulku</w:t>
-      </w:r>
-      <w:r>
-        <w:t xml:space="preserve"> </w:t>
-      </w:r>
-    </w:p>
-    <w:p>
-      <w:pPr>
+      </w:pPr>
+      <w:r>
         <w:rPr>
           <w:color w:val="FF0000"/>
         </w:rPr>
-      </w:pPr>
-      <w:r>
-        <w:rPr>
-          <w:color w:val="FF0000"/>
-        </w:rPr>
+        <w:lastRenderedPageBreak/>
         <w:t>Diskutovat výsledky evaluace, podívat se jaké entity různé modely umějí dobře detekovat, apod.</w:t>
       </w:r>
     </w:p>
@@ -29425,11 +29484,7 @@
         <w:t>. Recognizery mohou fungovat na různých principech, jako je například detekce entit pomocí regulárních výrazů nebo pomocí slovníků.</w:t>
       </w:r>
       <w:r>
-        <w:t xml:space="preserve"> Presidio nabízí k využití buď několik již hotových recognizerů od jeho </w:t>
-      </w:r>
-      <w:r>
-        <w:lastRenderedPageBreak/>
-        <w:t xml:space="preserve">tvůrců </w:t>
+        <w:t xml:space="preserve"> Presidio nabízí k využití buď několik již hotových recognizerů od jeho tvůrců </w:t>
       </w:r>
       <w:r>
         <w:t xml:space="preserve">(vhodných pro jazykově nezávislé entity typu </w:t>
@@ -29536,7 +29591,11 @@
     </w:p>
     <w:p>
       <w:r>
-        <w:t>Před využitím Presidia je potřeba nejprve nainstalovat pomocí balíčkovacího systému pip moduly presidio_analyzer a presidio_anonymizer. Následně, aby SDK Presidio mohl správně referencovat vytrénovaný NER model, je potřeba z vytrénované pipeline vygenerovat pomocí nástroje spacy package python balíček, které je nutné dále znovu pomocí balíčkovacího systému pip nainstalovat (</w:t>
+        <w:t xml:space="preserve">Před využitím Presidia je potřeba nejprve nainstalovat pomocí balíčkovacího systému pip moduly presidio_analyzer a presidio_anonymizer. Následně, aby SDK Presidio mohl správně referencovat vytrénovaný NER model, je potřeba z vytrénované pipeline </w:t>
+      </w:r>
+      <w:r>
+        <w:lastRenderedPageBreak/>
+        <w:t>vygenerovat pomocí nástroje spacy package python balíček, které je nutné dále znovu pomocí balíčkovacího systému pip nainstalovat (</w:t>
       </w:r>
       <w:r>
         <w:t xml:space="preserve">Zdrojový kód </w:t>
@@ -29698,7 +29757,6 @@
         <w:pStyle w:val="Textprogramovhokdu"/>
       </w:pPr>
       <w:r>
-        <w:lastRenderedPageBreak/>
         <w:t>CHECK_LABEL_GROUPS = [</w:t>
       </w:r>
     </w:p>
@@ -29880,7 +29938,11 @@
         <w:t>SpacyRecognizerCustom</w:t>
       </w:r>
       <w:r>
-        <w:t xml:space="preserve"> a to s labelem „NUMBER_EXPR“. Pro zvýšení přesnosti a pro zvýšení rozlišovací schopnosti anonymizačního nástroje však byl tento recognizer jako součást prototypu naimplementován a dokazuje tím existenci druhého pilíře modularity tohoto nástroje.</w:t>
+        <w:t xml:space="preserve"> a to s labelem „NUMBER_EXPR“. Pro zvýšení přesnosti a pro zvýšení rozlišovací schopnosti anonymizačního nástroje však byl tento recognizer jako součást prototypu </w:t>
+      </w:r>
+      <w:r>
+        <w:lastRenderedPageBreak/>
+        <w:t>naimplementován a dokazuje tím existenci druhého pilíře modularity tohoto nástroje.</w:t>
       </w:r>
       <w:r>
         <w:t xml:space="preserve"> Tedy možnosti relativně jednoduše vytvářet doménově specifické recognizery pro konkrétní aplikaci anonymizačního nástroje.</w:t>
@@ -29983,7 +30045,6 @@
         </w:numPr>
       </w:pPr>
       <w:r>
-        <w:lastRenderedPageBreak/>
         <w:t>CreditCardRecognizer - detekce čísel platebních karet</w:t>
       </w:r>
     </w:p>
@@ -30236,6 +30297,7 @@
                 <w:szCs w:val="18"/>
                 <w14:numForm w14:val="default"/>
               </w:rPr>
+              <w:lastRenderedPageBreak/>
               <w:t>ID</w:t>
             </w:r>
           </w:p>
@@ -33969,7 +34031,6 @@
                 <w:szCs w:val="18"/>
                 <w14:numForm w14:val="default"/>
               </w:rPr>
-              <w:lastRenderedPageBreak/>
               <w:t>24</w:t>
             </w:r>
           </w:p>
@@ -37926,6 +37987,7 @@
     </w:p>
     <w:p>
       <w:r>
+        <w:lastRenderedPageBreak/>
         <w:t xml:space="preserve">Aby byl vyvíjený anonymizační nástroj dobře prezentovatelný, byla společně s ním vyvinuta jednoduchá </w:t>
       </w:r>
       <w:r>
@@ -38074,7 +38136,6 @@
         <w:rPr>
           <w:color w:val="FF0000"/>
         </w:rPr>
-        <w:lastRenderedPageBreak/>
         <w:t>TODO doplnit konkrétními ukázkami kódu</w:t>
       </w:r>
       <w:r>
@@ -38206,6 +38267,7 @@
         <w:rPr>
           <w:color w:val="FF0000"/>
         </w:rPr>
+        <w:lastRenderedPageBreak/>
         <w:t>Vytvořit algoritmus na spojování jmenných identifikátorů dle tabulky v části 1</w:t>
       </w:r>
     </w:p>
@@ -38400,7 +38462,6 @@
       </w:pPr>
       <w:bookmarkStart w:id="83" w:name="_Toc105275244"/>
       <w:r>
-        <w:lastRenderedPageBreak/>
         <w:t>Architektura</w:t>
       </w:r>
       <w:bookmarkEnd w:id="83"/>
@@ -41001,7 +41062,7 @@
         <w:spacing w:after="0" w:line="240" w:lineRule="auto"/>
         <w:jc w:val="left"/>
         <w:rPr>
-          <w14:numForm w14:val="default"/>
+          <w:rStyle w:val="Hyperlink"/>
         </w:rPr>
       </w:pPr>
       <w:r>
@@ -41036,6 +41097,113 @@
         </w:r>
       </w:hyperlink>
     </w:p>
+    <w:p>
+      <w:pPr>
+        <w:spacing w:after="0" w:line="240" w:lineRule="auto"/>
+        <w:jc w:val="left"/>
+        <w:rPr>
+          <w:rStyle w:val="Hyperlink"/>
+        </w:rPr>
+      </w:pPr>
+    </w:p>
+    <w:p>
+      <w:pPr>
+        <w:spacing w:after="0" w:line="240" w:lineRule="auto"/>
+        <w:jc w:val="left"/>
+        <w:rPr>
+          <w14:numForm w14:val="default"/>
+        </w:rPr>
+      </w:pPr>
+      <w:r>
+        <w:t xml:space="preserve">KOCIÁN, Matěj, Jakub NÁPLAVA, Daniel ŠTANCL a Vladimír KADLEC, 2021. </w:t>
+      </w:r>
+      <w:r>
+        <w:rPr>
+          <w:i/>
+          <w:iCs/>
+        </w:rPr>
+        <w:t>Siamese BERT-based Model for Web Search Relevance Ranking Evaluated on a New Czech Dataset</w:t>
+      </w:r>
+      <w:r>
+        <w:t xml:space="preserve"> [online]. 3. prosinec 2021. B.m.: arXiv. [vid. 2022-06-05]. Dostupné z: </w:t>
+      </w:r>
+      <w:hyperlink r:id="rId90" w:history="1">
+        <w:r>
+          <w:rPr>
+            <w:rStyle w:val="Hyperlink"/>
+          </w:rPr>
+          <w:t>http://arxiv.org/abs/2112.01810</w:t>
+        </w:r>
+      </w:hyperlink>
+    </w:p>
+    <w:p>
+      <w:pPr>
+        <w:spacing w:after="0" w:line="240" w:lineRule="auto"/>
+        <w:jc w:val="left"/>
+        <w:rPr>
+          <w14:numForm w14:val="default"/>
+        </w:rPr>
+      </w:pPr>
+    </w:p>
+    <w:p>
+      <w:pPr>
+        <w:spacing w:after="0" w:line="240" w:lineRule="auto"/>
+        <w:jc w:val="left"/>
+        <w:rPr>
+          <w14:numForm w14:val="default"/>
+        </w:rPr>
+      </w:pPr>
+      <w:r>
+        <w:t>STRAKA, Milan, Jakub NÁPLAVA, Jana STRAKOVÁ a David SAMUEL, 2021. RobeCzech Base [online]. [vid. 2022-06-05]. Dostupné z: </w:t>
+      </w:r>
+      <w:hyperlink r:id="rId91" w:history="1">
+        <w:r>
+          <w:rPr>
+            <w:rStyle w:val="Hyperlink"/>
+          </w:rPr>
+          <w:t>https://lindat.mff.cuni.cz/repository/xmlui/handle/11234/1-3691</w:t>
+        </w:r>
+      </w:hyperlink>
+    </w:p>
+    <w:p>
+      <w:pPr>
+        <w:spacing w:after="0" w:line="240" w:lineRule="auto"/>
+        <w:jc w:val="left"/>
+        <w:rPr>
+          <w14:numForm w14:val="default"/>
+        </w:rPr>
+      </w:pPr>
+    </w:p>
+    <w:p>
+      <w:pPr>
+        <w:spacing w:after="0" w:line="240" w:lineRule="auto"/>
+        <w:jc w:val="left"/>
+        <w:rPr>
+          <w14:numForm w14:val="default"/>
+        </w:rPr>
+      </w:pPr>
+      <w:r>
+        <w:t xml:space="preserve">SIDO, Jakub, Ondřej PRAŽÁK, Pavel PŘIBÁŇ, Jan PAŠEK, Michal SEJÁK a Miloslav KONOPÍK, 2021. </w:t>
+      </w:r>
+      <w:r>
+        <w:rPr>
+          <w:i/>
+          <w:iCs/>
+        </w:rPr>
+        <w:t>Czert -- Czech BERT-like Model for Language Representation</w:t>
+      </w:r>
+      <w:r>
+        <w:t xml:space="preserve"> [online]. arXiv:2103.13031. B.m.: arXiv [vid. 2022-06-05]. Dostupné z: doi:</w:t>
+      </w:r>
+      <w:hyperlink r:id="rId92" w:history="1">
+        <w:r>
+          <w:rPr>
+            <w:rStyle w:val="Hyperlink"/>
+          </w:rPr>
+          <w:t>10.48550/arXiv.2103.13031</w:t>
+        </w:r>
+      </w:hyperlink>
+    </w:p>
     <w:p/>
     <w:p>
       <w:r>
@@ -41056,7 +41224,7 @@
     <w:p>
       <w:pPr>
         <w:sectPr>
-          <w:footerReference w:type="default" r:id="rId90"/>
+          <w:footerReference w:type="default" r:id="rId93"/>
           <w:type w:val="continuous"/>
           <w:pgSz w:w="11906" w:h="16838" w:code="9"/>
           <w:pgMar w:top="1418" w:right="1418" w:bottom="1418" w:left="1418" w:header="709" w:footer="709" w:gutter="284"/>
@@ -41107,7 +41275,7 @@
     </w:p>
     <w:p/>
     <w:sectPr>
-      <w:footerReference w:type="first" r:id="rId91"/>
+      <w:footerReference w:type="first" r:id="rId94"/>
       <w:pgSz w:w="11906" w:h="16838" w:code="9"/>
       <w:pgMar w:top="1418" w:right="1418" w:bottom="1418" w:left="1418" w:header="709" w:footer="709" w:gutter="284"/>
       <w:pgNumType w:fmt="upperRoman" w:start="1"/>
@@ -42368,7 +42536,7 @@
     <w:lvl w:ilvl="0">
       <w:start w:val="1"/>
       <w:numFmt w:val="upperLetter"/>
-      <w:pStyle w:val="TOCHeadingChar"/>
+      <w:pStyle w:val="Nadpis2plohy"/>
       <w:suff w:val="space"/>
       <w:lvlText w:val="Příloha %1:"/>
       <w:lvlJc w:val="left"/>

</xml_diff>

<commit_message>
GPU modely evaluace + doplneni konkretnich hodnot
</commit_message>
<xml_diff>
--- a/DP.docx
+++ b/DP.docx
@@ -452,7 +452,6 @@
             <w:rPr>
               <w:rFonts w:eastAsiaTheme="minorEastAsia"/>
               <w:noProof/>
-              <w:lang w:val="en-US"/>
               <w14:numForm w14:val="default"/>
             </w:rPr>
           </w:pPr>
@@ -547,7 +546,6 @@
             <w:rPr>
               <w:rFonts w:eastAsiaTheme="minorEastAsia"/>
               <w:noProof/>
-              <w:lang w:val="en-US"/>
               <w14:numForm w14:val="default"/>
             </w:rPr>
           </w:pPr>
@@ -618,7 +616,6 @@
             <w:rPr>
               <w:rFonts w:eastAsiaTheme="minorEastAsia"/>
               <w:noProof/>
-              <w:lang w:val="en-US"/>
               <w14:numForm w14:val="default"/>
             </w:rPr>
           </w:pPr>
@@ -689,7 +686,6 @@
             <w:rPr>
               <w:rFonts w:eastAsiaTheme="minorEastAsia"/>
               <w:noProof/>
-              <w:lang w:val="en-US"/>
               <w14:numForm w14:val="default"/>
             </w:rPr>
           </w:pPr>
@@ -760,7 +756,6 @@
             <w:rPr>
               <w:rFonts w:eastAsiaTheme="minorEastAsia"/>
               <w:noProof/>
-              <w:lang w:val="en-US"/>
               <w14:numForm w14:val="default"/>
             </w:rPr>
           </w:pPr>
@@ -831,7 +826,6 @@
             <w:rPr>
               <w:rFonts w:eastAsiaTheme="minorEastAsia"/>
               <w:noProof/>
-              <w:lang w:val="en-US"/>
               <w14:numForm w14:val="default"/>
             </w:rPr>
           </w:pPr>
@@ -902,7 +896,6 @@
             <w:rPr>
               <w:rFonts w:eastAsiaTheme="minorEastAsia"/>
               <w:noProof/>
-              <w:lang w:val="en-US"/>
               <w14:numForm w14:val="default"/>
             </w:rPr>
           </w:pPr>
@@ -973,7 +966,6 @@
             <w:rPr>
               <w:rFonts w:eastAsiaTheme="minorEastAsia"/>
               <w:noProof/>
-              <w:lang w:val="en-US"/>
               <w14:numForm w14:val="default"/>
             </w:rPr>
           </w:pPr>
@@ -1044,7 +1036,6 @@
             <w:rPr>
               <w:rFonts w:eastAsiaTheme="minorEastAsia"/>
               <w:noProof/>
-              <w:lang w:val="en-US"/>
               <w14:numForm w14:val="default"/>
             </w:rPr>
           </w:pPr>
@@ -1115,7 +1106,6 @@
             <w:rPr>
               <w:rFonts w:eastAsiaTheme="minorEastAsia"/>
               <w:noProof/>
-              <w:lang w:val="en-US"/>
               <w14:numForm w14:val="default"/>
             </w:rPr>
           </w:pPr>
@@ -1194,7 +1184,6 @@
             <w:rPr>
               <w:rFonts w:eastAsiaTheme="minorEastAsia"/>
               <w:noProof/>
-              <w:lang w:val="en-US"/>
               <w14:numForm w14:val="default"/>
             </w:rPr>
           </w:pPr>
@@ -1265,7 +1254,6 @@
             <w:rPr>
               <w:rFonts w:eastAsiaTheme="minorEastAsia"/>
               <w:noProof/>
-              <w:lang w:val="en-US"/>
               <w14:numForm w14:val="default"/>
             </w:rPr>
           </w:pPr>
@@ -1336,7 +1324,6 @@
             <w:rPr>
               <w:rFonts w:eastAsiaTheme="minorEastAsia"/>
               <w:noProof/>
-              <w:lang w:val="en-US"/>
               <w14:numForm w14:val="default"/>
             </w:rPr>
           </w:pPr>
@@ -1407,7 +1394,6 @@
             <w:rPr>
               <w:rFonts w:eastAsiaTheme="minorEastAsia"/>
               <w:noProof/>
-              <w:lang w:val="en-US"/>
               <w14:numForm w14:val="default"/>
             </w:rPr>
           </w:pPr>
@@ -1478,7 +1464,6 @@
             <w:rPr>
               <w:rFonts w:eastAsiaTheme="minorEastAsia"/>
               <w:noProof/>
-              <w:lang w:val="en-US"/>
               <w14:numForm w14:val="default"/>
             </w:rPr>
           </w:pPr>
@@ -1549,7 +1534,6 @@
             <w:rPr>
               <w:rFonts w:eastAsiaTheme="minorEastAsia"/>
               <w:noProof/>
-              <w:lang w:val="en-US"/>
               <w14:numForm w14:val="default"/>
             </w:rPr>
           </w:pPr>
@@ -1620,7 +1604,6 @@
             <w:rPr>
               <w:rFonts w:eastAsiaTheme="minorEastAsia"/>
               <w:noProof/>
-              <w:lang w:val="en-US"/>
               <w14:numForm w14:val="default"/>
             </w:rPr>
           </w:pPr>
@@ -1691,7 +1674,6 @@
             <w:rPr>
               <w:rFonts w:eastAsiaTheme="minorEastAsia"/>
               <w:noProof/>
-              <w:lang w:val="en-US"/>
               <w14:numForm w14:val="default"/>
             </w:rPr>
           </w:pPr>
@@ -1762,7 +1744,6 @@
             <w:rPr>
               <w:rFonts w:eastAsiaTheme="minorEastAsia"/>
               <w:noProof/>
-              <w:lang w:val="en-US"/>
               <w14:numForm w14:val="default"/>
             </w:rPr>
           </w:pPr>
@@ -1833,7 +1814,6 @@
             <w:rPr>
               <w:rFonts w:eastAsiaTheme="minorEastAsia"/>
               <w:noProof/>
-              <w:lang w:val="en-US"/>
               <w14:numForm w14:val="default"/>
             </w:rPr>
           </w:pPr>
@@ -1904,7 +1884,6 @@
             <w:rPr>
               <w:rFonts w:eastAsiaTheme="minorEastAsia"/>
               <w:noProof/>
-              <w:lang w:val="en-US"/>
               <w14:numForm w14:val="default"/>
             </w:rPr>
           </w:pPr>
@@ -1975,7 +1954,6 @@
             <w:rPr>
               <w:rFonts w:eastAsiaTheme="minorEastAsia"/>
               <w:noProof/>
-              <w:lang w:val="en-US"/>
               <w14:numForm w14:val="default"/>
             </w:rPr>
           </w:pPr>
@@ -2046,7 +2024,6 @@
             <w:rPr>
               <w:rFonts w:eastAsiaTheme="minorEastAsia"/>
               <w:noProof/>
-              <w:lang w:val="en-US"/>
               <w14:numForm w14:val="default"/>
             </w:rPr>
           </w:pPr>
@@ -2117,7 +2094,6 @@
             <w:rPr>
               <w:rFonts w:eastAsiaTheme="minorEastAsia"/>
               <w:noProof/>
-              <w:lang w:val="en-US"/>
               <w14:numForm w14:val="default"/>
             </w:rPr>
           </w:pPr>
@@ -2188,7 +2164,6 @@
             <w:rPr>
               <w:rFonts w:eastAsiaTheme="minorEastAsia"/>
               <w:noProof/>
-              <w:lang w:val="en-US"/>
               <w14:numForm w14:val="default"/>
             </w:rPr>
           </w:pPr>
@@ -2259,7 +2234,6 @@
             <w:rPr>
               <w:rFonts w:eastAsiaTheme="minorEastAsia"/>
               <w:noProof/>
-              <w:lang w:val="en-US"/>
               <w14:numForm w14:val="default"/>
             </w:rPr>
           </w:pPr>
@@ -2330,7 +2304,6 @@
             <w:rPr>
               <w:rFonts w:eastAsiaTheme="minorEastAsia"/>
               <w:noProof/>
-              <w:lang w:val="en-US"/>
               <w14:numForm w14:val="default"/>
             </w:rPr>
           </w:pPr>
@@ -2401,7 +2374,6 @@
             <w:rPr>
               <w:rFonts w:eastAsiaTheme="minorEastAsia"/>
               <w:noProof/>
-              <w:lang w:val="en-US"/>
               <w14:numForm w14:val="default"/>
             </w:rPr>
           </w:pPr>
@@ -2472,7 +2444,6 @@
             <w:rPr>
               <w:rFonts w:eastAsiaTheme="minorEastAsia"/>
               <w:noProof/>
-              <w:lang w:val="en-US"/>
               <w14:numForm w14:val="default"/>
             </w:rPr>
           </w:pPr>
@@ -2543,7 +2514,6 @@
             <w:rPr>
               <w:rFonts w:eastAsiaTheme="minorEastAsia"/>
               <w:noProof/>
-              <w:lang w:val="en-US"/>
               <w14:numForm w14:val="default"/>
             </w:rPr>
           </w:pPr>
@@ -2614,7 +2584,6 @@
             <w:rPr>
               <w:rFonts w:eastAsiaTheme="minorEastAsia"/>
               <w:noProof/>
-              <w:lang w:val="en-US"/>
               <w14:numForm w14:val="default"/>
             </w:rPr>
           </w:pPr>
@@ -2685,7 +2654,6 @@
             <w:rPr>
               <w:rFonts w:eastAsiaTheme="minorEastAsia"/>
               <w:noProof/>
-              <w:lang w:val="en-US"/>
               <w14:numForm w14:val="default"/>
             </w:rPr>
           </w:pPr>
@@ -2756,7 +2724,6 @@
             <w:rPr>
               <w:rFonts w:eastAsiaTheme="minorEastAsia"/>
               <w:noProof/>
-              <w:lang w:val="en-US"/>
               <w14:numForm w14:val="default"/>
             </w:rPr>
           </w:pPr>
@@ -2827,7 +2794,6 @@
             <w:rPr>
               <w:rFonts w:eastAsiaTheme="minorEastAsia"/>
               <w:noProof/>
-              <w:lang w:val="en-US"/>
               <w14:numForm w14:val="default"/>
             </w:rPr>
           </w:pPr>
@@ -2898,7 +2864,6 @@
             <w:rPr>
               <w:rFonts w:eastAsiaTheme="minorEastAsia"/>
               <w:noProof/>
-              <w:lang w:val="en-US"/>
               <w14:numForm w14:val="default"/>
             </w:rPr>
           </w:pPr>
@@ -2969,7 +2934,6 @@
             <w:rPr>
               <w:rFonts w:eastAsiaTheme="minorEastAsia"/>
               <w:noProof/>
-              <w:lang w:val="en-US"/>
               <w14:numForm w14:val="default"/>
             </w:rPr>
           </w:pPr>
@@ -3040,7 +3004,6 @@
             <w:rPr>
               <w:rFonts w:eastAsiaTheme="minorEastAsia"/>
               <w:noProof/>
-              <w:lang w:val="en-US"/>
               <w14:numForm w14:val="default"/>
             </w:rPr>
           </w:pPr>
@@ -3111,7 +3074,6 @@
             <w:rPr>
               <w:rFonts w:eastAsiaTheme="minorEastAsia"/>
               <w:noProof/>
-              <w:lang w:val="en-US"/>
               <w14:numForm w14:val="default"/>
             </w:rPr>
           </w:pPr>
@@ -3182,7 +3144,6 @@
             <w:rPr>
               <w:rFonts w:eastAsiaTheme="minorEastAsia"/>
               <w:noProof/>
-              <w:lang w:val="en-US"/>
               <w14:numForm w14:val="default"/>
             </w:rPr>
           </w:pPr>
@@ -3253,7 +3214,6 @@
             <w:rPr>
               <w:rFonts w:eastAsiaTheme="minorEastAsia"/>
               <w:noProof/>
-              <w:lang w:val="en-US"/>
               <w14:numForm w14:val="default"/>
             </w:rPr>
           </w:pPr>
@@ -3324,7 +3284,6 @@
             <w:rPr>
               <w:rFonts w:eastAsiaTheme="minorEastAsia"/>
               <w:noProof/>
-              <w:lang w:val="en-US"/>
               <w14:numForm w14:val="default"/>
             </w:rPr>
           </w:pPr>
@@ -3395,7 +3354,6 @@
             <w:rPr>
               <w:rFonts w:eastAsiaTheme="minorEastAsia"/>
               <w:noProof/>
-              <w:lang w:val="en-US"/>
               <w14:numForm w14:val="default"/>
             </w:rPr>
           </w:pPr>
@@ -3466,7 +3424,6 @@
             <w:rPr>
               <w:rFonts w:eastAsiaTheme="minorEastAsia"/>
               <w:noProof/>
-              <w:lang w:val="en-US"/>
               <w14:numForm w14:val="default"/>
             </w:rPr>
           </w:pPr>
@@ -3537,7 +3494,6 @@
             <w:rPr>
               <w:rFonts w:eastAsiaTheme="minorEastAsia"/>
               <w:noProof/>
-              <w:lang w:val="en-US"/>
               <w14:numForm w14:val="default"/>
             </w:rPr>
           </w:pPr>
@@ -3608,7 +3564,6 @@
             <w:rPr>
               <w:rFonts w:eastAsiaTheme="minorEastAsia"/>
               <w:noProof/>
-              <w:lang w:val="en-US"/>
               <w14:numForm w14:val="default"/>
             </w:rPr>
           </w:pPr>
@@ -3679,7 +3634,6 @@
             <w:rPr>
               <w:rFonts w:eastAsiaTheme="minorEastAsia"/>
               <w:noProof/>
-              <w:lang w:val="en-US"/>
               <w14:numForm w14:val="default"/>
             </w:rPr>
           </w:pPr>
@@ -3750,7 +3704,6 @@
             <w:rPr>
               <w:rFonts w:eastAsiaTheme="minorEastAsia"/>
               <w:noProof/>
-              <w:lang w:val="en-US"/>
               <w14:numForm w14:val="default"/>
             </w:rPr>
           </w:pPr>
@@ -3821,7 +3774,6 @@
             <w:rPr>
               <w:rFonts w:eastAsiaTheme="minorEastAsia"/>
               <w:noProof/>
-              <w:lang w:val="en-US"/>
               <w14:numForm w14:val="default"/>
             </w:rPr>
           </w:pPr>
@@ -3892,7 +3844,6 @@
             <w:rPr>
               <w:rFonts w:eastAsiaTheme="minorEastAsia"/>
               <w:noProof/>
-              <w:lang w:val="en-US"/>
               <w14:numForm w14:val="default"/>
             </w:rPr>
           </w:pPr>
@@ -3963,7 +3914,6 @@
             <w:rPr>
               <w:rFonts w:eastAsiaTheme="minorEastAsia"/>
               <w:noProof/>
-              <w:lang w:val="en-US"/>
               <w14:numForm w14:val="default"/>
             </w:rPr>
           </w:pPr>
@@ -4034,7 +3984,6 @@
             <w:rPr>
               <w:rFonts w:eastAsiaTheme="minorEastAsia"/>
               <w:noProof/>
-              <w:lang w:val="en-US"/>
               <w14:numForm w14:val="default"/>
             </w:rPr>
           </w:pPr>
@@ -4105,7 +4054,6 @@
             <w:rPr>
               <w:rFonts w:eastAsiaTheme="minorEastAsia"/>
               <w:noProof/>
-              <w:lang w:val="en-US"/>
               <w14:numForm w14:val="default"/>
             </w:rPr>
           </w:pPr>
@@ -4176,7 +4124,6 @@
             <w:rPr>
               <w:rFonts w:eastAsiaTheme="minorEastAsia"/>
               <w:noProof/>
-              <w:lang w:val="en-US"/>
               <w14:numForm w14:val="default"/>
             </w:rPr>
           </w:pPr>
@@ -4247,7 +4194,6 @@
             <w:rPr>
               <w:rFonts w:eastAsiaTheme="minorEastAsia"/>
               <w:noProof/>
-              <w:lang w:val="en-US"/>
               <w14:numForm w14:val="default"/>
             </w:rPr>
           </w:pPr>
@@ -4318,7 +4264,6 @@
             <w:rPr>
               <w:rFonts w:eastAsiaTheme="minorEastAsia"/>
               <w:noProof/>
-              <w:lang w:val="en-US"/>
               <w14:numForm w14:val="default"/>
             </w:rPr>
           </w:pPr>
@@ -4389,7 +4334,6 @@
             <w:rPr>
               <w:rFonts w:eastAsiaTheme="minorEastAsia"/>
               <w:noProof/>
-              <w:lang w:val="en-US"/>
               <w14:numForm w14:val="default"/>
             </w:rPr>
           </w:pPr>
@@ -4460,7 +4404,6 @@
             <w:rPr>
               <w:rFonts w:eastAsiaTheme="minorEastAsia"/>
               <w:noProof/>
-              <w:lang w:val="en-US"/>
               <w14:numForm w14:val="default"/>
             </w:rPr>
           </w:pPr>
@@ -4531,7 +4474,6 @@
             <w:rPr>
               <w:rFonts w:eastAsiaTheme="minorEastAsia"/>
               <w:noProof/>
-              <w:lang w:val="en-US"/>
               <w14:numForm w14:val="default"/>
             </w:rPr>
           </w:pPr>
@@ -4602,7 +4544,6 @@
             <w:rPr>
               <w:rFonts w:eastAsiaTheme="minorEastAsia"/>
               <w:noProof/>
-              <w:lang w:val="en-US"/>
               <w14:numForm w14:val="default"/>
             </w:rPr>
           </w:pPr>
@@ -4673,7 +4614,6 @@
             <w:rPr>
               <w:rFonts w:eastAsiaTheme="minorEastAsia"/>
               <w:noProof/>
-              <w:lang w:val="en-US"/>
               <w14:numForm w14:val="default"/>
             </w:rPr>
           </w:pPr>
@@ -4744,7 +4684,6 @@
             <w:rPr>
               <w:rFonts w:eastAsiaTheme="minorEastAsia"/>
               <w:noProof/>
-              <w:lang w:val="en-US"/>
               <w14:numForm w14:val="default"/>
             </w:rPr>
           </w:pPr>
@@ -4815,7 +4754,6 @@
             <w:rPr>
               <w:rFonts w:eastAsiaTheme="minorEastAsia"/>
               <w:noProof/>
-              <w:lang w:val="en-US"/>
               <w14:numForm w14:val="default"/>
             </w:rPr>
           </w:pPr>
@@ -4886,7 +4824,6 @@
             <w:rPr>
               <w:rFonts w:eastAsiaTheme="minorEastAsia"/>
               <w:noProof/>
-              <w:lang w:val="en-US"/>
               <w14:numForm w14:val="default"/>
             </w:rPr>
           </w:pPr>
@@ -4957,7 +4894,6 @@
             <w:rPr>
               <w:rFonts w:eastAsiaTheme="minorEastAsia"/>
               <w:noProof/>
-              <w:lang w:val="en-US"/>
               <w14:numForm w14:val="default"/>
             </w:rPr>
           </w:pPr>
@@ -5028,7 +4964,6 @@
             <w:rPr>
               <w:rFonts w:eastAsiaTheme="minorEastAsia"/>
               <w:noProof/>
-              <w:lang w:val="en-US"/>
               <w14:numForm w14:val="default"/>
             </w:rPr>
           </w:pPr>
@@ -5099,7 +5034,6 @@
             <w:rPr>
               <w:rFonts w:eastAsiaTheme="minorEastAsia"/>
               <w:noProof/>
-              <w:lang w:val="en-US"/>
               <w14:numForm w14:val="default"/>
             </w:rPr>
           </w:pPr>
@@ -5170,7 +5104,6 @@
             <w:rPr>
               <w:rFonts w:eastAsiaTheme="minorEastAsia"/>
               <w:noProof/>
-              <w:lang w:val="en-US"/>
               <w14:numForm w14:val="default"/>
             </w:rPr>
           </w:pPr>
@@ -5241,7 +5174,6 @@
             <w:rPr>
               <w:rFonts w:eastAsiaTheme="minorEastAsia"/>
               <w:noProof/>
-              <w:lang w:val="en-US"/>
               <w14:numForm w14:val="default"/>
             </w:rPr>
           </w:pPr>
@@ -5312,7 +5244,6 @@
             <w:rPr>
               <w:rFonts w:eastAsiaTheme="minorEastAsia"/>
               <w:noProof/>
-              <w:lang w:val="en-US"/>
               <w14:numForm w14:val="default"/>
             </w:rPr>
           </w:pPr>
@@ -5383,7 +5314,6 @@
             <w:rPr>
               <w:rFonts w:eastAsiaTheme="minorEastAsia"/>
               <w:noProof/>
-              <w:lang w:val="en-US"/>
               <w14:numForm w14:val="default"/>
             </w:rPr>
           </w:pPr>
@@ -5454,7 +5384,6 @@
             <w:rPr>
               <w:rFonts w:eastAsiaTheme="minorEastAsia"/>
               <w:noProof/>
-              <w:lang w:val="en-US"/>
               <w14:numForm w14:val="default"/>
             </w:rPr>
           </w:pPr>
@@ -5525,7 +5454,6 @@
             <w:rPr>
               <w:rFonts w:eastAsiaTheme="minorEastAsia"/>
               <w:noProof/>
-              <w:lang w:val="en-US"/>
               <w14:numForm w14:val="default"/>
             </w:rPr>
           </w:pPr>
@@ -5596,7 +5524,6 @@
             <w:rPr>
               <w:rFonts w:eastAsiaTheme="minorEastAsia"/>
               <w:noProof/>
-              <w:lang w:val="en-US"/>
               <w14:numForm w14:val="default"/>
             </w:rPr>
           </w:pPr>
@@ -5667,7 +5594,6 @@
             <w:rPr>
               <w:rFonts w:eastAsiaTheme="minorEastAsia"/>
               <w:noProof/>
-              <w:lang w:val="en-US"/>
               <w14:numForm w14:val="default"/>
             </w:rPr>
           </w:pPr>
@@ -5738,7 +5664,6 @@
             <w:rPr>
               <w:rFonts w:eastAsiaTheme="minorEastAsia"/>
               <w:noProof/>
-              <w:lang w:val="en-US"/>
               <w14:numForm w14:val="default"/>
             </w:rPr>
           </w:pPr>
@@ -5809,7 +5734,6 @@
             <w:rPr>
               <w:rFonts w:eastAsiaTheme="minorEastAsia"/>
               <w:noProof/>
-              <w:lang w:val="en-US"/>
               <w14:numForm w14:val="default"/>
             </w:rPr>
           </w:pPr>
@@ -5880,7 +5804,6 @@
             <w:rPr>
               <w:rFonts w:eastAsiaTheme="minorEastAsia"/>
               <w:noProof/>
-              <w:lang w:val="en-US"/>
               <w14:numForm w14:val="default"/>
             </w:rPr>
           </w:pPr>
@@ -5951,7 +5874,6 @@
             <w:rPr>
               <w:rFonts w:eastAsiaTheme="minorEastAsia"/>
               <w:noProof/>
-              <w:lang w:val="en-US"/>
               <w14:numForm w14:val="default"/>
             </w:rPr>
           </w:pPr>
@@ -6022,7 +5944,6 @@
             <w:rPr>
               <w:rFonts w:eastAsiaTheme="minorEastAsia"/>
               <w:noProof/>
-              <w:lang w:val="en-US"/>
               <w14:numForm w14:val="default"/>
             </w:rPr>
           </w:pPr>
@@ -6093,7 +6014,6 @@
             <w:rPr>
               <w:rFonts w:eastAsiaTheme="minorEastAsia"/>
               <w:noProof/>
-              <w:lang w:val="en-US"/>
               <w14:numForm w14:val="default"/>
             </w:rPr>
           </w:pPr>
@@ -6164,7 +6084,6 @@
             <w:rPr>
               <w:rFonts w:eastAsiaTheme="minorEastAsia"/>
               <w:noProof/>
-              <w:lang w:val="en-US"/>
               <w14:numForm w14:val="default"/>
             </w:rPr>
           </w:pPr>
@@ -6235,7 +6154,6 @@
             <w:rPr>
               <w:rFonts w:eastAsiaTheme="minorEastAsia"/>
               <w:noProof/>
-              <w:lang w:val="en-US"/>
               <w14:numForm w14:val="default"/>
             </w:rPr>
           </w:pPr>
@@ -6306,7 +6224,6 @@
             <w:rPr>
               <w:rFonts w:eastAsiaTheme="minorEastAsia"/>
               <w:noProof/>
-              <w:lang w:val="en-US"/>
               <w14:numForm w14:val="default"/>
             </w:rPr>
           </w:pPr>
@@ -16354,27 +16271,14 @@
       <w:r>
         <w:t xml:space="preserve">Tabulka </w:t>
       </w:r>
-      <w:r>
-        <w:fldChar w:fldCharType="begin"/>
-      </w:r>
-      <w:r>
-        <w:instrText xml:space="preserve"> SEQ Tabulka \* ARABIC </w:instrText>
-      </w:r>
-      <w:r>
-        <w:fldChar w:fldCharType="separate"/>
-      </w:r>
-      <w:r>
-        <w:rPr>
-          <w:noProof/>
-        </w:rPr>
-        <w:t>1</w:t>
-      </w:r>
-      <w:r>
-        <w:rPr>
-          <w:noProof/>
-        </w:rPr>
-        <w:fldChar w:fldCharType="end"/>
-      </w:r>
+      <w:fldSimple w:instr=" SEQ Tabulka \* ARABIC ">
+        <w:r>
+          <w:rPr>
+            <w:noProof/>
+          </w:rPr>
+          <w:t>1</w:t>
+        </w:r>
+      </w:fldSimple>
       <w:r>
         <w:t>: Mapa kategorií osobních údajů</w:t>
       </w:r>
@@ -26427,27 +26331,14 @@
       <w:r>
         <w:t xml:space="preserve">Tabulka </w:t>
       </w:r>
-      <w:r>
-        <w:fldChar w:fldCharType="begin"/>
-      </w:r>
-      <w:r>
-        <w:instrText xml:space="preserve"> SEQ Tabulka \* ARABIC </w:instrText>
-      </w:r>
-      <w:r>
-        <w:fldChar w:fldCharType="separate"/>
-      </w:r>
-      <w:r>
-        <w:rPr>
-          <w:noProof/>
-        </w:rPr>
-        <w:t>2</w:t>
-      </w:r>
-      <w:r>
-        <w:rPr>
-          <w:noProof/>
-        </w:rPr>
-        <w:fldChar w:fldCharType="end"/>
-      </w:r>
+      <w:fldSimple w:instr=" SEQ Tabulka \* ARABIC ">
+        <w:r>
+          <w:rPr>
+            <w:noProof/>
+          </w:rPr>
+          <w:t>2</w:t>
+        </w:r>
+      </w:fldSimple>
       <w:r>
         <w:t>: Seznam kategorií jmenných entit upraveného datasetu CNEC 2.0</w:t>
       </w:r>
@@ -28466,6 +28357,19 @@
       </w:r>
     </w:p>
     <w:p>
+      <w:pPr>
+        <w:rPr>
+          <w:color w:val="FF0000"/>
+        </w:rPr>
+      </w:pPr>
+      <w:r>
+        <w:rPr>
+          <w:color w:val="FF0000"/>
+        </w:rPr>
+        <w:t>TODO doplnit podrobnější popis precision a recall?</w:t>
+      </w:r>
+    </w:p>
+    <w:p>
       <w:r>
         <w:t xml:space="preserve">Bylo vybráno 5 předtrénovaných </w:t>
       </w:r>
@@ -28478,12 +28382,45 @@
         <w:t>Vybrané m</w:t>
       </w:r>
       <w:r>
-        <w:t>odely GPU_bert_uncased a GPU_bert_cased používají známý model mBERT vytrénovaný na textech Wikipedie a jsou tedy multilingvními modely.</w:t>
-      </w:r>
-    </w:p>
-    <w:p>
-      <w:r>
-        <w:t xml:space="preserve">Model GPU_small_e_czech používá </w:t>
+        <w:t xml:space="preserve">odely </w:t>
+      </w:r>
+      <w:r>
+        <w:rPr>
+          <w:b/>
+          <w:bCs/>
+        </w:rPr>
+        <w:t>GPU_bert_uncased</w:t>
+      </w:r>
+      <w:r>
+        <w:t xml:space="preserve"> a </w:t>
+      </w:r>
+      <w:r>
+        <w:rPr>
+          <w:b/>
+          <w:bCs/>
+        </w:rPr>
+        <w:t>GPU_bert_cased</w:t>
+      </w:r>
+      <w:r>
+        <w:t xml:space="preserve"> používají známý model mBERT vytrénovaný na textech Wikipedie a jsou tedy multilingvními modely.</w:t>
+      </w:r>
+      <w:r>
+        <w:t xml:space="preserve"> Varianta modelu GPU_bert_cased je oproti GPU_bert_uncased předtrénována na datasetu obsahujícím velká i malá písmena. To je výhodné například z hlediska lepší detekce různých jmen.</w:t>
+      </w:r>
+    </w:p>
+    <w:p>
+      <w:r>
+        <w:t xml:space="preserve">Model </w:t>
+      </w:r>
+      <w:r>
+        <w:rPr>
+          <w:b/>
+          <w:bCs/>
+        </w:rPr>
+        <w:t>GPU_small_e_czech</w:t>
+      </w:r>
+      <w:r>
+        <w:t xml:space="preserve"> používá </w:t>
       </w:r>
       <w:r>
         <w:t xml:space="preserve">v pozadí </w:t>
@@ -28500,7 +28437,17 @@
     </w:p>
     <w:p>
       <w:r>
-        <w:t>Model GPU_robeczech je předtrénovaný na</w:t>
+        <w:t xml:space="preserve">Model </w:t>
+      </w:r>
+      <w:r>
+        <w:rPr>
+          <w:b/>
+          <w:bCs/>
+        </w:rPr>
+        <w:t>GPU_robeczech</w:t>
+      </w:r>
+      <w:r>
+        <w:t xml:space="preserve"> je předtrénovaný na</w:t>
       </w:r>
       <w:r>
         <w:t xml:space="preserve"> textech z různých českých periodik a článků o celkové velikosti až 450 milionů tokenů. Svou architekturou se jedná o model RoBERTa. Tvůrci tohoto modelu tvrdí, že svojí kvalitou </w:t>
@@ -28517,7 +28464,21 @@
     </w:p>
     <w:p>
       <w:r>
-        <w:t xml:space="preserve">Model GPU_czert_b_based je založený na modelu Czert-B-base-cased. Ten je vytvořený na kombinaci modelů BERT a ALBERT a natrénovaný je na menším, ale zato kvalitním datasetu, který obsahuje 340 000 českých vět. Dle autorů by měl </w:t>
+        <w:t xml:space="preserve">Model </w:t>
+      </w:r>
+      <w:r>
+        <w:rPr>
+          <w:b/>
+          <w:bCs/>
+        </w:rPr>
+        <w:t>GPU_czert_b_based</w:t>
+      </w:r>
+      <w:r>
+        <w:t xml:space="preserve"> je založený na modelu Czert-B-base-cased. Ten je vytvořený na kombinaci modelů BERT a ALBERT a natrénovaný je na menším, ale zato kvalitním </w:t>
+      </w:r>
+      <w:r>
+        <w:lastRenderedPageBreak/>
+        <w:t xml:space="preserve">datasetu, který obsahuje 340 000 českých vět. Dle autorů by měl </w:t>
       </w:r>
       <w:r>
         <w:t xml:space="preserve">ve většině NLP úloh </w:t>
@@ -28534,11 +28495,7 @@
     </w:p>
     <w:p>
       <w:r>
-        <w:t xml:space="preserve">V konfiguračních souborech všech trénovaných pipelines byla stanovena pevná hranice pro celkový maximální počet kroků (max_steps) 20 000 a posuvná hranice pro zastavení </w:t>
-      </w:r>
-      <w:r>
-        <w:lastRenderedPageBreak/>
-        <w:t xml:space="preserve">tréninku modelu </w:t>
+        <w:t xml:space="preserve">V konfiguračních souborech všech trénovaných pipelines byla stanovena pevná hranice pro celkový maximální počet kroků (max_steps) 20 000 a posuvná hranice pro zastavení tréninku modelu </w:t>
       </w:r>
       <w:r>
         <w:t xml:space="preserve">v případě absence dalšího zlepšování </w:t>
@@ -28610,37 +28567,1821 @@
         <w:t>Evaluace každého modelu probíhá na speciálním evaluačním datasetu se vzorky nevyužitými pro samotné trénování modelu.</w:t>
       </w:r>
     </w:p>
-    <w:p/>
-    <w:p>
-      <w:pPr>
-        <w:rPr>
-          <w:lang w:val="en-US"/>
-        </w:rPr>
-      </w:pPr>
+    <w:tbl>
+      <w:tblPr>
+        <w:tblW w:w="8779" w:type="dxa"/>
+        <w:tblLook w:val="04A0" w:firstRow="1" w:lastRow="0" w:firstColumn="1" w:lastColumn="0" w:noHBand="0" w:noVBand="1"/>
+      </w:tblPr>
+      <w:tblGrid>
+        <w:gridCol w:w="2026"/>
+        <w:gridCol w:w="2312"/>
+        <w:gridCol w:w="1595"/>
+        <w:gridCol w:w="1260"/>
+        <w:gridCol w:w="1586"/>
+      </w:tblGrid>
+      <w:tr>
+        <w:trPr>
+          <w:trHeight w:val="300"/>
+        </w:trPr>
+        <w:tc>
+          <w:tcPr>
+            <w:tcW w:w="8779" w:type="dxa"/>
+            <w:gridSpan w:val="5"/>
+            <w:tcBorders>
+              <w:top w:val="single" w:sz="8" w:space="0" w:color="auto"/>
+              <w:left w:val="single" w:sz="8" w:space="0" w:color="auto"/>
+              <w:bottom w:val="single" w:sz="8" w:space="0" w:color="auto"/>
+              <w:right w:val="single" w:sz="8" w:space="0" w:color="000000"/>
+            </w:tcBorders>
+            <w:shd w:val="clear" w:color="000000" w:fill="E7E6E6"/>
+            <w:noWrap/>
+            <w:vAlign w:val="bottom"/>
+            <w:hideMark/>
+          </w:tcPr>
+          <w:p>
+            <w:pPr>
+              <w:spacing w:after="0" w:line="240" w:lineRule="auto"/>
+              <w:jc w:val="center"/>
+              <w:rPr>
+                <w:rFonts w:ascii="Calibri" w:eastAsia="Times New Roman" w:hAnsi="Calibri" w:cs="Calibri"/>
+                <w:b/>
+                <w:bCs/>
+                <w:color w:val="000000"/>
+                <w14:numForm w14:val="default"/>
+              </w:rPr>
+            </w:pPr>
+            <w:r>
+              <w:rPr>
+                <w:rFonts w:ascii="Calibri" w:eastAsia="Times New Roman" w:hAnsi="Calibri" w:cs="Calibri"/>
+                <w:b/>
+                <w:bCs/>
+                <w:color w:val="000000"/>
+                <w14:numForm w14:val="default"/>
+              </w:rPr>
+              <w:t xml:space="preserve">Evaluace NER </w:t>
+            </w:r>
+            <w:r>
+              <w:rPr>
+                <w:rFonts w:ascii="Calibri" w:eastAsia="Times New Roman" w:hAnsi="Calibri" w:cs="Calibri"/>
+                <w:b/>
+                <w:bCs/>
+                <w:color w:val="000000"/>
+                <w14:numForm w14:val="default"/>
+              </w:rPr>
+              <w:t>modelů – porovnání</w:t>
+            </w:r>
+          </w:p>
+        </w:tc>
+      </w:tr>
+      <w:tr>
+        <w:trPr>
+          <w:trHeight w:val="300"/>
+        </w:trPr>
+        <w:tc>
+          <w:tcPr>
+            <w:tcW w:w="2026" w:type="dxa"/>
+            <w:tcBorders>
+              <w:top w:val="nil"/>
+              <w:left w:val="single" w:sz="8" w:space="0" w:color="auto"/>
+              <w:bottom w:val="single" w:sz="8" w:space="0" w:color="auto"/>
+              <w:right w:val="single" w:sz="4" w:space="0" w:color="auto"/>
+            </w:tcBorders>
+            <w:shd w:val="clear" w:color="000000" w:fill="E7E6E6"/>
+            <w:noWrap/>
+            <w:vAlign w:val="bottom"/>
+            <w:hideMark/>
+          </w:tcPr>
+          <w:p>
+            <w:pPr>
+              <w:spacing w:after="0" w:line="240" w:lineRule="auto"/>
+              <w:jc w:val="left"/>
+              <w:rPr>
+                <w:rFonts w:ascii="Calibri" w:eastAsia="Times New Roman" w:hAnsi="Calibri" w:cs="Calibri"/>
+                <w:color w:val="000000"/>
+                <w14:numForm w14:val="default"/>
+              </w:rPr>
+            </w:pPr>
+            <w:r>
+              <w:rPr>
+                <w:rFonts w:ascii="Calibri" w:eastAsia="Times New Roman" w:hAnsi="Calibri" w:cs="Calibri"/>
+                <w:color w:val="000000"/>
+                <w14:numForm w14:val="default"/>
+              </w:rPr>
+              <w:t>Model</w:t>
+            </w:r>
+          </w:p>
+        </w:tc>
+        <w:tc>
+          <w:tcPr>
+            <w:tcW w:w="2312" w:type="dxa"/>
+            <w:tcBorders>
+              <w:top w:val="nil"/>
+              <w:left w:val="nil"/>
+              <w:bottom w:val="single" w:sz="8" w:space="0" w:color="auto"/>
+              <w:right w:val="single" w:sz="4" w:space="0" w:color="auto"/>
+            </w:tcBorders>
+            <w:shd w:val="clear" w:color="000000" w:fill="E7E6E6"/>
+            <w:noWrap/>
+            <w:vAlign w:val="bottom"/>
+            <w:hideMark/>
+          </w:tcPr>
+          <w:p>
+            <w:pPr>
+              <w:spacing w:after="0" w:line="240" w:lineRule="auto"/>
+              <w:jc w:val="left"/>
+              <w:rPr>
+                <w:rFonts w:ascii="Calibri" w:eastAsia="Times New Roman" w:hAnsi="Calibri" w:cs="Calibri"/>
+                <w:color w:val="000000"/>
+                <w14:numForm w14:val="default"/>
+              </w:rPr>
+            </w:pPr>
+            <w:r>
+              <w:rPr>
+                <w:rFonts w:ascii="Calibri" w:eastAsia="Times New Roman" w:hAnsi="Calibri" w:cs="Calibri"/>
+                <w:color w:val="000000"/>
+                <w14:numForm w14:val="default"/>
+              </w:rPr>
+              <w:t>lemmatizer accuracy [%]</w:t>
+            </w:r>
+          </w:p>
+        </w:tc>
+        <w:tc>
+          <w:tcPr>
+            <w:tcW w:w="1595" w:type="dxa"/>
+            <w:tcBorders>
+              <w:top w:val="nil"/>
+              <w:left w:val="nil"/>
+              <w:bottom w:val="single" w:sz="8" w:space="0" w:color="auto"/>
+              <w:right w:val="single" w:sz="4" w:space="0" w:color="auto"/>
+            </w:tcBorders>
+            <w:shd w:val="clear" w:color="000000" w:fill="E7E6E6"/>
+            <w:noWrap/>
+            <w:vAlign w:val="bottom"/>
+            <w:hideMark/>
+          </w:tcPr>
+          <w:p>
+            <w:pPr>
+              <w:spacing w:after="0" w:line="240" w:lineRule="auto"/>
+              <w:jc w:val="left"/>
+              <w:rPr>
+                <w:rFonts w:ascii="Calibri" w:eastAsia="Times New Roman" w:hAnsi="Calibri" w:cs="Calibri"/>
+                <w:color w:val="000000"/>
+                <w14:numForm w14:val="default"/>
+              </w:rPr>
+            </w:pPr>
+            <w:r>
+              <w:rPr>
+                <w:rFonts w:ascii="Calibri" w:eastAsia="Times New Roman" w:hAnsi="Calibri" w:cs="Calibri"/>
+                <w:color w:val="000000"/>
+                <w14:numForm w14:val="default"/>
+              </w:rPr>
+              <w:t>ner pre</w:t>
+            </w:r>
+            <w:r>
+              <w:rPr>
+                <w:rFonts w:ascii="Calibri" w:eastAsia="Times New Roman" w:hAnsi="Calibri" w:cs="Calibri"/>
+                <w:color w:val="000000"/>
+                <w14:numForm w14:val="default"/>
+              </w:rPr>
+              <w:t>c</w:t>
+            </w:r>
+            <w:r>
+              <w:rPr>
+                <w:rFonts w:ascii="Calibri" w:eastAsia="Times New Roman" w:hAnsi="Calibri" w:cs="Calibri"/>
+                <w:color w:val="000000"/>
+                <w14:numForm w14:val="default"/>
+              </w:rPr>
+              <w:t>ision [%]</w:t>
+            </w:r>
+          </w:p>
+        </w:tc>
+        <w:tc>
+          <w:tcPr>
+            <w:tcW w:w="1260" w:type="dxa"/>
+            <w:tcBorders>
+              <w:top w:val="nil"/>
+              <w:left w:val="nil"/>
+              <w:bottom w:val="single" w:sz="8" w:space="0" w:color="auto"/>
+              <w:right w:val="single" w:sz="4" w:space="0" w:color="auto"/>
+            </w:tcBorders>
+            <w:shd w:val="clear" w:color="000000" w:fill="E7E6E6"/>
+            <w:noWrap/>
+            <w:vAlign w:val="bottom"/>
+            <w:hideMark/>
+          </w:tcPr>
+          <w:p>
+            <w:pPr>
+              <w:spacing w:after="0" w:line="240" w:lineRule="auto"/>
+              <w:jc w:val="left"/>
+              <w:rPr>
+                <w:rFonts w:ascii="Calibri" w:eastAsia="Times New Roman" w:hAnsi="Calibri" w:cs="Calibri"/>
+                <w:color w:val="000000"/>
+                <w14:numForm w14:val="default"/>
+              </w:rPr>
+            </w:pPr>
+            <w:r>
+              <w:rPr>
+                <w:rFonts w:ascii="Calibri" w:eastAsia="Times New Roman" w:hAnsi="Calibri" w:cs="Calibri"/>
+                <w:color w:val="000000"/>
+                <w14:numForm w14:val="default"/>
+              </w:rPr>
+              <w:t>ner recall [%]</w:t>
+            </w:r>
+          </w:p>
+        </w:tc>
+        <w:tc>
+          <w:tcPr>
+            <w:tcW w:w="1586" w:type="dxa"/>
+            <w:tcBorders>
+              <w:top w:val="nil"/>
+              <w:left w:val="nil"/>
+              <w:bottom w:val="single" w:sz="8" w:space="0" w:color="auto"/>
+              <w:right w:val="single" w:sz="8" w:space="0" w:color="auto"/>
+            </w:tcBorders>
+            <w:shd w:val="clear" w:color="000000" w:fill="E7E6E6"/>
+            <w:noWrap/>
+            <w:vAlign w:val="bottom"/>
+            <w:hideMark/>
+          </w:tcPr>
+          <w:p>
+            <w:pPr>
+              <w:spacing w:after="0" w:line="240" w:lineRule="auto"/>
+              <w:jc w:val="left"/>
+              <w:rPr>
+                <w:rFonts w:ascii="Calibri" w:eastAsia="Times New Roman" w:hAnsi="Calibri" w:cs="Calibri"/>
+                <w:color w:val="000000"/>
+                <w14:numForm w14:val="default"/>
+              </w:rPr>
+            </w:pPr>
+            <w:r>
+              <w:rPr>
+                <w:rFonts w:ascii="Calibri" w:eastAsia="Times New Roman" w:hAnsi="Calibri" w:cs="Calibri"/>
+                <w:color w:val="000000"/>
+                <w14:numForm w14:val="default"/>
+              </w:rPr>
+              <w:t xml:space="preserve">ner F1 </w:t>
+            </w:r>
+            <w:r>
+              <w:rPr>
+                <w:rFonts w:ascii="Calibri" w:eastAsia="Times New Roman" w:hAnsi="Calibri" w:cs="Calibri"/>
+                <w:color w:val="000000"/>
+                <w14:numForm w14:val="default"/>
+              </w:rPr>
+              <w:t xml:space="preserve">score </w:t>
+            </w:r>
+            <w:r>
+              <w:rPr>
+                <w:rFonts w:ascii="Calibri" w:eastAsia="Times New Roman" w:hAnsi="Calibri" w:cs="Calibri"/>
+                <w:color w:val="000000"/>
+                <w14:numForm w14:val="default"/>
+              </w:rPr>
+              <w:t>[%]</w:t>
+            </w:r>
+          </w:p>
+        </w:tc>
+      </w:tr>
+      <w:tr>
+        <w:trPr>
+          <w:trHeight w:val="288"/>
+        </w:trPr>
+        <w:tc>
+          <w:tcPr>
+            <w:tcW w:w="2026" w:type="dxa"/>
+            <w:tcBorders>
+              <w:top w:val="nil"/>
+              <w:left w:val="single" w:sz="8" w:space="0" w:color="auto"/>
+              <w:bottom w:val="single" w:sz="4" w:space="0" w:color="auto"/>
+              <w:right w:val="single" w:sz="4" w:space="0" w:color="auto"/>
+            </w:tcBorders>
+            <w:shd w:val="clear" w:color="auto" w:fill="auto"/>
+            <w:noWrap/>
+            <w:vAlign w:val="bottom"/>
+            <w:hideMark/>
+          </w:tcPr>
+          <w:p>
+            <w:pPr>
+              <w:spacing w:after="0" w:line="240" w:lineRule="auto"/>
+              <w:jc w:val="left"/>
+              <w:rPr>
+                <w:rFonts w:ascii="Calibri" w:eastAsia="Times New Roman" w:hAnsi="Calibri" w:cs="Calibri"/>
+                <w:color w:val="000000"/>
+                <w14:numForm w14:val="default"/>
+              </w:rPr>
+            </w:pPr>
+            <w:r>
+              <w:rPr>
+                <w:rFonts w:ascii="Calibri" w:eastAsia="Times New Roman" w:hAnsi="Calibri" w:cs="Calibri"/>
+                <w:color w:val="000000"/>
+                <w14:numForm w14:val="default"/>
+              </w:rPr>
+              <w:t>CPU_coarse</w:t>
+            </w:r>
+          </w:p>
+        </w:tc>
+        <w:tc>
+          <w:tcPr>
+            <w:tcW w:w="2312" w:type="dxa"/>
+            <w:tcBorders>
+              <w:top w:val="nil"/>
+              <w:left w:val="nil"/>
+              <w:bottom w:val="single" w:sz="4" w:space="0" w:color="auto"/>
+              <w:right w:val="single" w:sz="4" w:space="0" w:color="auto"/>
+            </w:tcBorders>
+            <w:shd w:val="clear" w:color="auto" w:fill="auto"/>
+            <w:noWrap/>
+            <w:vAlign w:val="bottom"/>
+            <w:hideMark/>
+          </w:tcPr>
+          <w:p>
+            <w:pPr>
+              <w:spacing w:after="0" w:line="240" w:lineRule="auto"/>
+              <w:jc w:val="left"/>
+              <w:rPr>
+                <w:rFonts w:ascii="Calibri" w:eastAsia="Times New Roman" w:hAnsi="Calibri" w:cs="Calibri"/>
+                <w:color w:val="000000"/>
+                <w14:numForm w14:val="default"/>
+              </w:rPr>
+            </w:pPr>
+            <w:r>
+              <w:rPr>
+                <w:rFonts w:ascii="Calibri" w:eastAsia="Times New Roman" w:hAnsi="Calibri" w:cs="Calibri"/>
+                <w:color w:val="000000"/>
+                <w14:numForm w14:val="default"/>
+              </w:rPr>
+              <w:t> </w:t>
+            </w:r>
+          </w:p>
+        </w:tc>
+        <w:tc>
+          <w:tcPr>
+            <w:tcW w:w="1595" w:type="dxa"/>
+            <w:tcBorders>
+              <w:top w:val="nil"/>
+              <w:left w:val="nil"/>
+              <w:bottom w:val="single" w:sz="4" w:space="0" w:color="auto"/>
+              <w:right w:val="single" w:sz="4" w:space="0" w:color="auto"/>
+            </w:tcBorders>
+            <w:shd w:val="clear" w:color="auto" w:fill="auto"/>
+            <w:noWrap/>
+            <w:vAlign w:val="bottom"/>
+            <w:hideMark/>
+          </w:tcPr>
+          <w:p>
+            <w:pPr>
+              <w:spacing w:after="0" w:line="240" w:lineRule="auto"/>
+              <w:jc w:val="left"/>
+              <w:rPr>
+                <w:rFonts w:ascii="Calibri" w:eastAsia="Times New Roman" w:hAnsi="Calibri" w:cs="Calibri"/>
+                <w:color w:val="000000"/>
+                <w14:numForm w14:val="default"/>
+              </w:rPr>
+            </w:pPr>
+            <w:r>
+              <w:rPr>
+                <w:rFonts w:ascii="Calibri" w:eastAsia="Times New Roman" w:hAnsi="Calibri" w:cs="Calibri"/>
+                <w:color w:val="000000"/>
+                <w14:numForm w14:val="default"/>
+              </w:rPr>
+              <w:t>64,43</w:t>
+            </w:r>
+          </w:p>
+        </w:tc>
+        <w:tc>
+          <w:tcPr>
+            <w:tcW w:w="1260" w:type="dxa"/>
+            <w:tcBorders>
+              <w:top w:val="nil"/>
+              <w:left w:val="nil"/>
+              <w:bottom w:val="single" w:sz="4" w:space="0" w:color="auto"/>
+              <w:right w:val="single" w:sz="4" w:space="0" w:color="auto"/>
+            </w:tcBorders>
+            <w:shd w:val="clear" w:color="auto" w:fill="auto"/>
+            <w:noWrap/>
+            <w:vAlign w:val="bottom"/>
+            <w:hideMark/>
+          </w:tcPr>
+          <w:p>
+            <w:pPr>
+              <w:spacing w:after="0" w:line="240" w:lineRule="auto"/>
+              <w:jc w:val="left"/>
+              <w:rPr>
+                <w:rFonts w:ascii="Calibri" w:eastAsia="Times New Roman" w:hAnsi="Calibri" w:cs="Calibri"/>
+                <w:color w:val="000000"/>
+                <w14:numForm w14:val="default"/>
+              </w:rPr>
+            </w:pPr>
+            <w:r>
+              <w:rPr>
+                <w:rFonts w:ascii="Calibri" w:eastAsia="Times New Roman" w:hAnsi="Calibri" w:cs="Calibri"/>
+                <w:color w:val="000000"/>
+                <w14:numForm w14:val="default"/>
+              </w:rPr>
+              <w:t>62,21</w:t>
+            </w:r>
+          </w:p>
+        </w:tc>
+        <w:tc>
+          <w:tcPr>
+            <w:tcW w:w="1586" w:type="dxa"/>
+            <w:tcBorders>
+              <w:top w:val="nil"/>
+              <w:left w:val="nil"/>
+              <w:bottom w:val="single" w:sz="4" w:space="0" w:color="auto"/>
+              <w:right w:val="single" w:sz="8" w:space="0" w:color="auto"/>
+            </w:tcBorders>
+            <w:shd w:val="clear" w:color="auto" w:fill="auto"/>
+            <w:noWrap/>
+            <w:vAlign w:val="bottom"/>
+            <w:hideMark/>
+          </w:tcPr>
+          <w:p>
+            <w:pPr>
+              <w:spacing w:after="0" w:line="240" w:lineRule="auto"/>
+              <w:jc w:val="left"/>
+              <w:rPr>
+                <w:rFonts w:ascii="Calibri" w:eastAsia="Times New Roman" w:hAnsi="Calibri" w:cs="Calibri"/>
+                <w:color w:val="000000"/>
+                <w14:numForm w14:val="default"/>
+              </w:rPr>
+            </w:pPr>
+            <w:r>
+              <w:rPr>
+                <w:rFonts w:ascii="Calibri" w:eastAsia="Times New Roman" w:hAnsi="Calibri" w:cs="Calibri"/>
+                <w:color w:val="000000"/>
+                <w14:numForm w14:val="default"/>
+              </w:rPr>
+              <w:t>63,30</w:t>
+            </w:r>
+          </w:p>
+        </w:tc>
+      </w:tr>
+      <w:tr>
+        <w:trPr>
+          <w:trHeight w:val="288"/>
+        </w:trPr>
+        <w:tc>
+          <w:tcPr>
+            <w:tcW w:w="2026" w:type="dxa"/>
+            <w:tcBorders>
+              <w:top w:val="nil"/>
+              <w:left w:val="single" w:sz="8" w:space="0" w:color="auto"/>
+              <w:bottom w:val="single" w:sz="4" w:space="0" w:color="auto"/>
+              <w:right w:val="single" w:sz="4" w:space="0" w:color="auto"/>
+            </w:tcBorders>
+            <w:shd w:val="clear" w:color="auto" w:fill="auto"/>
+            <w:noWrap/>
+            <w:vAlign w:val="bottom"/>
+            <w:hideMark/>
+          </w:tcPr>
+          <w:p>
+            <w:pPr>
+              <w:spacing w:after="0" w:line="240" w:lineRule="auto"/>
+              <w:jc w:val="left"/>
+              <w:rPr>
+                <w:rFonts w:ascii="Calibri" w:eastAsia="Times New Roman" w:hAnsi="Calibri" w:cs="Calibri"/>
+                <w:color w:val="000000"/>
+                <w14:numForm w14:val="default"/>
+              </w:rPr>
+            </w:pPr>
+            <w:r>
+              <w:rPr>
+                <w:rFonts w:ascii="Calibri" w:eastAsia="Times New Roman" w:hAnsi="Calibri" w:cs="Calibri"/>
+                <w:color w:val="000000"/>
+                <w14:numForm w14:val="default"/>
+              </w:rPr>
+              <w:t>CPU_fine_nomorph</w:t>
+            </w:r>
+          </w:p>
+        </w:tc>
+        <w:tc>
+          <w:tcPr>
+            <w:tcW w:w="2312" w:type="dxa"/>
+            <w:tcBorders>
+              <w:top w:val="nil"/>
+              <w:left w:val="nil"/>
+              <w:bottom w:val="single" w:sz="4" w:space="0" w:color="auto"/>
+              <w:right w:val="single" w:sz="4" w:space="0" w:color="auto"/>
+            </w:tcBorders>
+            <w:shd w:val="clear" w:color="auto" w:fill="auto"/>
+            <w:noWrap/>
+            <w:vAlign w:val="bottom"/>
+            <w:hideMark/>
+          </w:tcPr>
+          <w:p>
+            <w:pPr>
+              <w:spacing w:after="0" w:line="240" w:lineRule="auto"/>
+              <w:jc w:val="left"/>
+              <w:rPr>
+                <w:rFonts w:ascii="Calibri" w:eastAsia="Times New Roman" w:hAnsi="Calibri" w:cs="Calibri"/>
+                <w:color w:val="000000"/>
+                <w14:numForm w14:val="default"/>
+              </w:rPr>
+            </w:pPr>
+            <w:r>
+              <w:rPr>
+                <w:rFonts w:ascii="Calibri" w:eastAsia="Times New Roman" w:hAnsi="Calibri" w:cs="Calibri"/>
+                <w:color w:val="000000"/>
+                <w14:numForm w14:val="default"/>
+              </w:rPr>
+              <w:t> </w:t>
+            </w:r>
+          </w:p>
+        </w:tc>
+        <w:tc>
+          <w:tcPr>
+            <w:tcW w:w="1595" w:type="dxa"/>
+            <w:tcBorders>
+              <w:top w:val="nil"/>
+              <w:left w:val="nil"/>
+              <w:bottom w:val="single" w:sz="4" w:space="0" w:color="auto"/>
+              <w:right w:val="single" w:sz="4" w:space="0" w:color="auto"/>
+            </w:tcBorders>
+            <w:shd w:val="clear" w:color="auto" w:fill="auto"/>
+            <w:noWrap/>
+            <w:vAlign w:val="bottom"/>
+            <w:hideMark/>
+          </w:tcPr>
+          <w:p>
+            <w:pPr>
+              <w:spacing w:after="0" w:line="240" w:lineRule="auto"/>
+              <w:jc w:val="left"/>
+              <w:rPr>
+                <w:rFonts w:ascii="Calibri" w:eastAsia="Times New Roman" w:hAnsi="Calibri" w:cs="Calibri"/>
+                <w:color w:val="000000"/>
+                <w14:numForm w14:val="default"/>
+              </w:rPr>
+            </w:pPr>
+            <w:r>
+              <w:rPr>
+                <w:rFonts w:ascii="Calibri" w:eastAsia="Times New Roman" w:hAnsi="Calibri" w:cs="Calibri"/>
+                <w:color w:val="000000"/>
+                <w14:numForm w14:val="default"/>
+              </w:rPr>
+              <w:t>64,42</w:t>
+            </w:r>
+          </w:p>
+        </w:tc>
+        <w:tc>
+          <w:tcPr>
+            <w:tcW w:w="1260" w:type="dxa"/>
+            <w:tcBorders>
+              <w:top w:val="nil"/>
+              <w:left w:val="nil"/>
+              <w:bottom w:val="single" w:sz="4" w:space="0" w:color="auto"/>
+              <w:right w:val="single" w:sz="4" w:space="0" w:color="auto"/>
+            </w:tcBorders>
+            <w:shd w:val="clear" w:color="auto" w:fill="auto"/>
+            <w:noWrap/>
+            <w:vAlign w:val="bottom"/>
+            <w:hideMark/>
+          </w:tcPr>
+          <w:p>
+            <w:pPr>
+              <w:spacing w:after="0" w:line="240" w:lineRule="auto"/>
+              <w:jc w:val="left"/>
+              <w:rPr>
+                <w:rFonts w:ascii="Calibri" w:eastAsia="Times New Roman" w:hAnsi="Calibri" w:cs="Calibri"/>
+                <w:color w:val="000000"/>
+                <w14:numForm w14:val="default"/>
+              </w:rPr>
+            </w:pPr>
+            <w:r>
+              <w:rPr>
+                <w:rFonts w:ascii="Calibri" w:eastAsia="Times New Roman" w:hAnsi="Calibri" w:cs="Calibri"/>
+                <w:color w:val="000000"/>
+                <w14:numForm w14:val="default"/>
+              </w:rPr>
+              <w:t>63,56</w:t>
+            </w:r>
+          </w:p>
+        </w:tc>
+        <w:tc>
+          <w:tcPr>
+            <w:tcW w:w="1586" w:type="dxa"/>
+            <w:tcBorders>
+              <w:top w:val="nil"/>
+              <w:left w:val="nil"/>
+              <w:bottom w:val="single" w:sz="4" w:space="0" w:color="auto"/>
+              <w:right w:val="single" w:sz="8" w:space="0" w:color="auto"/>
+            </w:tcBorders>
+            <w:shd w:val="clear" w:color="auto" w:fill="auto"/>
+            <w:noWrap/>
+            <w:vAlign w:val="bottom"/>
+            <w:hideMark/>
+          </w:tcPr>
+          <w:p>
+            <w:pPr>
+              <w:spacing w:after="0" w:line="240" w:lineRule="auto"/>
+              <w:jc w:val="left"/>
+              <w:rPr>
+                <w:rFonts w:ascii="Calibri" w:eastAsia="Times New Roman" w:hAnsi="Calibri" w:cs="Calibri"/>
+                <w:color w:val="000000"/>
+                <w14:numForm w14:val="default"/>
+              </w:rPr>
+            </w:pPr>
+            <w:r>
+              <w:rPr>
+                <w:rFonts w:ascii="Calibri" w:eastAsia="Times New Roman" w:hAnsi="Calibri" w:cs="Calibri"/>
+                <w:color w:val="000000"/>
+                <w14:numForm w14:val="default"/>
+              </w:rPr>
+              <w:t>63,99</w:t>
+            </w:r>
+          </w:p>
+        </w:tc>
+      </w:tr>
+      <w:tr>
+        <w:trPr>
+          <w:trHeight w:val="288"/>
+        </w:trPr>
+        <w:tc>
+          <w:tcPr>
+            <w:tcW w:w="2026" w:type="dxa"/>
+            <w:tcBorders>
+              <w:top w:val="nil"/>
+              <w:left w:val="single" w:sz="8" w:space="0" w:color="auto"/>
+              <w:bottom w:val="single" w:sz="4" w:space="0" w:color="auto"/>
+              <w:right w:val="single" w:sz="4" w:space="0" w:color="auto"/>
+            </w:tcBorders>
+            <w:shd w:val="clear" w:color="auto" w:fill="auto"/>
+            <w:noWrap/>
+            <w:vAlign w:val="bottom"/>
+            <w:hideMark/>
+          </w:tcPr>
+          <w:p>
+            <w:pPr>
+              <w:spacing w:after="0" w:line="240" w:lineRule="auto"/>
+              <w:jc w:val="left"/>
+              <w:rPr>
+                <w:rFonts w:ascii="Calibri" w:eastAsia="Times New Roman" w:hAnsi="Calibri" w:cs="Calibri"/>
+                <w:color w:val="000000"/>
+                <w14:numForm w14:val="default"/>
+              </w:rPr>
+            </w:pPr>
+            <w:r>
+              <w:rPr>
+                <w:rFonts w:ascii="Calibri" w:eastAsia="Times New Roman" w:hAnsi="Calibri" w:cs="Calibri"/>
+                <w:color w:val="000000"/>
+                <w14:numForm w14:val="default"/>
+              </w:rPr>
+              <w:t>CPU_fine_lemmas</w:t>
+            </w:r>
+          </w:p>
+        </w:tc>
+        <w:tc>
+          <w:tcPr>
+            <w:tcW w:w="2312" w:type="dxa"/>
+            <w:tcBorders>
+              <w:top w:val="nil"/>
+              <w:left w:val="nil"/>
+              <w:bottom w:val="single" w:sz="4" w:space="0" w:color="auto"/>
+              <w:right w:val="single" w:sz="4" w:space="0" w:color="auto"/>
+            </w:tcBorders>
+            <w:shd w:val="clear" w:color="auto" w:fill="auto"/>
+            <w:noWrap/>
+            <w:vAlign w:val="bottom"/>
+            <w:hideMark/>
+          </w:tcPr>
+          <w:p>
+            <w:pPr>
+              <w:spacing w:after="0" w:line="240" w:lineRule="auto"/>
+              <w:jc w:val="left"/>
+              <w:rPr>
+                <w:rFonts w:ascii="Calibri" w:eastAsia="Times New Roman" w:hAnsi="Calibri" w:cs="Calibri"/>
+                <w:color w:val="000000"/>
+                <w14:numForm w14:val="default"/>
+              </w:rPr>
+            </w:pPr>
+            <w:r>
+              <w:rPr>
+                <w:rFonts w:ascii="Calibri" w:eastAsia="Times New Roman" w:hAnsi="Calibri" w:cs="Calibri"/>
+                <w:color w:val="000000"/>
+                <w14:numForm w14:val="default"/>
+              </w:rPr>
+              <w:t>91,49</w:t>
+            </w:r>
+          </w:p>
+        </w:tc>
+        <w:tc>
+          <w:tcPr>
+            <w:tcW w:w="1595" w:type="dxa"/>
+            <w:tcBorders>
+              <w:top w:val="nil"/>
+              <w:left w:val="nil"/>
+              <w:bottom w:val="single" w:sz="4" w:space="0" w:color="auto"/>
+              <w:right w:val="single" w:sz="4" w:space="0" w:color="auto"/>
+            </w:tcBorders>
+            <w:shd w:val="clear" w:color="auto" w:fill="auto"/>
+            <w:noWrap/>
+            <w:vAlign w:val="bottom"/>
+            <w:hideMark/>
+          </w:tcPr>
+          <w:p>
+            <w:pPr>
+              <w:spacing w:after="0" w:line="240" w:lineRule="auto"/>
+              <w:jc w:val="left"/>
+              <w:rPr>
+                <w:rFonts w:ascii="Calibri" w:eastAsia="Times New Roman" w:hAnsi="Calibri" w:cs="Calibri"/>
+                <w:color w:val="000000"/>
+                <w14:numForm w14:val="default"/>
+              </w:rPr>
+            </w:pPr>
+            <w:r>
+              <w:rPr>
+                <w:rFonts w:ascii="Calibri" w:eastAsia="Times New Roman" w:hAnsi="Calibri" w:cs="Calibri"/>
+                <w:color w:val="000000"/>
+                <w14:numForm w14:val="default"/>
+              </w:rPr>
+              <w:t>65,70</w:t>
+            </w:r>
+          </w:p>
+        </w:tc>
+        <w:tc>
+          <w:tcPr>
+            <w:tcW w:w="1260" w:type="dxa"/>
+            <w:tcBorders>
+              <w:top w:val="nil"/>
+              <w:left w:val="nil"/>
+              <w:bottom w:val="single" w:sz="4" w:space="0" w:color="auto"/>
+              <w:right w:val="single" w:sz="4" w:space="0" w:color="auto"/>
+            </w:tcBorders>
+            <w:shd w:val="clear" w:color="auto" w:fill="auto"/>
+            <w:noWrap/>
+            <w:vAlign w:val="bottom"/>
+            <w:hideMark/>
+          </w:tcPr>
+          <w:p>
+            <w:pPr>
+              <w:spacing w:after="0" w:line="240" w:lineRule="auto"/>
+              <w:jc w:val="left"/>
+              <w:rPr>
+                <w:rFonts w:ascii="Calibri" w:eastAsia="Times New Roman" w:hAnsi="Calibri" w:cs="Calibri"/>
+                <w:color w:val="000000"/>
+                <w14:numForm w14:val="default"/>
+              </w:rPr>
+            </w:pPr>
+            <w:r>
+              <w:rPr>
+                <w:rFonts w:ascii="Calibri" w:eastAsia="Times New Roman" w:hAnsi="Calibri" w:cs="Calibri"/>
+                <w:color w:val="000000"/>
+                <w14:numForm w14:val="default"/>
+              </w:rPr>
+              <w:t>6</w:t>
+            </w:r>
+            <w:r>
+              <w:rPr>
+                <w:rFonts w:ascii="Calibri" w:eastAsia="Times New Roman" w:hAnsi="Calibri" w:cs="Calibri"/>
+                <w:color w:val="000000"/>
+                <w14:numForm w14:val="default"/>
+              </w:rPr>
+              <w:t>1,40</w:t>
+            </w:r>
+          </w:p>
+        </w:tc>
+        <w:tc>
+          <w:tcPr>
+            <w:tcW w:w="1586" w:type="dxa"/>
+            <w:tcBorders>
+              <w:top w:val="nil"/>
+              <w:left w:val="nil"/>
+              <w:bottom w:val="single" w:sz="4" w:space="0" w:color="auto"/>
+              <w:right w:val="single" w:sz="8" w:space="0" w:color="auto"/>
+            </w:tcBorders>
+            <w:shd w:val="clear" w:color="auto" w:fill="auto"/>
+            <w:noWrap/>
+            <w:vAlign w:val="bottom"/>
+            <w:hideMark/>
+          </w:tcPr>
+          <w:p>
+            <w:pPr>
+              <w:spacing w:after="0" w:line="240" w:lineRule="auto"/>
+              <w:jc w:val="left"/>
+              <w:rPr>
+                <w:rFonts w:ascii="Calibri" w:eastAsia="Times New Roman" w:hAnsi="Calibri" w:cs="Calibri"/>
+                <w:color w:val="000000"/>
+                <w14:numForm w14:val="default"/>
+              </w:rPr>
+            </w:pPr>
+            <w:r>
+              <w:rPr>
+                <w:rFonts w:ascii="Calibri" w:eastAsia="Times New Roman" w:hAnsi="Calibri" w:cs="Calibri"/>
+                <w:color w:val="000000"/>
+                <w14:numForm w14:val="default"/>
+              </w:rPr>
+              <w:t>63,48</w:t>
+            </w:r>
+          </w:p>
+        </w:tc>
+      </w:tr>
+      <w:tr>
+        <w:trPr>
+          <w:trHeight w:val="288"/>
+        </w:trPr>
+        <w:tc>
+          <w:tcPr>
+            <w:tcW w:w="2026" w:type="dxa"/>
+            <w:tcBorders>
+              <w:top w:val="nil"/>
+              <w:left w:val="single" w:sz="8" w:space="0" w:color="auto"/>
+              <w:bottom w:val="single" w:sz="4" w:space="0" w:color="auto"/>
+              <w:right w:val="single" w:sz="4" w:space="0" w:color="auto"/>
+            </w:tcBorders>
+            <w:shd w:val="clear" w:color="auto" w:fill="auto"/>
+            <w:noWrap/>
+            <w:vAlign w:val="bottom"/>
+            <w:hideMark/>
+          </w:tcPr>
+          <w:p>
+            <w:pPr>
+              <w:spacing w:after="0" w:line="240" w:lineRule="auto"/>
+              <w:jc w:val="left"/>
+              <w:rPr>
+                <w:rFonts w:ascii="Calibri" w:eastAsia="Times New Roman" w:hAnsi="Calibri" w:cs="Calibri"/>
+                <w:color w:val="000000"/>
+                <w14:numForm w14:val="default"/>
+              </w:rPr>
+            </w:pPr>
+            <w:r>
+              <w:rPr>
+                <w:rFonts w:ascii="Calibri" w:eastAsia="Times New Roman" w:hAnsi="Calibri" w:cs="Calibri"/>
+                <w:color w:val="000000"/>
+                <w14:numForm w14:val="default"/>
+              </w:rPr>
+              <w:t>GPU_bert_uncased</w:t>
+            </w:r>
+          </w:p>
+        </w:tc>
+        <w:tc>
+          <w:tcPr>
+            <w:tcW w:w="2312" w:type="dxa"/>
+            <w:tcBorders>
+              <w:top w:val="nil"/>
+              <w:left w:val="nil"/>
+              <w:bottom w:val="single" w:sz="4" w:space="0" w:color="auto"/>
+              <w:right w:val="single" w:sz="4" w:space="0" w:color="auto"/>
+            </w:tcBorders>
+            <w:shd w:val="clear" w:color="auto" w:fill="auto"/>
+            <w:noWrap/>
+            <w:vAlign w:val="bottom"/>
+            <w:hideMark/>
+          </w:tcPr>
+          <w:p>
+            <w:pPr>
+              <w:spacing w:after="0" w:line="240" w:lineRule="auto"/>
+              <w:jc w:val="left"/>
+              <w:rPr>
+                <w:rFonts w:ascii="Calibri" w:eastAsia="Times New Roman" w:hAnsi="Calibri" w:cs="Calibri"/>
+                <w:color w:val="000000"/>
+                <w14:numForm w14:val="default"/>
+              </w:rPr>
+            </w:pPr>
+            <w:r>
+              <w:rPr>
+                <w:rFonts w:ascii="Calibri" w:eastAsia="Times New Roman" w:hAnsi="Calibri" w:cs="Calibri"/>
+                <w:color w:val="000000"/>
+                <w14:numForm w14:val="default"/>
+              </w:rPr>
+              <w:t>92,39</w:t>
+            </w:r>
+          </w:p>
+        </w:tc>
+        <w:tc>
+          <w:tcPr>
+            <w:tcW w:w="1595" w:type="dxa"/>
+            <w:tcBorders>
+              <w:top w:val="nil"/>
+              <w:left w:val="nil"/>
+              <w:bottom w:val="single" w:sz="4" w:space="0" w:color="auto"/>
+              <w:right w:val="single" w:sz="4" w:space="0" w:color="auto"/>
+            </w:tcBorders>
+            <w:shd w:val="clear" w:color="auto" w:fill="auto"/>
+            <w:noWrap/>
+            <w:vAlign w:val="bottom"/>
+            <w:hideMark/>
+          </w:tcPr>
+          <w:p>
+            <w:pPr>
+              <w:spacing w:after="0" w:line="240" w:lineRule="auto"/>
+              <w:jc w:val="left"/>
+              <w:rPr>
+                <w:rFonts w:ascii="Calibri" w:eastAsia="Times New Roman" w:hAnsi="Calibri" w:cs="Calibri"/>
+                <w:color w:val="000000"/>
+                <w14:numForm w14:val="default"/>
+              </w:rPr>
+            </w:pPr>
+            <w:r>
+              <w:rPr>
+                <w:rFonts w:ascii="Calibri" w:eastAsia="Times New Roman" w:hAnsi="Calibri" w:cs="Calibri"/>
+                <w:color w:val="000000"/>
+                <w14:numForm w14:val="default"/>
+              </w:rPr>
+              <w:t>79,08</w:t>
+            </w:r>
+          </w:p>
+        </w:tc>
+        <w:tc>
+          <w:tcPr>
+            <w:tcW w:w="1260" w:type="dxa"/>
+            <w:tcBorders>
+              <w:top w:val="nil"/>
+              <w:left w:val="nil"/>
+              <w:bottom w:val="single" w:sz="4" w:space="0" w:color="auto"/>
+              <w:right w:val="single" w:sz="4" w:space="0" w:color="auto"/>
+            </w:tcBorders>
+            <w:shd w:val="clear" w:color="auto" w:fill="auto"/>
+            <w:noWrap/>
+            <w:vAlign w:val="bottom"/>
+            <w:hideMark/>
+          </w:tcPr>
+          <w:p>
+            <w:pPr>
+              <w:spacing w:after="0" w:line="240" w:lineRule="auto"/>
+              <w:jc w:val="left"/>
+              <w:rPr>
+                <w:rFonts w:ascii="Calibri" w:eastAsia="Times New Roman" w:hAnsi="Calibri" w:cs="Calibri"/>
+                <w:color w:val="000000"/>
+                <w14:numForm w14:val="default"/>
+              </w:rPr>
+            </w:pPr>
+            <w:r>
+              <w:rPr>
+                <w:rFonts w:ascii="Calibri" w:eastAsia="Times New Roman" w:hAnsi="Calibri" w:cs="Calibri"/>
+                <w:color w:val="000000"/>
+                <w14:numForm w14:val="default"/>
+              </w:rPr>
+              <w:t>79,53</w:t>
+            </w:r>
+          </w:p>
+        </w:tc>
+        <w:tc>
+          <w:tcPr>
+            <w:tcW w:w="1586" w:type="dxa"/>
+            <w:tcBorders>
+              <w:top w:val="nil"/>
+              <w:left w:val="nil"/>
+              <w:bottom w:val="single" w:sz="4" w:space="0" w:color="auto"/>
+              <w:right w:val="single" w:sz="8" w:space="0" w:color="auto"/>
+            </w:tcBorders>
+            <w:shd w:val="clear" w:color="auto" w:fill="auto"/>
+            <w:noWrap/>
+            <w:vAlign w:val="bottom"/>
+            <w:hideMark/>
+          </w:tcPr>
+          <w:p>
+            <w:pPr>
+              <w:spacing w:after="0" w:line="240" w:lineRule="auto"/>
+              <w:jc w:val="left"/>
+              <w:rPr>
+                <w:rFonts w:ascii="Calibri" w:eastAsia="Times New Roman" w:hAnsi="Calibri" w:cs="Calibri"/>
+                <w:color w:val="000000"/>
+                <w14:numForm w14:val="default"/>
+              </w:rPr>
+            </w:pPr>
+            <w:r>
+              <w:rPr>
+                <w:rFonts w:ascii="Calibri" w:eastAsia="Times New Roman" w:hAnsi="Calibri" w:cs="Calibri"/>
+                <w:color w:val="000000"/>
+                <w14:numForm w14:val="default"/>
+              </w:rPr>
+              <w:t>79,30</w:t>
+            </w:r>
+          </w:p>
+        </w:tc>
+      </w:tr>
+      <w:tr>
+        <w:trPr>
+          <w:trHeight w:val="288"/>
+        </w:trPr>
+        <w:tc>
+          <w:tcPr>
+            <w:tcW w:w="2026" w:type="dxa"/>
+            <w:tcBorders>
+              <w:top w:val="nil"/>
+              <w:left w:val="single" w:sz="8" w:space="0" w:color="auto"/>
+              <w:bottom w:val="single" w:sz="4" w:space="0" w:color="auto"/>
+              <w:right w:val="single" w:sz="4" w:space="0" w:color="auto"/>
+            </w:tcBorders>
+            <w:shd w:val="clear" w:color="auto" w:fill="auto"/>
+            <w:noWrap/>
+            <w:vAlign w:val="bottom"/>
+            <w:hideMark/>
+          </w:tcPr>
+          <w:p>
+            <w:pPr>
+              <w:spacing w:after="0" w:line="240" w:lineRule="auto"/>
+              <w:jc w:val="left"/>
+              <w:rPr>
+                <w:rFonts w:ascii="Calibri" w:eastAsia="Times New Roman" w:hAnsi="Calibri" w:cs="Calibri"/>
+                <w:b/>
+                <w:bCs/>
+                <w:color w:val="000000"/>
+                <w14:numForm w14:val="default"/>
+              </w:rPr>
+            </w:pPr>
+            <w:r>
+              <w:rPr>
+                <w:rFonts w:ascii="Calibri" w:eastAsia="Times New Roman" w:hAnsi="Calibri" w:cs="Calibri"/>
+                <w:b/>
+                <w:bCs/>
+                <w:color w:val="000000"/>
+                <w14:numForm w14:val="default"/>
+              </w:rPr>
+              <w:t>GPU_bert_cased</w:t>
+            </w:r>
+          </w:p>
+        </w:tc>
+        <w:tc>
+          <w:tcPr>
+            <w:tcW w:w="2312" w:type="dxa"/>
+            <w:tcBorders>
+              <w:top w:val="nil"/>
+              <w:left w:val="nil"/>
+              <w:bottom w:val="single" w:sz="4" w:space="0" w:color="auto"/>
+              <w:right w:val="single" w:sz="4" w:space="0" w:color="auto"/>
+            </w:tcBorders>
+            <w:shd w:val="clear" w:color="auto" w:fill="auto"/>
+            <w:noWrap/>
+            <w:vAlign w:val="bottom"/>
+            <w:hideMark/>
+          </w:tcPr>
+          <w:p>
+            <w:pPr>
+              <w:spacing w:after="0" w:line="240" w:lineRule="auto"/>
+              <w:jc w:val="left"/>
+              <w:rPr>
+                <w:rFonts w:ascii="Calibri" w:eastAsia="Times New Roman" w:hAnsi="Calibri" w:cs="Calibri"/>
+                <w:b/>
+                <w:bCs/>
+                <w:color w:val="000000"/>
+                <w14:numForm w14:val="default"/>
+              </w:rPr>
+            </w:pPr>
+            <w:r>
+              <w:rPr>
+                <w:rFonts w:ascii="Calibri" w:eastAsia="Times New Roman" w:hAnsi="Calibri" w:cs="Calibri"/>
+                <w:b/>
+                <w:bCs/>
+                <w:color w:val="000000"/>
+                <w14:numForm w14:val="default"/>
+              </w:rPr>
+              <w:t>94,43</w:t>
+            </w:r>
+          </w:p>
+        </w:tc>
+        <w:tc>
+          <w:tcPr>
+            <w:tcW w:w="1595" w:type="dxa"/>
+            <w:tcBorders>
+              <w:top w:val="nil"/>
+              <w:left w:val="nil"/>
+              <w:bottom w:val="single" w:sz="4" w:space="0" w:color="auto"/>
+              <w:right w:val="single" w:sz="4" w:space="0" w:color="auto"/>
+            </w:tcBorders>
+            <w:shd w:val="clear" w:color="auto" w:fill="auto"/>
+            <w:noWrap/>
+            <w:vAlign w:val="bottom"/>
+            <w:hideMark/>
+          </w:tcPr>
+          <w:p>
+            <w:pPr>
+              <w:spacing w:after="0" w:line="240" w:lineRule="auto"/>
+              <w:jc w:val="left"/>
+              <w:rPr>
+                <w:rFonts w:ascii="Calibri" w:eastAsia="Times New Roman" w:hAnsi="Calibri" w:cs="Calibri"/>
+                <w:b/>
+                <w:bCs/>
+                <w:color w:val="000000"/>
+                <w14:numForm w14:val="default"/>
+              </w:rPr>
+            </w:pPr>
+            <w:r>
+              <w:rPr>
+                <w:rFonts w:ascii="Calibri" w:eastAsia="Times New Roman" w:hAnsi="Calibri" w:cs="Calibri"/>
+                <w:b/>
+                <w:bCs/>
+                <w:color w:val="000000"/>
+                <w14:numForm w14:val="default"/>
+              </w:rPr>
+              <w:t>78,76</w:t>
+            </w:r>
+          </w:p>
+        </w:tc>
+        <w:tc>
+          <w:tcPr>
+            <w:tcW w:w="1260" w:type="dxa"/>
+            <w:tcBorders>
+              <w:top w:val="nil"/>
+              <w:left w:val="nil"/>
+              <w:bottom w:val="single" w:sz="4" w:space="0" w:color="auto"/>
+              <w:right w:val="single" w:sz="4" w:space="0" w:color="auto"/>
+            </w:tcBorders>
+            <w:shd w:val="clear" w:color="auto" w:fill="auto"/>
+            <w:noWrap/>
+            <w:vAlign w:val="bottom"/>
+            <w:hideMark/>
+          </w:tcPr>
+          <w:p>
+            <w:pPr>
+              <w:spacing w:after="0" w:line="240" w:lineRule="auto"/>
+              <w:jc w:val="left"/>
+              <w:rPr>
+                <w:rFonts w:ascii="Calibri" w:eastAsia="Times New Roman" w:hAnsi="Calibri" w:cs="Calibri"/>
+                <w:b/>
+                <w:bCs/>
+                <w:color w:val="000000"/>
+                <w14:numForm w14:val="default"/>
+              </w:rPr>
+            </w:pPr>
+            <w:r>
+              <w:rPr>
+                <w:rFonts w:ascii="Calibri" w:eastAsia="Times New Roman" w:hAnsi="Calibri" w:cs="Calibri"/>
+                <w:b/>
+                <w:bCs/>
+                <w:color w:val="000000"/>
+                <w14:numForm w14:val="default"/>
+              </w:rPr>
+              <w:t>82,89</w:t>
+            </w:r>
+          </w:p>
+        </w:tc>
+        <w:tc>
+          <w:tcPr>
+            <w:tcW w:w="1586" w:type="dxa"/>
+            <w:tcBorders>
+              <w:top w:val="nil"/>
+              <w:left w:val="nil"/>
+              <w:bottom w:val="single" w:sz="4" w:space="0" w:color="auto"/>
+              <w:right w:val="single" w:sz="8" w:space="0" w:color="auto"/>
+            </w:tcBorders>
+            <w:shd w:val="clear" w:color="auto" w:fill="auto"/>
+            <w:noWrap/>
+            <w:vAlign w:val="bottom"/>
+            <w:hideMark/>
+          </w:tcPr>
+          <w:p>
+            <w:pPr>
+              <w:spacing w:after="0" w:line="240" w:lineRule="auto"/>
+              <w:jc w:val="left"/>
+              <w:rPr>
+                <w:rFonts w:ascii="Calibri" w:eastAsia="Times New Roman" w:hAnsi="Calibri" w:cs="Calibri"/>
+                <w:b/>
+                <w:bCs/>
+                <w:color w:val="000000"/>
+                <w14:numForm w14:val="default"/>
+              </w:rPr>
+            </w:pPr>
+            <w:r>
+              <w:rPr>
+                <w:rFonts w:ascii="Calibri" w:eastAsia="Times New Roman" w:hAnsi="Calibri" w:cs="Calibri"/>
+                <w:b/>
+                <w:bCs/>
+                <w:color w:val="000000"/>
+                <w14:numForm w14:val="default"/>
+              </w:rPr>
+              <w:t>80,77</w:t>
+            </w:r>
+          </w:p>
+        </w:tc>
+      </w:tr>
+      <w:tr>
+        <w:trPr>
+          <w:trHeight w:val="288"/>
+        </w:trPr>
+        <w:tc>
+          <w:tcPr>
+            <w:tcW w:w="2026" w:type="dxa"/>
+            <w:tcBorders>
+              <w:top w:val="nil"/>
+              <w:left w:val="single" w:sz="8" w:space="0" w:color="auto"/>
+              <w:bottom w:val="single" w:sz="4" w:space="0" w:color="auto"/>
+              <w:right w:val="single" w:sz="4" w:space="0" w:color="auto"/>
+            </w:tcBorders>
+            <w:shd w:val="clear" w:color="auto" w:fill="auto"/>
+            <w:noWrap/>
+            <w:vAlign w:val="bottom"/>
+            <w:hideMark/>
+          </w:tcPr>
+          <w:p>
+            <w:pPr>
+              <w:spacing w:after="0" w:line="240" w:lineRule="auto"/>
+              <w:jc w:val="left"/>
+              <w:rPr>
+                <w:rFonts w:ascii="Calibri" w:eastAsia="Times New Roman" w:hAnsi="Calibri" w:cs="Calibri"/>
+                <w:color w:val="000000"/>
+                <w14:numForm w14:val="default"/>
+              </w:rPr>
+            </w:pPr>
+            <w:r>
+              <w:rPr>
+                <w:rFonts w:ascii="Calibri" w:eastAsia="Times New Roman" w:hAnsi="Calibri" w:cs="Calibri"/>
+                <w:color w:val="000000"/>
+                <w14:numForm w14:val="default"/>
+              </w:rPr>
+              <w:t>GPU_small_e_czech</w:t>
+            </w:r>
+          </w:p>
+        </w:tc>
+        <w:tc>
+          <w:tcPr>
+            <w:tcW w:w="2312" w:type="dxa"/>
+            <w:tcBorders>
+              <w:top w:val="nil"/>
+              <w:left w:val="nil"/>
+              <w:bottom w:val="single" w:sz="4" w:space="0" w:color="auto"/>
+              <w:right w:val="single" w:sz="4" w:space="0" w:color="auto"/>
+            </w:tcBorders>
+            <w:shd w:val="clear" w:color="auto" w:fill="auto"/>
+            <w:noWrap/>
+            <w:vAlign w:val="bottom"/>
+            <w:hideMark/>
+          </w:tcPr>
+          <w:p>
+            <w:pPr>
+              <w:spacing w:after="0" w:line="240" w:lineRule="auto"/>
+              <w:jc w:val="left"/>
+              <w:rPr>
+                <w:rFonts w:ascii="Calibri" w:eastAsia="Times New Roman" w:hAnsi="Calibri" w:cs="Calibri"/>
+                <w:color w:val="000000"/>
+                <w14:numForm w14:val="default"/>
+              </w:rPr>
+            </w:pPr>
+            <w:r>
+              <w:rPr>
+                <w:rFonts w:ascii="Calibri" w:eastAsia="Times New Roman" w:hAnsi="Calibri" w:cs="Calibri"/>
+                <w:color w:val="000000"/>
+                <w14:numForm w14:val="default"/>
+              </w:rPr>
+              <w:t>86,82</w:t>
+            </w:r>
+          </w:p>
+        </w:tc>
+        <w:tc>
+          <w:tcPr>
+            <w:tcW w:w="1595" w:type="dxa"/>
+            <w:tcBorders>
+              <w:top w:val="nil"/>
+              <w:left w:val="nil"/>
+              <w:bottom w:val="single" w:sz="4" w:space="0" w:color="auto"/>
+              <w:right w:val="single" w:sz="4" w:space="0" w:color="auto"/>
+            </w:tcBorders>
+            <w:shd w:val="clear" w:color="auto" w:fill="auto"/>
+            <w:noWrap/>
+            <w:vAlign w:val="bottom"/>
+            <w:hideMark/>
+          </w:tcPr>
+          <w:p>
+            <w:pPr>
+              <w:spacing w:after="0" w:line="240" w:lineRule="auto"/>
+              <w:jc w:val="left"/>
+              <w:rPr>
+                <w:rFonts w:ascii="Calibri" w:eastAsia="Times New Roman" w:hAnsi="Calibri" w:cs="Calibri"/>
+                <w:color w:val="000000"/>
+                <w14:numForm w14:val="default"/>
+              </w:rPr>
+            </w:pPr>
+            <w:r>
+              <w:rPr>
+                <w:rFonts w:ascii="Calibri" w:eastAsia="Times New Roman" w:hAnsi="Calibri" w:cs="Calibri"/>
+                <w:color w:val="000000"/>
+                <w14:numForm w14:val="default"/>
+              </w:rPr>
+              <w:t>66,39</w:t>
+            </w:r>
+          </w:p>
+        </w:tc>
+        <w:tc>
+          <w:tcPr>
+            <w:tcW w:w="1260" w:type="dxa"/>
+            <w:tcBorders>
+              <w:top w:val="nil"/>
+              <w:left w:val="nil"/>
+              <w:bottom w:val="single" w:sz="4" w:space="0" w:color="auto"/>
+              <w:right w:val="single" w:sz="4" w:space="0" w:color="auto"/>
+            </w:tcBorders>
+            <w:shd w:val="clear" w:color="auto" w:fill="auto"/>
+            <w:noWrap/>
+            <w:vAlign w:val="bottom"/>
+            <w:hideMark/>
+          </w:tcPr>
+          <w:p>
+            <w:pPr>
+              <w:spacing w:after="0" w:line="240" w:lineRule="auto"/>
+              <w:jc w:val="left"/>
+              <w:rPr>
+                <w:rFonts w:ascii="Calibri" w:eastAsia="Times New Roman" w:hAnsi="Calibri" w:cs="Calibri"/>
+                <w:color w:val="000000"/>
+                <w14:numForm w14:val="default"/>
+              </w:rPr>
+            </w:pPr>
+            <w:r>
+              <w:rPr>
+                <w:rFonts w:ascii="Calibri" w:eastAsia="Times New Roman" w:hAnsi="Calibri" w:cs="Calibri"/>
+                <w:color w:val="000000"/>
+                <w14:numForm w14:val="default"/>
+              </w:rPr>
+              <w:t>66,28</w:t>
+            </w:r>
+          </w:p>
+        </w:tc>
+        <w:tc>
+          <w:tcPr>
+            <w:tcW w:w="1586" w:type="dxa"/>
+            <w:tcBorders>
+              <w:top w:val="nil"/>
+              <w:left w:val="nil"/>
+              <w:bottom w:val="single" w:sz="4" w:space="0" w:color="auto"/>
+              <w:right w:val="single" w:sz="8" w:space="0" w:color="auto"/>
+            </w:tcBorders>
+            <w:shd w:val="clear" w:color="auto" w:fill="auto"/>
+            <w:noWrap/>
+            <w:vAlign w:val="bottom"/>
+            <w:hideMark/>
+          </w:tcPr>
+          <w:p>
+            <w:pPr>
+              <w:spacing w:after="0" w:line="240" w:lineRule="auto"/>
+              <w:jc w:val="left"/>
+              <w:rPr>
+                <w:rFonts w:ascii="Calibri" w:eastAsia="Times New Roman" w:hAnsi="Calibri" w:cs="Calibri"/>
+                <w:color w:val="000000"/>
+                <w14:numForm w14:val="default"/>
+              </w:rPr>
+            </w:pPr>
+            <w:r>
+              <w:rPr>
+                <w:rFonts w:ascii="Calibri" w:eastAsia="Times New Roman" w:hAnsi="Calibri" w:cs="Calibri"/>
+                <w:color w:val="000000"/>
+                <w14:numForm w14:val="default"/>
+              </w:rPr>
+              <w:t>66,34</w:t>
+            </w:r>
+          </w:p>
+        </w:tc>
+      </w:tr>
+      <w:tr>
+        <w:trPr>
+          <w:trHeight w:val="288"/>
+        </w:trPr>
+        <w:tc>
+          <w:tcPr>
+            <w:tcW w:w="2026" w:type="dxa"/>
+            <w:tcBorders>
+              <w:top w:val="nil"/>
+              <w:left w:val="single" w:sz="8" w:space="0" w:color="auto"/>
+              <w:bottom w:val="single" w:sz="4" w:space="0" w:color="auto"/>
+              <w:right w:val="single" w:sz="4" w:space="0" w:color="auto"/>
+            </w:tcBorders>
+            <w:shd w:val="clear" w:color="auto" w:fill="auto"/>
+            <w:noWrap/>
+            <w:vAlign w:val="bottom"/>
+            <w:hideMark/>
+          </w:tcPr>
+          <w:p>
+            <w:pPr>
+              <w:spacing w:after="0" w:line="240" w:lineRule="auto"/>
+              <w:jc w:val="left"/>
+              <w:rPr>
+                <w:rFonts w:ascii="Calibri" w:eastAsia="Times New Roman" w:hAnsi="Calibri" w:cs="Calibri"/>
+                <w:color w:val="000000"/>
+                <w14:numForm w14:val="default"/>
+              </w:rPr>
+            </w:pPr>
+            <w:r>
+              <w:rPr>
+                <w:rFonts w:ascii="Calibri" w:eastAsia="Times New Roman" w:hAnsi="Calibri" w:cs="Calibri"/>
+                <w:color w:val="000000"/>
+                <w14:numForm w14:val="default"/>
+              </w:rPr>
+              <w:t>GPU_robeczech</w:t>
+            </w:r>
+          </w:p>
+        </w:tc>
+        <w:tc>
+          <w:tcPr>
+            <w:tcW w:w="2312" w:type="dxa"/>
+            <w:tcBorders>
+              <w:top w:val="nil"/>
+              <w:left w:val="nil"/>
+              <w:bottom w:val="single" w:sz="4" w:space="0" w:color="auto"/>
+              <w:right w:val="single" w:sz="4" w:space="0" w:color="auto"/>
+            </w:tcBorders>
+            <w:shd w:val="clear" w:color="auto" w:fill="auto"/>
+            <w:noWrap/>
+            <w:vAlign w:val="bottom"/>
+            <w:hideMark/>
+          </w:tcPr>
+          <w:p>
+            <w:pPr>
+              <w:spacing w:after="0" w:line="240" w:lineRule="auto"/>
+              <w:jc w:val="center"/>
+              <w:rPr>
+                <w:rFonts w:ascii="Calibri" w:eastAsia="Times New Roman" w:hAnsi="Calibri" w:cs="Calibri"/>
+                <w:color w:val="000000"/>
+                <w14:numForm w14:val="default"/>
+              </w:rPr>
+            </w:pPr>
+            <w:r>
+              <w:rPr>
+                <w:rFonts w:ascii="Calibri" w:eastAsia="Times New Roman" w:hAnsi="Calibri" w:cs="Calibri"/>
+                <w:color w:val="000000"/>
+                <w14:numForm w14:val="default"/>
+              </w:rPr>
+              <w:t>-</w:t>
+            </w:r>
+          </w:p>
+        </w:tc>
+        <w:tc>
+          <w:tcPr>
+            <w:tcW w:w="1595" w:type="dxa"/>
+            <w:tcBorders>
+              <w:top w:val="nil"/>
+              <w:left w:val="nil"/>
+              <w:bottom w:val="single" w:sz="4" w:space="0" w:color="auto"/>
+              <w:right w:val="single" w:sz="4" w:space="0" w:color="auto"/>
+            </w:tcBorders>
+            <w:shd w:val="clear" w:color="auto" w:fill="auto"/>
+            <w:noWrap/>
+            <w:vAlign w:val="bottom"/>
+            <w:hideMark/>
+          </w:tcPr>
+          <w:p>
+            <w:pPr>
+              <w:spacing w:after="0" w:line="240" w:lineRule="auto"/>
+              <w:jc w:val="center"/>
+              <w:rPr>
+                <w:rFonts w:ascii="Calibri" w:eastAsia="Times New Roman" w:hAnsi="Calibri" w:cs="Calibri"/>
+                <w:color w:val="000000"/>
+                <w14:numForm w14:val="default"/>
+              </w:rPr>
+            </w:pPr>
+            <w:r>
+              <w:rPr>
+                <w:rFonts w:ascii="Calibri" w:eastAsia="Times New Roman" w:hAnsi="Calibri" w:cs="Calibri"/>
+                <w:color w:val="000000"/>
+                <w14:numForm w14:val="default"/>
+              </w:rPr>
+              <w:t>-</w:t>
+            </w:r>
+          </w:p>
+        </w:tc>
+        <w:tc>
+          <w:tcPr>
+            <w:tcW w:w="1260" w:type="dxa"/>
+            <w:tcBorders>
+              <w:top w:val="nil"/>
+              <w:left w:val="nil"/>
+              <w:bottom w:val="single" w:sz="4" w:space="0" w:color="auto"/>
+              <w:right w:val="single" w:sz="4" w:space="0" w:color="auto"/>
+            </w:tcBorders>
+            <w:shd w:val="clear" w:color="auto" w:fill="auto"/>
+            <w:noWrap/>
+            <w:vAlign w:val="bottom"/>
+            <w:hideMark/>
+          </w:tcPr>
+          <w:p>
+            <w:pPr>
+              <w:spacing w:after="0" w:line="240" w:lineRule="auto"/>
+              <w:jc w:val="center"/>
+              <w:rPr>
+                <w:rFonts w:ascii="Calibri" w:eastAsia="Times New Roman" w:hAnsi="Calibri" w:cs="Calibri"/>
+                <w:color w:val="000000"/>
+                <w14:numForm w14:val="default"/>
+              </w:rPr>
+            </w:pPr>
+            <w:r>
+              <w:rPr>
+                <w:rFonts w:ascii="Calibri" w:eastAsia="Times New Roman" w:hAnsi="Calibri" w:cs="Calibri"/>
+                <w:color w:val="000000"/>
+                <w14:numForm w14:val="default"/>
+              </w:rPr>
+              <w:t>-</w:t>
+            </w:r>
+          </w:p>
+        </w:tc>
+        <w:tc>
+          <w:tcPr>
+            <w:tcW w:w="1586" w:type="dxa"/>
+            <w:tcBorders>
+              <w:top w:val="nil"/>
+              <w:left w:val="nil"/>
+              <w:bottom w:val="single" w:sz="4" w:space="0" w:color="auto"/>
+              <w:right w:val="single" w:sz="8" w:space="0" w:color="auto"/>
+            </w:tcBorders>
+            <w:shd w:val="clear" w:color="auto" w:fill="auto"/>
+            <w:noWrap/>
+            <w:vAlign w:val="bottom"/>
+            <w:hideMark/>
+          </w:tcPr>
+          <w:p>
+            <w:pPr>
+              <w:spacing w:after="0" w:line="240" w:lineRule="auto"/>
+              <w:jc w:val="center"/>
+              <w:rPr>
+                <w:rFonts w:ascii="Calibri" w:eastAsia="Times New Roman" w:hAnsi="Calibri" w:cs="Calibri"/>
+                <w:color w:val="000000"/>
+                <w14:numForm w14:val="default"/>
+              </w:rPr>
+            </w:pPr>
+            <w:r>
+              <w:rPr>
+                <w:rFonts w:ascii="Calibri" w:eastAsia="Times New Roman" w:hAnsi="Calibri" w:cs="Calibri"/>
+                <w:color w:val="000000"/>
+                <w14:numForm w14:val="default"/>
+              </w:rPr>
+              <w:t>-</w:t>
+            </w:r>
+          </w:p>
+        </w:tc>
+      </w:tr>
+      <w:tr>
+        <w:trPr>
+          <w:trHeight w:val="300"/>
+        </w:trPr>
+        <w:tc>
+          <w:tcPr>
+            <w:tcW w:w="2026" w:type="dxa"/>
+            <w:tcBorders>
+              <w:top w:val="nil"/>
+              <w:left w:val="single" w:sz="8" w:space="0" w:color="auto"/>
+              <w:bottom w:val="single" w:sz="8" w:space="0" w:color="auto"/>
+              <w:right w:val="single" w:sz="4" w:space="0" w:color="auto"/>
+            </w:tcBorders>
+            <w:shd w:val="clear" w:color="auto" w:fill="auto"/>
+            <w:noWrap/>
+            <w:vAlign w:val="bottom"/>
+            <w:hideMark/>
+          </w:tcPr>
+          <w:p>
+            <w:pPr>
+              <w:spacing w:after="0" w:line="240" w:lineRule="auto"/>
+              <w:jc w:val="left"/>
+              <w:rPr>
+                <w:rFonts w:ascii="Calibri" w:eastAsia="Times New Roman" w:hAnsi="Calibri" w:cs="Calibri"/>
+                <w:color w:val="000000"/>
+                <w14:numForm w14:val="default"/>
+              </w:rPr>
+            </w:pPr>
+            <w:r>
+              <w:rPr>
+                <w:rFonts w:ascii="Calibri" w:eastAsia="Times New Roman" w:hAnsi="Calibri" w:cs="Calibri"/>
+                <w:color w:val="000000"/>
+                <w14:numForm w14:val="default"/>
+              </w:rPr>
+              <w:t>GPU_czert_b_based</w:t>
+            </w:r>
+          </w:p>
+        </w:tc>
+        <w:tc>
+          <w:tcPr>
+            <w:tcW w:w="2312" w:type="dxa"/>
+            <w:tcBorders>
+              <w:top w:val="nil"/>
+              <w:left w:val="nil"/>
+              <w:bottom w:val="single" w:sz="8" w:space="0" w:color="auto"/>
+              <w:right w:val="single" w:sz="4" w:space="0" w:color="auto"/>
+            </w:tcBorders>
+            <w:shd w:val="clear" w:color="auto" w:fill="auto"/>
+            <w:noWrap/>
+            <w:vAlign w:val="bottom"/>
+            <w:hideMark/>
+          </w:tcPr>
+          <w:p>
+            <w:pPr>
+              <w:spacing w:after="0" w:line="240" w:lineRule="auto"/>
+              <w:jc w:val="left"/>
+              <w:rPr>
+                <w:rFonts w:ascii="Calibri" w:eastAsia="Times New Roman" w:hAnsi="Calibri" w:cs="Calibri"/>
+                <w:color w:val="000000"/>
+                <w14:numForm w14:val="default"/>
+              </w:rPr>
+            </w:pPr>
+            <w:r>
+              <w:rPr>
+                <w:rFonts w:ascii="Calibri" w:eastAsia="Times New Roman" w:hAnsi="Calibri" w:cs="Calibri"/>
+                <w:color w:val="000000"/>
+                <w14:numForm w14:val="default"/>
+              </w:rPr>
+              <w:t>93,96</w:t>
+            </w:r>
+          </w:p>
+        </w:tc>
+        <w:tc>
+          <w:tcPr>
+            <w:tcW w:w="1595" w:type="dxa"/>
+            <w:tcBorders>
+              <w:top w:val="nil"/>
+              <w:left w:val="nil"/>
+              <w:bottom w:val="single" w:sz="8" w:space="0" w:color="auto"/>
+              <w:right w:val="single" w:sz="4" w:space="0" w:color="auto"/>
+            </w:tcBorders>
+            <w:shd w:val="clear" w:color="auto" w:fill="auto"/>
+            <w:noWrap/>
+            <w:vAlign w:val="bottom"/>
+            <w:hideMark/>
+          </w:tcPr>
+          <w:p>
+            <w:pPr>
+              <w:spacing w:after="0" w:line="240" w:lineRule="auto"/>
+              <w:jc w:val="left"/>
+              <w:rPr>
+                <w:rFonts w:ascii="Calibri" w:eastAsia="Times New Roman" w:hAnsi="Calibri" w:cs="Calibri"/>
+                <w:color w:val="000000"/>
+                <w14:numForm w14:val="default"/>
+              </w:rPr>
+            </w:pPr>
+            <w:r>
+              <w:rPr>
+                <w:rFonts w:ascii="Calibri" w:eastAsia="Times New Roman" w:hAnsi="Calibri" w:cs="Calibri"/>
+                <w:color w:val="000000"/>
+                <w14:numForm w14:val="default"/>
+              </w:rPr>
+              <w:t>77,47</w:t>
+            </w:r>
+          </w:p>
+        </w:tc>
+        <w:tc>
+          <w:tcPr>
+            <w:tcW w:w="1260" w:type="dxa"/>
+            <w:tcBorders>
+              <w:top w:val="nil"/>
+              <w:left w:val="nil"/>
+              <w:bottom w:val="single" w:sz="8" w:space="0" w:color="auto"/>
+              <w:right w:val="single" w:sz="4" w:space="0" w:color="auto"/>
+            </w:tcBorders>
+            <w:shd w:val="clear" w:color="auto" w:fill="auto"/>
+            <w:noWrap/>
+            <w:vAlign w:val="bottom"/>
+            <w:hideMark/>
+          </w:tcPr>
+          <w:p>
+            <w:pPr>
+              <w:spacing w:after="0" w:line="240" w:lineRule="auto"/>
+              <w:jc w:val="left"/>
+              <w:rPr>
+                <w:rFonts w:ascii="Calibri" w:eastAsia="Times New Roman" w:hAnsi="Calibri" w:cs="Calibri"/>
+                <w:color w:val="000000"/>
+                <w14:numForm w14:val="default"/>
+              </w:rPr>
+            </w:pPr>
+            <w:r>
+              <w:rPr>
+                <w:rFonts w:ascii="Calibri" w:eastAsia="Times New Roman" w:hAnsi="Calibri" w:cs="Calibri"/>
+                <w:color w:val="000000"/>
+                <w14:numForm w14:val="default"/>
+              </w:rPr>
+              <w:t>81,12</w:t>
+            </w:r>
+          </w:p>
+        </w:tc>
+        <w:tc>
+          <w:tcPr>
+            <w:tcW w:w="1586" w:type="dxa"/>
+            <w:tcBorders>
+              <w:top w:val="nil"/>
+              <w:left w:val="nil"/>
+              <w:bottom w:val="single" w:sz="8" w:space="0" w:color="auto"/>
+              <w:right w:val="single" w:sz="8" w:space="0" w:color="auto"/>
+            </w:tcBorders>
+            <w:shd w:val="clear" w:color="auto" w:fill="auto"/>
+            <w:noWrap/>
+            <w:vAlign w:val="bottom"/>
+            <w:hideMark/>
+          </w:tcPr>
+          <w:p>
+            <w:pPr>
+              <w:keepNext/>
+              <w:spacing w:after="0" w:line="240" w:lineRule="auto"/>
+              <w:jc w:val="left"/>
+              <w:rPr>
+                <w:rFonts w:ascii="Calibri" w:eastAsia="Times New Roman" w:hAnsi="Calibri" w:cs="Calibri"/>
+                <w:color w:val="000000"/>
+                <w14:numForm w14:val="default"/>
+              </w:rPr>
+            </w:pPr>
+            <w:r>
+              <w:rPr>
+                <w:rFonts w:ascii="Calibri" w:eastAsia="Times New Roman" w:hAnsi="Calibri" w:cs="Calibri"/>
+                <w:color w:val="000000"/>
+                <w14:numForm w14:val="default"/>
+              </w:rPr>
+              <w:t>79,25</w:t>
+            </w:r>
+          </w:p>
+        </w:tc>
+      </w:tr>
+    </w:tbl>
+    <w:p>
+      <w:pPr>
+        <w:pStyle w:val="Caption"/>
+      </w:pPr>
+      <w:r>
+        <w:t xml:space="preserve">Tabulka </w:t>
+      </w:r>
+      <w:fldSimple w:instr=" SEQ Tabulka \* ARABIC ">
+        <w:r>
+          <w:rPr>
+            <w:noProof/>
+          </w:rPr>
+          <w:t>3</w:t>
+        </w:r>
+      </w:fldSimple>
+      <w:r>
+        <w:t xml:space="preserve">: Evaluace NER </w:t>
+      </w:r>
+      <w:r>
+        <w:t>modelů – porovnání</w:t>
+      </w:r>
+    </w:p>
+    <w:p>
+      <w:r>
+        <w:t xml:space="preserve">V tabulce 3 lze vidět výsledky evaluace jednotlivých modelů. Model GPU_robeczech </w:t>
+      </w:r>
+      <w:r>
+        <w:t>se nepodařilo správně vytrénovat, a tedy konkrétní hodnoty evaluace tohoto modelu v této tabulce chybí.</w:t>
+      </w:r>
+    </w:p>
+    <w:p>
+      <w:r>
+        <w:t xml:space="preserve">Z výsledků evaluace lze vyčíst, že </w:t>
+      </w:r>
+      <w:r>
+        <w:t>nejlépe</w:t>
+      </w:r>
+      <w:r>
+        <w:t xml:space="preserve"> uspěly</w:t>
+      </w:r>
+      <w:r>
+        <w:t xml:space="preserve"> multilingvní typy modelů GPU_bert_uncased a GPU_bert_cased, oba založené na modelu mBERT. Z těchto dvou pak lépe vychází varianta GPU_bert_cased, což vzhledem k charakteru klasifikovaných kategorií jmenných entit</w:t>
+      </w:r>
+      <w:r>
+        <w:t xml:space="preserve">, které jsou často názvy institucí či jmény, dává smysl. GPU_bert_uncased má oproti GPU_bert_cased vyšší hodnotu </w:t>
+      </w:r>
+      <w:r>
+        <w:t>metriky</w:t>
+      </w:r>
+      <w:r>
+        <w:t xml:space="preserve"> precision a menší hodnotu </w:t>
+      </w:r>
+      <w:r>
+        <w:t>metriky</w:t>
+      </w:r>
+      <w:r>
+        <w:t xml:space="preserve"> recall.</w:t>
+      </w:r>
+      <w:r>
+        <w:t xml:space="preserve"> To znamená, že GPU_bert_uncased dokáže klasifikovat </w:t>
+      </w:r>
+      <w:r>
+        <w:lastRenderedPageBreak/>
+        <w:t>detekovanou jmennou entitu s vyšší úspěšností správného rozeznání konkrétní entity.</w:t>
+      </w:r>
+      <w:r>
+        <w:t xml:space="preserve"> GPU_bert_cased má potom větší schopnost samotné detekce jmenné entity. Z hlediska využití v anonymizačním nástroji je pro tuto práci důležitější parametr recall, protože je spíše důležité danou entity detekovat než správně kategorizovat. Krom toho byla jako metrika určená pro porovnání kvality všech modelů zvolená F1 score, které má vyšší model GPU_bert_cased.</w:t>
+      </w:r>
+    </w:p>
+    <w:p>
+      <w:r>
+        <w:t>Dalším v pořadí je model GPU_czert_b_based, který je následován modelem GPU_small_e_czech. V tomto případě je tento výsledek taky spíše očekávaný. GPU_small_e_czech totiž využívá architektury modelu ELEKTRA, který je spíše modelem lehčím a známým spíše pro jeho rychlost. Ta v kontextu této práce není brána v</w:t>
+      </w:r>
+      <w:r>
+        <w:t> </w:t>
+      </w:r>
+      <w:r>
+        <w:t>potaz</w:t>
+      </w:r>
+      <w:r>
+        <w:t xml:space="preserve"> a proto není v tabulce 4 uvedena</w:t>
+      </w:r>
+      <w:r>
+        <w:t xml:space="preserve"> (jde o vývoj prototypu nástroje s co největší přesností detekce a klasifikace). Přesto </w:t>
+      </w:r>
+      <w:r>
+        <w:t>z dalšího porovnání vychází, že model</w:t>
+      </w:r>
+      <w:r>
+        <w:t xml:space="preserve"> GPU_small_e_czech</w:t>
+      </w:r>
+      <w:r>
+        <w:t xml:space="preserve"> je z vytrénovaných modelů nejrychlejší (metrikou je počet slov za vteřinu) a má nejlepší poměr ner F1 score a rychlosti.</w:t>
+      </w:r>
+    </w:p>
+    <w:p>
+      <w:r>
+        <w:t>TODO CPU modely porovnání + závěrečné zhodnocení</w:t>
+      </w:r>
+    </w:p>
+    <w:p>
       <w:r>
         <w:rPr>
           <w:color w:val="FF0000"/>
         </w:rPr>
         <w:t>doplnit konkrétní výsledky + potom i s GPU modely vyplnit tabulku</w:t>
       </w:r>
-    </w:p>
-    <w:p>
-      <w:pPr>
+      <w:r>
         <w:rPr>
           <w:color w:val="FF0000"/>
         </w:rPr>
-      </w:pPr>
-      <w:r>
-        <w:rPr>
-          <w:color w:val="FF0000"/>
-        </w:rPr>
-        <w:t>TODO dotrénovat bert cased</w:t>
-      </w:r>
-      <w:r>
-        <w:rPr>
-          <w:color w:val="FF0000"/>
-        </w:rPr>
-        <w:t>, TODO dodělat evaluaci nedotrénovaných modelů</w:t>
+        <w:t>, dopsat model s kterým se dále pracuje ve streamlit části.</w:t>
       </w:r>
     </w:p>
     <w:p>
@@ -28789,34 +30530,34 @@
         <w:t>. Recognizery mohou fungovat na různých principech, jako je například detekce entit pomocí regulárních výrazů nebo pomocí slovníků.</w:t>
       </w:r>
       <w:r>
-        <w:t xml:space="preserve"> Presidio nabízí k využití buď několik již hotových recognizerů od jeho </w:t>
+        <w:t xml:space="preserve"> Presidio nabízí k využití buď několik již hotových recognizerů od jeho tvůrců </w:t>
+      </w:r>
+      <w:r>
+        <w:t xml:space="preserve">(vhodných pro jazykově nezávislé entity typu </w:t>
+      </w:r>
+      <w:r>
+        <w:t xml:space="preserve">IP adresa) </w:t>
+      </w:r>
+      <w:r>
+        <w:t>nebo možnost vytvořit si recognizery vlastní, dle potřeby doménově specifického využití vyvíjené aplikace.</w:t>
+      </w:r>
+    </w:p>
+    <w:p>
+      <w:r>
+        <w:t xml:space="preserve">Klíčovým typem recognizeru je potom recognizer založený na hlubokém učení. </w:t>
+      </w:r>
+      <w:r>
+        <w:t>Ten je potřeba vytvořit tak, aby mohl využívat v pozadí některého z</w:t>
+      </w:r>
+      <w:r>
+        <w:t xml:space="preserve"> podporovaných </w:t>
+      </w:r>
+      <w:r>
+        <w:t xml:space="preserve">NLP frameworků. V případě této práce jde tedy o jakýsi wrapper na NER model vytrénovaný </w:t>
       </w:r>
       <w:r>
         <w:lastRenderedPageBreak/>
-        <w:t xml:space="preserve">tvůrců </w:t>
-      </w:r>
-      <w:r>
-        <w:t xml:space="preserve">(vhodných pro jazykově nezávislé entity typu </w:t>
-      </w:r>
-      <w:r>
-        <w:t xml:space="preserve">IP adresa) </w:t>
-      </w:r>
-      <w:r>
-        <w:t>nebo možnost vytvořit si recognizery vlastní, dle potřeby doménově specifického využití vyvíjené aplikace.</w:t>
-      </w:r>
-    </w:p>
-    <w:p>
-      <w:r>
-        <w:t xml:space="preserve">Klíčovým typem recognizeru je potom recognizer založený na hlubokém učení. </w:t>
-      </w:r>
-      <w:r>
-        <w:t>Ten je potřeba vytvořit tak, aby mohl využívat v pozadí některého z</w:t>
-      </w:r>
-      <w:r>
-        <w:t xml:space="preserve"> podporovaných </w:t>
-      </w:r>
-      <w:r>
-        <w:t>NLP frameworků. V případě této práce jde tedy o jakýsi wrapper na NER model vytrénovaný v předchozí části</w:t>
+        <w:t>v předchozí části</w:t>
       </w:r>
       <w:r>
         <w:t xml:space="preserve">, který využívá </w:t>
@@ -29014,55 +30755,55 @@
         <w:pStyle w:val="Textprogramovhokdu"/>
       </w:pPr>
       <w:r>
+        <w:t>CHECK_LABEL_GROUPS = [</w:t>
+      </w:r>
+    </w:p>
+    <w:p>
+      <w:pPr>
+        <w:pStyle w:val="Textprogramovhokdu"/>
+      </w:pPr>
+      <w:r>
+        <w:t>    ({"PERSON"}, {"pd", "pf", "pm", "ps"}),</w:t>
+      </w:r>
+    </w:p>
+    <w:p>
+      <w:pPr>
+        <w:pStyle w:val="Textprogramovhokdu"/>
+      </w:pPr>
+      <w:r>
+        <w:t>    ({"EMAIL_ADDRESS"}, {"me"}),</w:t>
+      </w:r>
+    </w:p>
+    <w:p>
+      <w:pPr>
+        <w:pStyle w:val="Textprogramovhokdu"/>
+      </w:pPr>
+      <w:r>
+        <w:t>    ({"LOGIN_NICK"}, {"p_"}),</w:t>
+      </w:r>
+    </w:p>
+    <w:p>
+      <w:pPr>
+        <w:pStyle w:val="Textprogramovhokdu"/>
+      </w:pPr>
+      <w:r>
+        <w:t>    ({"iNSTITUTION"}, {"ia", "ic", "if", "io", "i_"}),</w:t>
+      </w:r>
+    </w:p>
+    <w:p>
+      <w:pPr>
+        <w:pStyle w:val="Textprogramovhokdu"/>
+      </w:pPr>
+      <w:r>
+        <w:t>    ({"PHONE_NUM"}, {"at"}),</w:t>
+      </w:r>
+    </w:p>
+    <w:p>
+      <w:pPr>
+        <w:pStyle w:val="Textprogramovhokdu"/>
+      </w:pPr>
+      <w:r>
         <w:lastRenderedPageBreak/>
-        <w:t>CHECK_LABEL_GROUPS = [</w:t>
-      </w:r>
-    </w:p>
-    <w:p>
-      <w:pPr>
-        <w:pStyle w:val="Textprogramovhokdu"/>
-      </w:pPr>
-      <w:r>
-        <w:t>    ({"PERSON"}, {"pd", "pf", "pm", "ps"}),</w:t>
-      </w:r>
-    </w:p>
-    <w:p>
-      <w:pPr>
-        <w:pStyle w:val="Textprogramovhokdu"/>
-      </w:pPr>
-      <w:r>
-        <w:t>    ({"EMAIL_ADDRESS"}, {"me"}),</w:t>
-      </w:r>
-    </w:p>
-    <w:p>
-      <w:pPr>
-        <w:pStyle w:val="Textprogramovhokdu"/>
-      </w:pPr>
-      <w:r>
-        <w:t>    ({"LOGIN_NICK"}, {"p_"}),</w:t>
-      </w:r>
-    </w:p>
-    <w:p>
-      <w:pPr>
-        <w:pStyle w:val="Textprogramovhokdu"/>
-      </w:pPr>
-      <w:r>
-        <w:t>    ({"iNSTITUTION"}, {"ia", "ic", "if", "io", "i_"}),</w:t>
-      </w:r>
-    </w:p>
-    <w:p>
-      <w:pPr>
-        <w:pStyle w:val="Textprogramovhokdu"/>
-      </w:pPr>
-      <w:r>
-        <w:t>    ({"PHONE_NUM"}, {"at"}),</w:t>
-      </w:r>
-    </w:p>
-    <w:p>
-      <w:pPr>
-        <w:pStyle w:val="Textprogramovhokdu"/>
-      </w:pPr>
-      <w:r>
         <w:t>    ({"MEDIA_NAME"}, {"mn", "ms"}),</w:t>
       </w:r>
     </w:p>
@@ -29248,7 +30989,6 @@
         </w:numPr>
       </w:pPr>
       <w:r>
-        <w:lastRenderedPageBreak/>
         <w:t>CreditCardRecognizer - detekce čísel platebních karet</w:t>
       </w:r>
     </w:p>
@@ -29308,6 +31048,7 @@
     </w:p>
     <w:p>
       <w:r>
+        <w:lastRenderedPageBreak/>
         <w:t xml:space="preserve">Například využití předdefinovaného Presidio </w:t>
       </w:r>
       <w:r>
@@ -29323,7 +31064,13 @@
     </w:p>
     <w:p>
       <w:r>
-        <w:t xml:space="preserve">V tabulce 3 lze vidět kategorie jmenných entit, které byly sumarizovány v části 4.4 Mapa kategorií doplněny o konkrétní jim přidělené recognizery a výsledné labely, kterými budou tyto údaje označovány </w:t>
+        <w:t xml:space="preserve">V tabulce </w:t>
+      </w:r>
+      <w:r>
+        <w:t>4</w:t>
+      </w:r>
+      <w:r>
+        <w:t xml:space="preserve"> lze vidět kategorie jmenných entit, které byly sumarizovány v části 4.4 Mapa kategorií doplněny o konkrétní jim přidělené recognizery a výsledné labely, kterými budou tyto údaje označovány </w:t>
       </w:r>
       <w:r>
         <w:t xml:space="preserve">v anonymizačním nástroji. Jak je z tabulky vidět, </w:t>
@@ -33234,7 +34981,6 @@
                 <w:szCs w:val="18"/>
                 <w14:numForm w14:val="default"/>
               </w:rPr>
-              <w:lastRenderedPageBreak/>
               <w:t>24</w:t>
             </w:r>
           </w:p>
@@ -34351,6 +36097,7 @@
                 <w:szCs w:val="18"/>
                 <w14:numForm w14:val="default"/>
               </w:rPr>
+              <w:lastRenderedPageBreak/>
               <w:t>33</w:t>
             </w:r>
           </w:p>
@@ -37177,27 +38924,14 @@
       <w:r>
         <w:t xml:space="preserve">Tabulka </w:t>
       </w:r>
-      <w:r>
-        <w:fldChar w:fldCharType="begin"/>
-      </w:r>
-      <w:r>
-        <w:instrText xml:space="preserve"> SEQ Tabulka \* ARABIC </w:instrText>
-      </w:r>
-      <w:r>
-        <w:fldChar w:fldCharType="separate"/>
-      </w:r>
-      <w:r>
-        <w:rPr>
-          <w:noProof/>
-        </w:rPr>
-        <w:t>3</w:t>
-      </w:r>
-      <w:r>
-        <w:rPr>
-          <w:noProof/>
-        </w:rPr>
-        <w:fldChar w:fldCharType="end"/>
-      </w:r>
+      <w:fldSimple w:instr=" SEQ Tabulka \* ARABIC ">
+        <w:r>
+          <w:rPr>
+            <w:noProof/>
+          </w:rPr>
+          <w:t>4</w:t>
+        </w:r>
+      </w:fldSimple>
       <w:r>
         <w:t>: Mapa kategorií osobních údajů - výsledná kategorizace</w:t>
       </w:r>
@@ -37227,21 +38961,14 @@
     <w:p>
       <w:pPr>
         <w:pStyle w:val="Textprogramovhokdu"/>
-        <w:rPr>
-          <w:lang w:val="en-US"/>
-        </w:rPr>
       </w:pPr>
       <w:r>
         <w:rPr>
           <w:color w:val="0000FF"/>
-          <w:lang w:val="en-US"/>
         </w:rPr>
         <w:t>!</w:t>
       </w:r>
       <w:r>
-        <w:rPr>
-          <w:lang w:val="en-US"/>
-        </w:rPr>
         <w:t>pip install streamlit==1.7.0 pandas</w:t>
       </w:r>
     </w:p>
@@ -37257,89 +38984,41 @@
           <w:sz w:val="20"/>
           <w:szCs w:val="20"/>
         </w:rPr>
-        <w:t>Zdrojový kód 8.2.</w:t>
-      </w:r>
-      <w:r>
+        <w:t>Zdrojový kód 8.2.4: Instalace frameworku Streamlit do prostředí Google Colab</w:t>
+      </w:r>
+    </w:p>
+    <w:p>
+      <w:r>
+        <w:t>Následné spuštění Streamlit aplikace probíhá v prostředí Google Colab přes tunelování portu 8501 skrze utilitu localtunnel. Ta umožňuje jednoduše sdílet webovou aplikaci běžící na localhost na vzdálenou serverovou instanci, ke které je následně přiřazená URL adresa</w:t>
+      </w:r>
+      <w:r>
+        <w:t xml:space="preserve"> (Zdrojový kód 8.2.5)</w:t>
+      </w:r>
+      <w:r>
+        <w:t>.</w:t>
+      </w:r>
+    </w:p>
+    <w:p>
+      <w:pPr>
+        <w:pStyle w:val="Textprogramovhokdu"/>
+      </w:pPr>
+      <w:r>
+        <w:t>!streamlit run /content/DP/src/streamlit_app/presidio_streamlit.py &amp; npx localtunnel --port 8501</w:t>
+      </w:r>
+    </w:p>
+    <w:p>
+      <w:pPr>
         <w:rPr>
           <w:sz w:val="20"/>
           <w:szCs w:val="20"/>
         </w:rPr>
-        <w:t>4</w:t>
-      </w:r>
+      </w:pPr>
       <w:r>
         <w:rPr>
           <w:sz w:val="20"/>
           <w:szCs w:val="20"/>
         </w:rPr>
-        <w:t xml:space="preserve">: </w:t>
-      </w:r>
-      <w:r>
-        <w:rPr>
-          <w:sz w:val="20"/>
-          <w:szCs w:val="20"/>
-        </w:rPr>
-        <w:t>Instalace frameworku Streamlit do prostředí Google Colab</w:t>
-      </w:r>
-    </w:p>
-    <w:p>
-      <w:r>
-        <w:t>Následné spuštění Streamlit aplikace probíhá v prostředí Google Colab přes tunelování portu 8501 skrze utilitu localtunnel. Ta umožňuje jednoduše sdílet webovou aplikaci běžící na localhost na vzdálenou serverovou instanci, ke které je následně přiřazená URL adresa</w:t>
-      </w:r>
-      <w:r>
-        <w:t xml:space="preserve"> (Zdrojový kód 8.2.5)</w:t>
-      </w:r>
-      <w:r>
-        <w:t>.</w:t>
-      </w:r>
-    </w:p>
-    <w:p>
-      <w:pPr>
-        <w:pStyle w:val="Textprogramovhokdu"/>
-        <w:rPr>
-          <w:lang w:val="en-US"/>
-        </w:rPr>
-      </w:pPr>
-      <w:r>
-        <w:rPr>
-          <w:lang w:val="en-US"/>
-        </w:rPr>
-        <w:t>!streamlit run /content/DP/src/streamlit_app/presidio_streamlit.py &amp; npx localtunnel --port 8501</w:t>
-      </w:r>
-    </w:p>
-    <w:p>
-      <w:pPr>
-        <w:rPr>
-          <w:sz w:val="20"/>
-          <w:szCs w:val="20"/>
-        </w:rPr>
-      </w:pPr>
-      <w:r>
-        <w:rPr>
-          <w:sz w:val="20"/>
-          <w:szCs w:val="20"/>
-        </w:rPr>
-        <w:t>Zdrojový kód 8.2.</w:t>
-      </w:r>
-      <w:r>
-        <w:rPr>
-          <w:sz w:val="20"/>
-          <w:szCs w:val="20"/>
-        </w:rPr>
-        <w:t>5</w:t>
-      </w:r>
-      <w:r>
-        <w:rPr>
-          <w:sz w:val="20"/>
-          <w:szCs w:val="20"/>
-        </w:rPr>
-        <w:t xml:space="preserve">: </w:t>
-      </w:r>
-      <w:r>
-        <w:rPr>
-          <w:sz w:val="20"/>
-          <w:szCs w:val="20"/>
-        </w:rPr>
-        <w:t>Spuštění Streamlit aplikace v prostředí Google Colab</w:t>
+        <w:t>Zdrojový kód 8.2.5: Spuštění Streamlit aplikace v prostředí Google Colab</w:t>
       </w:r>
     </w:p>
     <w:p>
@@ -37352,23 +39031,23 @@
         <w:rPr>
           <w:color w:val="FF0000"/>
         </w:rPr>
+        <w:t>TODO doplnit konkrétními ukázkami kódu</w:t>
+      </w:r>
+      <w:r>
+        <w:rPr>
+          <w:color w:val="FF0000"/>
+        </w:rPr>
+        <w:t xml:space="preserve"> + trochu rozšířit a upravit a samotný skript</w:t>
+      </w:r>
+    </w:p>
+    <w:p>
+      <w:r>
+        <w:t>Samotná Streamlit aplikace má dostupné zdrojové kódy v příloze v části /src/streamlit_app. Nejdříve dojde k importování dependencies. Mezi nimi jsou třeba předem nainstalované knihovny jako spaCy nebo Presidio, ale i běžnější python moduly jako pandas.</w:t>
+      </w:r>
+    </w:p>
+    <w:p>
+      <w:r>
         <w:lastRenderedPageBreak/>
-        <w:t>TODO doplnit konkrétními ukázkami kódu</w:t>
-      </w:r>
-      <w:r>
-        <w:rPr>
-          <w:color w:val="FF0000"/>
-        </w:rPr>
-        <w:t xml:space="preserve"> + trochu rozšířit a upravit a samotný skript</w:t>
-      </w:r>
-    </w:p>
-    <w:p>
-      <w:r>
-        <w:t>Samotná Streamlit aplikace má dostupné zdrojové kódy v příloze v části /src/streamlit_app. Nejdříve dojde k importování dependencies. Mezi nimi jsou třeba předem nainstalované knihovny jako spaCy nebo Presidio, ale i běžnější python moduly jako pandas.</w:t>
-      </w:r>
-    </w:p>
-    <w:p>
-      <w:r>
         <w:t>Následně dojde k načtení NER pipeline a definování všech výše zmiňovaných recognizerů, včetně vlastních doménově specifických.</w:t>
       </w:r>
     </w:p>
@@ -37378,11 +39057,6 @@
       </w:r>
     </w:p>
     <w:p>
-      <w:pPr>
-        <w:rPr>
-          <w:lang w:val="en-US"/>
-        </w:rPr>
-      </w:pPr>
       <w:r>
         <w:t>V poslední části se definují zobrazované grafické prvky, jako je postranní panel (sidebar) nebo textová pole, která slouží pro zápis vstupního analyzovaného nestrukturovaného textu.</w:t>
       </w:r>

</xml_diff>

<commit_message>
Add attachments & remove some TODOs
</commit_message>
<xml_diff>
--- a/DP.docx
+++ b/DP.docx
@@ -494,7 +494,7 @@
             </w:rPr>
             <w:fldChar w:fldCharType="separate"/>
           </w:r>
-          <w:hyperlink w:anchor="_Toc106379210" w:history="1">
+          <w:hyperlink w:anchor="_Toc106449131" w:history="1">
             <w:r>
               <w:rPr>
                 <w:rStyle w:val="Hyperlink"/>
@@ -521,7 +521,7 @@
                 <w:noProof/>
                 <w:webHidden/>
               </w:rPr>
-              <w:instrText xml:space="preserve"> PAGEREF _Toc106379210 \h </w:instrText>
+              <w:instrText xml:space="preserve"> PAGEREF _Toc106449131 \h </w:instrText>
             </w:r>
             <w:r>
               <w:rPr>
@@ -565,7 +565,7 @@
               <w14:numForm w14:val="default"/>
             </w:rPr>
           </w:pPr>
-          <w:hyperlink w:anchor="_Toc106379211" w:history="1">
+          <w:hyperlink w:anchor="_Toc106449132" w:history="1">
             <w:r>
               <w:rPr>
                 <w:rStyle w:val="Hyperlink"/>
@@ -592,7 +592,7 @@
                 <w:noProof/>
                 <w:webHidden/>
               </w:rPr>
-              <w:instrText xml:space="preserve"> PAGEREF _Toc106379211 \h </w:instrText>
+              <w:instrText xml:space="preserve"> PAGEREF _Toc106449132 \h </w:instrText>
             </w:r>
             <w:r>
               <w:rPr>
@@ -636,7 +636,7 @@
               <w14:numForm w14:val="default"/>
             </w:rPr>
           </w:pPr>
-          <w:hyperlink w:anchor="_Toc106379212" w:history="1">
+          <w:hyperlink w:anchor="_Toc106449133" w:history="1">
             <w:r>
               <w:rPr>
                 <w:rStyle w:val="Hyperlink"/>
@@ -663,7 +663,7 @@
                 <w:noProof/>
                 <w:webHidden/>
               </w:rPr>
-              <w:instrText xml:space="preserve"> PAGEREF _Toc106379212 \h </w:instrText>
+              <w:instrText xml:space="preserve"> PAGEREF _Toc106449133 \h </w:instrText>
             </w:r>
             <w:r>
               <w:rPr>
@@ -683,7 +683,7 @@
                 <w:noProof/>
                 <w:webHidden/>
               </w:rPr>
-              <w:t>12</w:t>
+              <w:t>11</w:t>
             </w:r>
             <w:r>
               <w:rPr>
@@ -707,7 +707,7 @@
               <w14:numForm w14:val="default"/>
             </w:rPr>
           </w:pPr>
-          <w:hyperlink w:anchor="_Toc106379213" w:history="1">
+          <w:hyperlink w:anchor="_Toc106449134" w:history="1">
             <w:r>
               <w:rPr>
                 <w:rStyle w:val="Hyperlink"/>
@@ -734,7 +734,7 @@
                 <w:noProof/>
                 <w:webHidden/>
               </w:rPr>
-              <w:instrText xml:space="preserve"> PAGEREF _Toc106379213 \h </w:instrText>
+              <w:instrText xml:space="preserve"> PAGEREF _Toc106449134 \h </w:instrText>
             </w:r>
             <w:r>
               <w:rPr>
@@ -778,7 +778,7 @@
               <w14:numForm w14:val="default"/>
             </w:rPr>
           </w:pPr>
-          <w:hyperlink w:anchor="_Toc106379214" w:history="1">
+          <w:hyperlink w:anchor="_Toc106449135" w:history="1">
             <w:r>
               <w:rPr>
                 <w:rStyle w:val="Hyperlink"/>
@@ -805,7 +805,7 @@
                 <w:noProof/>
                 <w:webHidden/>
               </w:rPr>
-              <w:instrText xml:space="preserve"> PAGEREF _Toc106379214 \h </w:instrText>
+              <w:instrText xml:space="preserve"> PAGEREF _Toc106449135 \h </w:instrText>
             </w:r>
             <w:r>
               <w:rPr>
@@ -849,7 +849,7 @@
               <w14:numForm w14:val="default"/>
             </w:rPr>
           </w:pPr>
-          <w:hyperlink w:anchor="_Toc106379215" w:history="1">
+          <w:hyperlink w:anchor="_Toc106449136" w:history="1">
             <w:r>
               <w:rPr>
                 <w:rStyle w:val="Hyperlink"/>
@@ -876,7 +876,7 @@
                 <w:noProof/>
                 <w:webHidden/>
               </w:rPr>
-              <w:instrText xml:space="preserve"> PAGEREF _Toc106379215 \h </w:instrText>
+              <w:instrText xml:space="preserve"> PAGEREF _Toc106449136 \h </w:instrText>
             </w:r>
             <w:r>
               <w:rPr>
@@ -920,7 +920,7 @@
               <w14:numForm w14:val="default"/>
             </w:rPr>
           </w:pPr>
-          <w:hyperlink w:anchor="_Toc106379216" w:history="1">
+          <w:hyperlink w:anchor="_Toc106449137" w:history="1">
             <w:r>
               <w:rPr>
                 <w:rStyle w:val="Hyperlink"/>
@@ -947,7 +947,7 @@
                 <w:noProof/>
                 <w:webHidden/>
               </w:rPr>
-              <w:instrText xml:space="preserve"> PAGEREF _Toc106379216 \h </w:instrText>
+              <w:instrText xml:space="preserve"> PAGEREF _Toc106449137 \h </w:instrText>
             </w:r>
             <w:r>
               <w:rPr>
@@ -991,7 +991,7 @@
               <w14:numForm w14:val="default"/>
             </w:rPr>
           </w:pPr>
-          <w:hyperlink w:anchor="_Toc106379217" w:history="1">
+          <w:hyperlink w:anchor="_Toc106449138" w:history="1">
             <w:r>
               <w:rPr>
                 <w:rStyle w:val="Hyperlink"/>
@@ -1018,7 +1018,7 @@
                 <w:noProof/>
                 <w:webHidden/>
               </w:rPr>
-              <w:instrText xml:space="preserve"> PAGEREF _Toc106379217 \h </w:instrText>
+              <w:instrText xml:space="preserve"> PAGEREF _Toc106449138 \h </w:instrText>
             </w:r>
             <w:r>
               <w:rPr>
@@ -1062,7 +1062,7 @@
               <w14:numForm w14:val="default"/>
             </w:rPr>
           </w:pPr>
-          <w:hyperlink w:anchor="_Toc106379218" w:history="1">
+          <w:hyperlink w:anchor="_Toc106449139" w:history="1">
             <w:r>
               <w:rPr>
                 <w:rStyle w:val="Hyperlink"/>
@@ -1089,7 +1089,7 @@
                 <w:noProof/>
                 <w:webHidden/>
               </w:rPr>
-              <w:instrText xml:space="preserve"> PAGEREF _Toc106379218 \h </w:instrText>
+              <w:instrText xml:space="preserve"> PAGEREF _Toc106449139 \h </w:instrText>
             </w:r>
             <w:r>
               <w:rPr>
@@ -1133,7 +1133,7 @@
               <w14:numForm w14:val="default"/>
             </w:rPr>
           </w:pPr>
-          <w:hyperlink w:anchor="_Toc106379219" w:history="1">
+          <w:hyperlink w:anchor="_Toc106449140" w:history="1">
             <w:r>
               <w:rPr>
                 <w:rStyle w:val="Hyperlink"/>
@@ -1168,7 +1168,7 @@
                 <w:noProof/>
                 <w:webHidden/>
               </w:rPr>
-              <w:instrText xml:space="preserve"> PAGEREF _Toc106379219 \h </w:instrText>
+              <w:instrText xml:space="preserve"> PAGEREF _Toc106449140 \h </w:instrText>
             </w:r>
             <w:r>
               <w:rPr>
@@ -1212,7 +1212,7 @@
               <w14:numForm w14:val="default"/>
             </w:rPr>
           </w:pPr>
-          <w:hyperlink w:anchor="_Toc106379220" w:history="1">
+          <w:hyperlink w:anchor="_Toc106449141" w:history="1">
             <w:r>
               <w:rPr>
                 <w:rStyle w:val="Hyperlink"/>
@@ -1239,7 +1239,7 @@
                 <w:noProof/>
                 <w:webHidden/>
               </w:rPr>
-              <w:instrText xml:space="preserve"> PAGEREF _Toc106379220 \h </w:instrText>
+              <w:instrText xml:space="preserve"> PAGEREF _Toc106449141 \h </w:instrText>
             </w:r>
             <w:r>
               <w:rPr>
@@ -1283,7 +1283,7 @@
               <w14:numForm w14:val="default"/>
             </w:rPr>
           </w:pPr>
-          <w:hyperlink w:anchor="_Toc106379221" w:history="1">
+          <w:hyperlink w:anchor="_Toc106449142" w:history="1">
             <w:r>
               <w:rPr>
                 <w:rStyle w:val="Hyperlink"/>
@@ -1310,7 +1310,7 @@
                 <w:noProof/>
                 <w:webHidden/>
               </w:rPr>
-              <w:instrText xml:space="preserve"> PAGEREF _Toc106379221 \h </w:instrText>
+              <w:instrText xml:space="preserve"> PAGEREF _Toc106449142 \h </w:instrText>
             </w:r>
             <w:r>
               <w:rPr>
@@ -1354,7 +1354,7 @@
               <w14:numForm w14:val="default"/>
             </w:rPr>
           </w:pPr>
-          <w:hyperlink w:anchor="_Toc106379222" w:history="1">
+          <w:hyperlink w:anchor="_Toc106449143" w:history="1">
             <w:r>
               <w:rPr>
                 <w:rStyle w:val="Hyperlink"/>
@@ -1381,7 +1381,7 @@
                 <w:noProof/>
                 <w:webHidden/>
               </w:rPr>
-              <w:instrText xml:space="preserve"> PAGEREF _Toc106379222 \h </w:instrText>
+              <w:instrText xml:space="preserve"> PAGEREF _Toc106449143 \h </w:instrText>
             </w:r>
             <w:r>
               <w:rPr>
@@ -1425,7 +1425,7 @@
               <w14:numForm w14:val="default"/>
             </w:rPr>
           </w:pPr>
-          <w:hyperlink w:anchor="_Toc106379223" w:history="1">
+          <w:hyperlink w:anchor="_Toc106449144" w:history="1">
             <w:r>
               <w:rPr>
                 <w:rStyle w:val="Hyperlink"/>
@@ -1452,7 +1452,7 @@
                 <w:noProof/>
                 <w:webHidden/>
               </w:rPr>
-              <w:instrText xml:space="preserve"> PAGEREF _Toc106379223 \h </w:instrText>
+              <w:instrText xml:space="preserve"> PAGEREF _Toc106449144 \h </w:instrText>
             </w:r>
             <w:r>
               <w:rPr>
@@ -1496,7 +1496,7 @@
               <w14:numForm w14:val="default"/>
             </w:rPr>
           </w:pPr>
-          <w:hyperlink w:anchor="_Toc106379224" w:history="1">
+          <w:hyperlink w:anchor="_Toc106449145" w:history="1">
             <w:r>
               <w:rPr>
                 <w:rStyle w:val="Hyperlink"/>
@@ -1523,7 +1523,7 @@
                 <w:noProof/>
                 <w:webHidden/>
               </w:rPr>
-              <w:instrText xml:space="preserve"> PAGEREF _Toc106379224 \h </w:instrText>
+              <w:instrText xml:space="preserve"> PAGEREF _Toc106449145 \h </w:instrText>
             </w:r>
             <w:r>
               <w:rPr>
@@ -1567,7 +1567,7 @@
               <w14:numForm w14:val="default"/>
             </w:rPr>
           </w:pPr>
-          <w:hyperlink w:anchor="_Toc106379225" w:history="1">
+          <w:hyperlink w:anchor="_Toc106449146" w:history="1">
             <w:r>
               <w:rPr>
                 <w:rStyle w:val="Hyperlink"/>
@@ -1594,7 +1594,7 @@
                 <w:noProof/>
                 <w:webHidden/>
               </w:rPr>
-              <w:instrText xml:space="preserve"> PAGEREF _Toc106379225 \h </w:instrText>
+              <w:instrText xml:space="preserve"> PAGEREF _Toc106449146 \h </w:instrText>
             </w:r>
             <w:r>
               <w:rPr>
@@ -1638,7 +1638,7 @@
               <w14:numForm w14:val="default"/>
             </w:rPr>
           </w:pPr>
-          <w:hyperlink w:anchor="_Toc106379226" w:history="1">
+          <w:hyperlink w:anchor="_Toc106449147" w:history="1">
             <w:r>
               <w:rPr>
                 <w:rStyle w:val="Hyperlink"/>
@@ -1665,7 +1665,7 @@
                 <w:noProof/>
                 <w:webHidden/>
               </w:rPr>
-              <w:instrText xml:space="preserve"> PAGEREF _Toc106379226 \h </w:instrText>
+              <w:instrText xml:space="preserve"> PAGEREF _Toc106449147 \h </w:instrText>
             </w:r>
             <w:r>
               <w:rPr>
@@ -1709,7 +1709,7 @@
               <w14:numForm w14:val="default"/>
             </w:rPr>
           </w:pPr>
-          <w:hyperlink w:anchor="_Toc106379227" w:history="1">
+          <w:hyperlink w:anchor="_Toc106449148" w:history="1">
             <w:r>
               <w:rPr>
                 <w:rStyle w:val="Hyperlink"/>
@@ -1736,7 +1736,7 @@
                 <w:noProof/>
                 <w:webHidden/>
               </w:rPr>
-              <w:instrText xml:space="preserve"> PAGEREF _Toc106379227 \h </w:instrText>
+              <w:instrText xml:space="preserve"> PAGEREF _Toc106449148 \h </w:instrText>
             </w:r>
             <w:r>
               <w:rPr>
@@ -1780,7 +1780,7 @@
               <w14:numForm w14:val="default"/>
             </w:rPr>
           </w:pPr>
-          <w:hyperlink w:anchor="_Toc106379228" w:history="1">
+          <w:hyperlink w:anchor="_Toc106449149" w:history="1">
             <w:r>
               <w:rPr>
                 <w:rStyle w:val="Hyperlink"/>
@@ -1807,7 +1807,7 @@
                 <w:noProof/>
                 <w:webHidden/>
               </w:rPr>
-              <w:instrText xml:space="preserve"> PAGEREF _Toc106379228 \h </w:instrText>
+              <w:instrText xml:space="preserve"> PAGEREF _Toc106449149 \h </w:instrText>
             </w:r>
             <w:r>
               <w:rPr>
@@ -1851,7 +1851,7 @@
               <w14:numForm w14:val="default"/>
             </w:rPr>
           </w:pPr>
-          <w:hyperlink w:anchor="_Toc106379229" w:history="1">
+          <w:hyperlink w:anchor="_Toc106449150" w:history="1">
             <w:r>
               <w:rPr>
                 <w:rStyle w:val="Hyperlink"/>
@@ -1878,7 +1878,7 @@
                 <w:noProof/>
                 <w:webHidden/>
               </w:rPr>
-              <w:instrText xml:space="preserve"> PAGEREF _Toc106379229 \h </w:instrText>
+              <w:instrText xml:space="preserve"> PAGEREF _Toc106449150 \h </w:instrText>
             </w:r>
             <w:r>
               <w:rPr>
@@ -1922,7 +1922,7 @@
               <w14:numForm w14:val="default"/>
             </w:rPr>
           </w:pPr>
-          <w:hyperlink w:anchor="_Toc106379230" w:history="1">
+          <w:hyperlink w:anchor="_Toc106449151" w:history="1">
             <w:r>
               <w:rPr>
                 <w:rStyle w:val="Hyperlink"/>
@@ -1949,7 +1949,7 @@
                 <w:noProof/>
                 <w:webHidden/>
               </w:rPr>
-              <w:instrText xml:space="preserve"> PAGEREF _Toc106379230 \h </w:instrText>
+              <w:instrText xml:space="preserve"> PAGEREF _Toc106449151 \h </w:instrText>
             </w:r>
             <w:r>
               <w:rPr>
@@ -1993,7 +1993,7 @@
               <w14:numForm w14:val="default"/>
             </w:rPr>
           </w:pPr>
-          <w:hyperlink w:anchor="_Toc106379231" w:history="1">
+          <w:hyperlink w:anchor="_Toc106449152" w:history="1">
             <w:r>
               <w:rPr>
                 <w:rStyle w:val="Hyperlink"/>
@@ -2020,7 +2020,7 @@
                 <w:noProof/>
                 <w:webHidden/>
               </w:rPr>
-              <w:instrText xml:space="preserve"> PAGEREF _Toc106379231 \h </w:instrText>
+              <w:instrText xml:space="preserve"> PAGEREF _Toc106449152 \h </w:instrText>
             </w:r>
             <w:r>
               <w:rPr>
@@ -2064,7 +2064,7 @@
               <w14:numForm w14:val="default"/>
             </w:rPr>
           </w:pPr>
-          <w:hyperlink w:anchor="_Toc106379232" w:history="1">
+          <w:hyperlink w:anchor="_Toc106449153" w:history="1">
             <w:r>
               <w:rPr>
                 <w:rStyle w:val="Hyperlink"/>
@@ -2091,7 +2091,7 @@
                 <w:noProof/>
                 <w:webHidden/>
               </w:rPr>
-              <w:instrText xml:space="preserve"> PAGEREF _Toc106379232 \h </w:instrText>
+              <w:instrText xml:space="preserve"> PAGEREF _Toc106449153 \h </w:instrText>
             </w:r>
             <w:r>
               <w:rPr>
@@ -2135,7 +2135,7 @@
               <w14:numForm w14:val="default"/>
             </w:rPr>
           </w:pPr>
-          <w:hyperlink w:anchor="_Toc106379233" w:history="1">
+          <w:hyperlink w:anchor="_Toc106449154" w:history="1">
             <w:r>
               <w:rPr>
                 <w:rStyle w:val="Hyperlink"/>
@@ -2162,7 +2162,7 @@
                 <w:noProof/>
                 <w:webHidden/>
               </w:rPr>
-              <w:instrText xml:space="preserve"> PAGEREF _Toc106379233 \h </w:instrText>
+              <w:instrText xml:space="preserve"> PAGEREF _Toc106449154 \h </w:instrText>
             </w:r>
             <w:r>
               <w:rPr>
@@ -2206,7 +2206,7 @@
               <w14:numForm w14:val="default"/>
             </w:rPr>
           </w:pPr>
-          <w:hyperlink w:anchor="_Toc106379234" w:history="1">
+          <w:hyperlink w:anchor="_Toc106449155" w:history="1">
             <w:r>
               <w:rPr>
                 <w:rStyle w:val="Hyperlink"/>
@@ -2233,7 +2233,7 @@
                 <w:noProof/>
                 <w:webHidden/>
               </w:rPr>
-              <w:instrText xml:space="preserve"> PAGEREF _Toc106379234 \h </w:instrText>
+              <w:instrText xml:space="preserve"> PAGEREF _Toc106449155 \h </w:instrText>
             </w:r>
             <w:r>
               <w:rPr>
@@ -2277,7 +2277,7 @@
               <w14:numForm w14:val="default"/>
             </w:rPr>
           </w:pPr>
-          <w:hyperlink w:anchor="_Toc106379235" w:history="1">
+          <w:hyperlink w:anchor="_Toc106449156" w:history="1">
             <w:r>
               <w:rPr>
                 <w:rStyle w:val="Hyperlink"/>
@@ -2304,7 +2304,7 @@
                 <w:noProof/>
                 <w:webHidden/>
               </w:rPr>
-              <w:instrText xml:space="preserve"> PAGEREF _Toc106379235 \h </w:instrText>
+              <w:instrText xml:space="preserve"> PAGEREF _Toc106449156 \h </w:instrText>
             </w:r>
             <w:r>
               <w:rPr>
@@ -2348,7 +2348,7 @@
               <w14:numForm w14:val="default"/>
             </w:rPr>
           </w:pPr>
-          <w:hyperlink w:anchor="_Toc106379236" w:history="1">
+          <w:hyperlink w:anchor="_Toc106449157" w:history="1">
             <w:r>
               <w:rPr>
                 <w:rStyle w:val="Hyperlink"/>
@@ -2375,7 +2375,7 @@
                 <w:noProof/>
                 <w:webHidden/>
               </w:rPr>
-              <w:instrText xml:space="preserve"> PAGEREF _Toc106379236 \h </w:instrText>
+              <w:instrText xml:space="preserve"> PAGEREF _Toc106449157 \h </w:instrText>
             </w:r>
             <w:r>
               <w:rPr>
@@ -2419,7 +2419,7 @@
               <w14:numForm w14:val="default"/>
             </w:rPr>
           </w:pPr>
-          <w:hyperlink w:anchor="_Toc106379237" w:history="1">
+          <w:hyperlink w:anchor="_Toc106449158" w:history="1">
             <w:r>
               <w:rPr>
                 <w:rStyle w:val="Hyperlink"/>
@@ -2446,7 +2446,7 @@
                 <w:noProof/>
                 <w:webHidden/>
               </w:rPr>
-              <w:instrText xml:space="preserve"> PAGEREF _Toc106379237 \h </w:instrText>
+              <w:instrText xml:space="preserve"> PAGEREF _Toc106449158 \h </w:instrText>
             </w:r>
             <w:r>
               <w:rPr>
@@ -2490,7 +2490,7 @@
               <w14:numForm w14:val="default"/>
             </w:rPr>
           </w:pPr>
-          <w:hyperlink w:anchor="_Toc106379238" w:history="1">
+          <w:hyperlink w:anchor="_Toc106449159" w:history="1">
             <w:r>
               <w:rPr>
                 <w:rStyle w:val="Hyperlink"/>
@@ -2517,7 +2517,7 @@
                 <w:noProof/>
                 <w:webHidden/>
               </w:rPr>
-              <w:instrText xml:space="preserve"> PAGEREF _Toc106379238 \h </w:instrText>
+              <w:instrText xml:space="preserve"> PAGEREF _Toc106449159 \h </w:instrText>
             </w:r>
             <w:r>
               <w:rPr>
@@ -2561,7 +2561,7 @@
               <w14:numForm w14:val="default"/>
             </w:rPr>
           </w:pPr>
-          <w:hyperlink w:anchor="_Toc106379239" w:history="1">
+          <w:hyperlink w:anchor="_Toc106449160" w:history="1">
             <w:r>
               <w:rPr>
                 <w:rStyle w:val="Hyperlink"/>
@@ -2588,7 +2588,7 @@
                 <w:noProof/>
                 <w:webHidden/>
               </w:rPr>
-              <w:instrText xml:space="preserve"> PAGEREF _Toc106379239 \h </w:instrText>
+              <w:instrText xml:space="preserve"> PAGEREF _Toc106449160 \h </w:instrText>
             </w:r>
             <w:r>
               <w:rPr>
@@ -2632,7 +2632,7 @@
               <w14:numForm w14:val="default"/>
             </w:rPr>
           </w:pPr>
-          <w:hyperlink w:anchor="_Toc106379240" w:history="1">
+          <w:hyperlink w:anchor="_Toc106449161" w:history="1">
             <w:r>
               <w:rPr>
                 <w:rStyle w:val="Hyperlink"/>
@@ -2659,7 +2659,7 @@
                 <w:noProof/>
                 <w:webHidden/>
               </w:rPr>
-              <w:instrText xml:space="preserve"> PAGEREF _Toc106379240 \h </w:instrText>
+              <w:instrText xml:space="preserve"> PAGEREF _Toc106449161 \h </w:instrText>
             </w:r>
             <w:r>
               <w:rPr>
@@ -2703,7 +2703,7 @@
               <w14:numForm w14:val="default"/>
             </w:rPr>
           </w:pPr>
-          <w:hyperlink w:anchor="_Toc106379241" w:history="1">
+          <w:hyperlink w:anchor="_Toc106449162" w:history="1">
             <w:r>
               <w:rPr>
                 <w:rStyle w:val="Hyperlink"/>
@@ -2730,7 +2730,7 @@
                 <w:noProof/>
                 <w:webHidden/>
               </w:rPr>
-              <w:instrText xml:space="preserve"> PAGEREF _Toc106379241 \h </w:instrText>
+              <w:instrText xml:space="preserve"> PAGEREF _Toc106449162 \h </w:instrText>
             </w:r>
             <w:r>
               <w:rPr>
@@ -2774,7 +2774,7 @@
               <w14:numForm w14:val="default"/>
             </w:rPr>
           </w:pPr>
-          <w:hyperlink w:anchor="_Toc106379242" w:history="1">
+          <w:hyperlink w:anchor="_Toc106449163" w:history="1">
             <w:r>
               <w:rPr>
                 <w:rStyle w:val="Hyperlink"/>
@@ -2801,7 +2801,7 @@
                 <w:noProof/>
                 <w:webHidden/>
               </w:rPr>
-              <w:instrText xml:space="preserve"> PAGEREF _Toc106379242 \h </w:instrText>
+              <w:instrText xml:space="preserve"> PAGEREF _Toc106449163 \h </w:instrText>
             </w:r>
             <w:r>
               <w:rPr>
@@ -2845,7 +2845,7 @@
               <w14:numForm w14:val="default"/>
             </w:rPr>
           </w:pPr>
-          <w:hyperlink w:anchor="_Toc106379243" w:history="1">
+          <w:hyperlink w:anchor="_Toc106449164" w:history="1">
             <w:r>
               <w:rPr>
                 <w:rStyle w:val="Hyperlink"/>
@@ -2872,7 +2872,7 @@
                 <w:noProof/>
                 <w:webHidden/>
               </w:rPr>
-              <w:instrText xml:space="preserve"> PAGEREF _Toc106379243 \h </w:instrText>
+              <w:instrText xml:space="preserve"> PAGEREF _Toc106449164 \h </w:instrText>
             </w:r>
             <w:r>
               <w:rPr>
@@ -2916,7 +2916,7 @@
               <w14:numForm w14:val="default"/>
             </w:rPr>
           </w:pPr>
-          <w:hyperlink w:anchor="_Toc106379244" w:history="1">
+          <w:hyperlink w:anchor="_Toc106449165" w:history="1">
             <w:r>
               <w:rPr>
                 <w:rStyle w:val="Hyperlink"/>
@@ -2943,7 +2943,7 @@
                 <w:noProof/>
                 <w:webHidden/>
               </w:rPr>
-              <w:instrText xml:space="preserve"> PAGEREF _Toc106379244 \h </w:instrText>
+              <w:instrText xml:space="preserve"> PAGEREF _Toc106449165 \h </w:instrText>
             </w:r>
             <w:r>
               <w:rPr>
@@ -2987,7 +2987,7 @@
               <w14:numForm w14:val="default"/>
             </w:rPr>
           </w:pPr>
-          <w:hyperlink w:anchor="_Toc106379245" w:history="1">
+          <w:hyperlink w:anchor="_Toc106449166" w:history="1">
             <w:r>
               <w:rPr>
                 <w:rStyle w:val="Hyperlink"/>
@@ -3014,7 +3014,7 @@
                 <w:noProof/>
                 <w:webHidden/>
               </w:rPr>
-              <w:instrText xml:space="preserve"> PAGEREF _Toc106379245 \h </w:instrText>
+              <w:instrText xml:space="preserve"> PAGEREF _Toc106449166 \h </w:instrText>
             </w:r>
             <w:r>
               <w:rPr>
@@ -3058,7 +3058,7 @@
               <w14:numForm w14:val="default"/>
             </w:rPr>
           </w:pPr>
-          <w:hyperlink w:anchor="_Toc106379246" w:history="1">
+          <w:hyperlink w:anchor="_Toc106449167" w:history="1">
             <w:r>
               <w:rPr>
                 <w:rStyle w:val="Hyperlink"/>
@@ -3085,7 +3085,7 @@
                 <w:noProof/>
                 <w:webHidden/>
               </w:rPr>
-              <w:instrText xml:space="preserve"> PAGEREF _Toc106379246 \h </w:instrText>
+              <w:instrText xml:space="preserve"> PAGEREF _Toc106449167 \h </w:instrText>
             </w:r>
             <w:r>
               <w:rPr>
@@ -3129,7 +3129,7 @@
               <w14:numForm w14:val="default"/>
             </w:rPr>
           </w:pPr>
-          <w:hyperlink w:anchor="_Toc106379247" w:history="1">
+          <w:hyperlink w:anchor="_Toc106449168" w:history="1">
             <w:r>
               <w:rPr>
                 <w:rStyle w:val="Hyperlink"/>
@@ -3156,7 +3156,7 @@
                 <w:noProof/>
                 <w:webHidden/>
               </w:rPr>
-              <w:instrText xml:space="preserve"> PAGEREF _Toc106379247 \h </w:instrText>
+              <w:instrText xml:space="preserve"> PAGEREF _Toc106449168 \h </w:instrText>
             </w:r>
             <w:r>
               <w:rPr>
@@ -3200,7 +3200,7 @@
               <w14:numForm w14:val="default"/>
             </w:rPr>
           </w:pPr>
-          <w:hyperlink w:anchor="_Toc106379248" w:history="1">
+          <w:hyperlink w:anchor="_Toc106449169" w:history="1">
             <w:r>
               <w:rPr>
                 <w:rStyle w:val="Hyperlink"/>
@@ -3227,7 +3227,7 @@
                 <w:noProof/>
                 <w:webHidden/>
               </w:rPr>
-              <w:instrText xml:space="preserve"> PAGEREF _Toc106379248 \h </w:instrText>
+              <w:instrText xml:space="preserve"> PAGEREF _Toc106449169 \h </w:instrText>
             </w:r>
             <w:r>
               <w:rPr>
@@ -3271,7 +3271,7 @@
               <w14:numForm w14:val="default"/>
             </w:rPr>
           </w:pPr>
-          <w:hyperlink w:anchor="_Toc106379249" w:history="1">
+          <w:hyperlink w:anchor="_Toc106449170" w:history="1">
             <w:r>
               <w:rPr>
                 <w:rStyle w:val="Hyperlink"/>
@@ -3298,7 +3298,7 @@
                 <w:noProof/>
                 <w:webHidden/>
               </w:rPr>
-              <w:instrText xml:space="preserve"> PAGEREF _Toc106379249 \h </w:instrText>
+              <w:instrText xml:space="preserve"> PAGEREF _Toc106449170 \h </w:instrText>
             </w:r>
             <w:r>
               <w:rPr>
@@ -3342,7 +3342,7 @@
               <w14:numForm w14:val="default"/>
             </w:rPr>
           </w:pPr>
-          <w:hyperlink w:anchor="_Toc106379250" w:history="1">
+          <w:hyperlink w:anchor="_Toc106449171" w:history="1">
             <w:r>
               <w:rPr>
                 <w:rStyle w:val="Hyperlink"/>
@@ -3369,7 +3369,7 @@
                 <w:noProof/>
                 <w:webHidden/>
               </w:rPr>
-              <w:instrText xml:space="preserve"> PAGEREF _Toc106379250 \h </w:instrText>
+              <w:instrText xml:space="preserve"> PAGEREF _Toc106449171 \h </w:instrText>
             </w:r>
             <w:r>
               <w:rPr>
@@ -3413,7 +3413,7 @@
               <w14:numForm w14:val="default"/>
             </w:rPr>
           </w:pPr>
-          <w:hyperlink w:anchor="_Toc106379251" w:history="1">
+          <w:hyperlink w:anchor="_Toc106449172" w:history="1">
             <w:r>
               <w:rPr>
                 <w:rStyle w:val="Hyperlink"/>
@@ -3440,7 +3440,7 @@
                 <w:noProof/>
                 <w:webHidden/>
               </w:rPr>
-              <w:instrText xml:space="preserve"> PAGEREF _Toc106379251 \h </w:instrText>
+              <w:instrText xml:space="preserve"> PAGEREF _Toc106449172 \h </w:instrText>
             </w:r>
             <w:r>
               <w:rPr>
@@ -3484,7 +3484,7 @@
               <w14:numForm w14:val="default"/>
             </w:rPr>
           </w:pPr>
-          <w:hyperlink w:anchor="_Toc106379252" w:history="1">
+          <w:hyperlink w:anchor="_Toc106449173" w:history="1">
             <w:r>
               <w:rPr>
                 <w:rStyle w:val="Hyperlink"/>
@@ -3511,7 +3511,7 @@
                 <w:noProof/>
                 <w:webHidden/>
               </w:rPr>
-              <w:instrText xml:space="preserve"> PAGEREF _Toc106379252 \h </w:instrText>
+              <w:instrText xml:space="preserve"> PAGEREF _Toc106449173 \h </w:instrText>
             </w:r>
             <w:r>
               <w:rPr>
@@ -3555,7 +3555,7 @@
               <w14:numForm w14:val="default"/>
             </w:rPr>
           </w:pPr>
-          <w:hyperlink w:anchor="_Toc106379253" w:history="1">
+          <w:hyperlink w:anchor="_Toc106449174" w:history="1">
             <w:r>
               <w:rPr>
                 <w:rStyle w:val="Hyperlink"/>
@@ -3582,7 +3582,7 @@
                 <w:noProof/>
                 <w:webHidden/>
               </w:rPr>
-              <w:instrText xml:space="preserve"> PAGEREF _Toc106379253 \h </w:instrText>
+              <w:instrText xml:space="preserve"> PAGEREF _Toc106449174 \h </w:instrText>
             </w:r>
             <w:r>
               <w:rPr>
@@ -3626,7 +3626,7 @@
               <w14:numForm w14:val="default"/>
             </w:rPr>
           </w:pPr>
-          <w:hyperlink w:anchor="_Toc106379254" w:history="1">
+          <w:hyperlink w:anchor="_Toc106449175" w:history="1">
             <w:r>
               <w:rPr>
                 <w:rStyle w:val="Hyperlink"/>
@@ -3653,7 +3653,7 @@
                 <w:noProof/>
                 <w:webHidden/>
               </w:rPr>
-              <w:instrText xml:space="preserve"> PAGEREF _Toc106379254 \h </w:instrText>
+              <w:instrText xml:space="preserve"> PAGEREF _Toc106449175 \h </w:instrText>
             </w:r>
             <w:r>
               <w:rPr>
@@ -3697,7 +3697,7 @@
               <w14:numForm w14:val="default"/>
             </w:rPr>
           </w:pPr>
-          <w:hyperlink w:anchor="_Toc106379255" w:history="1">
+          <w:hyperlink w:anchor="_Toc106449176" w:history="1">
             <w:r>
               <w:rPr>
                 <w:rStyle w:val="Hyperlink"/>
@@ -3724,7 +3724,7 @@
                 <w:noProof/>
                 <w:webHidden/>
               </w:rPr>
-              <w:instrText xml:space="preserve"> PAGEREF _Toc106379255 \h </w:instrText>
+              <w:instrText xml:space="preserve"> PAGEREF _Toc106449176 \h </w:instrText>
             </w:r>
             <w:r>
               <w:rPr>
@@ -3768,7 +3768,7 @@
               <w14:numForm w14:val="default"/>
             </w:rPr>
           </w:pPr>
-          <w:hyperlink w:anchor="_Toc106379256" w:history="1">
+          <w:hyperlink w:anchor="_Toc106449177" w:history="1">
             <w:r>
               <w:rPr>
                 <w:rStyle w:val="Hyperlink"/>
@@ -3795,7 +3795,7 @@
                 <w:noProof/>
                 <w:webHidden/>
               </w:rPr>
-              <w:instrText xml:space="preserve"> PAGEREF _Toc106379256 \h </w:instrText>
+              <w:instrText xml:space="preserve"> PAGEREF _Toc106449177 \h </w:instrText>
             </w:r>
             <w:r>
               <w:rPr>
@@ -3839,7 +3839,7 @@
               <w14:numForm w14:val="default"/>
             </w:rPr>
           </w:pPr>
-          <w:hyperlink w:anchor="_Toc106379257" w:history="1">
+          <w:hyperlink w:anchor="_Toc106449178" w:history="1">
             <w:r>
               <w:rPr>
                 <w:rStyle w:val="Hyperlink"/>
@@ -3866,7 +3866,7 @@
                 <w:noProof/>
                 <w:webHidden/>
               </w:rPr>
-              <w:instrText xml:space="preserve"> PAGEREF _Toc106379257 \h </w:instrText>
+              <w:instrText xml:space="preserve"> PAGEREF _Toc106449178 \h </w:instrText>
             </w:r>
             <w:r>
               <w:rPr>
@@ -3910,7 +3910,7 @@
               <w14:numForm w14:val="default"/>
             </w:rPr>
           </w:pPr>
-          <w:hyperlink w:anchor="_Toc106379258" w:history="1">
+          <w:hyperlink w:anchor="_Toc106449179" w:history="1">
             <w:r>
               <w:rPr>
                 <w:rStyle w:val="Hyperlink"/>
@@ -3937,7 +3937,7 @@
                 <w:noProof/>
                 <w:webHidden/>
               </w:rPr>
-              <w:instrText xml:space="preserve"> PAGEREF _Toc106379258 \h </w:instrText>
+              <w:instrText xml:space="preserve"> PAGEREF _Toc106449179 \h </w:instrText>
             </w:r>
             <w:r>
               <w:rPr>
@@ -3981,7 +3981,7 @@
               <w14:numForm w14:val="default"/>
             </w:rPr>
           </w:pPr>
-          <w:hyperlink w:anchor="_Toc106379259" w:history="1">
+          <w:hyperlink w:anchor="_Toc106449180" w:history="1">
             <w:r>
               <w:rPr>
                 <w:rStyle w:val="Hyperlink"/>
@@ -4008,7 +4008,7 @@
                 <w:noProof/>
                 <w:webHidden/>
               </w:rPr>
-              <w:instrText xml:space="preserve"> PAGEREF _Toc106379259 \h </w:instrText>
+              <w:instrText xml:space="preserve"> PAGEREF _Toc106449180 \h </w:instrText>
             </w:r>
             <w:r>
               <w:rPr>
@@ -4052,7 +4052,7 @@
               <w14:numForm w14:val="default"/>
             </w:rPr>
           </w:pPr>
-          <w:hyperlink w:anchor="_Toc106379260" w:history="1">
+          <w:hyperlink w:anchor="_Toc106449181" w:history="1">
             <w:r>
               <w:rPr>
                 <w:rStyle w:val="Hyperlink"/>
@@ -4079,7 +4079,7 @@
                 <w:noProof/>
                 <w:webHidden/>
               </w:rPr>
-              <w:instrText xml:space="preserve"> PAGEREF _Toc106379260 \h </w:instrText>
+              <w:instrText xml:space="preserve"> PAGEREF _Toc106449181 \h </w:instrText>
             </w:r>
             <w:r>
               <w:rPr>
@@ -4123,7 +4123,7 @@
               <w14:numForm w14:val="default"/>
             </w:rPr>
           </w:pPr>
-          <w:hyperlink w:anchor="_Toc106379261" w:history="1">
+          <w:hyperlink w:anchor="_Toc106449182" w:history="1">
             <w:r>
               <w:rPr>
                 <w:rStyle w:val="Hyperlink"/>
@@ -4150,7 +4150,7 @@
                 <w:noProof/>
                 <w:webHidden/>
               </w:rPr>
-              <w:instrText xml:space="preserve"> PAGEREF _Toc106379261 \h </w:instrText>
+              <w:instrText xml:space="preserve"> PAGEREF _Toc106449182 \h </w:instrText>
             </w:r>
             <w:r>
               <w:rPr>
@@ -4194,7 +4194,7 @@
               <w14:numForm w14:val="default"/>
             </w:rPr>
           </w:pPr>
-          <w:hyperlink w:anchor="_Toc106379262" w:history="1">
+          <w:hyperlink w:anchor="_Toc106449183" w:history="1">
             <w:r>
               <w:rPr>
                 <w:rStyle w:val="Hyperlink"/>
@@ -4221,7 +4221,7 @@
                 <w:noProof/>
                 <w:webHidden/>
               </w:rPr>
-              <w:instrText xml:space="preserve"> PAGEREF _Toc106379262 \h </w:instrText>
+              <w:instrText xml:space="preserve"> PAGEREF _Toc106449183 \h </w:instrText>
             </w:r>
             <w:r>
               <w:rPr>
@@ -4265,7 +4265,7 @@
               <w14:numForm w14:val="default"/>
             </w:rPr>
           </w:pPr>
-          <w:hyperlink w:anchor="_Toc106379263" w:history="1">
+          <w:hyperlink w:anchor="_Toc106449184" w:history="1">
             <w:r>
               <w:rPr>
                 <w:rStyle w:val="Hyperlink"/>
@@ -4292,7 +4292,7 @@
                 <w:noProof/>
                 <w:webHidden/>
               </w:rPr>
-              <w:instrText xml:space="preserve"> PAGEREF _Toc106379263 \h </w:instrText>
+              <w:instrText xml:space="preserve"> PAGEREF _Toc106449184 \h </w:instrText>
             </w:r>
             <w:r>
               <w:rPr>
@@ -4336,7 +4336,7 @@
               <w14:numForm w14:val="default"/>
             </w:rPr>
           </w:pPr>
-          <w:hyperlink w:anchor="_Toc106379264" w:history="1">
+          <w:hyperlink w:anchor="_Toc106449185" w:history="1">
             <w:r>
               <w:rPr>
                 <w:rStyle w:val="Hyperlink"/>
@@ -4363,7 +4363,7 @@
                 <w:noProof/>
                 <w:webHidden/>
               </w:rPr>
-              <w:instrText xml:space="preserve"> PAGEREF _Toc106379264 \h </w:instrText>
+              <w:instrText xml:space="preserve"> PAGEREF _Toc106449185 \h </w:instrText>
             </w:r>
             <w:r>
               <w:rPr>
@@ -4407,7 +4407,7 @@
               <w14:numForm w14:val="default"/>
             </w:rPr>
           </w:pPr>
-          <w:hyperlink w:anchor="_Toc106379265" w:history="1">
+          <w:hyperlink w:anchor="_Toc106449186" w:history="1">
             <w:r>
               <w:rPr>
                 <w:rStyle w:val="Hyperlink"/>
@@ -4434,7 +4434,7 @@
                 <w:noProof/>
                 <w:webHidden/>
               </w:rPr>
-              <w:instrText xml:space="preserve"> PAGEREF _Toc106379265 \h </w:instrText>
+              <w:instrText xml:space="preserve"> PAGEREF _Toc106449186 \h </w:instrText>
             </w:r>
             <w:r>
               <w:rPr>
@@ -4478,7 +4478,7 @@
               <w14:numForm w14:val="default"/>
             </w:rPr>
           </w:pPr>
-          <w:hyperlink w:anchor="_Toc106379266" w:history="1">
+          <w:hyperlink w:anchor="_Toc106449187" w:history="1">
             <w:r>
               <w:rPr>
                 <w:rStyle w:val="Hyperlink"/>
@@ -4505,7 +4505,7 @@
                 <w:noProof/>
                 <w:webHidden/>
               </w:rPr>
-              <w:instrText xml:space="preserve"> PAGEREF _Toc106379266 \h </w:instrText>
+              <w:instrText xml:space="preserve"> PAGEREF _Toc106449187 \h </w:instrText>
             </w:r>
             <w:r>
               <w:rPr>
@@ -4549,7 +4549,7 @@
               <w14:numForm w14:val="default"/>
             </w:rPr>
           </w:pPr>
-          <w:hyperlink w:anchor="_Toc106379267" w:history="1">
+          <w:hyperlink w:anchor="_Toc106449188" w:history="1">
             <w:r>
               <w:rPr>
                 <w:rStyle w:val="Hyperlink"/>
@@ -4576,7 +4576,7 @@
                 <w:noProof/>
                 <w:webHidden/>
               </w:rPr>
-              <w:instrText xml:space="preserve"> PAGEREF _Toc106379267 \h </w:instrText>
+              <w:instrText xml:space="preserve"> PAGEREF _Toc106449188 \h </w:instrText>
             </w:r>
             <w:r>
               <w:rPr>
@@ -4620,7 +4620,7 @@
               <w14:numForm w14:val="default"/>
             </w:rPr>
           </w:pPr>
-          <w:hyperlink w:anchor="_Toc106379268" w:history="1">
+          <w:hyperlink w:anchor="_Toc106449189" w:history="1">
             <w:r>
               <w:rPr>
                 <w:rStyle w:val="Hyperlink"/>
@@ -4647,7 +4647,7 @@
                 <w:noProof/>
                 <w:webHidden/>
               </w:rPr>
-              <w:instrText xml:space="preserve"> PAGEREF _Toc106379268 \h </w:instrText>
+              <w:instrText xml:space="preserve"> PAGEREF _Toc106449189 \h </w:instrText>
             </w:r>
             <w:r>
               <w:rPr>
@@ -4691,7 +4691,7 @@
               <w14:numForm w14:val="default"/>
             </w:rPr>
           </w:pPr>
-          <w:hyperlink w:anchor="_Toc106379269" w:history="1">
+          <w:hyperlink w:anchor="_Toc106449190" w:history="1">
             <w:r>
               <w:rPr>
                 <w:rStyle w:val="Hyperlink"/>
@@ -4718,7 +4718,7 @@
                 <w:noProof/>
                 <w:webHidden/>
               </w:rPr>
-              <w:instrText xml:space="preserve"> PAGEREF _Toc106379269 \h </w:instrText>
+              <w:instrText xml:space="preserve"> PAGEREF _Toc106449190 \h </w:instrText>
             </w:r>
             <w:r>
               <w:rPr>
@@ -4762,7 +4762,7 @@
               <w14:numForm w14:val="default"/>
             </w:rPr>
           </w:pPr>
-          <w:hyperlink w:anchor="_Toc106379270" w:history="1">
+          <w:hyperlink w:anchor="_Toc106449191" w:history="1">
             <w:r>
               <w:rPr>
                 <w:rStyle w:val="Hyperlink"/>
@@ -4789,7 +4789,7 @@
                 <w:noProof/>
                 <w:webHidden/>
               </w:rPr>
-              <w:instrText xml:space="preserve"> PAGEREF _Toc106379270 \h </w:instrText>
+              <w:instrText xml:space="preserve"> PAGEREF _Toc106449191 \h </w:instrText>
             </w:r>
             <w:r>
               <w:rPr>
@@ -4833,7 +4833,7 @@
               <w14:numForm w14:val="default"/>
             </w:rPr>
           </w:pPr>
-          <w:hyperlink w:anchor="_Toc106379271" w:history="1">
+          <w:hyperlink w:anchor="_Toc106449192" w:history="1">
             <w:r>
               <w:rPr>
                 <w:rStyle w:val="Hyperlink"/>
@@ -4860,7 +4860,7 @@
                 <w:noProof/>
                 <w:webHidden/>
               </w:rPr>
-              <w:instrText xml:space="preserve"> PAGEREF _Toc106379271 \h </w:instrText>
+              <w:instrText xml:space="preserve"> PAGEREF _Toc106449192 \h </w:instrText>
             </w:r>
             <w:r>
               <w:rPr>
@@ -4904,7 +4904,7 @@
               <w14:numForm w14:val="default"/>
             </w:rPr>
           </w:pPr>
-          <w:hyperlink w:anchor="_Toc106379272" w:history="1">
+          <w:hyperlink w:anchor="_Toc106449193" w:history="1">
             <w:r>
               <w:rPr>
                 <w:rStyle w:val="Hyperlink"/>
@@ -4931,7 +4931,7 @@
                 <w:noProof/>
                 <w:webHidden/>
               </w:rPr>
-              <w:instrText xml:space="preserve"> PAGEREF _Toc106379272 \h </w:instrText>
+              <w:instrText xml:space="preserve"> PAGEREF _Toc106449193 \h </w:instrText>
             </w:r>
             <w:r>
               <w:rPr>
@@ -4975,7 +4975,7 @@
               <w14:numForm w14:val="default"/>
             </w:rPr>
           </w:pPr>
-          <w:hyperlink w:anchor="_Toc106379273" w:history="1">
+          <w:hyperlink w:anchor="_Toc106449194" w:history="1">
             <w:r>
               <w:rPr>
                 <w:rStyle w:val="Hyperlink"/>
@@ -5002,7 +5002,7 @@
                 <w:noProof/>
                 <w:webHidden/>
               </w:rPr>
-              <w:instrText xml:space="preserve"> PAGEREF _Toc106379273 \h </w:instrText>
+              <w:instrText xml:space="preserve"> PAGEREF _Toc106449194 \h </w:instrText>
             </w:r>
             <w:r>
               <w:rPr>
@@ -5046,7 +5046,7 @@
               <w14:numForm w14:val="default"/>
             </w:rPr>
           </w:pPr>
-          <w:hyperlink w:anchor="_Toc106379274" w:history="1">
+          <w:hyperlink w:anchor="_Toc106449195" w:history="1">
             <w:r>
               <w:rPr>
                 <w:rStyle w:val="Hyperlink"/>
@@ -5073,7 +5073,7 @@
                 <w:noProof/>
                 <w:webHidden/>
               </w:rPr>
-              <w:instrText xml:space="preserve"> PAGEREF _Toc106379274 \h </w:instrText>
+              <w:instrText xml:space="preserve"> PAGEREF _Toc106449195 \h </w:instrText>
             </w:r>
             <w:r>
               <w:rPr>
@@ -5117,7 +5117,7 @@
               <w14:numForm w14:val="default"/>
             </w:rPr>
           </w:pPr>
-          <w:hyperlink w:anchor="_Toc106379275" w:history="1">
+          <w:hyperlink w:anchor="_Toc106449196" w:history="1">
             <w:r>
               <w:rPr>
                 <w:rStyle w:val="Hyperlink"/>
@@ -5144,7 +5144,7 @@
                 <w:noProof/>
                 <w:webHidden/>
               </w:rPr>
-              <w:instrText xml:space="preserve"> PAGEREF _Toc106379275 \h </w:instrText>
+              <w:instrText xml:space="preserve"> PAGEREF _Toc106449196 \h </w:instrText>
             </w:r>
             <w:r>
               <w:rPr>
@@ -5188,7 +5188,7 @@
               <w14:numForm w14:val="default"/>
             </w:rPr>
           </w:pPr>
-          <w:hyperlink w:anchor="_Toc106379276" w:history="1">
+          <w:hyperlink w:anchor="_Toc106449197" w:history="1">
             <w:r>
               <w:rPr>
                 <w:rStyle w:val="Hyperlink"/>
@@ -5215,7 +5215,7 @@
                 <w:noProof/>
                 <w:webHidden/>
               </w:rPr>
-              <w:instrText xml:space="preserve"> PAGEREF _Toc106379276 \h </w:instrText>
+              <w:instrText xml:space="preserve"> PAGEREF _Toc106449197 \h </w:instrText>
             </w:r>
             <w:r>
               <w:rPr>
@@ -5259,7 +5259,7 @@
               <w14:numForm w14:val="default"/>
             </w:rPr>
           </w:pPr>
-          <w:hyperlink w:anchor="_Toc106379277" w:history="1">
+          <w:hyperlink w:anchor="_Toc106449198" w:history="1">
             <w:r>
               <w:rPr>
                 <w:rStyle w:val="Hyperlink"/>
@@ -5286,7 +5286,7 @@
                 <w:noProof/>
                 <w:webHidden/>
               </w:rPr>
-              <w:instrText xml:space="preserve"> PAGEREF _Toc106379277 \h </w:instrText>
+              <w:instrText xml:space="preserve"> PAGEREF _Toc106449198 \h </w:instrText>
             </w:r>
             <w:r>
               <w:rPr>
@@ -5330,7 +5330,7 @@
               <w14:numForm w14:val="default"/>
             </w:rPr>
           </w:pPr>
-          <w:hyperlink w:anchor="_Toc106379278" w:history="1">
+          <w:hyperlink w:anchor="_Toc106449199" w:history="1">
             <w:r>
               <w:rPr>
                 <w:rStyle w:val="Hyperlink"/>
@@ -5357,7 +5357,7 @@
                 <w:noProof/>
                 <w:webHidden/>
               </w:rPr>
-              <w:instrText xml:space="preserve"> PAGEREF _Toc106379278 \h </w:instrText>
+              <w:instrText xml:space="preserve"> PAGEREF _Toc106449199 \h </w:instrText>
             </w:r>
             <w:r>
               <w:rPr>
@@ -5401,7 +5401,7 @@
               <w14:numForm w14:val="default"/>
             </w:rPr>
           </w:pPr>
-          <w:hyperlink w:anchor="_Toc106379279" w:history="1">
+          <w:hyperlink w:anchor="_Toc106449200" w:history="1">
             <w:r>
               <w:rPr>
                 <w:rStyle w:val="Hyperlink"/>
@@ -5428,7 +5428,7 @@
                 <w:noProof/>
                 <w:webHidden/>
               </w:rPr>
-              <w:instrText xml:space="preserve"> PAGEREF _Toc106379279 \h </w:instrText>
+              <w:instrText xml:space="preserve"> PAGEREF _Toc106449200 \h </w:instrText>
             </w:r>
             <w:r>
               <w:rPr>
@@ -5472,7 +5472,7 @@
               <w14:numForm w14:val="default"/>
             </w:rPr>
           </w:pPr>
-          <w:hyperlink w:anchor="_Toc106379280" w:history="1">
+          <w:hyperlink w:anchor="_Toc106449201" w:history="1">
             <w:r>
               <w:rPr>
                 <w:rStyle w:val="Hyperlink"/>
@@ -5499,7 +5499,7 @@
                 <w:noProof/>
                 <w:webHidden/>
               </w:rPr>
-              <w:instrText xml:space="preserve"> PAGEREF _Toc106379280 \h </w:instrText>
+              <w:instrText xml:space="preserve"> PAGEREF _Toc106449201 \h </w:instrText>
             </w:r>
             <w:r>
               <w:rPr>
@@ -5543,7 +5543,7 @@
               <w14:numForm w14:val="default"/>
             </w:rPr>
           </w:pPr>
-          <w:hyperlink w:anchor="_Toc106379281" w:history="1">
+          <w:hyperlink w:anchor="_Toc106449202" w:history="1">
             <w:r>
               <w:rPr>
                 <w:rStyle w:val="Hyperlink"/>
@@ -5570,7 +5570,7 @@
                 <w:noProof/>
                 <w:webHidden/>
               </w:rPr>
-              <w:instrText xml:space="preserve"> PAGEREF _Toc106379281 \h </w:instrText>
+              <w:instrText xml:space="preserve"> PAGEREF _Toc106449202 \h </w:instrText>
             </w:r>
             <w:r>
               <w:rPr>
@@ -5614,7 +5614,7 @@
               <w14:numForm w14:val="default"/>
             </w:rPr>
           </w:pPr>
-          <w:hyperlink w:anchor="_Toc106379282" w:history="1">
+          <w:hyperlink w:anchor="_Toc106449203" w:history="1">
             <w:r>
               <w:rPr>
                 <w:rStyle w:val="Hyperlink"/>
@@ -5641,7 +5641,7 @@
                 <w:noProof/>
                 <w:webHidden/>
               </w:rPr>
-              <w:instrText xml:space="preserve"> PAGEREF _Toc106379282 \h </w:instrText>
+              <w:instrText xml:space="preserve"> PAGEREF _Toc106449203 \h </w:instrText>
             </w:r>
             <w:r>
               <w:rPr>
@@ -5685,7 +5685,7 @@
               <w14:numForm w14:val="default"/>
             </w:rPr>
           </w:pPr>
-          <w:hyperlink w:anchor="_Toc106379283" w:history="1">
+          <w:hyperlink w:anchor="_Toc106449204" w:history="1">
             <w:r>
               <w:rPr>
                 <w:rStyle w:val="Hyperlink"/>
@@ -5712,7 +5712,7 @@
                 <w:noProof/>
                 <w:webHidden/>
               </w:rPr>
-              <w:instrText xml:space="preserve"> PAGEREF _Toc106379283 \h </w:instrText>
+              <w:instrText xml:space="preserve"> PAGEREF _Toc106449204 \h </w:instrText>
             </w:r>
             <w:r>
               <w:rPr>
@@ -5733,6 +5733,148 @@
                 <w:webHidden/>
               </w:rPr>
               <w:t>59</w:t>
+            </w:r>
+            <w:r>
+              <w:rPr>
+                <w:noProof/>
+                <w:webHidden/>
+              </w:rPr>
+              <w:fldChar w:fldCharType="end"/>
+            </w:r>
+          </w:hyperlink>
+        </w:p>
+        <w:p>
+          <w:pPr>
+            <w:pStyle w:val="TOC3"/>
+            <w:tabs>
+              <w:tab w:val="right" w:leader="dot" w:pos="8776"/>
+            </w:tabs>
+            <w:rPr>
+              <w:rFonts w:eastAsiaTheme="minorEastAsia"/>
+              <w:noProof/>
+              <w:lang w:val="en-US"/>
+              <w14:numForm w14:val="default"/>
+            </w:rPr>
+          </w:pPr>
+          <w:hyperlink w:anchor="_Toc106449205" w:history="1">
+            <w:r>
+              <w:rPr>
+                <w:rStyle w:val="Hyperlink"/>
+                <w:noProof/>
+              </w:rPr>
+              <w:t>8.1.1 Konfigurace spaCy pipeline</w:t>
+            </w:r>
+            <w:r>
+              <w:rPr>
+                <w:noProof/>
+                <w:webHidden/>
+              </w:rPr>
+              <w:tab/>
+            </w:r>
+            <w:r>
+              <w:rPr>
+                <w:noProof/>
+                <w:webHidden/>
+              </w:rPr>
+              <w:fldChar w:fldCharType="begin"/>
+            </w:r>
+            <w:r>
+              <w:rPr>
+                <w:noProof/>
+                <w:webHidden/>
+              </w:rPr>
+              <w:instrText xml:space="preserve"> PAGEREF _Toc106449205 \h </w:instrText>
+            </w:r>
+            <w:r>
+              <w:rPr>
+                <w:noProof/>
+                <w:webHidden/>
+              </w:rPr>
+            </w:r>
+            <w:r>
+              <w:rPr>
+                <w:noProof/>
+                <w:webHidden/>
+              </w:rPr>
+              <w:fldChar w:fldCharType="separate"/>
+            </w:r>
+            <w:r>
+              <w:rPr>
+                <w:noProof/>
+                <w:webHidden/>
+              </w:rPr>
+              <w:t>60</w:t>
+            </w:r>
+            <w:r>
+              <w:rPr>
+                <w:noProof/>
+                <w:webHidden/>
+              </w:rPr>
+              <w:fldChar w:fldCharType="end"/>
+            </w:r>
+          </w:hyperlink>
+        </w:p>
+        <w:p>
+          <w:pPr>
+            <w:pStyle w:val="TOC3"/>
+            <w:tabs>
+              <w:tab w:val="right" w:leader="dot" w:pos="8776"/>
+            </w:tabs>
+            <w:rPr>
+              <w:rFonts w:eastAsiaTheme="minorEastAsia"/>
+              <w:noProof/>
+              <w:lang w:val="en-US"/>
+              <w14:numForm w14:val="default"/>
+            </w:rPr>
+          </w:pPr>
+          <w:hyperlink w:anchor="_Toc106449206" w:history="1">
+            <w:r>
+              <w:rPr>
+                <w:rStyle w:val="Hyperlink"/>
+                <w:noProof/>
+              </w:rPr>
+              <w:t>8.1.2 Evaluace trénovaných modelů</w:t>
+            </w:r>
+            <w:r>
+              <w:rPr>
+                <w:noProof/>
+                <w:webHidden/>
+              </w:rPr>
+              <w:tab/>
+            </w:r>
+            <w:r>
+              <w:rPr>
+                <w:noProof/>
+                <w:webHidden/>
+              </w:rPr>
+              <w:fldChar w:fldCharType="begin"/>
+            </w:r>
+            <w:r>
+              <w:rPr>
+                <w:noProof/>
+                <w:webHidden/>
+              </w:rPr>
+              <w:instrText xml:space="preserve"> PAGEREF _Toc106449206 \h </w:instrText>
+            </w:r>
+            <w:r>
+              <w:rPr>
+                <w:noProof/>
+                <w:webHidden/>
+              </w:rPr>
+            </w:r>
+            <w:r>
+              <w:rPr>
+                <w:noProof/>
+                <w:webHidden/>
+              </w:rPr>
+              <w:fldChar w:fldCharType="separate"/>
+            </w:r>
+            <w:r>
+              <w:rPr>
+                <w:noProof/>
+                <w:webHidden/>
+              </w:rPr>
+              <w:t>64</w:t>
             </w:r>
             <w:r>
               <w:rPr>
@@ -5756,13 +5898,13 @@
               <w14:numForm w14:val="default"/>
             </w:rPr>
           </w:pPr>
-          <w:hyperlink w:anchor="_Toc106379284" w:history="1">
+          <w:hyperlink w:anchor="_Toc106449207" w:history="1">
             <w:r>
               <w:rPr>
                 <w:rStyle w:val="Hyperlink"/>
                 <w:noProof/>
               </w:rPr>
-              <w:t>8.2 Návrh anonymizačního nástroje</w:t>
+              <w:t>8.2 Návrh a implementace anonymizačního nástroje</w:t>
             </w:r>
             <w:r>
               <w:rPr>
@@ -5783,7 +5925,7 @@
                 <w:noProof/>
                 <w:webHidden/>
               </w:rPr>
-              <w:instrText xml:space="preserve"> PAGEREF _Toc106379284 \h </w:instrText>
+              <w:instrText xml:space="preserve"> PAGEREF _Toc106449207 \h </w:instrText>
             </w:r>
             <w:r>
               <w:rPr>
@@ -5804,6 +5946,290 @@
                 <w:webHidden/>
               </w:rPr>
               <w:t>67</w:t>
+            </w:r>
+            <w:r>
+              <w:rPr>
+                <w:noProof/>
+                <w:webHidden/>
+              </w:rPr>
+              <w:fldChar w:fldCharType="end"/>
+            </w:r>
+          </w:hyperlink>
+        </w:p>
+        <w:p>
+          <w:pPr>
+            <w:pStyle w:val="TOC3"/>
+            <w:tabs>
+              <w:tab w:val="right" w:leader="dot" w:pos="8776"/>
+            </w:tabs>
+            <w:rPr>
+              <w:rFonts w:eastAsiaTheme="minorEastAsia"/>
+              <w:noProof/>
+              <w:lang w:val="en-US"/>
+              <w14:numForm w14:val="default"/>
+            </w:rPr>
+          </w:pPr>
+          <w:hyperlink w:anchor="_Toc106449208" w:history="1">
+            <w:r>
+              <w:rPr>
+                <w:rStyle w:val="Hyperlink"/>
+                <w:noProof/>
+              </w:rPr>
+              <w:t>8.2.1 SDK Presidio</w:t>
+            </w:r>
+            <w:r>
+              <w:rPr>
+                <w:noProof/>
+                <w:webHidden/>
+              </w:rPr>
+              <w:tab/>
+            </w:r>
+            <w:r>
+              <w:rPr>
+                <w:noProof/>
+                <w:webHidden/>
+              </w:rPr>
+              <w:fldChar w:fldCharType="begin"/>
+            </w:r>
+            <w:r>
+              <w:rPr>
+                <w:noProof/>
+                <w:webHidden/>
+              </w:rPr>
+              <w:instrText xml:space="preserve"> PAGEREF _Toc106449208 \h </w:instrText>
+            </w:r>
+            <w:r>
+              <w:rPr>
+                <w:noProof/>
+                <w:webHidden/>
+              </w:rPr>
+            </w:r>
+            <w:r>
+              <w:rPr>
+                <w:noProof/>
+                <w:webHidden/>
+              </w:rPr>
+              <w:fldChar w:fldCharType="separate"/>
+            </w:r>
+            <w:r>
+              <w:rPr>
+                <w:noProof/>
+                <w:webHidden/>
+              </w:rPr>
+              <w:t>67</w:t>
+            </w:r>
+            <w:r>
+              <w:rPr>
+                <w:noProof/>
+                <w:webHidden/>
+              </w:rPr>
+              <w:fldChar w:fldCharType="end"/>
+            </w:r>
+          </w:hyperlink>
+        </w:p>
+        <w:p>
+          <w:pPr>
+            <w:pStyle w:val="TOC3"/>
+            <w:tabs>
+              <w:tab w:val="right" w:leader="dot" w:pos="8776"/>
+            </w:tabs>
+            <w:rPr>
+              <w:rFonts w:eastAsiaTheme="minorEastAsia"/>
+              <w:noProof/>
+              <w:lang w:val="en-US"/>
+              <w14:numForm w14:val="default"/>
+            </w:rPr>
+          </w:pPr>
+          <w:hyperlink w:anchor="_Toc106449209" w:history="1">
+            <w:r>
+              <w:rPr>
+                <w:rStyle w:val="Hyperlink"/>
+                <w:noProof/>
+              </w:rPr>
+              <w:t>8.2.2 Vývoj a přiřazení recognizerů</w:t>
+            </w:r>
+            <w:r>
+              <w:rPr>
+                <w:noProof/>
+                <w:webHidden/>
+              </w:rPr>
+              <w:tab/>
+            </w:r>
+            <w:r>
+              <w:rPr>
+                <w:noProof/>
+                <w:webHidden/>
+              </w:rPr>
+              <w:fldChar w:fldCharType="begin"/>
+            </w:r>
+            <w:r>
+              <w:rPr>
+                <w:noProof/>
+                <w:webHidden/>
+              </w:rPr>
+              <w:instrText xml:space="preserve"> PAGEREF _Toc106449209 \h </w:instrText>
+            </w:r>
+            <w:r>
+              <w:rPr>
+                <w:noProof/>
+                <w:webHidden/>
+              </w:rPr>
+            </w:r>
+            <w:r>
+              <w:rPr>
+                <w:noProof/>
+                <w:webHidden/>
+              </w:rPr>
+              <w:fldChar w:fldCharType="separate"/>
+            </w:r>
+            <w:r>
+              <w:rPr>
+                <w:noProof/>
+                <w:webHidden/>
+              </w:rPr>
+              <w:t>68</w:t>
+            </w:r>
+            <w:r>
+              <w:rPr>
+                <w:noProof/>
+                <w:webHidden/>
+              </w:rPr>
+              <w:fldChar w:fldCharType="end"/>
+            </w:r>
+          </w:hyperlink>
+        </w:p>
+        <w:p>
+          <w:pPr>
+            <w:pStyle w:val="TOC3"/>
+            <w:tabs>
+              <w:tab w:val="right" w:leader="dot" w:pos="8776"/>
+            </w:tabs>
+            <w:rPr>
+              <w:rFonts w:eastAsiaTheme="minorEastAsia"/>
+              <w:noProof/>
+              <w:lang w:val="en-US"/>
+              <w14:numForm w14:val="default"/>
+            </w:rPr>
+          </w:pPr>
+          <w:hyperlink w:anchor="_Toc106449210" w:history="1">
+            <w:r>
+              <w:rPr>
+                <w:rStyle w:val="Hyperlink"/>
+                <w:noProof/>
+              </w:rPr>
+              <w:t>8.2.3 Namapování kategorií osobních údajů na Presidio recognizery</w:t>
+            </w:r>
+            <w:r>
+              <w:rPr>
+                <w:noProof/>
+                <w:webHidden/>
+              </w:rPr>
+              <w:tab/>
+            </w:r>
+            <w:r>
+              <w:rPr>
+                <w:noProof/>
+                <w:webHidden/>
+              </w:rPr>
+              <w:fldChar w:fldCharType="begin"/>
+            </w:r>
+            <w:r>
+              <w:rPr>
+                <w:noProof/>
+                <w:webHidden/>
+              </w:rPr>
+              <w:instrText xml:space="preserve"> PAGEREF _Toc106449210 \h </w:instrText>
+            </w:r>
+            <w:r>
+              <w:rPr>
+                <w:noProof/>
+                <w:webHidden/>
+              </w:rPr>
+            </w:r>
+            <w:r>
+              <w:rPr>
+                <w:noProof/>
+                <w:webHidden/>
+              </w:rPr>
+              <w:fldChar w:fldCharType="separate"/>
+            </w:r>
+            <w:r>
+              <w:rPr>
+                <w:noProof/>
+                <w:webHidden/>
+              </w:rPr>
+              <w:t>69</w:t>
+            </w:r>
+            <w:r>
+              <w:rPr>
+                <w:noProof/>
+                <w:webHidden/>
+              </w:rPr>
+              <w:fldChar w:fldCharType="end"/>
+            </w:r>
+          </w:hyperlink>
+        </w:p>
+        <w:p>
+          <w:pPr>
+            <w:pStyle w:val="TOC2"/>
+            <w:tabs>
+              <w:tab w:val="right" w:leader="dot" w:pos="8776"/>
+            </w:tabs>
+            <w:rPr>
+              <w:rFonts w:eastAsiaTheme="minorEastAsia"/>
+              <w:noProof/>
+              <w:lang w:val="en-US"/>
+              <w14:numForm w14:val="default"/>
+            </w:rPr>
+          </w:pPr>
+          <w:hyperlink w:anchor="_Toc106449211" w:history="1">
+            <w:r>
+              <w:rPr>
+                <w:rStyle w:val="Hyperlink"/>
+                <w:noProof/>
+              </w:rPr>
+              <w:t>8.3 Grafické rozhraní</w:t>
+            </w:r>
+            <w:r>
+              <w:rPr>
+                <w:noProof/>
+                <w:webHidden/>
+              </w:rPr>
+              <w:tab/>
+            </w:r>
+            <w:r>
+              <w:rPr>
+                <w:noProof/>
+                <w:webHidden/>
+              </w:rPr>
+              <w:fldChar w:fldCharType="begin"/>
+            </w:r>
+            <w:r>
+              <w:rPr>
+                <w:noProof/>
+                <w:webHidden/>
+              </w:rPr>
+              <w:instrText xml:space="preserve"> PAGEREF _Toc106449211 \h </w:instrText>
+            </w:r>
+            <w:r>
+              <w:rPr>
+                <w:noProof/>
+                <w:webHidden/>
+              </w:rPr>
+            </w:r>
+            <w:r>
+              <w:rPr>
+                <w:noProof/>
+                <w:webHidden/>
+              </w:rPr>
+              <w:fldChar w:fldCharType="separate"/>
+            </w:r>
+            <w:r>
+              <w:rPr>
+                <w:noProof/>
+                <w:webHidden/>
+              </w:rPr>
+              <w:t>71</w:t>
             </w:r>
             <w:r>
               <w:rPr>
@@ -5827,7 +6253,7 @@
               <w14:numForm w14:val="default"/>
             </w:rPr>
           </w:pPr>
-          <w:hyperlink w:anchor="_Toc106379285" w:history="1">
+          <w:hyperlink w:anchor="_Toc106449212" w:history="1">
             <w:r>
               <w:rPr>
                 <w:rStyle w:val="Hyperlink"/>
@@ -5854,7 +6280,7 @@
                 <w:noProof/>
                 <w:webHidden/>
               </w:rPr>
-              <w:instrText xml:space="preserve"> PAGEREF _Toc106379285 \h </w:instrText>
+              <w:instrText xml:space="preserve"> PAGEREF _Toc106449212 \h </w:instrText>
             </w:r>
             <w:r>
               <w:rPr>
@@ -5898,7 +6324,7 @@
               <w14:numForm w14:val="default"/>
             </w:rPr>
           </w:pPr>
-          <w:hyperlink w:anchor="_Toc106379286" w:history="1">
+          <w:hyperlink w:anchor="_Toc106449213" w:history="1">
             <w:r>
               <w:rPr>
                 <w:rStyle w:val="Hyperlink"/>
@@ -5925,7 +6351,7 @@
                 <w:noProof/>
                 <w:webHidden/>
               </w:rPr>
-              <w:instrText xml:space="preserve"> PAGEREF _Toc106379286 \h </w:instrText>
+              <w:instrText xml:space="preserve"> PAGEREF _Toc106449213 \h </w:instrText>
             </w:r>
             <w:r>
               <w:rPr>
@@ -5969,7 +6395,7 @@
               <w14:numForm w14:val="default"/>
             </w:rPr>
           </w:pPr>
-          <w:hyperlink w:anchor="_Toc106379287" w:history="1">
+          <w:hyperlink w:anchor="_Toc106449214" w:history="1">
             <w:r>
               <w:rPr>
                 <w:rStyle w:val="Hyperlink"/>
@@ -5996,7 +6422,7 @@
                 <w:noProof/>
                 <w:webHidden/>
               </w:rPr>
-              <w:instrText xml:space="preserve"> PAGEREF _Toc106379287 \h </w:instrText>
+              <w:instrText xml:space="preserve"> PAGEREF _Toc106449214 \h </w:instrText>
             </w:r>
             <w:r>
               <w:rPr>
@@ -6040,7 +6466,7 @@
               <w14:numForm w14:val="default"/>
             </w:rPr>
           </w:pPr>
-          <w:hyperlink w:anchor="_Toc106379288" w:history="1">
+          <w:hyperlink w:anchor="_Toc106449215" w:history="1">
             <w:r>
               <w:rPr>
                 <w:rStyle w:val="Hyperlink"/>
@@ -6067,7 +6493,7 @@
                 <w:noProof/>
                 <w:webHidden/>
               </w:rPr>
-              <w:instrText xml:space="preserve"> PAGEREF _Toc106379288 \h </w:instrText>
+              <w:instrText xml:space="preserve"> PAGEREF _Toc106449215 \h </w:instrText>
             </w:r>
             <w:r>
               <w:rPr>
@@ -6111,7 +6537,7 @@
               <w14:numForm w14:val="default"/>
             </w:rPr>
           </w:pPr>
-          <w:hyperlink w:anchor="_Toc106379289" w:history="1">
+          <w:hyperlink w:anchor="_Toc106449216" w:history="1">
             <w:r>
               <w:rPr>
                 <w:rStyle w:val="Hyperlink"/>
@@ -6138,7 +6564,7 @@
                 <w:noProof/>
                 <w:webHidden/>
               </w:rPr>
-              <w:instrText xml:space="preserve"> PAGEREF _Toc106379289 \h </w:instrText>
+              <w:instrText xml:space="preserve"> PAGEREF _Toc106449216 \h </w:instrText>
             </w:r>
             <w:r>
               <w:rPr>
@@ -6182,7 +6608,7 @@
               <w14:numForm w14:val="default"/>
             </w:rPr>
           </w:pPr>
-          <w:hyperlink w:anchor="_Toc106379290" w:history="1">
+          <w:hyperlink w:anchor="_Toc106449217" w:history="1">
             <w:r>
               <w:rPr>
                 <w:rStyle w:val="Hyperlink"/>
@@ -6209,7 +6635,7 @@
                 <w:noProof/>
                 <w:webHidden/>
               </w:rPr>
-              <w:instrText xml:space="preserve"> PAGEREF _Toc106379290 \h </w:instrText>
+              <w:instrText xml:space="preserve"> PAGEREF _Toc106449217 \h </w:instrText>
             </w:r>
             <w:r>
               <w:rPr>
@@ -6253,7 +6679,7 @@
               <w14:numForm w14:val="default"/>
             </w:rPr>
           </w:pPr>
-          <w:hyperlink w:anchor="_Toc106379291" w:history="1">
+          <w:hyperlink w:anchor="_Toc106449218" w:history="1">
             <w:r>
               <w:rPr>
                 <w:rStyle w:val="Hyperlink"/>
@@ -6280,7 +6706,7 @@
                 <w:noProof/>
                 <w:webHidden/>
               </w:rPr>
-              <w:instrText xml:space="preserve"> PAGEREF _Toc106379291 \h </w:instrText>
+              <w:instrText xml:space="preserve"> PAGEREF _Toc106449218 \h </w:instrText>
             </w:r>
             <w:r>
               <w:rPr>
@@ -6324,7 +6750,7 @@
               <w14:numForm w14:val="default"/>
             </w:rPr>
           </w:pPr>
-          <w:hyperlink w:anchor="_Toc106379292" w:history="1">
+          <w:hyperlink w:anchor="_Toc106449219" w:history="1">
             <w:r>
               <w:rPr>
                 <w:rStyle w:val="Hyperlink"/>
@@ -6351,7 +6777,7 @@
                 <w:noProof/>
                 <w:webHidden/>
               </w:rPr>
-              <w:instrText xml:space="preserve"> PAGEREF _Toc106379292 \h </w:instrText>
+              <w:instrText xml:space="preserve"> PAGEREF _Toc106449219 \h </w:instrText>
             </w:r>
             <w:r>
               <w:rPr>
@@ -6395,7 +6821,7 @@
               <w14:numForm w14:val="default"/>
             </w:rPr>
           </w:pPr>
-          <w:hyperlink w:anchor="_Toc106379293" w:history="1">
+          <w:hyperlink w:anchor="_Toc106449220" w:history="1">
             <w:r>
               <w:rPr>
                 <w:rStyle w:val="Hyperlink"/>
@@ -6422,7 +6848,7 @@
                 <w:noProof/>
                 <w:webHidden/>
               </w:rPr>
-              <w:instrText xml:space="preserve"> PAGEREF _Toc106379293 \h </w:instrText>
+              <w:instrText xml:space="preserve"> PAGEREF _Toc106449220 \h </w:instrText>
             </w:r>
             <w:r>
               <w:rPr>
@@ -7819,7 +8245,7 @@
       <w:pPr>
         <w:pStyle w:val="Nadpis1neslovan"/>
       </w:pPr>
-      <w:bookmarkStart w:id="0" w:name="_Toc106379210"/>
+      <w:bookmarkStart w:id="0" w:name="_Toc106449131"/>
       <w:r>
         <w:lastRenderedPageBreak/>
         <w:t>Úvod</w:t>
@@ -7854,7 +8280,7 @@
         <w:rPr>
           <w:color w:val="FF0000"/>
         </w:rPr>
-        <w:t>Doplnit do praktické části více podnadpisů?</w:t>
+        <w:t>Zkontrolovat správné rozložení tabulek na stránkách, obrázků, popisků, atd</w:t>
       </w:r>
     </w:p>
     <w:p>
@@ -7872,20 +8298,7 @@
         <w:rPr>
           <w:color w:val="FF0000"/>
         </w:rPr>
-        <w:t>Při psani metodik nekam vecpat, ze jiz vytrenovane modely jsou dostupne na vyzadani od autora (limit velikosti)</w:t>
-      </w:r>
-    </w:p>
-    <w:p>
-      <w:pPr>
-        <w:rPr>
-          <w:color w:val="FF0000"/>
-        </w:rPr>
-      </w:pPr>
-      <w:r>
-        <w:rPr>
-          <w:color w:val="FF0000"/>
-        </w:rPr>
-        <w:t>Nezapomenout přiložit ke zdrojákům i všechny config fily a hlavně streamlit appku</w:t>
+        <w:t>Dopsat úvodní formality (abstrakt, klíčová slova,…)</w:t>
       </w:r>
     </w:p>
     <w:p>
@@ -7937,11 +8350,11 @@
     </w:p>
     <w:p>
       <w:r>
-        <w:t xml:space="preserve">Ač se některé současné práce problematikou NER s ohledem na širší kontext textu zabývají, je tato funkčnost modelů hlubokého učení stále problematická a složitá (Williams, 2017). Místo hledání obecného řešení, které by dokázalo rozlišovat kontext ve všech typech textů, </w:t>
+        <w:t xml:space="preserve">Ač se některé současné práce problematikou NER s ohledem na širší kontext textu zabývají, je tato funkčnost modelů hlubokého učení stále problematická a složitá (Williams, 2017). Místo hledání obecného řešení, které by dokázalo rozlišovat kontext ve všech typech textů, je v této situaci vhodnějším řešením tuto funkčnost aplikovat pouze na konkrétní typ dokumentu, čímž se sníží nutný stupeň abstrakce potřebný pro zpracování textu. Aplikací </w:t>
       </w:r>
       <w:r>
         <w:lastRenderedPageBreak/>
-        <w:t xml:space="preserve">je v této situaci vhodnějším řešením tuto funkčnost aplikovat pouze na konkrétní typ dokumentu, čímž se sníží nutný stupeň abstrakce potřebný pro zpracování textu. Aplikací tohoto principu v případě </w:t>
+        <w:t xml:space="preserve">tohoto principu v případě </w:t>
       </w:r>
       <w:r>
         <w:t>klasifikace</w:t>
@@ -8023,7 +8436,7 @@
       <w:pPr>
         <w:pStyle w:val="Heading2"/>
       </w:pPr>
-      <w:bookmarkStart w:id="1" w:name="_Toc106379211"/>
+      <w:bookmarkStart w:id="1" w:name="_Toc106449132"/>
       <w:r>
         <w:t>Vymezení problému</w:t>
       </w:r>
@@ -8061,10 +8474,9 @@
         <w:pStyle w:val="Heading3"/>
       </w:pPr>
       <w:bookmarkStart w:id="2" w:name="_heading=h.mpq2q69yd83g" w:colFirst="0" w:colLast="0"/>
-      <w:bookmarkStart w:id="3" w:name="_Toc106379212"/>
+      <w:bookmarkStart w:id="3" w:name="_Toc106449133"/>
       <w:bookmarkEnd w:id="2"/>
       <w:r>
-        <w:lastRenderedPageBreak/>
         <w:t>Absence jednoznačné definice osobního údaje</w:t>
       </w:r>
       <w:bookmarkEnd w:id="3"/>
@@ -8083,7 +8495,14 @@
         <w:rPr>
           <w:highlight w:val="white"/>
         </w:rPr>
-        <w:t xml:space="preserve">jakoukoli informaci, která se týká identifikované nebo identifikovatelné žijící osoby (Mihulková, 2018). Tato definice je z hlediska implementace anonymizačního nástroje velmi široká. Neexistuje žádný souhrnný seznam, který by definoval, co všechno se dá považovat za osobní údaj. Je proto třeba definovat jednotlivé osobní, případně citlivé osobní údaje pro konkrétní </w:t>
+        <w:t xml:space="preserve">jakoukoli informaci, která se týká identifikované nebo identifikovatelné žijící osoby (Mihulková, </w:t>
+      </w:r>
+      <w:r>
+        <w:rPr>
+          <w:highlight w:val="white"/>
+        </w:rPr>
+        <w:lastRenderedPageBreak/>
+        <w:t xml:space="preserve">2018). Tato definice je z hlediska implementace anonymizačního nástroje velmi široká. Neexistuje žádný souhrnný seznam, který by definoval, co všechno se dá považovat za osobní údaj. Je proto třeba definovat jednotlivé osobní, případně citlivé osobní údaje pro konkrétní </w:t>
       </w:r>
       <w:r>
         <w:t>typ dokumentů, kter</w:t>
@@ -8124,7 +8543,7 @@
         <w:pStyle w:val="Heading3"/>
       </w:pPr>
       <w:bookmarkStart w:id="4" w:name="_heading=h.f2cfst297chv" w:colFirst="0" w:colLast="0"/>
-      <w:bookmarkStart w:id="5" w:name="_Toc106379213"/>
+      <w:bookmarkStart w:id="5" w:name="_Toc106449134"/>
       <w:bookmarkEnd w:id="4"/>
       <w:r>
         <w:t>Limitující závislost na jazyce trénovacích datasetů</w:t>
@@ -8140,7 +8559,7 @@
       <w:pPr>
         <w:pStyle w:val="Heading3"/>
       </w:pPr>
-      <w:bookmarkStart w:id="6" w:name="_Toc106379214"/>
+      <w:bookmarkStart w:id="6" w:name="_Toc106449135"/>
       <w:r>
         <w:t>Nemodulární</w:t>
       </w:r>
@@ -8184,7 +8603,7 @@
       <w:pPr>
         <w:pStyle w:val="Heading2"/>
       </w:pPr>
-      <w:bookmarkStart w:id="7" w:name="_Toc106379215"/>
+      <w:bookmarkStart w:id="7" w:name="_Toc106449136"/>
       <w:r>
         <w:t>Účel a cíle práce</w:t>
       </w:r>
@@ -8217,32 +8636,29 @@
         <w:t>do té míry, aby se dal jednoduše programaticky přizpůsobit klasifikaci osobních údajů v různých doménách</w:t>
       </w:r>
       <w:r>
-        <w:t xml:space="preserve">. Různými doménami se pak </w:t>
-      </w:r>
+        <w:t xml:space="preserve">. Různými doménami se pak v tomto případě myslí konkrétní aplikace klasifikačního nástroje na </w:t>
+      </w:r>
+      <w:r>
+        <w:t>konkrétních typech textových dokumentů</w:t>
+      </w:r>
+      <w:r>
+        <w:t xml:space="preserve"> s doménově specifickými typy osobních údajů – jmenných entit</w:t>
+      </w:r>
+      <w:r>
+        <w:t>.</w:t>
+      </w:r>
+    </w:p>
+    <w:p>
+      <w:pPr>
+        <w:spacing w:after="0"/>
+      </w:pPr>
+    </w:p>
+    <w:p>
+      <w:pPr>
+        <w:spacing w:after="0"/>
+      </w:pPr>
       <w:r>
         <w:lastRenderedPageBreak/>
-        <w:t xml:space="preserve">v tomto případě myslí konkrétní aplikace klasifikačního nástroje na </w:t>
-      </w:r>
-      <w:r>
-        <w:t>konkrétních typech textových dokumentů</w:t>
-      </w:r>
-      <w:r>
-        <w:t xml:space="preserve"> s doménově specifickými typy osobních údajů – jmenných entit</w:t>
-      </w:r>
-      <w:r>
-        <w:t>.</w:t>
-      </w:r>
-    </w:p>
-    <w:p>
-      <w:pPr>
-        <w:spacing w:after="0"/>
-      </w:pPr>
-    </w:p>
-    <w:p>
-      <w:pPr>
-        <w:spacing w:after="0"/>
-      </w:pPr>
-      <w:r>
         <w:t xml:space="preserve">V tomto případě bude konkrétní implementace </w:t>
       </w:r>
       <w:r>
@@ -8284,7 +8700,7 @@
       <w:pPr>
         <w:pStyle w:val="Heading2"/>
       </w:pPr>
-      <w:bookmarkStart w:id="8" w:name="_Toc106379216"/>
+      <w:bookmarkStart w:id="8" w:name="_Toc106449137"/>
       <w:r>
         <w:t>Omezení projektu</w:t>
       </w:r>
@@ -8315,7 +8731,7 @@
       <w:pPr>
         <w:pStyle w:val="Heading2"/>
       </w:pPr>
-      <w:bookmarkStart w:id="9" w:name="_Toc106379217"/>
+      <w:bookmarkStart w:id="9" w:name="_Toc106449138"/>
       <w:r>
         <w:lastRenderedPageBreak/>
         <w:t>Význam a přínos práce</w:t>
@@ -8451,7 +8867,7 @@
       <w:pPr>
         <w:pStyle w:val="Heading1"/>
       </w:pPr>
-      <w:bookmarkStart w:id="10" w:name="_Toc106379218"/>
+      <w:bookmarkStart w:id="10" w:name="_Toc106449139"/>
       <w:r>
         <w:lastRenderedPageBreak/>
         <w:t>Rešerše</w:t>
@@ -8467,7 +8883,7 @@
           <w:szCs w:val="36"/>
         </w:rPr>
       </w:pPr>
-      <w:bookmarkStart w:id="11" w:name="_Toc106379219"/>
+      <w:bookmarkStart w:id="11" w:name="_Toc106449140"/>
       <w:r>
         <w:t>Rešeršní strategie</w:t>
       </w:r>
@@ -8796,7 +9212,7 @@
           <w:color w:val="000000"/>
         </w:rPr>
       </w:pPr>
-      <w:bookmarkStart w:id="12" w:name="_Toc106379220"/>
+      <w:bookmarkStart w:id="12" w:name="_Toc106449141"/>
       <w:r>
         <w:t>Absence jednoznačné definice osobního údaje</w:t>
       </w:r>
@@ -8858,7 +9274,7 @@
       <w:pPr>
         <w:pStyle w:val="Heading2"/>
       </w:pPr>
-      <w:bookmarkStart w:id="13" w:name="_Toc106379221"/>
+      <w:bookmarkStart w:id="13" w:name="_Toc106449142"/>
       <w:r>
         <w:t>Limitující závislost na jazyce trénovacích datasetů</w:t>
       </w:r>
@@ -8892,7 +9308,7 @@
       <w:pPr>
         <w:pStyle w:val="Heading2"/>
       </w:pPr>
-      <w:bookmarkStart w:id="14" w:name="_Toc106379222"/>
+      <w:bookmarkStart w:id="14" w:name="_Toc106449143"/>
       <w:r>
         <w:t>Nemodulární</w:t>
       </w:r>
@@ -8975,7 +9391,7 @@
       <w:pPr>
         <w:pStyle w:val="Heading2"/>
       </w:pPr>
-      <w:bookmarkStart w:id="15" w:name="_Toc106379223"/>
+      <w:bookmarkStart w:id="15" w:name="_Toc106449144"/>
       <w:r>
         <w:lastRenderedPageBreak/>
         <w:t>Shrnutí</w:t>
@@ -9016,7 +9432,7 @@
       <w:pPr>
         <w:pStyle w:val="Heading1"/>
       </w:pPr>
-      <w:bookmarkStart w:id="16" w:name="_Toc106379224"/>
+      <w:bookmarkStart w:id="16" w:name="_Toc106449145"/>
       <w:r>
         <w:lastRenderedPageBreak/>
         <w:t>Metodika práce</w:t>
@@ -9049,7 +9465,7 @@
       <w:pPr>
         <w:pStyle w:val="Heading2"/>
       </w:pPr>
-      <w:bookmarkStart w:id="17" w:name="_Toc106379225"/>
+      <w:bookmarkStart w:id="17" w:name="_Toc106449146"/>
       <w:r>
         <w:t>CRISP-DM</w:t>
       </w:r>
@@ -9190,7 +9606,7 @@
       <w:pPr>
         <w:pStyle w:val="Heading3"/>
       </w:pPr>
-      <w:bookmarkStart w:id="19" w:name="_Toc106379226"/>
+      <w:bookmarkStart w:id="19" w:name="_Toc106449147"/>
       <w:r>
         <w:t>Fáze Business Understanding</w:t>
       </w:r>
@@ -9239,7 +9655,7 @@
       <w:pPr>
         <w:pStyle w:val="Heading3"/>
       </w:pPr>
-      <w:bookmarkStart w:id="20" w:name="_Toc106379227"/>
+      <w:bookmarkStart w:id="20" w:name="_Toc106449148"/>
       <w:r>
         <w:t>Fáze Data Understanding</w:t>
       </w:r>
@@ -9305,7 +9721,7 @@
       <w:pPr>
         <w:pStyle w:val="Heading3"/>
       </w:pPr>
-      <w:bookmarkStart w:id="21" w:name="_Toc106379228"/>
+      <w:bookmarkStart w:id="21" w:name="_Toc106449149"/>
       <w:r>
         <w:t>Fáze Data Preparation</w:t>
       </w:r>
@@ -9328,7 +9744,7 @@
       <w:pPr>
         <w:pStyle w:val="Heading3"/>
       </w:pPr>
-      <w:bookmarkStart w:id="22" w:name="_Toc106379229"/>
+      <w:bookmarkStart w:id="22" w:name="_Toc106449150"/>
       <w:r>
         <w:t>Fáze Modeling</w:t>
       </w:r>
@@ -9354,7 +9770,7 @@
       <w:pPr>
         <w:pStyle w:val="Heading3"/>
       </w:pPr>
-      <w:bookmarkStart w:id="23" w:name="_Toc106379230"/>
+      <w:bookmarkStart w:id="23" w:name="_Toc106449151"/>
       <w:r>
         <w:t>Fáze Evaluation</w:t>
       </w:r>
@@ -9377,7 +9793,7 @@
       <w:pPr>
         <w:pStyle w:val="Heading3"/>
       </w:pPr>
-      <w:bookmarkStart w:id="24" w:name="_Toc106379231"/>
+      <w:bookmarkStart w:id="24" w:name="_Toc106449152"/>
       <w:r>
         <w:lastRenderedPageBreak/>
         <w:t>Fáze Deployment</w:t>
@@ -9427,7 +9843,7 @@
       <w:pPr>
         <w:pStyle w:val="Heading1"/>
       </w:pPr>
-      <w:bookmarkStart w:id="25" w:name="_Toc106379232"/>
+      <w:bookmarkStart w:id="25" w:name="_Toc106449153"/>
       <w:r>
         <w:lastRenderedPageBreak/>
         <w:t>Kategorizace</w:t>
@@ -9464,7 +9880,7 @@
       <w:pPr>
         <w:pStyle w:val="Heading2"/>
       </w:pPr>
-      <w:bookmarkStart w:id="26" w:name="_Toc106379233"/>
+      <w:bookmarkStart w:id="26" w:name="_Toc106449154"/>
       <w:r>
         <w:t>Osobní údaje v</w:t>
       </w:r>
@@ -9477,7 +9893,7 @@
       <w:pPr>
         <w:pStyle w:val="Heading3"/>
       </w:pPr>
-      <w:bookmarkStart w:id="27" w:name="_Toc106379234"/>
+      <w:bookmarkStart w:id="27" w:name="_Toc106449155"/>
       <w:r>
         <w:t>Zákon o registru smluv</w:t>
       </w:r>
@@ -9527,7 +9943,7 @@
       <w:pPr>
         <w:pStyle w:val="Heading3"/>
       </w:pPr>
-      <w:bookmarkStart w:id="28" w:name="_Toc106379235"/>
+      <w:bookmarkStart w:id="28" w:name="_Toc106449156"/>
       <w:r>
         <w:t>Registr smluv</w:t>
       </w:r>
@@ -9588,7 +10004,7 @@
       <w:pPr>
         <w:pStyle w:val="Heading3"/>
       </w:pPr>
-      <w:bookmarkStart w:id="29" w:name="_Toc106379236"/>
+      <w:bookmarkStart w:id="29" w:name="_Toc106449157"/>
       <w:r>
         <w:t>Nástroj pro anonymizaci dokumentů</w:t>
       </w:r>
@@ -9729,7 +10145,7 @@
       <w:pPr>
         <w:pStyle w:val="Heading2"/>
       </w:pPr>
-      <w:bookmarkStart w:id="31" w:name="_Toc106379237"/>
+      <w:bookmarkStart w:id="31" w:name="_Toc106449158"/>
       <w:r>
         <w:t>Typy vstupních dokumentů</w:t>
       </w:r>
@@ -9801,7 +10217,7 @@
       <w:pPr>
         <w:pStyle w:val="Heading2"/>
       </w:pPr>
-      <w:bookmarkStart w:id="32" w:name="_Toc106379238"/>
+      <w:bookmarkStart w:id="32" w:name="_Toc106449159"/>
       <w:r>
         <w:t>Kategorizace osobních údajů</w:t>
       </w:r>
@@ -10597,7 +11013,7 @@
       <w:pPr>
         <w:pStyle w:val="Heading3"/>
       </w:pPr>
-      <w:bookmarkStart w:id="33" w:name="_Toc106379239"/>
+      <w:bookmarkStart w:id="33" w:name="_Toc106449160"/>
       <w:r>
         <w:t>Kompletní seznam</w:t>
       </w:r>
@@ -10700,20 +11116,37 @@
         </w:rPr>
       </w:pPr>
       <w:r>
-        <w:t xml:space="preserve">Kompletní seznam identifikátorů lze naleznout v příloze </w:t>
-      </w:r>
-      <w:r>
-        <w:rPr>
-          <w:color w:val="FF0000"/>
-        </w:rPr>
-        <w:t>XXX. TODO zjistit jak správně vložit kompletní tabulku do přílohy a jak na ní správně odkazovat</w:t>
+        <w:t>Kompletní seznam identifikátorů lze naleznout v</w:t>
+      </w:r>
+      <w:r>
+        <w:t> </w:t>
+      </w:r>
+      <w:r>
+        <w:t>příloze</w:t>
+      </w:r>
+      <w:r>
+        <w:t xml:space="preserve"> </w:t>
+      </w:r>
+      <w:r>
+        <w:rPr>
+          <w:i/>
+          <w:iCs/>
+        </w:rPr>
+        <w:t>A: Kompletní mapa kategorií osobních údajů</w:t>
+      </w:r>
+      <w:r>
+        <w:rPr>
+          <w:i/>
+          <w:iCs/>
+        </w:rPr>
+        <w:t>.</w:t>
       </w:r>
     </w:p>
     <w:p>
       <w:pPr>
         <w:pStyle w:val="Heading2"/>
       </w:pPr>
-      <w:bookmarkStart w:id="34" w:name="_Toc106379240"/>
+      <w:bookmarkStart w:id="34" w:name="_Toc106449161"/>
       <w:r>
         <w:t xml:space="preserve">Mapa </w:t>
       </w:r>
@@ -17400,7 +17833,7 @@
       <w:pPr>
         <w:pStyle w:val="Heading3"/>
       </w:pPr>
-      <w:bookmarkStart w:id="36" w:name="_Toc106379241"/>
+      <w:bookmarkStart w:id="36" w:name="_Toc106449162"/>
       <w:r>
         <w:lastRenderedPageBreak/>
         <w:t>Jmenné identifikátory</w:t>
@@ -17441,7 +17874,7 @@
       <w:pPr>
         <w:pStyle w:val="Heading3"/>
       </w:pPr>
-      <w:bookmarkStart w:id="37" w:name="_Toc106379242"/>
+      <w:bookmarkStart w:id="37" w:name="_Toc106449163"/>
       <w:r>
         <w:t>Číselné identifikátory</w:t>
       </w:r>
@@ -17477,7 +17910,7 @@
       <w:pPr>
         <w:pStyle w:val="Heading3"/>
       </w:pPr>
-      <w:bookmarkStart w:id="38" w:name="_Toc106379243"/>
+      <w:bookmarkStart w:id="38" w:name="_Toc106449164"/>
       <w:r>
         <w:t>Znakové identifikátory</w:t>
       </w:r>
@@ -17500,7 +17933,7 @@
       <w:pPr>
         <w:pStyle w:val="Heading3"/>
       </w:pPr>
-      <w:bookmarkStart w:id="39" w:name="_Toc106379244"/>
+      <w:bookmarkStart w:id="39" w:name="_Toc106449165"/>
       <w:r>
         <w:t>Lokalizační identifikátory</w:t>
       </w:r>
@@ -17515,7 +17948,7 @@
       <w:pPr>
         <w:pStyle w:val="Heading3"/>
       </w:pPr>
-      <w:bookmarkStart w:id="40" w:name="_Toc106379245"/>
+      <w:bookmarkStart w:id="40" w:name="_Toc106449166"/>
       <w:r>
         <w:t>Ostatní identifikátory</w:t>
       </w:r>
@@ -17575,7 +18008,7 @@
       <w:pPr>
         <w:pStyle w:val="Heading3"/>
       </w:pPr>
-      <w:bookmarkStart w:id="41" w:name="_Toc106379246"/>
+      <w:bookmarkStart w:id="41" w:name="_Toc106449167"/>
       <w:r>
         <w:t>Redukovaný seznam identifikátorů</w:t>
       </w:r>
@@ -17626,7 +18059,7 @@
       <w:pPr>
         <w:pStyle w:val="Heading1"/>
       </w:pPr>
-      <w:bookmarkStart w:id="42" w:name="_Toc106379247"/>
+      <w:bookmarkStart w:id="42" w:name="_Toc106449168"/>
       <w:r>
         <w:lastRenderedPageBreak/>
         <w:t>Použité techniky</w:t>
@@ -17654,7 +18087,7 @@
       <w:pPr>
         <w:pStyle w:val="Heading2"/>
       </w:pPr>
-      <w:bookmarkStart w:id="43" w:name="_Toc106379248"/>
+      <w:bookmarkStart w:id="43" w:name="_Toc106449169"/>
       <w:r>
         <w:t>Hluboké učení</w:t>
       </w:r>
@@ -17833,7 +18266,7 @@
       <w:pPr>
         <w:pStyle w:val="Heading2"/>
       </w:pPr>
-      <w:bookmarkStart w:id="44" w:name="_Toc106379249"/>
+      <w:bookmarkStart w:id="44" w:name="_Toc106449170"/>
       <w:r>
         <w:t>Natural Language Processing</w:t>
       </w:r>
@@ -18024,7 +18457,7 @@
       <w:pPr>
         <w:pStyle w:val="Heading2"/>
       </w:pPr>
-      <w:bookmarkStart w:id="45" w:name="_Toc106379250"/>
+      <w:bookmarkStart w:id="45" w:name="_Toc106449171"/>
       <w:r>
         <w:t>Named Entity Recognition</w:t>
       </w:r>
@@ -18488,7 +18921,7 @@
       <w:pPr>
         <w:pStyle w:val="Heading2"/>
       </w:pPr>
-      <w:bookmarkStart w:id="47" w:name="_Toc106379251"/>
+      <w:bookmarkStart w:id="47" w:name="_Toc106449172"/>
       <w:r>
         <w:t>NER v českém jazyce</w:t>
       </w:r>
@@ -18580,7 +19013,7 @@
       <w:pPr>
         <w:pStyle w:val="Heading3"/>
       </w:pPr>
-      <w:bookmarkStart w:id="48" w:name="_Toc106379252"/>
+      <w:bookmarkStart w:id="48" w:name="_Toc106449173"/>
       <w:r>
         <w:lastRenderedPageBreak/>
         <w:t>Stematizace a lematizace</w:t>
@@ -18651,7 +19084,7 @@
       <w:pPr>
         <w:pStyle w:val="Heading3"/>
       </w:pPr>
-      <w:bookmarkStart w:id="49" w:name="_Toc106379253"/>
+      <w:bookmarkStart w:id="49" w:name="_Toc106449174"/>
       <w:r>
         <w:t>POS</w:t>
       </w:r>
@@ -18696,7 +19129,7 @@
       <w:pPr>
         <w:pStyle w:val="Heading2"/>
       </w:pPr>
-      <w:bookmarkStart w:id="50" w:name="_Toc106379254"/>
+      <w:bookmarkStart w:id="50" w:name="_Toc106449175"/>
       <w:r>
         <w:t>Multilingvní modely</w:t>
       </w:r>
@@ -18867,7 +19300,7 @@
       <w:pPr>
         <w:pStyle w:val="Heading3"/>
       </w:pPr>
-      <w:bookmarkStart w:id="51" w:name="_Toc106379255"/>
+      <w:bookmarkStart w:id="51" w:name="_Toc106449176"/>
       <w:r>
         <w:t>mBERT</w:t>
       </w:r>
@@ -19018,7 +19451,7 @@
       <w:pPr>
         <w:pStyle w:val="Heading3"/>
       </w:pPr>
-      <w:bookmarkStart w:id="53" w:name="_Toc106379256"/>
+      <w:bookmarkStart w:id="53" w:name="_Toc106449177"/>
       <w:r>
         <w:t>XLM</w:t>
       </w:r>
@@ -19192,7 +19625,7 @@
       <w:pPr>
         <w:pStyle w:val="Heading3"/>
       </w:pPr>
-      <w:bookmarkStart w:id="55" w:name="_Toc106379257"/>
+      <w:bookmarkStart w:id="55" w:name="_Toc106449178"/>
       <w:r>
         <w:t>XML-RoBERTa</w:t>
       </w:r>
@@ -19240,22 +19673,9 @@
     </w:p>
     <w:p>
       <w:pPr>
-        <w:rPr>
-          <w:color w:val="FF0000"/>
-        </w:rPr>
-      </w:pPr>
-      <w:r>
-        <w:rPr>
-          <w:color w:val="FF0000"/>
-        </w:rPr>
-        <w:t>TODO dodělat porovnání těchto modelů dle https://peltarion.com/blog/data-science/a-deep-dive-into-multilingual-nlp-models</w:t>
-      </w:r>
-    </w:p>
-    <w:p>
-      <w:pPr>
         <w:pStyle w:val="Heading1"/>
       </w:pPr>
-      <w:bookmarkStart w:id="56" w:name="_Toc106379258"/>
+      <w:bookmarkStart w:id="56" w:name="_Toc106449179"/>
       <w:r>
         <w:lastRenderedPageBreak/>
         <w:t>Výběr technologií</w:t>
@@ -19350,7 +19770,7 @@
       <w:pPr>
         <w:pStyle w:val="Heading2"/>
       </w:pPr>
-      <w:bookmarkStart w:id="57" w:name="_Toc106379259"/>
+      <w:bookmarkStart w:id="57" w:name="_Toc106449180"/>
       <w:r>
         <w:t>NLP frameworky</w:t>
       </w:r>
@@ -19365,7 +19785,7 @@
       <w:pPr>
         <w:pStyle w:val="Heading3"/>
       </w:pPr>
-      <w:bookmarkStart w:id="58" w:name="_Toc106379260"/>
+      <w:bookmarkStart w:id="58" w:name="_Toc106449181"/>
       <w:r>
         <w:t>Kritéria pro výběr NLP frameworku</w:t>
       </w:r>
@@ -19465,7 +19885,7 @@
       <w:pPr>
         <w:pStyle w:val="Heading3"/>
       </w:pPr>
-      <w:bookmarkStart w:id="59" w:name="_Toc106379261"/>
+      <w:bookmarkStart w:id="59" w:name="_Toc106449182"/>
       <w:r>
         <w:t>Stanford CoreNLP (Stanford NER)</w:t>
       </w:r>
@@ -19535,7 +19955,7 @@
       <w:pPr>
         <w:pStyle w:val="Heading3"/>
       </w:pPr>
-      <w:bookmarkStart w:id="60" w:name="_Toc106379262"/>
+      <w:bookmarkStart w:id="60" w:name="_Toc106449183"/>
       <w:r>
         <w:t>NLTK</w:t>
       </w:r>
@@ -19576,7 +19996,7 @@
       <w:pPr>
         <w:pStyle w:val="Heading3"/>
       </w:pPr>
-      <w:bookmarkStart w:id="61" w:name="_Toc106379263"/>
+      <w:bookmarkStart w:id="61" w:name="_Toc106449184"/>
       <w:r>
         <w:t>Flair</w:t>
       </w:r>
@@ -19635,7 +20055,7 @@
       <w:pPr>
         <w:pStyle w:val="Heading3"/>
       </w:pPr>
-      <w:bookmarkStart w:id="62" w:name="_Toc106379264"/>
+      <w:bookmarkStart w:id="62" w:name="_Toc106449185"/>
       <w:r>
         <w:t>SpaCy</w:t>
       </w:r>
@@ -19701,7 +20121,7 @@
       <w:pPr>
         <w:pStyle w:val="Heading3"/>
       </w:pPr>
-      <w:bookmarkStart w:id="63" w:name="_Toc106379265"/>
+      <w:bookmarkStart w:id="63" w:name="_Toc106449186"/>
       <w:r>
         <w:t>Porovnání</w:t>
       </w:r>
@@ -19744,7 +20164,7 @@
       <w:pPr>
         <w:pStyle w:val="Heading2"/>
       </w:pPr>
-      <w:bookmarkStart w:id="64" w:name="_Toc106379266"/>
+      <w:bookmarkStart w:id="64" w:name="_Toc106449187"/>
       <w:r>
         <w:t>Vývojové prostředí</w:t>
       </w:r>
@@ -19794,7 +20214,7 @@
       <w:pPr>
         <w:pStyle w:val="Heading1"/>
       </w:pPr>
-      <w:bookmarkStart w:id="65" w:name="_Toc106379267"/>
+      <w:bookmarkStart w:id="65" w:name="_Toc106449188"/>
       <w:r>
         <w:lastRenderedPageBreak/>
         <w:t>Dataset</w:t>
@@ -19840,7 +20260,7 @@
       <w:pPr>
         <w:pStyle w:val="Heading2"/>
       </w:pPr>
-      <w:bookmarkStart w:id="66" w:name="_Toc106379268"/>
+      <w:bookmarkStart w:id="66" w:name="_Toc106449189"/>
       <w:r>
         <w:t>A</w:t>
       </w:r>
@@ -19856,7 +20276,7 @@
       <w:pPr>
         <w:pStyle w:val="Heading3"/>
       </w:pPr>
-      <w:bookmarkStart w:id="67" w:name="_Toc106379269"/>
+      <w:bookmarkStart w:id="67" w:name="_Toc106449190"/>
       <w:r>
         <w:t>Granularita NER datasetů</w:t>
       </w:r>
@@ -19893,7 +20313,7 @@
       <w:pPr>
         <w:pStyle w:val="Heading3"/>
       </w:pPr>
-      <w:bookmarkStart w:id="68" w:name="_Toc106379270"/>
+      <w:bookmarkStart w:id="68" w:name="_Toc106449191"/>
       <w:r>
         <w:lastRenderedPageBreak/>
         <w:t>Způsoby anotace jmenných entit</w:t>
@@ -19939,7 +20359,7 @@
       <w:pPr>
         <w:pStyle w:val="Heading2"/>
       </w:pPr>
-      <w:bookmarkStart w:id="69" w:name="_Toc106379271"/>
+      <w:bookmarkStart w:id="69" w:name="_Toc106449192"/>
       <w:r>
         <w:t>Dostupné datasety</w:t>
       </w:r>
@@ -19949,7 +20369,7 @@
       <w:pPr>
         <w:pStyle w:val="Heading3"/>
       </w:pPr>
-      <w:bookmarkStart w:id="70" w:name="_Toc106379272"/>
+      <w:bookmarkStart w:id="70" w:name="_Toc106449193"/>
       <w:r>
         <w:t>Czech Named Entity Corpus</w:t>
       </w:r>
@@ -20034,7 +20454,7 @@
       <w:pPr>
         <w:pStyle w:val="Heading3"/>
       </w:pPr>
-      <w:bookmarkStart w:id="71" w:name="_Toc106379273"/>
+      <w:bookmarkStart w:id="71" w:name="_Toc106449194"/>
       <w:r>
         <w:t>BSNLP</w:t>
       </w:r>
@@ -20118,7 +20538,7 @@
       <w:pPr>
         <w:pStyle w:val="Heading3"/>
       </w:pPr>
-      <w:bookmarkStart w:id="72" w:name="_Toc106379274"/>
+      <w:bookmarkStart w:id="72" w:name="_Toc106449195"/>
       <w:r>
         <w:t>SumeCzech-NER</w:t>
       </w:r>
@@ -20170,7 +20590,7 @@
       <w:pPr>
         <w:pStyle w:val="Heading3"/>
       </w:pPr>
-      <w:bookmarkStart w:id="73" w:name="_Toc106379275"/>
+      <w:bookmarkStart w:id="73" w:name="_Toc106449196"/>
       <w:r>
         <w:t>Shrnutí</w:t>
       </w:r>
@@ -20220,7 +20640,7 @@
       <w:pPr>
         <w:pStyle w:val="Heading2"/>
       </w:pPr>
-      <w:bookmarkStart w:id="74" w:name="_Toc106379276"/>
+      <w:bookmarkStart w:id="74" w:name="_Toc106449197"/>
       <w:r>
         <w:t>Zpracování datasetu</w:t>
       </w:r>
@@ -20355,7 +20775,7 @@
       <w:pPr>
         <w:pStyle w:val="Heading3"/>
       </w:pPr>
-      <w:bookmarkStart w:id="75" w:name="_Toc106379277"/>
+      <w:bookmarkStart w:id="75" w:name="_Toc106449198"/>
       <w:r>
         <w:t>Načtení CNEC_extended</w:t>
       </w:r>
@@ -20379,7 +20799,7 @@
       <w:pPr>
         <w:pStyle w:val="Heading3"/>
       </w:pPr>
-      <w:bookmarkStart w:id="76" w:name="_Toc106379278"/>
+      <w:bookmarkStart w:id="76" w:name="_Toc106449199"/>
       <w:r>
         <w:t>Načtení CNEC 2.0</w:t>
       </w:r>
@@ -20480,7 +20900,7 @@
       <w:pPr>
         <w:pStyle w:val="Heading2"/>
       </w:pPr>
-      <w:bookmarkStart w:id="77" w:name="_Toc106379279"/>
+      <w:bookmarkStart w:id="77" w:name="_Toc106449200"/>
       <w:r>
         <w:lastRenderedPageBreak/>
         <w:t>Analýza dat</w:t>
@@ -20491,7 +20911,7 @@
       <w:pPr>
         <w:pStyle w:val="Heading3"/>
       </w:pPr>
-      <w:bookmarkStart w:id="78" w:name="_Toc106379280"/>
+      <w:bookmarkStart w:id="78" w:name="_Toc106449201"/>
       <w:r>
         <w:t>Kategorie klasifikovaných jmenných entit</w:t>
       </w:r>
@@ -20626,7 +21046,7 @@
       <w:pPr>
         <w:pStyle w:val="Heading3"/>
       </w:pPr>
-      <w:bookmarkStart w:id="80" w:name="_Toc106379281"/>
+      <w:bookmarkStart w:id="80" w:name="_Toc106449202"/>
       <w:r>
         <w:t>Úprava datasetu</w:t>
       </w:r>
@@ -27161,7 +27581,7 @@
       <w:pPr>
         <w:pStyle w:val="Heading1"/>
       </w:pPr>
-      <w:bookmarkStart w:id="84" w:name="_Toc106379282"/>
+      <w:bookmarkStart w:id="84" w:name="_Toc106449203"/>
       <w:r>
         <w:lastRenderedPageBreak/>
         <w:t xml:space="preserve">Vývoj </w:t>
@@ -27235,7 +27655,7 @@
       <w:pPr>
         <w:pStyle w:val="Heading2"/>
       </w:pPr>
-      <w:bookmarkStart w:id="85" w:name="_Toc106379283"/>
+      <w:bookmarkStart w:id="85" w:name="_Toc106449204"/>
       <w:r>
         <w:t>Trénování NER modelu</w:t>
       </w:r>
@@ -27342,7 +27762,16 @@
         <w:t>Zdrojový kód 8.1.2: Instalace spaCy pro GPU</w:t>
       </w:r>
     </w:p>
-    <w:p/>
+    <w:p>
+      <w:pPr>
+        <w:pStyle w:val="Heading3"/>
+      </w:pPr>
+      <w:bookmarkStart w:id="86" w:name="_Toc106449205"/>
+      <w:r>
+        <w:t>Konfigurace spaCy pipeline</w:t>
+      </w:r>
+      <w:bookmarkEnd w:id="86"/>
+    </w:p>
     <w:p>
       <w:r>
         <w:t xml:space="preserve">K vytvoření funkčního kompletního spaCy modelu připraveného k použití je potřeba vytvořit spaCy pipeline. </w:t>
@@ -27511,7 +27940,7 @@
       <w:pPr>
         <w:pStyle w:val="Caption"/>
       </w:pPr>
-      <w:bookmarkStart w:id="86" w:name="_Toc106299256"/>
+      <w:bookmarkStart w:id="87" w:name="_Toc106299256"/>
       <w:r>
         <w:t xml:space="preserve">Obrázek </w:t>
       </w:r>
@@ -27526,7 +27955,7 @@
       <w:r>
         <w:t>: CPU spaCy pipeline</w:t>
       </w:r>
-      <w:bookmarkEnd w:id="86"/>
+      <w:bookmarkEnd w:id="87"/>
     </w:p>
     <w:p>
       <w:pPr>
@@ -27585,7 +28014,7 @@
       <w:pPr>
         <w:pStyle w:val="Caption"/>
       </w:pPr>
-      <w:bookmarkStart w:id="87" w:name="_Toc106299257"/>
+      <w:bookmarkStart w:id="88" w:name="_Toc106299257"/>
       <w:r>
         <w:t xml:space="preserve">Obrázek </w:t>
       </w:r>
@@ -27600,7 +28029,7 @@
       <w:r>
         <w:t>: GPU spaCy pipeline</w:t>
       </w:r>
-      <w:bookmarkEnd w:id="87"/>
+      <w:bookmarkEnd w:id="88"/>
     </w:p>
     <w:p>
       <w:r>
@@ -27630,19 +28059,16 @@
         <w:t xml:space="preserve"> </w:t>
       </w:r>
       <w:r>
-        <w:t>použité pro trénování jednotlivých modelů jsou dostupné v příloze jako součást</w:t>
-      </w:r>
-      <w:r>
-        <w:t xml:space="preserve"> zdrojového kódu. </w:t>
-      </w:r>
-      <w:r>
-        <w:rPr>
-          <w:color w:val="FF0000"/>
-        </w:rPr>
-        <w:t>(TODO definovat v jaké části přílohy)</w:t>
-      </w:r>
-      <w:r>
-        <w:t xml:space="preserve"> V následující části tak budou popsány jen některé jejich části.</w:t>
+        <w:t xml:space="preserve">použité pro trénování jednotlivých modelů jsou dostupné v příloze </w:t>
+      </w:r>
+      <w:r>
+        <w:t xml:space="preserve">B </w:t>
+      </w:r>
+      <w:r>
+        <w:t>jako součást</w:t>
+      </w:r>
+      <w:r>
+        <w:t xml:space="preserve"> zdrojového kódu. V následující části tak budou popsány jen některé jejich části.</w:t>
       </w:r>
       <w:r>
         <w:t xml:space="preserve"> Každý konfigurační soubor pak obsahuje řadu dalších zajímavých vlastností pipeline a jednotlivých komponent, které dále nejsou popsány, a to z důvodu zjednodušení přehlednosti a srozumitelnosti následujícího popisu.</w:t>
@@ -27809,15 +28235,15 @@
         <w:pStyle w:val="Textprogramovhokdu"/>
       </w:pPr>
       <w:r>
+        <w:t>pipeline = ["tok2vec","trainable_lemmatizer","ner"]</w:t>
+      </w:r>
+    </w:p>
+    <w:p>
+      <w:pPr>
+        <w:pStyle w:val="Textprogramovhokdu"/>
+      </w:pPr>
+      <w:r>
         <w:lastRenderedPageBreak/>
-        <w:t>pipeline = ["tok2vec","trainable_lemmatizer","ner"]</w:t>
-      </w:r>
-    </w:p>
-    <w:p>
-      <w:pPr>
-        <w:pStyle w:val="Textprogramovhokdu"/>
-      </w:pPr>
-      <w:r>
         <w:t>batch_size = 1000</w:t>
       </w:r>
     </w:p>
@@ -28124,17 +28550,22 @@
         <w:t>parametrem learn_rate, který definuje velikost jednotlivých kroků</w:t>
       </w:r>
       <w:r>
-        <w:t xml:space="preserve"> při optimalizaci </w:t>
-      </w:r>
+        <w:t xml:space="preserve"> při optimalizaci cost funkce. Dá se lze také nastavit optimalizační fukce (v případě této práce byl použitý optimizer Adam) (</w:t>
+      </w:r>
+      <w:r>
+        <w:t xml:space="preserve">Zdrojový kód </w:t>
+      </w:r>
+      <w:r>
+        <w:t>8.1.8).</w:t>
+      </w:r>
+    </w:p>
+    <w:p>
+      <w:pPr>
+        <w:pStyle w:val="Textprogramovhokdu"/>
+      </w:pPr>
       <w:r>
         <w:lastRenderedPageBreak/>
-        <w:t>cost funkce. Dá se lze také nastavit optimalizační fukce (v případě této práce byl použitý optimizer Adam) (</w:t>
-      </w:r>
-      <w:r>
-        <w:t xml:space="preserve">Zdrojový kód </w:t>
-      </w:r>
-      <w:r>
-        <w:t>8.1.8).</w:t>
+        <w:t>[training]</w:t>
       </w:r>
     </w:p>
     <w:p>
@@ -28142,7 +28573,7 @@
         <w:pStyle w:val="Textprogramovhokdu"/>
       </w:pPr>
       <w:r>
-        <w:t>[training]</w:t>
+        <w:t>accumulate_gradient = 3</w:t>
       </w:r>
     </w:p>
     <w:p>
@@ -28150,7 +28581,7 @@
         <w:pStyle w:val="Textprogramovhokdu"/>
       </w:pPr>
       <w:r>
-        <w:t>accumulate_gradient = 3</w:t>
+        <w:t>dropout = 0.1</w:t>
       </w:r>
     </w:p>
     <w:p>
@@ -28158,7 +28589,7 @@
         <w:pStyle w:val="Textprogramovhokdu"/>
       </w:pPr>
       <w:r>
-        <w:t>dropout = 0.1</w:t>
+        <w:t>patience = 1600</w:t>
       </w:r>
     </w:p>
     <w:p>
@@ -28166,7 +28597,7 @@
         <w:pStyle w:val="Textprogramovhokdu"/>
       </w:pPr>
       <w:r>
-        <w:t>patience = 1600</w:t>
+        <w:t>max_steps = 20000</w:t>
       </w:r>
     </w:p>
     <w:p>
@@ -28174,7 +28605,7 @@
         <w:pStyle w:val="Textprogramovhokdu"/>
       </w:pPr>
       <w:r>
-        <w:t>max_steps = 20000</w:t>
+        <w:t>eval_frequency = 200</w:t>
       </w:r>
     </w:p>
     <w:p>
@@ -28182,28 +28613,28 @@
         <w:pStyle w:val="Textprogramovhokdu"/>
       </w:pPr>
       <w:r>
-        <w:t>eval_frequency = 200</w:t>
+        <w:t>…</w:t>
       </w:r>
     </w:p>
     <w:p>
       <w:pPr>
         <w:pStyle w:val="Textprogramovhokdu"/>
       </w:pPr>
-      <w:r>
-        <w:t>…</w:t>
-      </w:r>
     </w:p>
     <w:p>
       <w:pPr>
         <w:pStyle w:val="Textprogramovhokdu"/>
       </w:pPr>
+      <w:r>
+        <w:t>[training.optimizer]</w:t>
+      </w:r>
     </w:p>
     <w:p>
       <w:pPr>
         <w:pStyle w:val="Textprogramovhokdu"/>
       </w:pPr>
       <w:r>
-        <w:t>[training.optimizer]</w:t>
+        <w:t>@optimizers = "Adam.v1"</w:t>
       </w:r>
     </w:p>
     <w:p>
@@ -28211,7 +28642,7 @@
         <w:pStyle w:val="Textprogramovhokdu"/>
       </w:pPr>
       <w:r>
-        <w:t>@optimizers = "Adam.v1"</w:t>
+        <w:t>beta1 = 0.9</w:t>
       </w:r>
     </w:p>
     <w:p>
@@ -28219,7 +28650,7 @@
         <w:pStyle w:val="Textprogramovhokdu"/>
       </w:pPr>
       <w:r>
-        <w:t>beta1 = 0.9</w:t>
+        <w:t>beta2 = 0.999</w:t>
       </w:r>
     </w:p>
     <w:p>
@@ -28227,7 +28658,7 @@
         <w:pStyle w:val="Textprogramovhokdu"/>
       </w:pPr>
       <w:r>
-        <w:t>beta2 = 0.999</w:t>
+        <w:t>L2_is_weight_decay = true</w:t>
       </w:r>
     </w:p>
     <w:p>
@@ -28235,7 +28666,7 @@
         <w:pStyle w:val="Textprogramovhokdu"/>
       </w:pPr>
       <w:r>
-        <w:t>L2_is_weight_decay = true</w:t>
+        <w:t>L2 = 0.01</w:t>
       </w:r>
     </w:p>
     <w:p>
@@ -28243,7 +28674,7 @@
         <w:pStyle w:val="Textprogramovhokdu"/>
       </w:pPr>
       <w:r>
-        <w:t>L2 = 0.01</w:t>
+        <w:t>grad_clip = 1.0</w:t>
       </w:r>
     </w:p>
     <w:p>
@@ -28251,7 +28682,7 @@
         <w:pStyle w:val="Textprogramovhokdu"/>
       </w:pPr>
       <w:r>
-        <w:t>grad_clip = 1.0</w:t>
+        <w:t>use_averages = false</w:t>
       </w:r>
     </w:p>
     <w:p>
@@ -28259,28 +28690,28 @@
         <w:pStyle w:val="Textprogramovhokdu"/>
       </w:pPr>
       <w:r>
-        <w:t>use_averages = false</w:t>
+        <w:t>eps = 0.00000001</w:t>
       </w:r>
     </w:p>
     <w:p>
       <w:pPr>
         <w:pStyle w:val="Textprogramovhokdu"/>
       </w:pPr>
-      <w:r>
-        <w:t>eps = 0.00000001</w:t>
-      </w:r>
     </w:p>
     <w:p>
       <w:pPr>
         <w:pStyle w:val="Textprogramovhokdu"/>
       </w:pPr>
+      <w:r>
+        <w:t>[training.optimizer.learn_rate]</w:t>
+      </w:r>
     </w:p>
     <w:p>
       <w:pPr>
         <w:pStyle w:val="Textprogramovhokdu"/>
       </w:pPr>
       <w:r>
-        <w:t>[training.optimizer.learn_rate]</w:t>
+        <w:t>@schedules = "warmup_linear.v1"</w:t>
       </w:r>
     </w:p>
     <w:p>
@@ -28288,7 +28719,7 @@
         <w:pStyle w:val="Textprogramovhokdu"/>
       </w:pPr>
       <w:r>
-        <w:t>@schedules = "warmup_linear.v1"</w:t>
+        <w:t>warmup_steps = 250</w:t>
       </w:r>
     </w:p>
     <w:p>
@@ -28296,7 +28727,7 @@
         <w:pStyle w:val="Textprogramovhokdu"/>
       </w:pPr>
       <w:r>
-        <w:t>warmup_steps = 250</w:t>
+        <w:t>total_steps = 20000</w:t>
       </w:r>
     </w:p>
     <w:p>
@@ -28304,14 +28735,6 @@
         <w:pStyle w:val="Textprogramovhokdu"/>
       </w:pPr>
       <w:r>
-        <w:t>total_steps = 20000</w:t>
-      </w:r>
-    </w:p>
-    <w:p>
-      <w:pPr>
-        <w:pStyle w:val="Textprogramovhokdu"/>
-      </w:pPr>
-      <w:r>
         <w:t>initial_rate = 0.00005</w:t>
       </w:r>
     </w:p>
@@ -28340,7 +28763,13 @@
         <w:t>V neposlední řadě je zde potřeba zmínit načtení již předtrénovaného multilingvního modelu založeného na transformer architektuře v případě trénování pipeline utilizující GPU. V následující ukázce dojde k načtení modelu „bert-base-multilingual-uncased“. Tento model, více popsaný v části 5.5.1 mBert, je předtrénovaný na vícejazyčných textech z Wikipedie.</w:t>
       </w:r>
       <w:r>
-        <w:t xml:space="preserve"> Knihovna spaCy strukturu i váhy tohoto modelu  stahuje z dříve zmiňované databáze modelů HuggingFace. Tato vrstva v případě této práce není uzamčená, a tedy při trénování</w:t>
+        <w:t xml:space="preserve"> Knihovna spaCy strukturu i váhy tohoto </w:t>
+      </w:r>
+      <w:r>
+        <w:t>modelu stahuje</w:t>
+      </w:r>
+      <w:r>
+        <w:t xml:space="preserve"> z dříve zmiňované databáze modelů HuggingFace. Tato vrstva v případě této práce není uzamčená, a tedy při trénování</w:t>
       </w:r>
       <w:r>
         <w:t xml:space="preserve"> pipeline</w:t>
@@ -28435,23 +28864,26 @@
     <w:p/>
     <w:p>
       <w:r>
+        <w:t>Po d</w:t>
+      </w:r>
+      <w:r>
+        <w:t>oinstalování dodatečného balíčku spacy-lookups-data</w:t>
+      </w:r>
+      <w:r>
+        <w:rPr>
+          <w:rStyle w:val="FootnoteReference"/>
+        </w:rPr>
+        <w:footnoteReference w:id="30"/>
+      </w:r>
+      <w:r>
+        <w:t xml:space="preserve"> je možné využít některé </w:t>
+      </w:r>
+      <w:r>
+        <w:t xml:space="preserve">již vytvořené lookup tabulky, které se mohou týkat lematizace slov, ale i jiných fenoménů. V </w:t>
+      </w:r>
+      <w:r>
         <w:lastRenderedPageBreak/>
-        <w:t>Po d</w:t>
-      </w:r>
-      <w:r>
-        <w:t>oinstalování dodatečného balíčku spacy-lookups-data</w:t>
-      </w:r>
-      <w:r>
-        <w:rPr>
-          <w:rStyle w:val="FootnoteReference"/>
-        </w:rPr>
-        <w:footnoteReference w:id="30"/>
-      </w:r>
-      <w:r>
-        <w:t xml:space="preserve"> je možné využít některé </w:t>
-      </w:r>
-      <w:r>
-        <w:t>již vytvořené lookup tabulky, které se mohou týkat lematizace slov, ale i jiných fenoménů. V případě této práce je načtena i lookup tabulka pro normalizaci, tzn. tabulka, která dokáže sjednotit různé tvary jednoho slova se stejným významem (tedy např. gymnázium a gymnasium) (</w:t>
+        <w:t>případě této práce je načtena i lookup tabulka pro normalizaci, tzn. tabulka, která dokáže sjednotit různé tvary jednoho slova se stejným významem (tedy např. gymnázium a gymnasium) (</w:t>
       </w:r>
       <w:r>
         <w:t xml:space="preserve">Zdrojový kód </w:t>
@@ -28508,6 +28940,16 @@
       </w:r>
     </w:p>
     <w:p>
+      <w:pPr>
+        <w:pStyle w:val="Heading3"/>
+      </w:pPr>
+      <w:bookmarkStart w:id="89" w:name="_Toc106449206"/>
+      <w:r>
+        <w:t>Evaluace trénovaných modelů</w:t>
+      </w:r>
+      <w:bookmarkEnd w:id="89"/>
+    </w:p>
+    <w:p>
       <w:r>
         <w:t xml:space="preserve">V první fázi trénování modelů byly vytrénovány modely utilizující pouze CPU a tedy modely, které nejsou založené na architektuře transformer. </w:t>
       </w:r>
@@ -28538,19 +28980,6 @@
       </w:r>
       <w:r>
         <w:t xml:space="preserve"> vyjadřuje obecnou kvalitu modelu, a to s menší závislostí na imbalanci datasetu než třeba základní kritérium Accuracy.</w:t>
-      </w:r>
-    </w:p>
-    <w:p>
-      <w:pPr>
-        <w:rPr>
-          <w:color w:val="FF0000"/>
-        </w:rPr>
-      </w:pPr>
-      <w:r>
-        <w:rPr>
-          <w:color w:val="FF0000"/>
-        </w:rPr>
-        <w:t>TODO doplnit podrobnější popis precision a recall?</w:t>
       </w:r>
     </w:p>
     <w:p>
@@ -30465,7 +30894,7 @@
       <w:pPr>
         <w:pStyle w:val="Caption"/>
       </w:pPr>
-      <w:bookmarkStart w:id="88" w:name="_Toc106298944"/>
+      <w:bookmarkStart w:id="90" w:name="_Toc106298944"/>
       <w:r>
         <w:lastRenderedPageBreak/>
         <w:t xml:space="preserve">Tabulka </w:t>
@@ -30484,7 +30913,7 @@
       <w:r>
         <w:t>modelů – porovnání</w:t>
       </w:r>
-      <w:bookmarkEnd w:id="88"/>
+      <w:bookmarkEnd w:id="90"/>
     </w:p>
     <w:p>
       <w:r>
@@ -30565,43 +30994,45 @@
         <w:t>V dalším pokračováním práce byly na základě této analýzy zvoleny 2 modely: GPU_bert_cased pro GPU variantu a CPU_fine_nomorph pro CPU variantu.</w:t>
       </w:r>
     </w:p>
-    <w:p/>
-    <w:p>
-      <w:pPr>
-        <w:rPr>
-          <w:color w:val="FF0000"/>
-        </w:rPr>
-      </w:pPr>
-      <w:r>
-        <w:rPr>
-          <w:color w:val="FF0000"/>
-        </w:rPr>
-        <w:t>Popsat proč má hned na začátku lemmatizer větší přesnost – lexeme table</w:t>
-      </w:r>
-    </w:p>
-    <w:p>
-      <w:pPr>
-        <w:rPr>
-          <w:color w:val="FF0000"/>
-        </w:rPr>
-      </w:pPr>
-      <w:r>
-        <w:rPr>
-          <w:color w:val="FF0000"/>
-        </w:rPr>
-        <w:t>Diskutovat výsledky evaluace, podívat se jaké entity různé modely umějí dobře detekovat, apod.</w:t>
+    <w:p>
+      <w:r>
+        <w:t xml:space="preserve">Samotné </w:t>
+      </w:r>
+      <w:r>
+        <w:t xml:space="preserve">binární </w:t>
+      </w:r>
+      <w:r>
+        <w:t>soubory, představující vytrénované modely</w:t>
+      </w:r>
+      <w:r>
+        <w:t xml:space="preserve"> s vypočítanými finálními vahami jednotlivých výpočetních jednotek (neuronů) jsou dostupné na vyžádání od autora této práce. Soubory nejsou součástí ani přílohy, ani autorova GitHub repositáře</w:t>
+      </w:r>
+      <w:r>
+        <w:rPr>
+          <w:rStyle w:val="FootnoteReference"/>
+        </w:rPr>
+        <w:footnoteReference w:id="36"/>
+      </w:r>
+      <w:r>
+        <w:t>, a to kvůli své velikosti a kvůli omezené velikosti dostupných úložiští (GitHub a Insis).</w:t>
       </w:r>
     </w:p>
     <w:p>
       <w:pPr>
         <w:pStyle w:val="Heading2"/>
       </w:pPr>
-      <w:bookmarkStart w:id="89" w:name="_Toc106379284"/>
+      <w:bookmarkStart w:id="91" w:name="_Toc106449207"/>
       <w:r>
         <w:lastRenderedPageBreak/>
-        <w:t>Návrh anonymizačního nástroje</w:t>
-      </w:r>
-      <w:bookmarkEnd w:id="89"/>
+        <w:t xml:space="preserve">Návrh </w:t>
+      </w:r>
+      <w:r>
+        <w:t xml:space="preserve">a implementace </w:t>
+      </w:r>
+      <w:r>
+        <w:t>anonymizačního nástroje</w:t>
+      </w:r>
+      <w:bookmarkEnd w:id="91"/>
     </w:p>
     <w:p>
       <w:r>
@@ -30611,7 +31042,7 @@
         <w:rPr>
           <w:rStyle w:val="FootnoteReference"/>
         </w:rPr>
-        <w:footnoteReference w:id="36"/>
+        <w:footnoteReference w:id="37"/>
       </w:r>
       <w:r>
         <w:t xml:space="preserve">. Ten </w:t>
@@ -30625,6 +31056,16 @@
       <w:r>
         <w:t>nástroje na vytvoření aplikace sloužící k anonymizaci osobních údajů.</w:t>
       </w:r>
+    </w:p>
+    <w:p>
+      <w:pPr>
+        <w:pStyle w:val="Heading3"/>
+      </w:pPr>
+      <w:bookmarkStart w:id="92" w:name="_Toc106449208"/>
+      <w:r>
+        <w:t>SDK Presidio</w:t>
+      </w:r>
+      <w:bookmarkEnd w:id="92"/>
     </w:p>
     <w:p>
       <w:r>
@@ -30807,7 +31248,11 @@
     </w:p>
     <w:p>
       <w:r>
-        <w:t>Před využitím Presidia je potřeba nejprve nainstalovat pomocí balíčkovacího systému pip moduly presidio_analyzer a presidio_anonymizer. Následně, aby SDK Presidio mohl správně referencovat vytrénovaný NER model, je potřeba z vytrénované pipeline vygenerovat pomocí nástroje spacy package python balíček, které je nutné dále znovu pomocí balíčkovacího systému pip nainstalovat (</w:t>
+        <w:t xml:space="preserve">Před využitím Presidia je potřeba nejprve nainstalovat pomocí balíčkovacího systému pip moduly presidio_analyzer a presidio_anonymizer. Následně, aby SDK Presidio mohl správně referencovat vytrénovaný NER model, je potřeba z vytrénované pipeline </w:t>
+      </w:r>
+      <w:r>
+        <w:lastRenderedPageBreak/>
+        <w:t>vygenerovat pomocí nástroje spacy package python balíček, které je nutné dále znovu pomocí balíčkovacího systému pip nainstalovat (</w:t>
       </w:r>
       <w:r>
         <w:t xml:space="preserve">Zdrojový kód </w:t>
@@ -30838,7 +31283,6 @@
         <w:rPr>
           <w:color w:val="0000FF"/>
         </w:rPr>
-        <w:lastRenderedPageBreak/>
         <w:t>!</w:t>
       </w:r>
       <w:r>
@@ -30900,6 +31344,16 @@
       </w:r>
     </w:p>
     <w:p>
+      <w:pPr>
+        <w:pStyle w:val="Heading3"/>
+      </w:pPr>
+      <w:bookmarkStart w:id="93" w:name="_Toc106449209"/>
+      <w:r>
+        <w:t>Vývoj a přiřazení recognizerů</w:t>
+      </w:r>
+      <w:bookmarkEnd w:id="93"/>
+    </w:p>
+    <w:p>
       <w:r>
         <w:t xml:space="preserve">Pro integraci vytrénovaného NER modelu do SDK Presidio byl vytvořen wrapper </w:t>
       </w:r>
@@ -31079,7 +31533,11 @@
         <w:t>SpacyRecognizerCustom</w:t>
       </w:r>
       <w:r>
-        <w:t xml:space="preserve"> a to s labelem „NUMBER_EXPR“. Pro zvýšení přesnosti a pro zvýšení rozlišovací schopnosti anonymizačního nástroje však byl tento recognizer jako součást prototypu naimplementován a dokazuje tím existenci druhého pilíře modularity tohoto nástroje.</w:t>
+        <w:t xml:space="preserve"> a to s labelem </w:t>
+      </w:r>
+      <w:r>
+        <w:lastRenderedPageBreak/>
+        <w:t>„NUMBER_EXPR“. Pro zvýšení přesnosti a pro zvýšení rozlišovací schopnosti anonymizačního nástroje však byl tento recognizer jako součást prototypu naimplementován a dokazuje tím existenci druhého pilíře modularity tohoto nástroje.</w:t>
       </w:r>
       <w:r>
         <w:t xml:space="preserve"> Tedy možnosti relativně jednoduše vytvářet doménově specifické recognizery pro konkrétní aplikaci anonymizačního nástroje.</w:t>
@@ -31091,7 +31549,6 @@
           <w:i/>
           <w:iCs/>
         </w:rPr>
-        <w:lastRenderedPageBreak/>
         <w:t>CSRCRecognizer</w:t>
       </w:r>
       <w:r>
@@ -31238,6 +31695,16 @@
       </w:r>
     </w:p>
     <w:p>
+      <w:pPr>
+        <w:pStyle w:val="Heading3"/>
+      </w:pPr>
+      <w:bookmarkStart w:id="94" w:name="_Toc106449210"/>
+      <w:r>
+        <w:t>Namapování kategorií osobních údajů na Presidio recognizery</w:t>
+      </w:r>
+      <w:bookmarkEnd w:id="94"/>
+    </w:p>
+    <w:p>
       <w:r>
         <w:t xml:space="preserve">V tabulce </w:t>
       </w:r>
@@ -31245,7 +31712,17 @@
         <w:t>4</w:t>
       </w:r>
       <w:r>
-        <w:t xml:space="preserve"> lze vidět kategorie jmenných entit, které byly sumarizovány v části 4.4 Mapa kategorií doplněny o konkrétní jim přidělené recognizery a výsledné labely, kterými budou tyto údaje označovány </w:t>
+        <w:t xml:space="preserve"> lze vidět kategorie jmenných entit, které byly sumarizovány v části 4.4 </w:t>
+      </w:r>
+      <w:r>
+        <w:rPr>
+          <w:i/>
+          <w:iCs/>
+        </w:rPr>
+        <w:t>Mapa kategorií</w:t>
+      </w:r>
+      <w:r>
+        <w:t xml:space="preserve"> doplněny o konkrétní jim přidělené recognizery a výsledné labely, kterými budou tyto údaje označovány </w:t>
       </w:r>
       <w:r>
         <w:t xml:space="preserve">v anonymizačním nástroji. Jak je z tabulky vidět, </w:t>
@@ -32369,7 +32846,6 @@
                 <w:szCs w:val="18"/>
                 <w14:numForm w14:val="default"/>
               </w:rPr>
-              <w:lastRenderedPageBreak/>
               <w:t>6</w:t>
             </w:r>
           </w:p>
@@ -38943,6 +39419,7 @@
                 <w:szCs w:val="18"/>
                 <w14:numForm w14:val="default"/>
               </w:rPr>
+              <w:lastRenderedPageBreak/>
               <w:t>59</w:t>
             </w:r>
           </w:p>
@@ -39120,7 +39597,7 @@
       <w:pPr>
         <w:pStyle w:val="Caption"/>
       </w:pPr>
-      <w:bookmarkStart w:id="90" w:name="_Toc106298945"/>
+      <w:bookmarkStart w:id="95" w:name="_Toc106298945"/>
       <w:r>
         <w:t xml:space="preserve">Tabulka </w:t>
       </w:r>
@@ -39135,7 +39612,17 @@
       <w:r>
         <w:t>: Mapa kategorií osobních údajů - výsledná kategorizace</w:t>
       </w:r>
-      <w:bookmarkEnd w:id="90"/>
+      <w:bookmarkEnd w:id="95"/>
+    </w:p>
+    <w:p>
+      <w:pPr>
+        <w:pStyle w:val="Heading2"/>
+      </w:pPr>
+      <w:bookmarkStart w:id="96" w:name="_Toc106449211"/>
+      <w:r>
+        <w:t>Grafické rozhraní</w:t>
+      </w:r>
+      <w:bookmarkEnd w:id="96"/>
     </w:p>
     <w:p>
       <w:r>
@@ -39153,14 +39640,13 @@
     </w:p>
     <w:p>
       <w:r>
-        <w:lastRenderedPageBreak/>
         <w:t>Pro vývoj této grafické webové aplikace byl použit open source framework Streamlit</w:t>
       </w:r>
       <w:r>
         <w:rPr>
           <w:rStyle w:val="FootnoteReference"/>
         </w:rPr>
-        <w:footnoteReference w:id="37"/>
+        <w:footnoteReference w:id="38"/>
       </w:r>
       <w:r>
         <w:t xml:space="preserve">, ve kterém je možné psát v programovacím jazyce Python jednoduché grafické aplikace s použitím poskytovaných jednoduchých grafických komponent. </w:t>
@@ -39240,7 +39726,25 @@
     </w:p>
     <w:p>
       <w:r>
-        <w:t>Samotná Streamlit aplikace má dostupné zdrojové kódy v příloze v části /src/streamlit_app. Nejdříve dojde k importování dependencies. Mezi nimi jsou třeba předem nainstalované knihovny jako spaCy nebo Presidio, ale i běžnější python moduly jako pandas</w:t>
+        <w:t>Samotná Streamlit aplikace má dostupné zdrojové kódy v</w:t>
+      </w:r>
+      <w:r>
+        <w:t> </w:t>
+      </w:r>
+      <w:r>
+        <w:t>příloze</w:t>
+      </w:r>
+      <w:r>
+        <w:t xml:space="preserve"> B </w:t>
+      </w:r>
+      <w:r>
+        <w:t>v</w:t>
+      </w:r>
+      <w:r>
+        <w:t>e složce</w:t>
+      </w:r>
+      <w:r>
+        <w:t xml:space="preserve"> streamlit_app. Nejdříve dojde k importování dependencies. Mezi nimi jsou třeba předem nainstalované knihovny jako spaCy nebo Presidio, ale i běžnější python moduly jako pandas</w:t>
       </w:r>
       <w:r>
         <w:t>. Zároveň je potřeba naimportovat i přímo knihovnu Streamlit (Zdrojový kód 8.2.6)</w:t>
@@ -39311,6 +39815,7 @@
     </w:p>
     <w:p>
       <w:r>
+        <w:lastRenderedPageBreak/>
         <w:t>Následně dojde k načtení NER pipeline a definování všech výše zmiňovaných recognizerů, včetně vlastních doménově specifických.</w:t>
       </w:r>
     </w:p>
@@ -39368,7 +39873,6 @@
         <w:pStyle w:val="Textprogramovhokdu"/>
       </w:pPr>
       <w:r>
-        <w:lastRenderedPageBreak/>
         <w:t>)</w:t>
       </w:r>
     </w:p>
@@ -39566,7 +40070,13 @@
         </w:numPr>
       </w:pPr>
       <w:r>
-        <w:t>Tabulka, která zobrazuje všechny ve vstupním textu detekované jmenné entity, společně s informací kde přesně byla v textu tato entita nalezena.</w:t>
+        <w:t>Tabulka, která zobrazuje všechny ve vstupním textu detekované jmenné entity, společně s </w:t>
+      </w:r>
+      <w:r>
+        <w:t>informací,</w:t>
+      </w:r>
+      <w:r>
+        <w:t xml:space="preserve"> kde přesně byla v textu tato entita nalezena.</w:t>
       </w:r>
     </w:p>
     <w:p>
@@ -40294,7 +40804,7 @@
       <w:pPr>
         <w:pStyle w:val="Caption"/>
       </w:pPr>
-      <w:bookmarkStart w:id="91" w:name="_Toc106299258"/>
+      <w:bookmarkStart w:id="97" w:name="_Toc106299258"/>
       <w:r>
         <w:t xml:space="preserve">Obrázek </w:t>
       </w:r>
@@ -40309,88 +40819,11 @@
       <w:r>
         <w:t>: Ukázka grafického rozhraní anonymizačního nástroje</w:t>
       </w:r>
-      <w:bookmarkEnd w:id="91"/>
-    </w:p>
-    <w:p/>
-    <w:p>
-      <w:pPr>
-        <w:pStyle w:val="ListParagraph"/>
-        <w:numPr>
-          <w:ilvl w:val="0"/>
-          <w:numId w:val="11"/>
-        </w:numPr>
+      <w:bookmarkEnd w:id="97"/>
+      <w:r>
         <w:rPr>
           <w:color w:val="FF0000"/>
         </w:rPr>
-      </w:pPr>
-      <w:r>
-        <w:rPr>
-          <w:color w:val="FF0000"/>
-        </w:rPr>
-        <w:t>Popsat výběr modelu, kritéria pro výběr,…</w:t>
-      </w:r>
-    </w:p>
-    <w:p>
-      <w:pPr>
-        <w:pStyle w:val="ListParagraph"/>
-        <w:rPr>
-          <w:color w:val="FF0000"/>
-        </w:rPr>
-      </w:pPr>
-      <w:hyperlink r:id="rId28" w:history="1">
-        <w:r>
-          <w:rPr>
-            <w:rStyle w:val="Hyperlink"/>
-          </w:rPr>
-          <w:t>https://spacy.io/usage/embeddings-transformers</w:t>
-        </w:r>
-      </w:hyperlink>
-      <w:r>
-        <w:rPr>
-          <w:color w:val="FF0000"/>
-        </w:rPr>
-        <w:t xml:space="preserve"> - zajimavy treba pretraining – proc se nehodi při vyuziti transformeru</w:t>
-      </w:r>
-    </w:p>
-    <w:p>
-      <w:pPr>
-        <w:pStyle w:val="ListParagraph"/>
-        <w:numPr>
-          <w:ilvl w:val="0"/>
-          <w:numId w:val="11"/>
-        </w:numPr>
-        <w:rPr>
-          <w:color w:val="FF0000"/>
-        </w:rPr>
-      </w:pPr>
-      <w:r>
-        <w:rPr>
-          <w:color w:val="FF0000"/>
-        </w:rPr>
-        <w:t>Vytvořit obrázek architektury – jak jsou na sebe navázané jednotlivé modely, jak s nimi pracuje presidio,…</w:t>
-      </w:r>
-    </w:p>
-    <w:p>
-      <w:pPr>
-        <w:pStyle w:val="ListParagraph"/>
-        <w:numPr>
-          <w:ilvl w:val="0"/>
-          <w:numId w:val="11"/>
-        </w:numPr>
-        <w:rPr>
-          <w:color w:val="FF0000"/>
-        </w:rPr>
-      </w:pPr>
-      <w:r>
-        <w:rPr>
-          <w:color w:val="FF0000"/>
-        </w:rPr>
-        <w:t>Vyzdvihnout zajímavé technologie + vytvoření cs pipeline v spacy</w:t>
-      </w:r>
-      <w:r>
-        <w:rPr>
-          <w:color w:val="FF0000"/>
-        </w:rPr>
         <w:br w:type="page"/>
       </w:r>
     </w:p>
@@ -40398,7 +40831,7 @@
       <w:pPr>
         <w:pStyle w:val="Heading1"/>
       </w:pPr>
-      <w:bookmarkStart w:id="92" w:name="_Toc106379285"/>
+      <w:bookmarkStart w:id="98" w:name="_Toc106449212"/>
       <w:r>
         <w:lastRenderedPageBreak/>
         <w:t xml:space="preserve">Evaluace </w:t>
@@ -40406,7 +40839,7 @@
       <w:r>
         <w:t>anonymizačního nástroje</w:t>
       </w:r>
-      <w:bookmarkEnd w:id="92"/>
+      <w:bookmarkEnd w:id="98"/>
     </w:p>
     <w:p>
       <w:r>
@@ -40432,11 +40865,11 @@
       <w:pPr>
         <w:pStyle w:val="Heading2"/>
       </w:pPr>
-      <w:bookmarkStart w:id="93" w:name="_Toc106379286"/>
+      <w:bookmarkStart w:id="99" w:name="_Toc106449213"/>
       <w:r>
         <w:t>Vytvoření doménově specifického evaluačního datasetu</w:t>
       </w:r>
-      <w:bookmarkEnd w:id="93"/>
+      <w:bookmarkEnd w:id="99"/>
     </w:p>
     <w:p>
       <w:r>
@@ -40470,7 +40903,7 @@
         <w:rPr>
           <w:rStyle w:val="FootnoteReference"/>
         </w:rPr>
-        <w:footnoteReference w:id="38"/>
+        <w:footnoteReference w:id="39"/>
       </w:r>
       <w:r>
         <w:t xml:space="preserve">. </w:t>
@@ -40530,7 +40963,7 @@
                     <pic:cNvPicPr/>
                   </pic:nvPicPr>
                   <pic:blipFill>
-                    <a:blip r:embed="rId29" cstate="print">
+                    <a:blip r:embed="rId28" cstate="print">
                       <a:extLst>
                         <a:ext uri="{28A0092B-C50C-407E-A947-70E740481C1C}">
                           <a14:useLocalDpi xmlns:a14="http://schemas.microsoft.com/office/drawing/2010/main" val="0"/>
@@ -40561,7 +40994,7 @@
       <w:pPr>
         <w:pStyle w:val="Caption"/>
       </w:pPr>
-      <w:bookmarkStart w:id="94" w:name="_Toc106299259"/>
+      <w:bookmarkStart w:id="100" w:name="_Toc106299259"/>
       <w:r>
         <w:t xml:space="preserve">Obrázek </w:t>
       </w:r>
@@ -40576,22 +41009,25 @@
       <w:r>
         <w:t>: Grafická ukázka nástroje Label Studio</w:t>
       </w:r>
-      <w:bookmarkEnd w:id="94"/>
+      <w:bookmarkEnd w:id="100"/>
     </w:p>
     <w:p>
       <w:r>
         <w:t>Po dokončení anotace datasetu byl následně dataset exportován ve formátu CONLL2003.</w:t>
       </w:r>
+      <w:r>
+        <w:t xml:space="preserve"> Tento výsledný dataset lze najít v příloze C.</w:t>
+      </w:r>
     </w:p>
     <w:p>
       <w:pPr>
         <w:pStyle w:val="Heading2"/>
       </w:pPr>
-      <w:bookmarkStart w:id="95" w:name="_Toc106379287"/>
+      <w:bookmarkStart w:id="101" w:name="_Toc106449214"/>
       <w:r>
         <w:t>Automatizovaná evaluace</w:t>
       </w:r>
-      <w:bookmarkEnd w:id="95"/>
+      <w:bookmarkEnd w:id="101"/>
     </w:p>
     <w:p>
       <w:r>
@@ -40613,7 +41049,7 @@
           <w:b/>
           <w:bCs/>
         </w:rPr>
-        <w:footnoteReference w:id="39"/>
+        <w:footnoteReference w:id="40"/>
       </w:r>
       <w:r>
         <w:t xml:space="preserve">, který je součástí vývojářských nástrojů SDK Presidio (Zdrojový kód </w:t>
@@ -40780,6 +41216,7 @@
         <w:pStyle w:val="Textprogramovhokdu"/>
       </w:pPr>
       <w:r>
+        <w:lastRenderedPageBreak/>
         <w:t>input_samples = []</w:t>
       </w:r>
     </w:p>
@@ -40788,7 +41225,6 @@
         <w:pStyle w:val="Textprogramovhokdu"/>
       </w:pPr>
       <w:r>
-        <w:lastRenderedPageBreak/>
         <w:t>for doc in docbin:</w:t>
       </w:r>
     </w:p>
@@ -40942,7 +41378,7 @@
                     <pic:cNvPicPr/>
                   </pic:nvPicPr>
                   <pic:blipFill>
-                    <a:blip r:embed="rId30">
+                    <a:blip r:embed="rId29">
                       <a:extLst>
                         <a:ext uri="{28A0092B-C50C-407E-A947-70E740481C1C}">
                           <a14:useLocalDpi xmlns:a14="http://schemas.microsoft.com/office/drawing/2010/main" val="0"/>
@@ -40973,7 +41409,7 @@
       <w:pPr>
         <w:pStyle w:val="Caption"/>
       </w:pPr>
-      <w:bookmarkStart w:id="96" w:name="_Toc106299260"/>
+      <w:bookmarkStart w:id="102" w:name="_Toc106299260"/>
       <w:r>
         <w:t xml:space="preserve">Obrázek </w:t>
       </w:r>
@@ -40988,7 +41424,7 @@
       <w:r>
         <w:t>: Výsledná evaluace anonymizačního nástroje používajícího model CPU_fine_nomorph</w:t>
       </w:r>
-      <w:bookmarkEnd w:id="96"/>
+      <w:bookmarkEnd w:id="102"/>
     </w:p>
     <w:p>
       <w:pPr>
@@ -41024,7 +41460,7 @@
                     <pic:cNvPicPr/>
                   </pic:nvPicPr>
                   <pic:blipFill>
-                    <a:blip r:embed="rId31">
+                    <a:blip r:embed="rId30">
                       <a:extLst>
                         <a:ext uri="{28A0092B-C50C-407E-A947-70E740481C1C}">
                           <a14:useLocalDpi xmlns:a14="http://schemas.microsoft.com/office/drawing/2010/main" val="0"/>
@@ -41058,7 +41494,7 @@
           <w:color w:val="FF0000"/>
         </w:rPr>
       </w:pPr>
-      <w:bookmarkStart w:id="97" w:name="_Toc106299261"/>
+      <w:bookmarkStart w:id="103" w:name="_Toc106299261"/>
       <w:r>
         <w:t xml:space="preserve">Obrázek </w:t>
       </w:r>
@@ -41073,7 +41509,7 @@
       <w:r>
         <w:t>: Výsledná evaluace anonymizačního nástroje používajícího model GPU_bert_cased</w:t>
       </w:r>
-      <w:bookmarkEnd w:id="97"/>
+      <w:bookmarkEnd w:id="103"/>
     </w:p>
     <w:p>
       <w:r>
@@ -41146,11 +41582,11 @@
       <w:pPr>
         <w:pStyle w:val="Heading2"/>
       </w:pPr>
-      <w:bookmarkStart w:id="98" w:name="_Toc106379288"/>
+      <w:bookmarkStart w:id="104" w:name="_Toc106449215"/>
       <w:r>
         <w:t>Zhodnocení výsledků a porovnání</w:t>
       </w:r>
-      <w:bookmarkEnd w:id="98"/>
+      <w:bookmarkEnd w:id="104"/>
     </w:p>
     <w:p>
       <w:pPr>
@@ -41158,6 +41594,12 @@
           <w:color w:val="FF0000"/>
         </w:rPr>
       </w:pPr>
+      <w:r>
+        <w:rPr>
+          <w:color w:val="FF0000"/>
+        </w:rPr>
+        <w:t xml:space="preserve">TODO </w:t>
+      </w:r>
       <w:r>
         <w:rPr>
           <w:color w:val="FF0000"/>
@@ -41221,26 +41663,36 @@
       <w:pPr>
         <w:pStyle w:val="Nadpis1neslovan"/>
       </w:pPr>
-      <w:bookmarkStart w:id="99" w:name="_Toc106379289"/>
+      <w:bookmarkStart w:id="105" w:name="_Toc106449216"/>
       <w:r>
         <w:lastRenderedPageBreak/>
         <w:t>Závěr</w:t>
       </w:r>
-      <w:bookmarkEnd w:id="99"/>
-      <w:r>
-        <w:t xml:space="preserve"> </w:t>
+      <w:bookmarkEnd w:id="105"/>
+    </w:p>
+    <w:p>
+      <w:pPr>
+        <w:rPr>
+          <w:color w:val="FF0000"/>
+        </w:rPr>
+      </w:pPr>
+      <w:r>
+        <w:rPr>
+          <w:color w:val="FF0000"/>
+        </w:rPr>
+        <w:t>TODO shrnout celou práci, popsat výsledky, nastínit budoucí zlepšení</w:t>
       </w:r>
     </w:p>
     <w:p>
       <w:pPr>
         <w:pStyle w:val="Nadpis1neslovan"/>
       </w:pPr>
-      <w:bookmarkStart w:id="100" w:name="_Toc106379290"/>
+      <w:bookmarkStart w:id="106" w:name="_Toc106449217"/>
       <w:r>
         <w:lastRenderedPageBreak/>
         <w:t>Použitá literatura</w:t>
       </w:r>
-      <w:bookmarkEnd w:id="100"/>
+      <w:bookmarkEnd w:id="106"/>
     </w:p>
     <w:p>
       <w:pPr>
@@ -41268,7 +41720,7 @@
         </w:rPr>
         <w:t xml:space="preserve"> [online]. [vid. 2022-01-09]. Dostupné z: </w:t>
       </w:r>
-      <w:hyperlink r:id="rId32" w:history="1">
+      <w:hyperlink r:id="rId31" w:history="1">
         <w:r>
           <w:rPr>
             <w:rStyle w:val="Hyperlink"/>
@@ -41304,7 +41756,7 @@
         </w:rPr>
         <w:t xml:space="preserve"> [online]. [vid. 2022-01-09]. Dostupné z: </w:t>
       </w:r>
-      <w:hyperlink r:id="rId33" w:history="1">
+      <w:hyperlink r:id="rId32" w:history="1">
         <w:r>
           <w:rPr>
             <w:rStyle w:val="Hyperlink"/>
@@ -41340,7 +41792,7 @@
         </w:rPr>
         <w:t xml:space="preserve"> [online]. [vid. 2022-01-09]. Dostupné z: </w:t>
       </w:r>
-      <w:hyperlink r:id="rId34" w:history="1">
+      <w:hyperlink r:id="rId33" w:history="1">
         <w:r>
           <w:rPr>
             <w:rStyle w:val="Hyperlink"/>
@@ -41376,7 +41828,7 @@
         </w:rPr>
         <w:t xml:space="preserve"> [online]. New York, NY, USA: Association for Computing Machinery, s. 38–41 [vid. 2022-01-09]. NL4SE 2018. ISBN 978-1-4503-6055-5. Dostupné z: doi:</w:t>
       </w:r>
-      <w:hyperlink r:id="rId35" w:history="1">
+      <w:hyperlink r:id="rId34" w:history="1">
         <w:r>
           <w:rPr>
             <w:rStyle w:val="Hyperlink"/>
@@ -41426,7 +41878,7 @@
         </w:rPr>
         <w:t>(19), 3–39. ISSN 1805-2797. Dostupné z: doi:</w:t>
       </w:r>
-      <w:hyperlink r:id="rId36" w:history="1">
+      <w:hyperlink r:id="rId35" w:history="1">
         <w:r>
           <w:rPr>
             <w:rStyle w:val="Hyperlink"/>
@@ -41462,7 +41914,7 @@
         </w:rPr>
         <w:t xml:space="preserve"> [online]. USA: Association for Computational Linguistics, s. 466–471 [vid. 2022-01-09]. COLING ’96. Dostupné z: doi:</w:t>
       </w:r>
-      <w:hyperlink r:id="rId37" w:history="1">
+      <w:hyperlink r:id="rId36" w:history="1">
         <w:r>
           <w:rPr>
             <w:rStyle w:val="Hyperlink"/>
@@ -41498,7 +41950,7 @@
         </w:rPr>
         <w:t xml:space="preserve"> [online]. B.m. [vid. 2022-01-09]. Univerzita Karlova. Dostupné z: </w:t>
       </w:r>
-      <w:hyperlink r:id="rId38" w:history="1">
+      <w:hyperlink r:id="rId37" w:history="1">
         <w:r>
           <w:rPr>
             <w:rStyle w:val="Hyperlink"/>
@@ -41534,7 +41986,7 @@
         </w:rPr>
         <w:t xml:space="preserve"> [online] [vid. 2022-01-09]. Dostupné z: </w:t>
       </w:r>
-      <w:hyperlink r:id="rId39" w:history="1">
+      <w:hyperlink r:id="rId38" w:history="1">
         <w:r>
           <w:rPr>
             <w:rStyle w:val="Hyperlink"/>
@@ -41570,7 +42022,7 @@
         </w:rPr>
         <w:t xml:space="preserve"> [online] [vid. 2022-01-09]. Dostupné z: </w:t>
       </w:r>
-      <w:hyperlink r:id="rId40" w:history="1">
+      <w:hyperlink r:id="rId39" w:history="1">
         <w:r>
           <w:rPr>
             <w:rStyle w:val="Hyperlink"/>
@@ -41607,7 +42059,7 @@
         </w:rPr>
         <w:t xml:space="preserve"> [online] [vid. 2022-01-09]. Dostupné z: </w:t>
       </w:r>
-      <w:hyperlink r:id="rId41" w:history="1">
+      <w:hyperlink r:id="rId40" w:history="1">
         <w:r>
           <w:rPr>
             <w:rStyle w:val="Hyperlink"/>
@@ -41643,7 +42095,7 @@
         </w:rPr>
         <w:t xml:space="preserve"> [online] [vid. 2022-01-09]. Dostupné z: </w:t>
       </w:r>
-      <w:hyperlink r:id="rId42" w:history="1">
+      <w:hyperlink r:id="rId41" w:history="1">
         <w:r>
           <w:rPr>
             <w:rStyle w:val="Hyperlink"/>
@@ -41679,7 +42131,7 @@
         </w:rPr>
         <w:t xml:space="preserve"> [online] [vid. 2022-01-09]. Dostupné z: </w:t>
       </w:r>
-      <w:hyperlink r:id="rId43" w:history="1">
+      <w:hyperlink r:id="rId42" w:history="1">
         <w:r>
           <w:rPr>
             <w:rStyle w:val="Hyperlink"/>
@@ -41729,7 +42181,7 @@
         </w:rPr>
         <w:t>(1), 3–26. ISSN 0378-4169, 1569-9927. Dostupné z: doi:</w:t>
       </w:r>
-      <w:hyperlink r:id="rId44" w:history="1">
+      <w:hyperlink r:id="rId43" w:history="1">
         <w:r>
           <w:rPr>
             <w:rStyle w:val="Hyperlink"/>
@@ -41765,7 +42217,7 @@
         </w:rPr>
         <w:t xml:space="preserve"> [online]. New York, NY, USA: Association for Computing Machinery, s. 1488–1497 [vid. 2022-01-09]. ISBN 978-1-4503-8446-9. Dostupné z: </w:t>
       </w:r>
-      <w:hyperlink r:id="rId45" w:history="1">
+      <w:hyperlink r:id="rId44" w:history="1">
         <w:r>
           <w:rPr>
             <w:rStyle w:val="Hyperlink"/>
@@ -41801,7 +42253,7 @@
         </w:rPr>
         <w:t xml:space="preserve"> [online]. New York, NY, USA: Association for Computing Machinery, s. 1305–1307 [vid. 2022-01-09]. ISBN 978-1-4503-6866-7. Dostupné z: </w:t>
       </w:r>
-      <w:hyperlink r:id="rId46" w:history="1">
+      <w:hyperlink r:id="rId45" w:history="1">
         <w:r>
           <w:rPr>
             <w:rStyle w:val="Hyperlink"/>
@@ -41832,7 +42284,7 @@
         </w:rPr>
         <w:t xml:space="preserve"> [online]. Copenhagen, Denmark: Association for Computational Linguistics, s. 172–176 [vid. 2022-01-09]. Dostupné z: doi:</w:t>
       </w:r>
-      <w:hyperlink r:id="rId47" w:history="1">
+      <w:hyperlink r:id="rId46" w:history="1">
         <w:r>
           <w:rPr>
             <w:rStyle w:val="Hyperlink"/>
@@ -41869,7 +42321,7 @@
         </w:rPr>
         <w:t xml:space="preserve"> [online]. New York, NY, USA: Association for Computing Machinery, s. 141–145 [vid. 2022-01-09]. ISBN 978-1-4503-8567-1. Dostupné z: </w:t>
       </w:r>
-      <w:hyperlink r:id="rId48" w:history="1">
+      <w:hyperlink r:id="rId47" w:history="1">
         <w:r>
           <w:rPr>
             <w:rStyle w:val="Hyperlink"/>
@@ -41897,7 +42349,7 @@
       <w:r>
         <w:t xml:space="preserve"> [online] [vid. 2022-02-13]. Dostupné z: </w:t>
       </w:r>
-      <w:hyperlink r:id="rId49" w:history="1">
+      <w:hyperlink r:id="rId48" w:history="1">
         <w:r>
           <w:rPr>
             <w:rStyle w:val="Hyperlink"/>
@@ -41990,7 +42442,7 @@
         <w:lastRenderedPageBreak/>
         <w:t>Dostupné z: </w:t>
       </w:r>
-      <w:hyperlink r:id="rId50" w:history="1">
+      <w:hyperlink r:id="rId49" w:history="1">
         <w:r>
           <w:rPr>
             <w:rStyle w:val="Hyperlink"/>
@@ -42032,7 +42484,7 @@
       <w:r>
         <w:t xml:space="preserve"> [online]. [vid. 2022-03-03]. Dostupné z: </w:t>
       </w:r>
-      <w:hyperlink r:id="rId51" w:history="1">
+      <w:hyperlink r:id="rId50" w:history="1">
         <w:r>
           <w:rPr>
             <w:rStyle w:val="Hyperlink"/>
@@ -42071,7 +42523,7 @@
       <w:r>
         <w:t xml:space="preserve"> [online]. Berlin, Heidelberg: Springer, s. 18–36. Lecture Notes in Computer Science. ISBN 978-3-642-24412-4. Dostupné z: doi:</w:t>
       </w:r>
-      <w:hyperlink r:id="rId52" w:history="1">
+      <w:hyperlink r:id="rId51" w:history="1">
         <w:r>
           <w:rPr>
             <w:rStyle w:val="Hyperlink"/>
@@ -42097,7 +42549,7 @@
       <w:r>
         <w:t>ELDAN, Ronen a Ohad SHAMIR, 2015. The Power of Depth for Feedforward Neural Networks [online]. [vid. 2022-03-05]. Dostupné z: </w:t>
       </w:r>
-      <w:hyperlink r:id="rId53" w:history="1">
+      <w:hyperlink r:id="rId52" w:history="1">
         <w:r>
           <w:rPr>
             <w:rStyle w:val="Hyperlink"/>
@@ -42146,7 +42598,7 @@
       <w:r>
         <w:t>(7), 1527–1554. ISSN 0899-7667, 1530-888X. Dostupné z: doi:</w:t>
       </w:r>
-      <w:hyperlink r:id="rId54" w:history="1">
+      <w:hyperlink r:id="rId53" w:history="1">
         <w:r>
           <w:rPr>
             <w:rStyle w:val="Hyperlink"/>
@@ -42175,7 +42627,7 @@
       <w:r>
         <w:t>JOHRI, Prashant, Sunil Kumar KHATRI, Ahmad AL-TAANI, Munish SABHARWAL, Shakhzod SUVANOV a Avneesh CHAUHAN, 2021. Natural Language Processing: History, Evolution, Application, and Future Work. In:  [online]. s. 365–375. ISBN 9789811597114. Dostupné z: doi:</w:t>
       </w:r>
-      <w:hyperlink r:id="rId55" w:history="1">
+      <w:hyperlink r:id="rId54" w:history="1">
         <w:r>
           <w:rPr>
             <w:rStyle w:val="Hyperlink"/>
@@ -42214,7 +42666,7 @@
       <w:r>
         <w:t xml:space="preserve"> [online] [vid. 2022-03-13]. Dostupné z: </w:t>
       </w:r>
-      <w:hyperlink r:id="rId56" w:history="1">
+      <w:hyperlink r:id="rId55" w:history="1">
         <w:r>
           <w:rPr>
             <w:rStyle w:val="Hyperlink"/>
@@ -42263,7 +42715,7 @@
       <w:r>
         <w:t>(10), 591–606. ISSN 0001-0782. Dostupné z: doi:</w:t>
       </w:r>
-      <w:hyperlink r:id="rId57" w:history="1">
+      <w:hyperlink r:id="rId56" w:history="1">
         <w:r>
           <w:rPr>
             <w:rStyle w:val="Hyperlink"/>
@@ -42302,7 +42754,7 @@
       <w:r>
         <w:t xml:space="preserve"> [online]. [vid. 2022-03-13]. Dostupné z: </w:t>
       </w:r>
-      <w:hyperlink r:id="rId58" w:history="1">
+      <w:hyperlink r:id="rId57" w:history="1">
         <w:r>
           <w:rPr>
             <w:rStyle w:val="Hyperlink"/>
@@ -42351,7 +42803,7 @@
       <w:r>
         <w:t>(1), 1–309. ISSN 1947-4040. Dostupné z: doi:</w:t>
       </w:r>
-      <w:hyperlink r:id="rId59" w:history="1">
+      <w:hyperlink r:id="rId58" w:history="1">
         <w:r>
           <w:rPr>
             <w:rStyle w:val="Hyperlink"/>
@@ -42390,7 +42842,7 @@
       <w:r>
         <w:t xml:space="preserve"> [online]. [vid. 2022-03-20]. Dostupné z: </w:t>
       </w:r>
-      <w:hyperlink r:id="rId60" w:history="1">
+      <w:hyperlink r:id="rId59" w:history="1">
         <w:r>
           <w:rPr>
             <w:rStyle w:val="Hyperlink"/>
@@ -42429,7 +42881,7 @@
       <w:r>
         <w:t xml:space="preserve"> [online]. USA: Association for Computational Linguistics, s. 426–433 [vid. 2022-03-20]. ACL ’01. Dostupné z: doi:</w:t>
       </w:r>
-      <w:hyperlink r:id="rId61" w:history="1">
+      <w:hyperlink r:id="rId60" w:history="1">
         <w:r>
           <w:rPr>
             <w:rStyle w:val="Hyperlink"/>
@@ -42472,7 +42924,7 @@
         <w:lastRenderedPageBreak/>
         <w:t>[online]. Geneva, Switzerland: COLING, s. 107–110 [vid. 2022-03-20]. Dostupné z: </w:t>
       </w:r>
-      <w:hyperlink r:id="rId62" w:history="1">
+      <w:hyperlink r:id="rId61" w:history="1">
         <w:r>
           <w:rPr>
             <w:rStyle w:val="Hyperlink"/>
@@ -42517,7 +42969,7 @@
       <w:r>
         <w:t xml:space="preserve"> [online] [vid. 2022-03-21]. Dostupné z: </w:t>
       </w:r>
-      <w:hyperlink r:id="rId63" w:history="1">
+      <w:hyperlink r:id="rId62" w:history="1">
         <w:r>
           <w:rPr>
             <w:rStyle w:val="Hyperlink"/>
@@ -42553,7 +43005,7 @@
       <w:r>
         <w:t xml:space="preserve"> [online] [vid. 2022-03-21]. Dostupné z: </w:t>
       </w:r>
-      <w:hyperlink r:id="rId64" w:history="1">
+      <w:hyperlink r:id="rId63" w:history="1">
         <w:r>
           <w:rPr>
             <w:rStyle w:val="Hyperlink"/>
@@ -42592,7 +43044,7 @@
       <w:r>
         <w:t xml:space="preserve"> [online]. Dostupné z: doi:</w:t>
       </w:r>
-      <w:hyperlink r:id="rId65" w:history="1">
+      <w:hyperlink r:id="rId64" w:history="1">
         <w:r>
           <w:rPr>
             <w:rStyle w:val="Hyperlink"/>
@@ -42631,7 +43083,7 @@
       <w:r>
         <w:t xml:space="preserve"> [online]. Cham: Springer International Publishing, Lecture Notes in Computer Science, s. 267–274 [vid. 2022-05-06]. ISBN 978-3-319-10815-5. Dostupné z: doi:</w:t>
       </w:r>
-      <w:hyperlink r:id="rId66" w:history="1">
+      <w:hyperlink r:id="rId65" w:history="1">
         <w:r>
           <w:rPr>
             <w:rStyle w:val="Hyperlink"/>
@@ -42670,7 +43122,7 @@
       <w:r>
         <w:t xml:space="preserve"> [online]. [vid. 2022-05-06]. Dostupné z: </w:t>
       </w:r>
-      <w:hyperlink r:id="rId67" w:history="1">
+      <w:hyperlink r:id="rId66" w:history="1">
         <w:r>
           <w:rPr>
             <w:rStyle w:val="Hyperlink"/>
@@ -42709,7 +43161,7 @@
       <w:r>
         <w:t xml:space="preserve"> [online]. [vid. 2022-05-06]. Dostupné z: </w:t>
       </w:r>
-      <w:hyperlink r:id="rId68" w:history="1">
+      <w:hyperlink r:id="rId67" w:history="1">
         <w:r>
           <w:rPr>
             <w:rStyle w:val="Hyperlink"/>
@@ -42758,7 +43210,7 @@
       <w:r>
         <w:t xml:space="preserve"> [online]. Berlin, Germany: Association for Computational Linguistics, s. 219–228 [vid. 2022-05-06]. Dostupné z: doi:</w:t>
       </w:r>
-      <w:hyperlink r:id="rId69" w:history="1">
+      <w:hyperlink r:id="rId68" w:history="1">
         <w:r>
           <w:rPr>
             <w:rStyle w:val="Hyperlink"/>
@@ -42794,7 +43246,7 @@
       <w:r>
         <w:t xml:space="preserve"> [online]. Online: Association for Computational Linguistics, s. 110–119 [vid. 2022-05-06]. Dostupné z: doi:</w:t>
       </w:r>
-      <w:hyperlink r:id="rId70" w:history="1">
+      <w:hyperlink r:id="rId69" w:history="1">
         <w:r>
           <w:rPr>
             <w:rStyle w:val="Hyperlink"/>
@@ -42830,7 +43282,7 @@
       <w:r>
         <w:t xml:space="preserve"> [online]. [vid. 2022-05-06]. Dostupné z: </w:t>
       </w:r>
-      <w:hyperlink r:id="rId71" w:history="1">
+      <w:hyperlink r:id="rId70" w:history="1">
         <w:r>
           <w:rPr>
             <w:rStyle w:val="Hyperlink"/>
@@ -42863,7 +43315,7 @@
       <w:r>
         <w:t xml:space="preserve"> [online]. [vid. 2022-05-06]. Dostupné z: </w:t>
       </w:r>
-      <w:hyperlink r:id="rId72" w:history="1">
+      <w:hyperlink r:id="rId71" w:history="1">
         <w:r>
           <w:rPr>
             <w:rStyle w:val="Hyperlink"/>
@@ -42903,7 +43355,7 @@
       <w:r>
         <w:t xml:space="preserve"> [online]. [vid. 2022-05-06]. Dostupné z: </w:t>
       </w:r>
-      <w:hyperlink r:id="rId73" w:history="1">
+      <w:hyperlink r:id="rId72" w:history="1">
         <w:r>
           <w:rPr>
             <w:rStyle w:val="Hyperlink"/>
@@ -42939,7 +43391,7 @@
       <w:r>
         <w:t xml:space="preserve"> [online]. Berlin, Heidelberg: Springer Berlin Heidelberg, Lecture Notes in Computer Science, s. 188–195 [vid. 2022-05-07]. ISBN 978-3-540-74627-0. Dostupné z: doi:</w:t>
       </w:r>
-      <w:hyperlink r:id="rId74" w:history="1">
+      <w:hyperlink r:id="rId73" w:history="1">
         <w:r>
           <w:rPr>
             <w:rStyle w:val="Hyperlink"/>
@@ -42975,7 +43427,7 @@
       <w:r>
         <w:t xml:space="preserve"> [online] [vid. 2022-05-07]. Dostupné z: </w:t>
       </w:r>
-      <w:hyperlink r:id="rId75" w:history="1">
+      <w:hyperlink r:id="rId74" w:history="1">
         <w:r>
           <w:rPr>
             <w:rStyle w:val="Hyperlink"/>
@@ -43021,7 +43473,7 @@
       <w:r>
         <w:t xml:space="preserve"> [online]. Santa Fe, New Mexico, USA: Association for Computational Linguistics, s. 711–722 [vid. 2022-05-07]. Dostupné z: </w:t>
       </w:r>
-      <w:hyperlink r:id="rId76" w:history="1">
+      <w:hyperlink r:id="rId75" w:history="1">
         <w:r>
           <w:rPr>
             <w:rStyle w:val="Hyperlink"/>
@@ -43060,7 +43512,7 @@
       <w:r>
         <w:t xml:space="preserve"> [online]. Boulder, Colorado: Association for Computational Linguistics, s. 147–155 [vid. 2022-05-07]. Dostupné z: </w:t>
       </w:r>
-      <w:hyperlink r:id="rId77" w:history="1">
+      <w:hyperlink r:id="rId76" w:history="1">
         <w:r>
           <w:rPr>
             <w:rStyle w:val="Hyperlink"/>
@@ -43109,7 +43561,7 @@
       <w:r>
         <w:t>(10) [vid. 2022-05-07]. ISSN 21565570, 2158107X. Dostupné z: doi:</w:t>
       </w:r>
-      <w:hyperlink r:id="rId78" w:history="1">
+      <w:hyperlink r:id="rId77" w:history="1">
         <w:r>
           <w:rPr>
             <w:rStyle w:val="Hyperlink"/>
@@ -43148,7 +43600,7 @@
       <w:r>
         <w:t xml:space="preserve"> [online]. Cham: Springer International Publishing, Lecture Notes in Computer Science, s. 173–181 [vid. 2022-05-08]. ISBN 978-3-319-45509-9. Dostupné z: doi:</w:t>
       </w:r>
-      <w:hyperlink r:id="rId79" w:history="1">
+      <w:hyperlink r:id="rId78" w:history="1">
         <w:r>
           <w:rPr>
             <w:rStyle w:val="Hyperlink"/>
@@ -43187,7 +43639,7 @@
       <w:r>
         <w:t xml:space="preserve"> [online] [vid. 2022-05-08]. Dostupné z: </w:t>
       </w:r>
-      <w:hyperlink r:id="rId80" w:history="1">
+      <w:hyperlink r:id="rId79" w:history="1">
         <w:r>
           <w:rPr>
             <w:rStyle w:val="Hyperlink"/>
@@ -43229,7 +43681,7 @@
       <w:r>
         <w:t xml:space="preserve"> [online]. Python [vid. 2022-05-08]. Dostupné z: doi:</w:t>
       </w:r>
-      <w:hyperlink r:id="rId81" w:history="1">
+      <w:hyperlink r:id="rId80" w:history="1">
         <w:r>
           <w:rPr>
             <w:rStyle w:val="Hyperlink"/>
@@ -43258,7 +43710,7 @@
       <w:r>
         <w:t>VYCHEGZHANIN, Sergey a Evgeny KOTELNIKOV, 2019. Comparison of Named Entity Recognition Tools Applied to News Articles. In:  [online]. s. 72–77. Dostupné z: doi:</w:t>
       </w:r>
-      <w:hyperlink r:id="rId82" w:history="1">
+      <w:hyperlink r:id="rId81" w:history="1">
         <w:r>
           <w:rPr>
             <w:rStyle w:val="Hyperlink"/>
@@ -43307,7 +43759,7 @@
       <w:r>
         <w:t xml:space="preserve"> [online]. Buenos Aires, Argentina: IEEE, s. 187–197 [vid. 2022-06-02]. ISBN 978-1-5386-1544-7. Dostupné z: doi:</w:t>
       </w:r>
-      <w:hyperlink r:id="rId83" w:history="1">
+      <w:hyperlink r:id="rId82" w:history="1">
         <w:r>
           <w:rPr>
             <w:rStyle w:val="Hyperlink"/>
@@ -43347,7 +43799,7 @@
       <w:r>
         <w:t xml:space="preserve"> [online]. 3. prosinec 2021. B.m.: arXiv. [vid. 2022-06-05]. Dostupné z: </w:t>
       </w:r>
-      <w:hyperlink r:id="rId84" w:history="1">
+      <w:hyperlink r:id="rId83" w:history="1">
         <w:r>
           <w:rPr>
             <w:rStyle w:val="Hyperlink"/>
@@ -43376,7 +43828,7 @@
       <w:r>
         <w:t>STRAKA, Milan, Jakub NÁPLAVA, Jana STRAKOVÁ a David SAMUEL, 2021. RobeCzech Base [online]. [vid. 2022-06-05]. Dostupné z: </w:t>
       </w:r>
-      <w:hyperlink r:id="rId85" w:history="1">
+      <w:hyperlink r:id="rId84" w:history="1">
         <w:r>
           <w:rPr>
             <w:rStyle w:val="Hyperlink"/>
@@ -43415,7 +43867,7 @@
       <w:r>
         <w:t xml:space="preserve"> [online]. arXiv:2103.13031. B.m.: arXiv [vid. 2022-06-05]. Dostupné z: doi:</w:t>
       </w:r>
-      <w:hyperlink r:id="rId86" w:history="1">
+      <w:hyperlink r:id="rId85" w:history="1">
         <w:r>
           <w:rPr>
             <w:rStyle w:val="Hyperlink"/>
@@ -43454,7 +43906,7 @@
       <w:r>
         <w:t xml:space="preserve"> [online]. [vid. 2022-06-16]. Dostupné z: </w:t>
       </w:r>
-      <w:hyperlink r:id="rId87" w:history="1">
+      <w:hyperlink r:id="rId86" w:history="1">
         <w:r>
           <w:rPr>
             <w:rStyle w:val="Hyperlink"/>
@@ -43490,7 +43942,7 @@
       <w:r>
         <w:t xml:space="preserve"> [online]. [vid. 2022-06-16]. Dostupné z: </w:t>
       </w:r>
-      <w:hyperlink r:id="rId88" w:history="1">
+      <w:hyperlink r:id="rId87" w:history="1">
         <w:r>
           <w:rPr>
             <w:rStyle w:val="Hyperlink"/>
@@ -43526,7 +43978,7 @@
       <w:r>
         <w:t xml:space="preserve"> [online]. [vid. 2022-06-16]. Dostupné z: </w:t>
       </w:r>
-      <w:hyperlink r:id="rId89" w:history="1">
+      <w:hyperlink r:id="rId88" w:history="1">
         <w:r>
           <w:rPr>
             <w:rStyle w:val="Hyperlink"/>
@@ -43572,7 +44024,7 @@
     <w:p>
       <w:pPr>
         <w:sectPr>
-          <w:footerReference w:type="default" r:id="rId90"/>
+          <w:footerReference w:type="default" r:id="rId89"/>
           <w:type w:val="continuous"/>
           <w:pgSz w:w="11906" w:h="16838" w:code="9"/>
           <w:pgMar w:top="1418" w:right="1418" w:bottom="1418" w:left="1418" w:header="709" w:footer="709" w:gutter="284"/>
@@ -43585,12 +44037,12 @@
       <w:pPr>
         <w:pStyle w:val="Nadpis1neslovan"/>
       </w:pPr>
-      <w:bookmarkStart w:id="101" w:name="_Toc106379291"/>
+      <w:bookmarkStart w:id="107" w:name="_Toc106449218"/>
       <w:r>
         <w:lastRenderedPageBreak/>
         <w:t>Přílohy</w:t>
       </w:r>
-      <w:bookmarkEnd w:id="101"/>
+      <w:bookmarkEnd w:id="107"/>
       <w:r>
         <w:t xml:space="preserve"> </w:t>
       </w:r>
@@ -43599,31 +44051,103 @@
       <w:pPr>
         <w:pStyle w:val="Nadpis2plohy"/>
       </w:pPr>
-      <w:bookmarkStart w:id="102" w:name="_Toc106379292"/>
-      <w:r>
-        <w:t>Název první přílohy</w:t>
-      </w:r>
-      <w:bookmarkEnd w:id="102"/>
-      <w:r>
-        <w:t xml:space="preserve"> </w:t>
+      <w:r>
+        <w:t>Kompletní mapa kategorií osobních údajů</w:t>
+      </w:r>
+    </w:p>
+    <w:p>
+      <w:r>
+        <w:t xml:space="preserve">Tato příloha, ve formátu sešitu Excel, obsahuje kompletní </w:t>
+      </w:r>
+      <w:r>
+        <w:t xml:space="preserve">a zjednodušený </w:t>
+      </w:r>
+      <w:r>
+        <w:t>seznam identifikovaných jmenných entit, běžně se vyskytujících v dokumentech běžně nahrávaných do Veřejného registru smluv.</w:t>
+      </w:r>
+      <w:r>
+        <w:t xml:space="preserve"> První list sešitu obsahuje kompletní seznam, druhý list potom seznam zjednodušený.</w:t>
       </w:r>
     </w:p>
     <w:p>
       <w:pPr>
         <w:pStyle w:val="Nadpis2plohy"/>
       </w:pPr>
-      <w:bookmarkStart w:id="103" w:name="_Toc106379293"/>
-      <w:r>
-        <w:t>Název druhé přílohy</w:t>
-      </w:r>
-      <w:bookmarkEnd w:id="103"/>
-      <w:r>
-        <w:t xml:space="preserve"> </w:t>
-      </w:r>
-    </w:p>
+      <w:r>
+        <w:t>Zdrojový kód</w:t>
+      </w:r>
+      <w:r>
+        <w:t xml:space="preserve"> Anonymizačního nástroje</w:t>
+      </w:r>
+    </w:p>
+    <w:p>
+      <w:r>
+        <w:t>Příloha B obsahuje v archivu ZIP všechny zdrojové kódy použité při implementaci Anonymizačního nástroje.</w:t>
+      </w:r>
+    </w:p>
+    <w:p>
+      <w:r>
+        <w:t xml:space="preserve">Hlavním spustitelným souborem </w:t>
+      </w:r>
+      <w:r>
+        <w:t xml:space="preserve">ve formátu Jupyter Notebook </w:t>
+      </w:r>
+      <w:r>
+        <w:t>je</w:t>
+      </w:r>
+      <w:r>
+        <w:t xml:space="preserve"> PIIAnonymizer.ipynb. Tento skript, který je určený pro spuštění ve vývojovém prostředí Google Colab, obsahuje kód potřebný pro načtení a zpracování datasetu, vytrénování NER modelu a jeho evaluaci, evaluaci kompletního Anonymizačního nástroje a kód pro načtení a spuštění webové GUI aplikace založené na frameworku Streamlit.</w:t>
+      </w:r>
+    </w:p>
+    <w:p>
+      <w:r>
+        <w:t>Tento skript dále využívá připojeného vzdáleného úložiště Google Disk, do kterého se při tréninku modelů ukládají váhy trénovaných modelů a kde se postupně vytváří celá struktura potřebná pro spuštění nástroje.</w:t>
+      </w:r>
+    </w:p>
+    <w:p>
+      <w:r>
+        <w:t>Složka spac</w:t>
+      </w:r>
+      <w:r>
+        <w:t>y_config_files obsahuje konfigurační soubory potřebné pro trénink jednotlivých modelů. V těchto souborech je definována architektura těchto modelů.</w:t>
+      </w:r>
+    </w:p>
+    <w:p>
+      <w:r>
+        <w:t>Složka streamlit_app obsahuje zdrojové kódy pro grafickou webovou aplikaci, která umožňuje spustit samotný Anonymizační nástroj v grafické podobě. Jsou zde obsaženy varianty pro spuštění aplikace v prostředí utilizujícím CPU a GPU.</w:t>
+      </w:r>
+    </w:p>
+    <w:p>
+      <w:r>
+        <w:t>Zdrojové kódy jsou také dostupné v autorově GitLab repositáři DP</w:t>
+      </w:r>
+      <w:r>
+        <w:rPr>
+          <w:rStyle w:val="FootnoteReference"/>
+        </w:rPr>
+        <w:footnoteReference w:id="41"/>
+      </w:r>
+      <w:r>
+        <w:t>.</w:t>
+      </w:r>
+    </w:p>
+    <w:p>
+      <w:pPr>
+        <w:pStyle w:val="Nadpis2plohy"/>
+      </w:pPr>
+      <w:r>
+        <w:t>Evaluační dataset contract_eval</w:t>
+      </w:r>
+    </w:p>
+    <w:p>
+      <w:r>
+        <w:t>Příloha C obsahuje autorem vytvořený evaluační dataset contract_eval ve formátu CONLL2003.</w:t>
+      </w:r>
+    </w:p>
+    <w:p/>
     <w:p/>
     <w:sectPr>
-      <w:footerReference w:type="first" r:id="rId91"/>
+      <w:footerReference w:type="first" r:id="rId90"/>
       <w:pgSz w:w="11906" w:h="16838" w:code="9"/>
       <w:pgMar w:top="1418" w:right="1418" w:bottom="1418" w:left="1418" w:header="709" w:footer="709" w:gutter="284"/>
       <w:pgNumType w:fmt="upperRoman" w:start="1"/>
@@ -44531,7 +45055,7 @@
         <w:t xml:space="preserve"> </w:t>
       </w:r>
       <w:r>
-        <w:t>https://github.com/microsoft/presidio</w:t>
+        <w:t>https://github.com/ondrasekd/DP</w:t>
       </w:r>
     </w:p>
   </w:footnote>
@@ -44550,7 +45074,7 @@
         <w:t xml:space="preserve"> </w:t>
       </w:r>
       <w:r>
-        <w:t>https://streamlit.io/</w:t>
+        <w:t>https://github.com/microsoft/presidio</w:t>
       </w:r>
     </w:p>
   </w:footnote>
@@ -44569,7 +45093,7 @@
         <w:t xml:space="preserve"> </w:t>
       </w:r>
       <w:r>
-        <w:t>https://labelstud.io/</w:t>
+        <w:t>https://streamlit.io/</w:t>
       </w:r>
     </w:p>
   </w:footnote>
@@ -44588,7 +45112,45 @@
         <w:t xml:space="preserve"> </w:t>
       </w:r>
       <w:r>
+        <w:t>https://labelstud.io/</w:t>
+      </w:r>
+    </w:p>
+  </w:footnote>
+  <w:footnote w:id="40">
+    <w:p>
+      <w:pPr>
+        <w:pStyle w:val="FootnoteText"/>
+      </w:pPr>
+      <w:r>
+        <w:rPr>
+          <w:rStyle w:val="FootnoteReference"/>
+        </w:rPr>
+        <w:footnoteRef/>
+      </w:r>
+      <w:r>
+        <w:t xml:space="preserve"> </w:t>
+      </w:r>
+      <w:r>
         <w:t>https://github.com/microsoft/presidio-research</w:t>
+      </w:r>
+    </w:p>
+  </w:footnote>
+  <w:footnote w:id="41">
+    <w:p>
+      <w:pPr>
+        <w:pStyle w:val="FootnoteText"/>
+      </w:pPr>
+      <w:r>
+        <w:rPr>
+          <w:rStyle w:val="FootnoteReference"/>
+        </w:rPr>
+        <w:footnoteRef/>
+      </w:r>
+      <w:r>
+        <w:t xml:space="preserve"> </w:t>
+      </w:r>
+      <w:r>
+        <w:t>https://github.com/ondrasekd/DP</w:t>
       </w:r>
     </w:p>
   </w:footnote>

</xml_diff>